<commit_message>
Changes beofre adding qtest
</commit_message>
<xml_diff>
--- a/Dissertation planning.docx
+++ b/Dissertation planning.docx
@@ -1,6 +1,6 @@
 
 <file path=word/document.xml><?xml version="1.0" encoding="utf-8"?>
-<w:document xmlns:wpc="http://schemas.microsoft.com/office/word/2010/wordprocessingCanvas" xmlns:cx="http://schemas.microsoft.com/office/drawing/2014/chartex" xmlns:cx1="http://schemas.microsoft.com/office/drawing/2015/9/8/chartex" xmlns:cx2="http://schemas.microsoft.com/office/drawing/2015/10/21/chartex" xmlns:cx3="http://schemas.microsoft.com/office/drawing/2016/5/9/chartex" xmlns:cx4="http://schemas.microsoft.com/office/drawing/2016/5/10/chartex" xmlns:cx5="http://schemas.microsoft.com/office/drawing/2016/5/11/chartex" xmlns:cx6="http://schemas.microsoft.com/office/drawing/2016/5/12/chartex" xmlns:cx7="http://schemas.microsoft.com/office/drawing/2016/5/13/chartex" xmlns:cx8="http://schemas.microsoft.com/office/drawing/2016/5/14/chartex" xmlns:mc="http://schemas.openxmlformats.org/markup-compatibility/2006" xmlns:aink="http://schemas.microsoft.com/office/drawing/2016/ink" xmlns:am3d="http://schemas.microsoft.com/office/drawing/2017/model3d" xmlns:o="urn:schemas-microsoft-com:office:office" xmlns:r="http://schemas.openxmlformats.org/officeDocument/2006/relationships" xmlns:m="http://schemas.openxmlformats.org/officeDocument/2006/math" xmlns:v="urn:schemas-microsoft-com:vml" xmlns:wp14="http://schemas.microsoft.com/office/word/2010/wordprocessingDrawing" xmlns:wp="http://schemas.openxmlformats.org/drawingml/2006/wordprocessingDrawing" xmlns:w10="urn:schemas-microsoft-com:office:word" xmlns:w="http://schemas.openxmlformats.org/wordprocessingml/2006/main" xmlns:w14="http://schemas.microsoft.com/office/word/2010/wordml" xmlns:w15="http://schemas.microsoft.com/office/word/2012/wordml" xmlns:w16cid="http://schemas.microsoft.com/office/word/2016/wordml/cid" xmlns:w16se="http://schemas.microsoft.com/office/word/2015/wordml/symex" xmlns:wpg="http://schemas.microsoft.com/office/word/2010/wordprocessingGroup" xmlns:wpi="http://schemas.microsoft.com/office/word/2010/wordprocessingInk" xmlns:wne="http://schemas.microsoft.com/office/word/2006/wordml" xmlns:wps="http://schemas.microsoft.com/office/word/2010/wordprocessingShape" mc:Ignorable="w14 w15 w16se w16cid wp14">
+<w:document xmlns:wpc="http://schemas.microsoft.com/office/word/2010/wordprocessingCanvas" xmlns:cx="http://schemas.microsoft.com/office/drawing/2014/chartex" xmlns:cx1="http://schemas.microsoft.com/office/drawing/2015/9/8/chartex" xmlns:cx2="http://schemas.microsoft.com/office/drawing/2015/10/21/chartex" xmlns:cx3="http://schemas.microsoft.com/office/drawing/2016/5/9/chartex" xmlns:cx4="http://schemas.microsoft.com/office/drawing/2016/5/10/chartex" xmlns:cx5="http://schemas.microsoft.com/office/drawing/2016/5/11/chartex" xmlns:cx6="http://schemas.microsoft.com/office/drawing/2016/5/12/chartex" xmlns:cx7="http://schemas.microsoft.com/office/drawing/2016/5/13/chartex" xmlns:cx8="http://schemas.microsoft.com/office/drawing/2016/5/14/chartex" xmlns:mc="http://schemas.openxmlformats.org/markup-compatibility/2006" xmlns:aink="http://schemas.microsoft.com/office/drawing/2016/ink" xmlns:am3d="http://schemas.microsoft.com/office/drawing/2017/model3d" xmlns:o="urn:schemas-microsoft-com:office:office" xmlns:r="http://schemas.openxmlformats.org/officeDocument/2006/relationships" xmlns:m="http://schemas.openxmlformats.org/officeDocument/2006/math" xmlns:v="urn:schemas-microsoft-com:vml" xmlns:wp14="http://schemas.microsoft.com/office/word/2010/wordprocessingDrawing" xmlns:wp="http://schemas.openxmlformats.org/drawingml/2006/wordprocessingDrawing" xmlns:w10="urn:schemas-microsoft-com:office:word" xmlns:w="http://schemas.openxmlformats.org/wordprocessingml/2006/main" xmlns:w14="http://schemas.microsoft.com/office/word/2010/wordml" xmlns:w15="http://schemas.microsoft.com/office/word/2012/wordml" xmlns:w16cex="http://schemas.microsoft.com/office/word/2018/wordml/cex" xmlns:w16cid="http://schemas.microsoft.com/office/word/2016/wordml/cid" xmlns:w16="http://schemas.microsoft.com/office/word/2018/wordml" xmlns:w16se="http://schemas.microsoft.com/office/word/2015/wordml/symex" xmlns:wpg="http://schemas.microsoft.com/office/word/2010/wordprocessingGroup" xmlns:wpi="http://schemas.microsoft.com/office/word/2010/wordprocessingInk" xmlns:wne="http://schemas.microsoft.com/office/word/2006/wordml" xmlns:wps="http://schemas.microsoft.com/office/word/2010/wordprocessingShape" mc:Ignorable="w14 w15 w16se w16cid w16 w16cex wp14">
   <w:body>
     <w:p>
       <w:pPr>
@@ -8742,10 +8742,35 @@
         <w:t>previously made</w:t>
       </w:r>
       <w:r>
-        <w:t xml:space="preserve"> circuits and pages of circuits.</w:t>
-      </w:r>
-      <w:r>
-        <w:t xml:space="preserve"> This will be done through saving/loading “gatefield” files containing information of gates, locations and links between them.</w:t>
+        <w:t xml:space="preserve"> circuits and pages of circuits</w:t>
+      </w:r>
+      <w:r>
+        <w:t>.</w:t>
+      </w:r>
+      <w:r>
+        <w:t xml:space="preserve"> This will be done</w:t>
+      </w:r>
+      <w:r>
+        <w:t xml:space="preserve"> </w:t>
+      </w:r>
+      <w:r>
+        <w:t xml:space="preserve">through saving/loading </w:t>
+      </w:r>
+      <w:r>
+        <w:t>page</w:t>
+      </w:r>
+      <w:r>
+        <w:t xml:space="preserve"> files containing information of gates, locations and links between them</w:t>
+      </w:r>
+      <w:r>
+        <w:t xml:space="preserve"> as well as custom </w:t>
+      </w:r>
+      <w:r>
+        <w:lastRenderedPageBreak/>
+        <w:t>circuit files.</w:t>
+      </w:r>
+      <w:r>
+        <w:t xml:space="preserve"> This also should give the added benefit of allowing students/teachers to share these pages or prebuilt circuits.</w:t>
       </w:r>
     </w:p>
     <w:p>
@@ -8758,7 +8783,6 @@
         <w:spacing w:line="360" w:lineRule="auto"/>
       </w:pPr>
       <w:r>
-        <w:lastRenderedPageBreak/>
         <w:t xml:space="preserve">Provide a </w:t>
       </w:r>
       <w:r>
@@ -8969,6 +8993,7 @@
         <w:rPr>
           <w:szCs w:val="20"/>
         </w:rPr>
+        <w:lastRenderedPageBreak/>
         <w:t>Gate simulator with basic gates that are taught in education</w:t>
       </w:r>
     </w:p>
@@ -9007,7 +9032,6 @@
         <w:rPr>
           <w:szCs w:val="20"/>
         </w:rPr>
-        <w:lastRenderedPageBreak/>
         <w:t xml:space="preserve">Generate a test framework for the gate simulator </w:t>
       </w:r>
     </w:p>
@@ -9646,6 +9670,7 @@
         <w:rPr>
           <w:szCs w:val="20"/>
         </w:rPr>
+        <w:lastRenderedPageBreak/>
         <w:t>Karnaugh map dialog</w:t>
       </w:r>
     </w:p>
@@ -9684,7 +9709,6 @@
         <w:rPr>
           <w:szCs w:val="20"/>
         </w:rPr>
-        <w:lastRenderedPageBreak/>
         <w:t>Develop loading class</w:t>
       </w:r>
     </w:p>
@@ -10197,6 +10221,7 @@
         <w:rPr>
           <w:szCs w:val="20"/>
         </w:rPr>
+        <w:lastRenderedPageBreak/>
         <w:t>Challenge list saving capabilities</w:t>
       </w:r>
     </w:p>
@@ -10243,7 +10268,6 @@
         <w:rPr>
           <w:szCs w:val="20"/>
         </w:rPr>
-        <w:lastRenderedPageBreak/>
         <w:t>Challenge dialog for students</w:t>
       </w:r>
     </w:p>
@@ -10482,7 +10506,6 @@
       </w:pPr>
       <w:bookmarkStart w:id="70" w:name="_Toc38725942"/>
       <w:r>
-        <w:lastRenderedPageBreak/>
         <w:t>Milestones</w:t>
       </w:r>
       <w:bookmarkEnd w:id="70"/>
@@ -13880,16 +13903,7 @@
         <w:t xml:space="preserve"> </w:t>
       </w:r>
       <w:r>
-        <w:t xml:space="preserve">did not need the draggable feature therefore it made sense to keep the classes separate, along with the </w:t>
-      </w:r>
-      <w:r>
-        <w:t>potential for static object</w:t>
-      </w:r>
-      <w:r>
-        <w:t>s</w:t>
-      </w:r>
-      <w:r>
-        <w:t xml:space="preserve"> in future updates. </w:t>
+        <w:t xml:space="preserve">did not need the draggable feature therefore it made sense to keep the classes separate, along with the potential for static objects in future updates. </w:t>
       </w:r>
     </w:p>
     <w:p>
@@ -13934,10 +13948,7 @@
         <w:t>EOR</w:t>
       </w:r>
       <w:r>
-        <w:t xml:space="preserve">, </w:t>
-      </w:r>
-      <w:r>
-        <w:t>NOT</w:t>
+        <w:t>, NOT</w:t>
       </w:r>
       <w:r>
         <w:t>) as well as the ‘notted’ versions of</w:t>
@@ -13984,15 +13995,359 @@
     </w:p>
     <w:p>
       <w:r>
-        <w:t xml:space="preserve">All different gate classes inherit from the gate base class. </w:t>
-      </w:r>
-    </w:p>
-    <w:p>
-      <w:r>
-        <w:t>Gate class…</w:t>
-      </w:r>
-      <w:r>
-        <w:t xml:space="preserve"> Allows for vector of pointers to different gates..</w:t>
+        <w:t>All different gate classes inherit from the gate base class</w:t>
+      </w:r>
+      <w:r>
+        <w:t xml:space="preserve"> (appendix code 2)</w:t>
+      </w:r>
+      <w:r>
+        <w:t>.</w:t>
+      </w:r>
+      <w:r>
+        <w:t xml:space="preserve"> </w:t>
+      </w:r>
+      <w:r>
+        <w:t>Table x describes some of the major functions within the gate class.</w:t>
+      </w:r>
+    </w:p>
+    <w:p>
+      <w:pPr>
+        <w:jc w:val="center"/>
+        <w:rPr>
+          <w:b/>
+          <w:bCs/>
+        </w:rPr>
+      </w:pPr>
+      <w:r>
+        <w:rPr>
+          <w:b/>
+          <w:bCs/>
+        </w:rPr>
+        <w:t xml:space="preserve">Table </w:t>
+      </w:r>
+      <w:r>
+        <w:rPr>
+          <w:b/>
+          <w:bCs/>
+        </w:rPr>
+        <w:t>x:</w:t>
+      </w:r>
+      <w:r>
+        <w:rPr>
+          <w:b/>
+          <w:bCs/>
+        </w:rPr>
+        <w:t xml:space="preserve"> Major </w:t>
+      </w:r>
+      <w:r>
+        <w:rPr>
+          <w:b/>
+          <w:bCs/>
+        </w:rPr>
+        <w:t>F</w:t>
+      </w:r>
+      <w:r>
+        <w:rPr>
+          <w:b/>
+          <w:bCs/>
+        </w:rPr>
+        <w:t xml:space="preserve">unctions of </w:t>
+      </w:r>
+      <w:r>
+        <w:rPr>
+          <w:b/>
+          <w:bCs/>
+        </w:rPr>
+        <w:t>G</w:t>
+      </w:r>
+      <w:r>
+        <w:rPr>
+          <w:b/>
+          <w:bCs/>
+        </w:rPr>
+        <w:t xml:space="preserve">ate </w:t>
+      </w:r>
+      <w:r>
+        <w:rPr>
+          <w:b/>
+          <w:bCs/>
+        </w:rPr>
+        <w:t>C</w:t>
+      </w:r>
+      <w:r>
+        <w:rPr>
+          <w:b/>
+          <w:bCs/>
+        </w:rPr>
+        <w:t>lass</w:t>
+      </w:r>
+    </w:p>
+    <w:tbl>
+      <w:tblPr>
+        <w:tblStyle w:val="TableGrid"/>
+        <w:tblW w:w="0" w:type="auto"/>
+        <w:tblLook w:val="04A0" w:firstRow="1" w:lastRow="0" w:firstColumn="1" w:lastColumn="0" w:noHBand="0" w:noVBand="1"/>
+      </w:tblPr>
+      <w:tblGrid>
+        <w:gridCol w:w="2093"/>
+        <w:gridCol w:w="6321"/>
+      </w:tblGrid>
+      <w:tr>
+        <w:tc>
+          <w:tcPr>
+            <w:tcW w:w="2093" w:type="dxa"/>
+          </w:tcPr>
+          <w:p>
+            <w:r>
+              <w:t>Function</w:t>
+            </w:r>
+          </w:p>
+        </w:tc>
+        <w:tc>
+          <w:tcPr>
+            <w:tcW w:w="6321" w:type="dxa"/>
+          </w:tcPr>
+          <w:p>
+            <w:r>
+              <w:t>Description</w:t>
+            </w:r>
+          </w:p>
+        </w:tc>
+      </w:tr>
+      <w:tr>
+        <w:tc>
+          <w:tcPr>
+            <w:tcW w:w="2093" w:type="dxa"/>
+          </w:tcPr>
+          <w:p>
+            <w:r>
+              <w:t>UpdateGraphics</w:t>
+            </w:r>
+          </w:p>
+        </w:tc>
+        <w:tc>
+          <w:tcPr>
+            <w:tcW w:w="6321" w:type="dxa"/>
+          </w:tcPr>
+          <w:p>
+            <w:r>
+              <w:t>Called when the GateField wishes to redraw the gate. The majority of the gates do not override this function, which calls GameObject::UpdateGraphics to draw the gates icon as well as draw the gates nodes. Certain gates with custom drawing override this function.</w:t>
+            </w:r>
+          </w:p>
+        </w:tc>
+      </w:tr>
+      <w:tr>
+        <w:tc>
+          <w:tcPr>
+            <w:tcW w:w="2093" w:type="dxa"/>
+          </w:tcPr>
+          <w:p>
+            <w:r>
+              <w:t>UpdateOutput</w:t>
+            </w:r>
+          </w:p>
+        </w:tc>
+        <w:tc>
+          <w:tcPr>
+            <w:tcW w:w="6321" w:type="dxa"/>
+          </w:tcPr>
+          <w:p>
+            <w:r>
+              <w:t xml:space="preserve">This function is called </w:t>
+            </w:r>
+            <w:r>
+              <w:t>to update the</w:t>
+            </w:r>
+            <w:r>
+              <w:t xml:space="preserve"> gate</w:t>
+            </w:r>
+            <w:r>
+              <w:t>’</w:t>
+            </w:r>
+            <w:r>
+              <w:t xml:space="preserve">s nodes, all gate </w:t>
+            </w:r>
+            <w:r>
+              <w:lastRenderedPageBreak/>
+              <w:t>classes override this function.</w:t>
+            </w:r>
+            <w:r>
+              <w:t xml:space="preserve"> </w:t>
+            </w:r>
+            <w:r>
+              <w:t xml:space="preserve">A gate class which overrides this function </w:t>
+            </w:r>
+            <w:r>
+              <w:t>takes the values of the input nodes of the gates, performs the Boolean operation of that gate, and then updates the gates output node.</w:t>
+            </w:r>
+            <w:r>
+              <w:t xml:space="preserve"> </w:t>
+            </w:r>
+            <w:r>
+              <w:t>(Example in appendix code 4).</w:t>
+            </w:r>
+          </w:p>
+        </w:tc>
+      </w:tr>
+      <w:tr>
+        <w:tc>
+          <w:tcPr>
+            <w:tcW w:w="2093" w:type="dxa"/>
+          </w:tcPr>
+          <w:p>
+            <w:r>
+              <w:lastRenderedPageBreak/>
+              <w:t>SaveData</w:t>
+            </w:r>
+          </w:p>
+        </w:tc>
+        <w:tc>
+          <w:tcPr>
+            <w:tcW w:w="6321" w:type="dxa"/>
+          </w:tcPr>
+          <w:p>
+            <w:r>
+              <w:t xml:space="preserve">This function saves the details of the gate, such as type, position and node links to an std::ofstream. </w:t>
+            </w:r>
+            <w:r>
+              <w:t>All basic gates do not override this function, however some more complex ones with additional information to save do.</w:t>
+            </w:r>
+          </w:p>
+        </w:tc>
+      </w:tr>
+      <w:tr>
+        <w:tc>
+          <w:tcPr>
+            <w:tcW w:w="2093" w:type="dxa"/>
+          </w:tcPr>
+          <w:p>
+            <w:r>
+              <w:t>DeleteClick</w:t>
+            </w:r>
+          </w:p>
+        </w:tc>
+        <w:tc>
+          <w:tcPr>
+            <w:tcW w:w="6321" w:type="dxa"/>
+          </w:tcPr>
+          <w:p>
+            <w:r>
+              <w:t xml:space="preserve">This function returns weather or not the gate should be deleted given certain input parameters. It is called when the user performs a mouse click on the GateField a gate is in when the click operation is that of delete. </w:t>
+            </w:r>
+          </w:p>
+        </w:tc>
+      </w:tr>
+      <w:tr>
+        <w:tc>
+          <w:tcPr>
+            <w:tcW w:w="2093" w:type="dxa"/>
+          </w:tcPr>
+          <w:p>
+            <w:r>
+              <w:t>Clone</w:t>
+            </w:r>
+          </w:p>
+        </w:tc>
+        <w:tc>
+          <w:tcPr>
+            <w:tcW w:w="6321" w:type="dxa"/>
+          </w:tcPr>
+          <w:p>
+            <w:r>
+              <w:t xml:space="preserve">Acts as a copy constructor for </w:t>
+            </w:r>
+            <w:r>
+              <w:t xml:space="preserve">a </w:t>
+            </w:r>
+            <w:r>
+              <w:t>gate and</w:t>
+            </w:r>
+            <w:r>
+              <w:t xml:space="preserve"> returns a pointer to a Gate class</w:t>
+            </w:r>
+            <w:r>
+              <w:t xml:space="preserve">. All gate classes override this function. </w:t>
+            </w:r>
+            <w:r>
+              <w:t>The majority of the overrides clone the gate, its nodes and their link information.</w:t>
+            </w:r>
+          </w:p>
+        </w:tc>
+      </w:tr>
+    </w:tbl>
+    <w:p/>
+    <w:p>
+      <w:r>
+        <w:t xml:space="preserve">The gate class also has various node handling functions. These functions </w:t>
+      </w:r>
+      <w:r>
+        <w:t>include abilities such as returning a node selected by a user, returning a searched node, detaching all of the gates nodes from other nodes, returning a list of pointers to either all output or input type nodes, or returning weather or not output or input nodes are connected.</w:t>
+      </w:r>
+      <w:r>
+        <w:t xml:space="preserve"> </w:t>
+      </w:r>
+    </w:p>
+    <w:p>
+      <w:r>
+        <w:t xml:space="preserve">All the functionality within this class that is public is accessible from any instance of the gate class within the GateFeild class, discussed below. </w:t>
+      </w:r>
+      <w:r>
+        <w:t>Gates also have the</w:t>
+      </w:r>
+      <w:r>
+        <w:t xml:space="preserve"> hierarchy-based functions SetParent and GetParent</w:t>
+      </w:r>
+      <w:r>
+        <w:t>, which</w:t>
+      </w:r>
+      <w:r>
+        <w:t xml:space="preserve"> act as a setter </w:t>
+      </w:r>
+      <w:r>
+        <w:lastRenderedPageBreak/>
+        <w:t>and a getter for the gates parent GateField. As a result, functions are called both down the hierarchy, from GateField to Gate, as well as up, Gate to GateFeild.</w:t>
+      </w:r>
+      <w:r>
+        <w:t xml:space="preserve"> A diagram representing this interaction is shown within the GateField section of this document.</w:t>
+      </w:r>
+      <w:r>
+        <w:t xml:space="preserve"> Having all gates inherit from the base Gate class means that </w:t>
+      </w:r>
+      <w:r>
+        <w:t xml:space="preserve">a </w:t>
+      </w:r>
+      <w:r>
+        <w:t xml:space="preserve">GateFeild </w:t>
+      </w:r>
+      <w:r>
+        <w:t>instance has</w:t>
+      </w:r>
+      <w:r>
+        <w:t xml:space="preserve"> access to all gate types functionality with a pointer to their Gate </w:t>
+      </w:r>
+      <w:r>
+        <w:t>base class</w:t>
+      </w:r>
+      <w:r>
+        <w:t xml:space="preserve">, given that the functionality of the Gate class is overridden </w:t>
+      </w:r>
+      <w:r>
+        <w:t>from</w:t>
+      </w:r>
+      <w:r>
+        <w:t xml:space="preserve"> the </w:t>
+      </w:r>
+      <w:r>
+        <w:t>inherited</w:t>
+      </w:r>
+      <w:r>
+        <w:t xml:space="preserve"> gate </w:t>
+      </w:r>
+      <w:r>
+        <w:t>class</w:t>
+      </w:r>
+      <w:r>
+        <w:t>.</w:t>
       </w:r>
     </w:p>
     <w:p>
@@ -14012,7 +14367,13 @@
         <w:t xml:space="preserve"> node class</w:t>
       </w:r>
       <w:r>
-        <w:t xml:space="preserve"> (appendix code 2)</w:t>
+        <w:t xml:space="preserve"> (appendix code </w:t>
+      </w:r>
+      <w:r>
+        <w:t>3</w:t>
+      </w:r>
+      <w:r>
+        <w:t>)</w:t>
       </w:r>
       <w:r>
         <w:t xml:space="preserve"> </w:t>
@@ -14144,10 +14505,109 @@
     </w:p>
     <w:p>
       <w:r>
+        <w:t xml:space="preserve">The GateCollection class, as the name suggests, acts as a container for a set of gates usually in the form of a circuit. They were created to tackle </w:t>
+      </w:r>
+      <w:r>
+        <w:t>a section of the</w:t>
+      </w:r>
+      <w:r>
+        <w:t xml:space="preserve"> second requirement of the system; to be able to save/load custom circuits for students/teachers to share.</w:t>
+      </w:r>
+      <w:r>
+        <w:t xml:space="preserve"> The GateCollection class inherits from the gate class, however it also has a vector of pointers to gates. This vector is all of the gates within the gate collection.</w:t>
+      </w:r>
+      <w:r>
+        <w:t xml:space="preserve"> </w:t>
+      </w:r>
+      <w:r>
+        <w:t>This setup</w:t>
+      </w:r>
+      <w:r>
+        <w:t xml:space="preserve"> allows for the collection to be manipulated as though it is a single gate, while still having the functionality and </w:t>
+      </w:r>
+      <w:r>
+        <w:t>accessibility</w:t>
+      </w:r>
+      <w:r>
+        <w:t xml:space="preserve"> of the gates from which it is composed. </w:t>
+      </w:r>
+      <w:r>
+        <w:t xml:space="preserve"> </w:t>
+      </w:r>
+    </w:p>
+    <w:p>
+      <w:r>
+        <w:t>An</w:t>
+      </w:r>
+      <w:r>
+        <w:t xml:space="preserve"> instance of the GateColleciton class displays a series of buttons </w:t>
+      </w:r>
+      <w:r>
+        <w:t xml:space="preserve">for the control of the gate as a whole or the gates within </w:t>
+      </w:r>
+      <w:r>
+        <w:t xml:space="preserve">it. </w:t>
+      </w:r>
+      <w:r>
+        <w:t xml:space="preserve">These buttons include; </w:t>
+      </w:r>
+    </w:p>
+    <w:p>
+      <w:pPr>
+        <w:pStyle w:val="ListParagraph"/>
+        <w:numPr>
+          <w:ilvl w:val="0"/>
+          <w:numId w:val="14"/>
+        </w:numPr>
+      </w:pPr>
+      <w:r>
         <w:lastRenderedPageBreak/>
-        <w:t>ss</w:t>
-      </w:r>
-    </w:p>
+        <w:t>A delete button, which remove the collection but keeps the gates inside it.</w:t>
+      </w:r>
+    </w:p>
+    <w:p>
+      <w:pPr>
+        <w:pStyle w:val="ListParagraph"/>
+        <w:numPr>
+          <w:ilvl w:val="0"/>
+          <w:numId w:val="14"/>
+        </w:numPr>
+      </w:pPr>
+      <w:r>
+        <w:t>A delete all button, which removes the collection object and its contained gates</w:t>
+      </w:r>
+      <w:r>
+        <w:t>.</w:t>
+      </w:r>
+    </w:p>
+    <w:p>
+      <w:pPr>
+        <w:pStyle w:val="ListParagraph"/>
+        <w:numPr>
+          <w:ilvl w:val="0"/>
+          <w:numId w:val="14"/>
+        </w:numPr>
+      </w:pPr>
+      <w:r>
+        <w:t>A drag all button</w:t>
+      </w:r>
+      <w:r>
+        <w:t>, which toggles between dragging of the entire collection or manipulation of individual gates.</w:t>
+      </w:r>
+    </w:p>
+    <w:p>
+      <w:pPr>
+        <w:pStyle w:val="ListParagraph"/>
+        <w:numPr>
+          <w:ilvl w:val="0"/>
+          <w:numId w:val="14"/>
+        </w:numPr>
+      </w:pPr>
+      <w:r>
+        <w:t>A save button, which saves the collections to file for loading or transferring to another computer.</w:t>
+      </w:r>
+    </w:p>
+    <w:p/>
     <w:p>
       <w:pPr>
         <w:pStyle w:val="Heading3"/>
@@ -14207,6 +14667,8 @@
       </w:r>
     </w:p>
     <w:p/>
+    <w:p/>
+    <w:p/>
     <w:p>
       <w:r>
         <w:t>After</w:t>
@@ -14274,6 +14736,7 @@
       </w:pPr>
       <w:bookmarkStart w:id="80" w:name="_Toc38725955"/>
       <w:r>
+        <w:lastRenderedPageBreak/>
         <w:t>Task Feature</w:t>
       </w:r>
       <w:bookmarkEnd w:id="80"/>
@@ -14322,58 +14785,61 @@
     <w:p/>
     <w:p>
       <w:r>
+        <w:t>Here you give details of the development</w:t>
+      </w:r>
+      <w:r>
+        <w:t xml:space="preserve"> or investigation</w:t>
+      </w:r>
+      <w:r>
+        <w:t xml:space="preserve"> of the new material proposed in 'New Ideas'. This must be done in a business-like manner. The development of any software must follow a suitable </w:t>
+      </w:r>
+      <w:r>
+        <w:t xml:space="preserve">analysis and </w:t>
+      </w:r>
+      <w:r>
+        <w:t xml:space="preserve">design methodology. There are CASE tools available to you for some methodologies, others will have to be a 'paper' design. </w:t>
+      </w:r>
+      <w:r>
+        <w:t>An investigation must also follow a suitable methodology and use appropriate techniques and tools.</w:t>
+      </w:r>
+    </w:p>
+    <w:p>
+      <w:r>
+        <w:t>Software-based projects, requiring the production of a software solution for a set of requirements, should demonstrate that the software develo</w:t>
+      </w:r>
+      <w:r>
+        <w:t>pment has undergone appropriate</w:t>
+      </w:r>
+      <w:r>
+        <w:t xml:space="preserve"> </w:t>
+      </w:r>
+      <w:r>
+        <w:t>analysis, design, project management, structured programming and testing</w:t>
+      </w:r>
+      <w:r>
+        <w:t xml:space="preserve">. </w:t>
+      </w:r>
+      <w:r>
+        <w:t xml:space="preserve"> </w:t>
+      </w:r>
+      <w:r>
+        <w:t xml:space="preserve">Research-based projects, </w:t>
+      </w:r>
+      <w:r>
+        <w:t>requiring an investigation of a research question or client’s requirements, or being used to test a hypothesis</w:t>
+      </w:r>
+      <w:r>
+        <w:t>, should demonstrate that the investigation has been properly conducted, is based on scientific principles and uses appropriate tools, techniques and standards.</w:t>
+      </w:r>
+      <w:r>
+        <w:t xml:space="preserve">  </w:t>
+      </w:r>
+      <w:r>
+        <w:t xml:space="preserve">An investigation must produce a technical outcome from some development (software or hardware (e.g. networks, displays)) or testing (e.g. of system/network performance, system security, HCI/usability analysis).  Sometimes a software prototype or a testing framework will be </w:t>
+      </w:r>
+      <w:r>
         <w:lastRenderedPageBreak/>
-        <w:t>Here you give details of the development</w:t>
-      </w:r>
-      <w:r>
-        <w:t xml:space="preserve"> or investigation</w:t>
-      </w:r>
-      <w:r>
-        <w:t xml:space="preserve"> of the new material proposed in 'New Ideas'. This must be done in a business-like manner. The development of any software must follow a suitable </w:t>
-      </w:r>
-      <w:r>
-        <w:t xml:space="preserve">analysis and </w:t>
-      </w:r>
-      <w:r>
-        <w:t xml:space="preserve">design methodology. There are CASE tools available to you for some methodologies, others will have to be a 'paper' design. </w:t>
-      </w:r>
-      <w:r>
-        <w:t>An investigation must also follow a suitable methodology and use appropriate techniques and tools.</w:t>
-      </w:r>
-    </w:p>
-    <w:p>
-      <w:r>
-        <w:t>Software-based projects, requiring the production of a software solution for a set of requirements, should demonstrate that the software develo</w:t>
-      </w:r>
-      <w:r>
-        <w:t>pment has undergone appropriate</w:t>
-      </w:r>
-      <w:r>
-        <w:t xml:space="preserve"> </w:t>
-      </w:r>
-      <w:r>
-        <w:t>analysis, design, project management, structured programming and testing</w:t>
-      </w:r>
-      <w:r>
-        <w:t xml:space="preserve">. </w:t>
-      </w:r>
-      <w:r>
-        <w:t xml:space="preserve"> </w:t>
-      </w:r>
-      <w:r>
-        <w:t xml:space="preserve">Research-based projects, </w:t>
-      </w:r>
-      <w:r>
-        <w:t>requiring an investigation of a research question or client’s requirements, or being used to test a hypothesis</w:t>
-      </w:r>
-      <w:r>
-        <w:t>, should demonstrate that the investigation has been properly conducted, is based on scientific principles and uses appropriate tools, techniques and standards.</w:t>
-      </w:r>
-      <w:r>
-        <w:t xml:space="preserve">  </w:t>
-      </w:r>
-      <w:r>
-        <w:t>An investigation must produce a technical outcome from some development (software or hardware (e.g. networks, displays)) or testing (e.g. of system/network performance, system security, HCI/usability analysis).  Sometimes a software prototype or a testing framework will be produced for the evaluation or testing of the research or hypothesis.  Work based purely on literature review is not acceptable</w:t>
+        <w:t>produced for the evaluation or testing of the research or hypothesis.  Work based purely on literature review is not acceptable</w:t>
       </w:r>
       <w:r>
         <w:t xml:space="preserve">.  </w:t>
@@ -14386,11 +14852,7 @@
     </w:p>
     <w:p>
       <w:r>
-        <w:t xml:space="preserve">In any case, students often ask what should go in this chapter, how to describe what they have done, what is relevant, how much of existing work to include, what to include from what they have done, etc. The simplest and surest way is </w:t>
-      </w:r>
-      <w:r>
-        <w:lastRenderedPageBreak/>
-        <w:t xml:space="preserve">to refer to your diary of the work you have done and report on it in chronological order. </w:t>
+        <w:t xml:space="preserve">In any case, students often ask what should go in this chapter, how to describe what they have done, what is relevant, how much of existing work to include, what to include from what they have done, etc. The simplest and surest way is to refer to your diary of the work you have done and report on it in chronological order. </w:t>
       </w:r>
     </w:p>
     <w:p>
@@ -16223,8 +16685,6 @@
           </wp:inline>
         </w:drawing>
       </w:r>
-      <w:bookmarkStart w:id="100" w:name="_GoBack"/>
-      <w:bookmarkEnd w:id="100"/>
     </w:p>
     <w:p>
       <w:r>
@@ -16281,31 +16741,25 @@
       </w:r>
     </w:p>
     <w:p/>
-    <w:p/>
-    <w:p/>
-    <w:p/>
-    <w:p/>
-    <w:p/>
-    <w:p/>
-    <w:p>
-      <w:r>
-        <w:lastRenderedPageBreak/>
-        <w:t>Code 3</w:t>
-      </w:r>
-      <w:r>
-        <w:t xml:space="preserve"> – Drawing of nodes and links between nodes (gate.cpp)</w:t>
-      </w:r>
-    </w:p>
-    <w:p>
+    <w:p>
+      <w:r>
+        <w:t>Code 4 – And-gate example</w:t>
+      </w:r>
+      <w:r>
+        <w:t xml:space="preserve"> override of</w:t>
+      </w:r>
+      <w:r>
+        <w:t xml:space="preserve"> UpdateOutput function</w:t>
+      </w:r>
       <w:r>
         <w:rPr>
           <w:noProof/>
         </w:rPr>
         <w:drawing>
-          <wp:inline distT="0" distB="0" distL="0" distR="0" wp14:anchorId="7A2A6081" wp14:editId="46C52E79">
-            <wp:extent cx="4048125" cy="4524375"/>
-            <wp:effectExtent l="0" t="0" r="9525" b="9525"/>
-            <wp:docPr id="7" name="Picture 7"/>
+          <wp:inline distT="0" distB="0" distL="0" distR="0" wp14:anchorId="2590D9C9" wp14:editId="40FFA95F">
+            <wp:extent cx="4276725" cy="1085850"/>
+            <wp:effectExtent l="0" t="0" r="9525" b="0"/>
+            <wp:docPr id="9" name="Picture 9"/>
             <wp:cNvGraphicFramePr>
               <a:graphicFrameLocks xmlns:a="http://schemas.openxmlformats.org/drawingml/2006/main" noChangeAspect="1"/>
             </wp:cNvGraphicFramePr>
@@ -16325,6 +16779,61 @@
                   <pic:spPr>
                     <a:xfrm>
                       <a:off x="0" y="0"/>
+                      <a:ext cx="4276725" cy="1085850"/>
+                    </a:xfrm>
+                    <a:prstGeom prst="rect">
+                      <a:avLst/>
+                    </a:prstGeom>
+                  </pic:spPr>
+                </pic:pic>
+              </a:graphicData>
+            </a:graphic>
+          </wp:inline>
+        </w:drawing>
+      </w:r>
+    </w:p>
+    <w:p/>
+    <w:p/>
+    <w:p/>
+    <w:p/>
+    <w:p/>
+    <w:p>
+      <w:r>
+        <w:t>Code 3</w:t>
+      </w:r>
+      <w:r>
+        <w:t xml:space="preserve"> – Drawing of nodes and links between nodes (gate.cpp)</w:t>
+      </w:r>
+    </w:p>
+    <w:p>
+      <w:r>
+        <w:rPr>
+          <w:noProof/>
+        </w:rPr>
+        <w:drawing>
+          <wp:inline distT="0" distB="0" distL="0" distR="0" wp14:anchorId="7A2A6081" wp14:editId="46C52E79">
+            <wp:extent cx="4048125" cy="4524375"/>
+            <wp:effectExtent l="0" t="0" r="9525" b="9525"/>
+            <wp:docPr id="7" name="Picture 7"/>
+            <wp:cNvGraphicFramePr>
+              <a:graphicFrameLocks xmlns:a="http://schemas.openxmlformats.org/drawingml/2006/main" noChangeAspect="1"/>
+            </wp:cNvGraphicFramePr>
+            <a:graphic xmlns:a="http://schemas.openxmlformats.org/drawingml/2006/main">
+              <a:graphicData uri="http://schemas.openxmlformats.org/drawingml/2006/picture">
+                <pic:pic xmlns:pic="http://schemas.openxmlformats.org/drawingml/2006/picture">
+                  <pic:nvPicPr>
+                    <pic:cNvPr id="1" name=""/>
+                    <pic:cNvPicPr/>
+                  </pic:nvPicPr>
+                  <pic:blipFill>
+                    <a:blip r:embed="rId26"/>
+                    <a:stretch>
+                      <a:fillRect/>
+                    </a:stretch>
+                  </pic:blipFill>
+                  <pic:spPr>
+                    <a:xfrm>
+                      <a:off x="0" y="0"/>
                       <a:ext cx="4048125" cy="4524375"/>
                     </a:xfrm>
                     <a:prstGeom prst="rect">
@@ -16338,6 +16847,61 @@
         </w:drawing>
       </w:r>
     </w:p>
+    <w:p/>
+    <w:p/>
+    <w:p/>
+    <w:p/>
+    <w:p/>
+    <w:p>
+      <w:r>
+        <w:lastRenderedPageBreak/>
+        <w:t>Gate Images 1 – Example of a GateCollection object</w:t>
+      </w:r>
+      <w:bookmarkStart w:id="100" w:name="_GoBack"/>
+      <w:bookmarkEnd w:id="100"/>
+    </w:p>
+    <w:p>
+      <w:r>
+        <w:rPr>
+          <w:noProof/>
+        </w:rPr>
+        <w:drawing>
+          <wp:inline distT="0" distB="0" distL="0" distR="0" wp14:anchorId="354BF2A2" wp14:editId="61E47115">
+            <wp:extent cx="5205730" cy="2130425"/>
+            <wp:effectExtent l="0" t="0" r="0" b="3175"/>
+            <wp:docPr id="10" name="Picture 10"/>
+            <wp:cNvGraphicFramePr>
+              <a:graphicFrameLocks xmlns:a="http://schemas.openxmlformats.org/drawingml/2006/main" noChangeAspect="1"/>
+            </wp:cNvGraphicFramePr>
+            <a:graphic xmlns:a="http://schemas.openxmlformats.org/drawingml/2006/main">
+              <a:graphicData uri="http://schemas.openxmlformats.org/drawingml/2006/picture">
+                <pic:pic xmlns:pic="http://schemas.openxmlformats.org/drawingml/2006/picture">
+                  <pic:nvPicPr>
+                    <pic:cNvPr id="1" name=""/>
+                    <pic:cNvPicPr/>
+                  </pic:nvPicPr>
+                  <pic:blipFill>
+                    <a:blip r:embed="rId27"/>
+                    <a:stretch>
+                      <a:fillRect/>
+                    </a:stretch>
+                  </pic:blipFill>
+                  <pic:spPr>
+                    <a:xfrm>
+                      <a:off x="0" y="0"/>
+                      <a:ext cx="5205730" cy="2130425"/>
+                    </a:xfrm>
+                    <a:prstGeom prst="rect">
+                      <a:avLst/>
+                    </a:prstGeom>
+                  </pic:spPr>
+                </pic:pic>
+              </a:graphicData>
+            </a:graphic>
+          </wp:inline>
+        </w:drawing>
+      </w:r>
+    </w:p>
     <w:p>
       <w:r>
         <w:t>The content of these will differ with the different types of project. Any design and ana</w:t>
@@ -16436,11 +17000,7 @@
         <w:t>In any case the source code needed to reconstruct any software you have developed must be submitted in its entirety</w:t>
       </w:r>
       <w:r>
-        <w:t xml:space="preserve"> in the CD, </w:t>
-      </w:r>
-      <w:r>
-        <w:lastRenderedPageBreak/>
-        <w:t>DVD</w:t>
+        <w:t xml:space="preserve"> in the CD, DVD</w:t>
       </w:r>
       <w:r>
         <w:t>,</w:t>
@@ -16534,7 +17094,11 @@
         </w:r>
       </w:smartTag>
       <w:r>
-        <w:t>owing up the work may wish to uti</w:t>
+        <w:t xml:space="preserve">owing up the work may </w:t>
+      </w:r>
+      <w:r>
+        <w:lastRenderedPageBreak/>
+        <w:t>wish to uti</w:t>
       </w:r>
       <w:smartTag w:uri="urn:schemas-microsoft-com:office:smarttags" w:element="PersonName">
         <w:r>
@@ -16571,7 +17135,7 @@
     </w:p>
     <w:p/>
     <w:sectPr>
-      <w:headerReference w:type="even" r:id="rId26"/>
+      <w:headerReference w:type="even" r:id="rId28"/>
       <w:pgSz w:w="11906" w:h="16838"/>
       <w:pgMar w:top="1440" w:right="1440" w:bottom="1440" w:left="2268" w:header="709" w:footer="709" w:gutter="0"/>
       <w:pgNumType w:start="1"/>
@@ -16584,7 +17148,7 @@
 </file>
 
 <file path=word/endnotes.xml><?xml version="1.0" encoding="utf-8"?>
-<w:endnotes xmlns:wpc="http://schemas.microsoft.com/office/word/2010/wordprocessingCanvas" xmlns:cx="http://schemas.microsoft.com/office/drawing/2014/chartex" xmlns:cx1="http://schemas.microsoft.com/office/drawing/2015/9/8/chartex" xmlns:cx2="http://schemas.microsoft.com/office/drawing/2015/10/21/chartex" xmlns:cx3="http://schemas.microsoft.com/office/drawing/2016/5/9/chartex" xmlns:cx4="http://schemas.microsoft.com/office/drawing/2016/5/10/chartex" xmlns:cx5="http://schemas.microsoft.com/office/drawing/2016/5/11/chartex" xmlns:cx6="http://schemas.microsoft.com/office/drawing/2016/5/12/chartex" xmlns:cx7="http://schemas.microsoft.com/office/drawing/2016/5/13/chartex" xmlns:cx8="http://schemas.microsoft.com/office/drawing/2016/5/14/chartex" xmlns:mc="http://schemas.openxmlformats.org/markup-compatibility/2006" xmlns:aink="http://schemas.microsoft.com/office/drawing/2016/ink" xmlns:am3d="http://schemas.microsoft.com/office/drawing/2017/model3d" xmlns:o="urn:schemas-microsoft-com:office:office" xmlns:r="http://schemas.openxmlformats.org/officeDocument/2006/relationships" xmlns:m="http://schemas.openxmlformats.org/officeDocument/2006/math" xmlns:v="urn:schemas-microsoft-com:vml" xmlns:wp14="http://schemas.microsoft.com/office/word/2010/wordprocessingDrawing" xmlns:wp="http://schemas.openxmlformats.org/drawingml/2006/wordprocessingDrawing" xmlns:w10="urn:schemas-microsoft-com:office:word" xmlns:w="http://schemas.openxmlformats.org/wordprocessingml/2006/main" xmlns:w14="http://schemas.microsoft.com/office/word/2010/wordml" xmlns:w15="http://schemas.microsoft.com/office/word/2012/wordml" xmlns:w16cid="http://schemas.microsoft.com/office/word/2016/wordml/cid" xmlns:w16se="http://schemas.microsoft.com/office/word/2015/wordml/symex" xmlns:wpg="http://schemas.microsoft.com/office/word/2010/wordprocessingGroup" xmlns:wpi="http://schemas.microsoft.com/office/word/2010/wordprocessingInk" xmlns:wne="http://schemas.microsoft.com/office/word/2006/wordml" xmlns:wps="http://schemas.microsoft.com/office/word/2010/wordprocessingShape" mc:Ignorable="w14 w15 w16se w16cid wp14">
+<w:endnotes xmlns:wpc="http://schemas.microsoft.com/office/word/2010/wordprocessingCanvas" xmlns:cx="http://schemas.microsoft.com/office/drawing/2014/chartex" xmlns:cx1="http://schemas.microsoft.com/office/drawing/2015/9/8/chartex" xmlns:cx2="http://schemas.microsoft.com/office/drawing/2015/10/21/chartex" xmlns:cx3="http://schemas.microsoft.com/office/drawing/2016/5/9/chartex" xmlns:cx4="http://schemas.microsoft.com/office/drawing/2016/5/10/chartex" xmlns:cx5="http://schemas.microsoft.com/office/drawing/2016/5/11/chartex" xmlns:cx6="http://schemas.microsoft.com/office/drawing/2016/5/12/chartex" xmlns:cx7="http://schemas.microsoft.com/office/drawing/2016/5/13/chartex" xmlns:cx8="http://schemas.microsoft.com/office/drawing/2016/5/14/chartex" xmlns:mc="http://schemas.openxmlformats.org/markup-compatibility/2006" xmlns:aink="http://schemas.microsoft.com/office/drawing/2016/ink" xmlns:am3d="http://schemas.microsoft.com/office/drawing/2017/model3d" xmlns:o="urn:schemas-microsoft-com:office:office" xmlns:r="http://schemas.openxmlformats.org/officeDocument/2006/relationships" xmlns:m="http://schemas.openxmlformats.org/officeDocument/2006/math" xmlns:v="urn:schemas-microsoft-com:vml" xmlns:wp14="http://schemas.microsoft.com/office/word/2010/wordprocessingDrawing" xmlns:wp="http://schemas.openxmlformats.org/drawingml/2006/wordprocessingDrawing" xmlns:w10="urn:schemas-microsoft-com:office:word" xmlns:w="http://schemas.openxmlformats.org/wordprocessingml/2006/main" xmlns:w14="http://schemas.microsoft.com/office/word/2010/wordml" xmlns:w15="http://schemas.microsoft.com/office/word/2012/wordml" xmlns:w16cex="http://schemas.microsoft.com/office/word/2018/wordml/cex" xmlns:w16cid="http://schemas.microsoft.com/office/word/2016/wordml/cid" xmlns:w16="http://schemas.microsoft.com/office/word/2018/wordml" xmlns:w16se="http://schemas.microsoft.com/office/word/2015/wordml/symex" xmlns:wpg="http://schemas.microsoft.com/office/word/2010/wordprocessingGroup" xmlns:wpi="http://schemas.microsoft.com/office/word/2010/wordprocessingInk" xmlns:wne="http://schemas.microsoft.com/office/word/2006/wordml" xmlns:wps="http://schemas.microsoft.com/office/word/2010/wordprocessingShape" mc:Ignorable="w14 w15 w16se w16cid w16 w16cex wp14">
   <w:endnote w:type="separator" w:id="-1">
     <w:p>
       <w:r>
@@ -16603,7 +17167,7 @@
 </file>
 
 <file path=word/footer1.xml><?xml version="1.0" encoding="utf-8"?>
-<w:ftr xmlns:wpc="http://schemas.microsoft.com/office/word/2010/wordprocessingCanvas" xmlns:cx="http://schemas.microsoft.com/office/drawing/2014/chartex" xmlns:cx1="http://schemas.microsoft.com/office/drawing/2015/9/8/chartex" xmlns:cx2="http://schemas.microsoft.com/office/drawing/2015/10/21/chartex" xmlns:cx3="http://schemas.microsoft.com/office/drawing/2016/5/9/chartex" xmlns:cx4="http://schemas.microsoft.com/office/drawing/2016/5/10/chartex" xmlns:cx5="http://schemas.microsoft.com/office/drawing/2016/5/11/chartex" xmlns:cx6="http://schemas.microsoft.com/office/drawing/2016/5/12/chartex" xmlns:cx7="http://schemas.microsoft.com/office/drawing/2016/5/13/chartex" xmlns:cx8="http://schemas.microsoft.com/office/drawing/2016/5/14/chartex" xmlns:mc="http://schemas.openxmlformats.org/markup-compatibility/2006" xmlns:aink="http://schemas.microsoft.com/office/drawing/2016/ink" xmlns:am3d="http://schemas.microsoft.com/office/drawing/2017/model3d" xmlns:o="urn:schemas-microsoft-com:office:office" xmlns:r="http://schemas.openxmlformats.org/officeDocument/2006/relationships" xmlns:m="http://schemas.openxmlformats.org/officeDocument/2006/math" xmlns:v="urn:schemas-microsoft-com:vml" xmlns:wp14="http://schemas.microsoft.com/office/word/2010/wordprocessingDrawing" xmlns:wp="http://schemas.openxmlformats.org/drawingml/2006/wordprocessingDrawing" xmlns:w10="urn:schemas-microsoft-com:office:word" xmlns:w="http://schemas.openxmlformats.org/wordprocessingml/2006/main" xmlns:w14="http://schemas.microsoft.com/office/word/2010/wordml" xmlns:w15="http://schemas.microsoft.com/office/word/2012/wordml" xmlns:w16cid="http://schemas.microsoft.com/office/word/2016/wordml/cid" xmlns:w16se="http://schemas.microsoft.com/office/word/2015/wordml/symex" xmlns:wpg="http://schemas.microsoft.com/office/word/2010/wordprocessingGroup" xmlns:wpi="http://schemas.microsoft.com/office/word/2010/wordprocessingInk" xmlns:wne="http://schemas.microsoft.com/office/word/2006/wordml" xmlns:wps="http://schemas.microsoft.com/office/word/2010/wordprocessingShape" mc:Ignorable="w14 w15 w16se w16cid wp14">
+<w:ftr xmlns:wpc="http://schemas.microsoft.com/office/word/2010/wordprocessingCanvas" xmlns:cx="http://schemas.microsoft.com/office/drawing/2014/chartex" xmlns:cx1="http://schemas.microsoft.com/office/drawing/2015/9/8/chartex" xmlns:cx2="http://schemas.microsoft.com/office/drawing/2015/10/21/chartex" xmlns:cx3="http://schemas.microsoft.com/office/drawing/2016/5/9/chartex" xmlns:cx4="http://schemas.microsoft.com/office/drawing/2016/5/10/chartex" xmlns:cx5="http://schemas.microsoft.com/office/drawing/2016/5/11/chartex" xmlns:cx6="http://schemas.microsoft.com/office/drawing/2016/5/12/chartex" xmlns:cx7="http://schemas.microsoft.com/office/drawing/2016/5/13/chartex" xmlns:cx8="http://schemas.microsoft.com/office/drawing/2016/5/14/chartex" xmlns:mc="http://schemas.openxmlformats.org/markup-compatibility/2006" xmlns:aink="http://schemas.microsoft.com/office/drawing/2016/ink" xmlns:am3d="http://schemas.microsoft.com/office/drawing/2017/model3d" xmlns:o="urn:schemas-microsoft-com:office:office" xmlns:r="http://schemas.openxmlformats.org/officeDocument/2006/relationships" xmlns:m="http://schemas.openxmlformats.org/officeDocument/2006/math" xmlns:v="urn:schemas-microsoft-com:vml" xmlns:wp14="http://schemas.microsoft.com/office/word/2010/wordprocessingDrawing" xmlns:wp="http://schemas.openxmlformats.org/drawingml/2006/wordprocessingDrawing" xmlns:w10="urn:schemas-microsoft-com:office:word" xmlns:w="http://schemas.openxmlformats.org/wordprocessingml/2006/main" xmlns:w14="http://schemas.microsoft.com/office/word/2010/wordml" xmlns:w15="http://schemas.microsoft.com/office/word/2012/wordml" xmlns:w16cex="http://schemas.microsoft.com/office/word/2018/wordml/cex" xmlns:w16cid="http://schemas.microsoft.com/office/word/2016/wordml/cid" xmlns:w16="http://schemas.microsoft.com/office/word/2018/wordml" xmlns:w16se="http://schemas.microsoft.com/office/word/2015/wordml/symex" xmlns:wpg="http://schemas.microsoft.com/office/word/2010/wordprocessingGroup" xmlns:wpi="http://schemas.microsoft.com/office/word/2010/wordprocessingInk" xmlns:wne="http://schemas.microsoft.com/office/word/2006/wordml" xmlns:wps="http://schemas.microsoft.com/office/word/2010/wordprocessingShape" mc:Ignorable="w14 w15 w16se w16cid w16 w16cex wp14">
   <w:p>
     <w:pPr>
       <w:framePr w:wrap="around" w:vAnchor="text" w:hAnchor="margin" w:xAlign="center" w:y="1"/>
@@ -16639,7 +17203,7 @@
 </file>
 
 <file path=word/footer2.xml><?xml version="1.0" encoding="utf-8"?>
-<w:ftr xmlns:wpc="http://schemas.microsoft.com/office/word/2010/wordprocessingCanvas" xmlns:cx="http://schemas.microsoft.com/office/drawing/2014/chartex" xmlns:cx1="http://schemas.microsoft.com/office/drawing/2015/9/8/chartex" xmlns:cx2="http://schemas.microsoft.com/office/drawing/2015/10/21/chartex" xmlns:cx3="http://schemas.microsoft.com/office/drawing/2016/5/9/chartex" xmlns:cx4="http://schemas.microsoft.com/office/drawing/2016/5/10/chartex" xmlns:cx5="http://schemas.microsoft.com/office/drawing/2016/5/11/chartex" xmlns:cx6="http://schemas.microsoft.com/office/drawing/2016/5/12/chartex" xmlns:cx7="http://schemas.microsoft.com/office/drawing/2016/5/13/chartex" xmlns:cx8="http://schemas.microsoft.com/office/drawing/2016/5/14/chartex" xmlns:mc="http://schemas.openxmlformats.org/markup-compatibility/2006" xmlns:aink="http://schemas.microsoft.com/office/drawing/2016/ink" xmlns:am3d="http://schemas.microsoft.com/office/drawing/2017/model3d" xmlns:o="urn:schemas-microsoft-com:office:office" xmlns:r="http://schemas.openxmlformats.org/officeDocument/2006/relationships" xmlns:m="http://schemas.openxmlformats.org/officeDocument/2006/math" xmlns:v="urn:schemas-microsoft-com:vml" xmlns:wp14="http://schemas.microsoft.com/office/word/2010/wordprocessingDrawing" xmlns:wp="http://schemas.openxmlformats.org/drawingml/2006/wordprocessingDrawing" xmlns:w10="urn:schemas-microsoft-com:office:word" xmlns:w="http://schemas.openxmlformats.org/wordprocessingml/2006/main" xmlns:w14="http://schemas.microsoft.com/office/word/2010/wordml" xmlns:w15="http://schemas.microsoft.com/office/word/2012/wordml" xmlns:w16cid="http://schemas.microsoft.com/office/word/2016/wordml/cid" xmlns:w16se="http://schemas.microsoft.com/office/word/2015/wordml/symex" xmlns:wpg="http://schemas.microsoft.com/office/word/2010/wordprocessingGroup" xmlns:wpi="http://schemas.microsoft.com/office/word/2010/wordprocessingInk" xmlns:wne="http://schemas.microsoft.com/office/word/2006/wordml" xmlns:wps="http://schemas.microsoft.com/office/word/2010/wordprocessingShape" mc:Ignorable="w14 w15 w16se w16cid wp14">
+<w:ftr xmlns:wpc="http://schemas.microsoft.com/office/word/2010/wordprocessingCanvas" xmlns:cx="http://schemas.microsoft.com/office/drawing/2014/chartex" xmlns:cx1="http://schemas.microsoft.com/office/drawing/2015/9/8/chartex" xmlns:cx2="http://schemas.microsoft.com/office/drawing/2015/10/21/chartex" xmlns:cx3="http://schemas.microsoft.com/office/drawing/2016/5/9/chartex" xmlns:cx4="http://schemas.microsoft.com/office/drawing/2016/5/10/chartex" xmlns:cx5="http://schemas.microsoft.com/office/drawing/2016/5/11/chartex" xmlns:cx6="http://schemas.microsoft.com/office/drawing/2016/5/12/chartex" xmlns:cx7="http://schemas.microsoft.com/office/drawing/2016/5/13/chartex" xmlns:cx8="http://schemas.microsoft.com/office/drawing/2016/5/14/chartex" xmlns:mc="http://schemas.openxmlformats.org/markup-compatibility/2006" xmlns:aink="http://schemas.microsoft.com/office/drawing/2016/ink" xmlns:am3d="http://schemas.microsoft.com/office/drawing/2017/model3d" xmlns:o="urn:schemas-microsoft-com:office:office" xmlns:r="http://schemas.openxmlformats.org/officeDocument/2006/relationships" xmlns:m="http://schemas.openxmlformats.org/officeDocument/2006/math" xmlns:v="urn:schemas-microsoft-com:vml" xmlns:wp14="http://schemas.microsoft.com/office/word/2010/wordprocessingDrawing" xmlns:wp="http://schemas.openxmlformats.org/drawingml/2006/wordprocessingDrawing" xmlns:w10="urn:schemas-microsoft-com:office:word" xmlns:w="http://schemas.openxmlformats.org/wordprocessingml/2006/main" xmlns:w14="http://schemas.microsoft.com/office/word/2010/wordml" xmlns:w15="http://schemas.microsoft.com/office/word/2012/wordml" xmlns:w16cex="http://schemas.microsoft.com/office/word/2018/wordml/cex" xmlns:w16cid="http://schemas.microsoft.com/office/word/2016/wordml/cid" xmlns:w16="http://schemas.microsoft.com/office/word/2018/wordml" xmlns:w16se="http://schemas.microsoft.com/office/word/2015/wordml/symex" xmlns:wpg="http://schemas.microsoft.com/office/word/2010/wordprocessingGroup" xmlns:wpi="http://schemas.microsoft.com/office/word/2010/wordprocessingInk" xmlns:wne="http://schemas.microsoft.com/office/word/2006/wordml" xmlns:wps="http://schemas.microsoft.com/office/word/2010/wordprocessingShape" mc:Ignorable="w14 w15 w16se w16cid w16 w16cex wp14">
   <w:p>
     <w:pPr>
       <w:pStyle w:val="Footer"/>
@@ -16692,7 +17256,7 @@
 </file>
 
 <file path=word/footnotes.xml><?xml version="1.0" encoding="utf-8"?>
-<w:footnotes xmlns:wpc="http://schemas.microsoft.com/office/word/2010/wordprocessingCanvas" xmlns:cx="http://schemas.microsoft.com/office/drawing/2014/chartex" xmlns:cx1="http://schemas.microsoft.com/office/drawing/2015/9/8/chartex" xmlns:cx2="http://schemas.microsoft.com/office/drawing/2015/10/21/chartex" xmlns:cx3="http://schemas.microsoft.com/office/drawing/2016/5/9/chartex" xmlns:cx4="http://schemas.microsoft.com/office/drawing/2016/5/10/chartex" xmlns:cx5="http://schemas.microsoft.com/office/drawing/2016/5/11/chartex" xmlns:cx6="http://schemas.microsoft.com/office/drawing/2016/5/12/chartex" xmlns:cx7="http://schemas.microsoft.com/office/drawing/2016/5/13/chartex" xmlns:cx8="http://schemas.microsoft.com/office/drawing/2016/5/14/chartex" xmlns:mc="http://schemas.openxmlformats.org/markup-compatibility/2006" xmlns:aink="http://schemas.microsoft.com/office/drawing/2016/ink" xmlns:am3d="http://schemas.microsoft.com/office/drawing/2017/model3d" xmlns:o="urn:schemas-microsoft-com:office:office" xmlns:r="http://schemas.openxmlformats.org/officeDocument/2006/relationships" xmlns:m="http://schemas.openxmlformats.org/officeDocument/2006/math" xmlns:v="urn:schemas-microsoft-com:vml" xmlns:wp14="http://schemas.microsoft.com/office/word/2010/wordprocessingDrawing" xmlns:wp="http://schemas.openxmlformats.org/drawingml/2006/wordprocessingDrawing" xmlns:w10="urn:schemas-microsoft-com:office:word" xmlns:w="http://schemas.openxmlformats.org/wordprocessingml/2006/main" xmlns:w14="http://schemas.microsoft.com/office/word/2010/wordml" xmlns:w15="http://schemas.microsoft.com/office/word/2012/wordml" xmlns:w16cid="http://schemas.microsoft.com/office/word/2016/wordml/cid" xmlns:w16se="http://schemas.microsoft.com/office/word/2015/wordml/symex" xmlns:wpg="http://schemas.microsoft.com/office/word/2010/wordprocessingGroup" xmlns:wpi="http://schemas.microsoft.com/office/word/2010/wordprocessingInk" xmlns:wne="http://schemas.microsoft.com/office/word/2006/wordml" xmlns:wps="http://schemas.microsoft.com/office/word/2010/wordprocessingShape" mc:Ignorable="w14 w15 w16se w16cid wp14">
+<w:footnotes xmlns:wpc="http://schemas.microsoft.com/office/word/2010/wordprocessingCanvas" xmlns:cx="http://schemas.microsoft.com/office/drawing/2014/chartex" xmlns:cx1="http://schemas.microsoft.com/office/drawing/2015/9/8/chartex" xmlns:cx2="http://schemas.microsoft.com/office/drawing/2015/10/21/chartex" xmlns:cx3="http://schemas.microsoft.com/office/drawing/2016/5/9/chartex" xmlns:cx4="http://schemas.microsoft.com/office/drawing/2016/5/10/chartex" xmlns:cx5="http://schemas.microsoft.com/office/drawing/2016/5/11/chartex" xmlns:cx6="http://schemas.microsoft.com/office/drawing/2016/5/12/chartex" xmlns:cx7="http://schemas.microsoft.com/office/drawing/2016/5/13/chartex" xmlns:cx8="http://schemas.microsoft.com/office/drawing/2016/5/14/chartex" xmlns:mc="http://schemas.openxmlformats.org/markup-compatibility/2006" xmlns:aink="http://schemas.microsoft.com/office/drawing/2016/ink" xmlns:am3d="http://schemas.microsoft.com/office/drawing/2017/model3d" xmlns:o="urn:schemas-microsoft-com:office:office" xmlns:r="http://schemas.openxmlformats.org/officeDocument/2006/relationships" xmlns:m="http://schemas.openxmlformats.org/officeDocument/2006/math" xmlns:v="urn:schemas-microsoft-com:vml" xmlns:wp14="http://schemas.microsoft.com/office/word/2010/wordprocessingDrawing" xmlns:wp="http://schemas.openxmlformats.org/drawingml/2006/wordprocessingDrawing" xmlns:w10="urn:schemas-microsoft-com:office:word" xmlns:w="http://schemas.openxmlformats.org/wordprocessingml/2006/main" xmlns:w14="http://schemas.microsoft.com/office/word/2010/wordml" xmlns:w15="http://schemas.microsoft.com/office/word/2012/wordml" xmlns:w16cex="http://schemas.microsoft.com/office/word/2018/wordml/cex" xmlns:w16cid="http://schemas.microsoft.com/office/word/2016/wordml/cid" xmlns:w16="http://schemas.microsoft.com/office/word/2018/wordml" xmlns:w16se="http://schemas.microsoft.com/office/word/2015/wordml/symex" xmlns:wpg="http://schemas.microsoft.com/office/word/2010/wordprocessingGroup" xmlns:wpi="http://schemas.microsoft.com/office/word/2010/wordprocessingInk" xmlns:wne="http://schemas.microsoft.com/office/word/2006/wordml" xmlns:wps="http://schemas.microsoft.com/office/word/2010/wordprocessingShape" mc:Ignorable="w14 w15 w16se w16cid w16 w16cex wp14">
   <w:footnote w:type="separator" w:id="-1">
     <w:p>
       <w:r>
@@ -16711,13 +17275,13 @@
 </file>
 
 <file path=word/header1.xml><?xml version="1.0" encoding="utf-8"?>
-<w:hdr xmlns:wpc="http://schemas.microsoft.com/office/word/2010/wordprocessingCanvas" xmlns:cx="http://schemas.microsoft.com/office/drawing/2014/chartex" xmlns:cx1="http://schemas.microsoft.com/office/drawing/2015/9/8/chartex" xmlns:cx2="http://schemas.microsoft.com/office/drawing/2015/10/21/chartex" xmlns:cx3="http://schemas.microsoft.com/office/drawing/2016/5/9/chartex" xmlns:cx4="http://schemas.microsoft.com/office/drawing/2016/5/10/chartex" xmlns:cx5="http://schemas.microsoft.com/office/drawing/2016/5/11/chartex" xmlns:cx6="http://schemas.microsoft.com/office/drawing/2016/5/12/chartex" xmlns:cx7="http://schemas.microsoft.com/office/drawing/2016/5/13/chartex" xmlns:cx8="http://schemas.microsoft.com/office/drawing/2016/5/14/chartex" xmlns:mc="http://schemas.openxmlformats.org/markup-compatibility/2006" xmlns:aink="http://schemas.microsoft.com/office/drawing/2016/ink" xmlns:am3d="http://schemas.microsoft.com/office/drawing/2017/model3d" xmlns:o="urn:schemas-microsoft-com:office:office" xmlns:r="http://schemas.openxmlformats.org/officeDocument/2006/relationships" xmlns:m="http://schemas.openxmlformats.org/officeDocument/2006/math" xmlns:v="urn:schemas-microsoft-com:vml" xmlns:wp14="http://schemas.microsoft.com/office/word/2010/wordprocessingDrawing" xmlns:wp="http://schemas.openxmlformats.org/drawingml/2006/wordprocessingDrawing" xmlns:w10="urn:schemas-microsoft-com:office:word" xmlns:w="http://schemas.openxmlformats.org/wordprocessingml/2006/main" xmlns:w14="http://schemas.microsoft.com/office/word/2010/wordml" xmlns:w15="http://schemas.microsoft.com/office/word/2012/wordml" xmlns:w16cid="http://schemas.microsoft.com/office/word/2016/wordml/cid" xmlns:w16se="http://schemas.microsoft.com/office/word/2015/wordml/symex" xmlns:wpg="http://schemas.microsoft.com/office/word/2010/wordprocessingGroup" xmlns:wpi="http://schemas.microsoft.com/office/word/2010/wordprocessingInk" xmlns:wne="http://schemas.microsoft.com/office/word/2006/wordml" xmlns:wps="http://schemas.microsoft.com/office/word/2010/wordprocessingShape" mc:Ignorable="w14 w15 w16se w16cid wp14">
+<w:hdr xmlns:wpc="http://schemas.microsoft.com/office/word/2010/wordprocessingCanvas" xmlns:cx="http://schemas.microsoft.com/office/drawing/2014/chartex" xmlns:cx1="http://schemas.microsoft.com/office/drawing/2015/9/8/chartex" xmlns:cx2="http://schemas.microsoft.com/office/drawing/2015/10/21/chartex" xmlns:cx3="http://schemas.microsoft.com/office/drawing/2016/5/9/chartex" xmlns:cx4="http://schemas.microsoft.com/office/drawing/2016/5/10/chartex" xmlns:cx5="http://schemas.microsoft.com/office/drawing/2016/5/11/chartex" xmlns:cx6="http://schemas.microsoft.com/office/drawing/2016/5/12/chartex" xmlns:cx7="http://schemas.microsoft.com/office/drawing/2016/5/13/chartex" xmlns:cx8="http://schemas.microsoft.com/office/drawing/2016/5/14/chartex" xmlns:mc="http://schemas.openxmlformats.org/markup-compatibility/2006" xmlns:aink="http://schemas.microsoft.com/office/drawing/2016/ink" xmlns:am3d="http://schemas.microsoft.com/office/drawing/2017/model3d" xmlns:o="urn:schemas-microsoft-com:office:office" xmlns:r="http://schemas.openxmlformats.org/officeDocument/2006/relationships" xmlns:m="http://schemas.openxmlformats.org/officeDocument/2006/math" xmlns:v="urn:schemas-microsoft-com:vml" xmlns:wp14="http://schemas.microsoft.com/office/word/2010/wordprocessingDrawing" xmlns:wp="http://schemas.openxmlformats.org/drawingml/2006/wordprocessingDrawing" xmlns:w10="urn:schemas-microsoft-com:office:word" xmlns:w="http://schemas.openxmlformats.org/wordprocessingml/2006/main" xmlns:w14="http://schemas.microsoft.com/office/word/2010/wordml" xmlns:w15="http://schemas.microsoft.com/office/word/2012/wordml" xmlns:w16cex="http://schemas.microsoft.com/office/word/2018/wordml/cex" xmlns:w16cid="http://schemas.microsoft.com/office/word/2016/wordml/cid" xmlns:w16="http://schemas.microsoft.com/office/word/2018/wordml" xmlns:w16se="http://schemas.microsoft.com/office/word/2015/wordml/symex" xmlns:wpg="http://schemas.microsoft.com/office/word/2010/wordprocessingGroup" xmlns:wpi="http://schemas.microsoft.com/office/word/2010/wordprocessingInk" xmlns:wne="http://schemas.microsoft.com/office/word/2006/wordml" xmlns:wps="http://schemas.microsoft.com/office/word/2010/wordprocessingShape" mc:Ignorable="w14 w15 w16se w16cid w16 w16cex wp14">
   <w:p/>
 </w:hdr>
 </file>
 
 <file path=word/numbering.xml><?xml version="1.0" encoding="utf-8"?>
-<w:numbering xmlns:wpc="http://schemas.microsoft.com/office/word/2010/wordprocessingCanvas" xmlns:cx="http://schemas.microsoft.com/office/drawing/2014/chartex" xmlns:cx1="http://schemas.microsoft.com/office/drawing/2015/9/8/chartex" xmlns:cx2="http://schemas.microsoft.com/office/drawing/2015/10/21/chartex" xmlns:cx3="http://schemas.microsoft.com/office/drawing/2016/5/9/chartex" xmlns:cx4="http://schemas.microsoft.com/office/drawing/2016/5/10/chartex" xmlns:cx5="http://schemas.microsoft.com/office/drawing/2016/5/11/chartex" xmlns:cx6="http://schemas.microsoft.com/office/drawing/2016/5/12/chartex" xmlns:cx7="http://schemas.microsoft.com/office/drawing/2016/5/13/chartex" xmlns:cx8="http://schemas.microsoft.com/office/drawing/2016/5/14/chartex" xmlns:mc="http://schemas.openxmlformats.org/markup-compatibility/2006" xmlns:aink="http://schemas.microsoft.com/office/drawing/2016/ink" xmlns:am3d="http://schemas.microsoft.com/office/drawing/2017/model3d" xmlns:o="urn:schemas-microsoft-com:office:office" xmlns:r="http://schemas.openxmlformats.org/officeDocument/2006/relationships" xmlns:m="http://schemas.openxmlformats.org/officeDocument/2006/math" xmlns:v="urn:schemas-microsoft-com:vml" xmlns:wp14="http://schemas.microsoft.com/office/word/2010/wordprocessingDrawing" xmlns:wp="http://schemas.openxmlformats.org/drawingml/2006/wordprocessingDrawing" xmlns:w10="urn:schemas-microsoft-com:office:word" xmlns:w="http://schemas.openxmlformats.org/wordprocessingml/2006/main" xmlns:w14="http://schemas.microsoft.com/office/word/2010/wordml" xmlns:w15="http://schemas.microsoft.com/office/word/2012/wordml" xmlns:w16cid="http://schemas.microsoft.com/office/word/2016/wordml/cid" xmlns:w16se="http://schemas.microsoft.com/office/word/2015/wordml/symex" xmlns:wpg="http://schemas.microsoft.com/office/word/2010/wordprocessingGroup" xmlns:wpi="http://schemas.microsoft.com/office/word/2010/wordprocessingInk" xmlns:wne="http://schemas.microsoft.com/office/word/2006/wordml" xmlns:wps="http://schemas.microsoft.com/office/word/2010/wordprocessingShape" mc:Ignorable="w14 w15 w16se w16cid wp14">
+<w:numbering xmlns:wpc="http://schemas.microsoft.com/office/word/2010/wordprocessingCanvas" xmlns:cx="http://schemas.microsoft.com/office/drawing/2014/chartex" xmlns:cx1="http://schemas.microsoft.com/office/drawing/2015/9/8/chartex" xmlns:cx2="http://schemas.microsoft.com/office/drawing/2015/10/21/chartex" xmlns:cx3="http://schemas.microsoft.com/office/drawing/2016/5/9/chartex" xmlns:cx4="http://schemas.microsoft.com/office/drawing/2016/5/10/chartex" xmlns:cx5="http://schemas.microsoft.com/office/drawing/2016/5/11/chartex" xmlns:cx6="http://schemas.microsoft.com/office/drawing/2016/5/12/chartex" xmlns:cx7="http://schemas.microsoft.com/office/drawing/2016/5/13/chartex" xmlns:cx8="http://schemas.microsoft.com/office/drawing/2016/5/14/chartex" xmlns:mc="http://schemas.openxmlformats.org/markup-compatibility/2006" xmlns:aink="http://schemas.microsoft.com/office/drawing/2016/ink" xmlns:am3d="http://schemas.microsoft.com/office/drawing/2017/model3d" xmlns:o="urn:schemas-microsoft-com:office:office" xmlns:r="http://schemas.openxmlformats.org/officeDocument/2006/relationships" xmlns:m="http://schemas.openxmlformats.org/officeDocument/2006/math" xmlns:v="urn:schemas-microsoft-com:vml" xmlns:wp14="http://schemas.microsoft.com/office/word/2010/wordprocessingDrawing" xmlns:wp="http://schemas.openxmlformats.org/drawingml/2006/wordprocessingDrawing" xmlns:w10="urn:schemas-microsoft-com:office:word" xmlns:w="http://schemas.openxmlformats.org/wordprocessingml/2006/main" xmlns:w14="http://schemas.microsoft.com/office/word/2010/wordml" xmlns:w15="http://schemas.microsoft.com/office/word/2012/wordml" xmlns:w16cex="http://schemas.microsoft.com/office/word/2018/wordml/cex" xmlns:w16cid="http://schemas.microsoft.com/office/word/2016/wordml/cid" xmlns:w16="http://schemas.microsoft.com/office/word/2018/wordml" xmlns:w16se="http://schemas.microsoft.com/office/word/2015/wordml/symex" xmlns:wpg="http://schemas.microsoft.com/office/word/2010/wordprocessingGroup" xmlns:wpi="http://schemas.microsoft.com/office/word/2010/wordprocessingInk" xmlns:wne="http://schemas.microsoft.com/office/word/2006/wordml" xmlns:wps="http://schemas.microsoft.com/office/word/2010/wordprocessingShape" mc:Ignorable="w14 w15 w16se w16cid w16 w16cex wp14">
   <w:abstractNum w:abstractNumId="0" w15:restartNumberingAfterBreak="0">
     <w:nsid w:val="19A92A2E"/>
     <w:multiLevelType w:val="hybridMultilevel"/>
@@ -17877,6 +18441,119 @@
     </w:lvl>
   </w:abstractNum>
   <w:abstractNum w:abstractNumId="10" w15:restartNumberingAfterBreak="0">
+    <w:nsid w:val="6A5F123C"/>
+    <w:multiLevelType w:val="hybridMultilevel"/>
+    <w:tmpl w:val="93B2BC4E"/>
+    <w:lvl w:ilvl="0" w:tplc="08090001">
+      <w:start w:val="1"/>
+      <w:numFmt w:val="bullet"/>
+      <w:lvlText w:val=""/>
+      <w:lvlJc w:val="left"/>
+      <w:pPr>
+        <w:ind w:left="720" w:hanging="360"/>
+      </w:pPr>
+      <w:rPr>
+        <w:rFonts w:ascii="Symbol" w:hAnsi="Symbol" w:hint="default"/>
+      </w:rPr>
+    </w:lvl>
+    <w:lvl w:ilvl="1" w:tplc="08090003" w:tentative="1">
+      <w:start w:val="1"/>
+      <w:numFmt w:val="bullet"/>
+      <w:lvlText w:val="o"/>
+      <w:lvlJc w:val="left"/>
+      <w:pPr>
+        <w:ind w:left="1440" w:hanging="360"/>
+      </w:pPr>
+      <w:rPr>
+        <w:rFonts w:ascii="Courier New" w:hAnsi="Courier New" w:cs="Courier New" w:hint="default"/>
+      </w:rPr>
+    </w:lvl>
+    <w:lvl w:ilvl="2" w:tplc="08090005" w:tentative="1">
+      <w:start w:val="1"/>
+      <w:numFmt w:val="bullet"/>
+      <w:lvlText w:val=""/>
+      <w:lvlJc w:val="left"/>
+      <w:pPr>
+        <w:ind w:left="2160" w:hanging="360"/>
+      </w:pPr>
+      <w:rPr>
+        <w:rFonts w:ascii="Wingdings" w:hAnsi="Wingdings" w:hint="default"/>
+      </w:rPr>
+    </w:lvl>
+    <w:lvl w:ilvl="3" w:tplc="08090001" w:tentative="1">
+      <w:start w:val="1"/>
+      <w:numFmt w:val="bullet"/>
+      <w:lvlText w:val=""/>
+      <w:lvlJc w:val="left"/>
+      <w:pPr>
+        <w:ind w:left="2880" w:hanging="360"/>
+      </w:pPr>
+      <w:rPr>
+        <w:rFonts w:ascii="Symbol" w:hAnsi="Symbol" w:hint="default"/>
+      </w:rPr>
+    </w:lvl>
+    <w:lvl w:ilvl="4" w:tplc="08090003" w:tentative="1">
+      <w:start w:val="1"/>
+      <w:numFmt w:val="bullet"/>
+      <w:lvlText w:val="o"/>
+      <w:lvlJc w:val="left"/>
+      <w:pPr>
+        <w:ind w:left="3600" w:hanging="360"/>
+      </w:pPr>
+      <w:rPr>
+        <w:rFonts w:ascii="Courier New" w:hAnsi="Courier New" w:cs="Courier New" w:hint="default"/>
+      </w:rPr>
+    </w:lvl>
+    <w:lvl w:ilvl="5" w:tplc="08090005" w:tentative="1">
+      <w:start w:val="1"/>
+      <w:numFmt w:val="bullet"/>
+      <w:lvlText w:val=""/>
+      <w:lvlJc w:val="left"/>
+      <w:pPr>
+        <w:ind w:left="4320" w:hanging="360"/>
+      </w:pPr>
+      <w:rPr>
+        <w:rFonts w:ascii="Wingdings" w:hAnsi="Wingdings" w:hint="default"/>
+      </w:rPr>
+    </w:lvl>
+    <w:lvl w:ilvl="6" w:tplc="08090001" w:tentative="1">
+      <w:start w:val="1"/>
+      <w:numFmt w:val="bullet"/>
+      <w:lvlText w:val=""/>
+      <w:lvlJc w:val="left"/>
+      <w:pPr>
+        <w:ind w:left="5040" w:hanging="360"/>
+      </w:pPr>
+      <w:rPr>
+        <w:rFonts w:ascii="Symbol" w:hAnsi="Symbol" w:hint="default"/>
+      </w:rPr>
+    </w:lvl>
+    <w:lvl w:ilvl="7" w:tplc="08090003" w:tentative="1">
+      <w:start w:val="1"/>
+      <w:numFmt w:val="bullet"/>
+      <w:lvlText w:val="o"/>
+      <w:lvlJc w:val="left"/>
+      <w:pPr>
+        <w:ind w:left="5760" w:hanging="360"/>
+      </w:pPr>
+      <w:rPr>
+        <w:rFonts w:ascii="Courier New" w:hAnsi="Courier New" w:cs="Courier New" w:hint="default"/>
+      </w:rPr>
+    </w:lvl>
+    <w:lvl w:ilvl="8" w:tplc="08090005" w:tentative="1">
+      <w:start w:val="1"/>
+      <w:numFmt w:val="bullet"/>
+      <w:lvlText w:val=""/>
+      <w:lvlJc w:val="left"/>
+      <w:pPr>
+        <w:ind w:left="6480" w:hanging="360"/>
+      </w:pPr>
+      <w:rPr>
+        <w:rFonts w:ascii="Wingdings" w:hAnsi="Wingdings" w:hint="default"/>
+      </w:rPr>
+    </w:lvl>
+  </w:abstractNum>
+  <w:abstractNum w:abstractNumId="11" w15:restartNumberingAfterBreak="0">
     <w:nsid w:val="702A39FE"/>
     <w:multiLevelType w:val="hybridMultilevel"/>
     <w:tmpl w:val="94A299E4"/>
@@ -17962,7 +18639,7 @@
       </w:pPr>
     </w:lvl>
   </w:abstractNum>
-  <w:abstractNum w:abstractNumId="11" w15:restartNumberingAfterBreak="0">
+  <w:abstractNum w:abstractNumId="12" w15:restartNumberingAfterBreak="0">
     <w:nsid w:val="73AB3567"/>
     <w:multiLevelType w:val="multilevel"/>
     <w:tmpl w:val="C46258D2"/>
@@ -18103,7 +18780,7 @@
       </w:rPr>
     </w:lvl>
   </w:abstractNum>
-  <w:abstractNum w:abstractNumId="12" w15:restartNumberingAfterBreak="0">
+  <w:abstractNum w:abstractNumId="13" w15:restartNumberingAfterBreak="0">
     <w:nsid w:val="7D2845F6"/>
     <w:multiLevelType w:val="multilevel"/>
     <w:tmpl w:val="E26ABEE8"/>
@@ -18253,10 +18930,10 @@
     </w:lvl>
   </w:abstractNum>
   <w:num w:numId="1">
-    <w:abstractNumId w:val="12"/>
+    <w:abstractNumId w:val="13"/>
   </w:num>
   <w:num w:numId="2">
-    <w:abstractNumId w:val="11"/>
+    <w:abstractNumId w:val="12"/>
   </w:num>
   <w:num w:numId="3">
     <w:abstractNumId w:val="8"/>
@@ -18271,7 +18948,7 @@
     <w:abstractNumId w:val="4"/>
   </w:num>
   <w:num w:numId="7">
-    <w:abstractNumId w:val="10"/>
+    <w:abstractNumId w:val="11"/>
   </w:num>
   <w:num w:numId="8">
     <w:abstractNumId w:val="0"/>
@@ -18291,12 +18968,15 @@
   <w:num w:numId="13">
     <w:abstractNumId w:val="7"/>
   </w:num>
+  <w:num w:numId="14">
+    <w:abstractNumId w:val="10"/>
+  </w:num>
   <w:numIdMacAtCleanup w:val="13"/>
 </w:numbering>
 </file>
 
 <file path=word/styles.xml><?xml version="1.0" encoding="utf-8"?>
-<w:styles xmlns:mc="http://schemas.openxmlformats.org/markup-compatibility/2006" xmlns:r="http://schemas.openxmlformats.org/officeDocument/2006/relationships" xmlns:w="http://schemas.openxmlformats.org/wordprocessingml/2006/main" xmlns:w14="http://schemas.microsoft.com/office/word/2010/wordml" xmlns:w15="http://schemas.microsoft.com/office/word/2012/wordml" xmlns:w16cid="http://schemas.microsoft.com/office/word/2016/wordml/cid" xmlns:w16se="http://schemas.microsoft.com/office/word/2015/wordml/symex" mc:Ignorable="w14 w15 w16se w16cid">
+<w:styles xmlns:mc="http://schemas.openxmlformats.org/markup-compatibility/2006" xmlns:r="http://schemas.openxmlformats.org/officeDocument/2006/relationships" xmlns:w="http://schemas.openxmlformats.org/wordprocessingml/2006/main" xmlns:w14="http://schemas.microsoft.com/office/word/2010/wordml" xmlns:w15="http://schemas.microsoft.com/office/word/2012/wordml" xmlns:w16cex="http://schemas.microsoft.com/office/word/2018/wordml/cex" xmlns:w16cid="http://schemas.microsoft.com/office/word/2016/wordml/cid" xmlns:w16="http://schemas.microsoft.com/office/word/2018/wordml" xmlns:w16se="http://schemas.microsoft.com/office/word/2015/wordml/symex" mc:Ignorable="w14 w15 w16se w16cid w16 w16cex">
   <w:docDefaults>
     <w:rPrDefault>
       <w:rPr>

</xml_diff>

<commit_message>
Just before removing references
</commit_message>
<xml_diff>
--- a/Dissertation planning.docx
+++ b/Dissertation planning.docx
@@ -7116,10 +7116,10 @@
         <w:t xml:space="preserve">There are three main methods of logic gate education, many A-Level students are taught through a combination of these methods. Firstly, classroom theory usually from textbooks or their teacher. The other two methods involve putting their knowledge to use through practical engagement, </w:t>
       </w:r>
       <w:r>
-        <w:t>physical experiments with electronic circuits and software simulations [</w:t>
-      </w:r>
-      <w:r>
-        <w:t>xxx]. This literature review will investigate all three.</w:t>
+        <w:t>physical experiments with electronic circuits and software simulations</w:t>
+      </w:r>
+      <w:r>
+        <w:t>. This literature review will investigate all three.</w:t>
       </w:r>
     </w:p>
     <w:p>
@@ -7382,29 +7382,47 @@
         <w:t xml:space="preserve">, they do have downsides. </w:t>
       </w:r>
       <w:r>
+        <w:rPr>
+          <w:color w:val="FF0000"/>
+        </w:rPr>
         <w:t xml:space="preserve">On average people retain 25% of what they hear, 45% of what they hear and see, and 70% of what they hear, </w:t>
       </w:r>
       <w:proofErr w:type="gramStart"/>
       <w:r>
+        <w:rPr>
+          <w:color w:val="FF0000"/>
+        </w:rPr>
         <w:t>see</w:t>
       </w:r>
       <w:proofErr w:type="gramEnd"/>
       <w:r>
+        <w:rPr>
+          <w:color w:val="FF0000"/>
+        </w:rPr>
         <w:t xml:space="preserve"> and do. (Edwards 1985</w:t>
       </w:r>
       <w:r>
+        <w:rPr>
+          <w:color w:val="FF0000"/>
+        </w:rPr>
         <w:t xml:space="preserve"> </w:t>
       </w:r>
       <w:proofErr w:type="spellStart"/>
       <w:r>
+        <w:rPr>
+          <w:color w:val="FF0000"/>
+        </w:rPr>
         <w:t>ppp</w:t>
       </w:r>
       <w:proofErr w:type="spellEnd"/>
       <w:r>
-        <w:t>)</w:t>
-      </w:r>
-      <w:r>
-        <w:t>. These learning resources fail to make use of the ‘learning by doing’ education approach.</w:t>
+        <w:rPr>
+          <w:color w:val="FF0000"/>
+        </w:rPr>
+        <w:t xml:space="preserve">). </w:t>
+      </w:r>
+      <w:r>
+        <w:t>These learning resources fail to make use of the ‘learning by doing’ education approach.</w:t>
       </w:r>
       <w:r>
         <w:t xml:space="preserve"> As a result, learning using these methods is not as efficient as it could </w:t>
@@ -8505,41 +8523,47 @@
       <w:r>
         <w:t xml:space="preserve">in </w:t>
       </w:r>
+      <w:r>
+        <w:t>today’s</w:t>
+      </w:r>
+      <w:r>
+        <w:t xml:space="preserve"> day and age, this is no longer much of an issue.</w:t>
+      </w:r>
+      <w:r>
+        <w:t xml:space="preserve"> </w:t>
+      </w:r>
+    </w:p>
+    <w:p>
       <w:proofErr w:type="spellStart"/>
       <w:r>
-        <w:t>todays</w:t>
+        <w:t>Abeer</w:t>
       </w:r>
       <w:proofErr w:type="spellEnd"/>
       <w:r>
-        <w:t xml:space="preserve"> day and age, this is no longer much of an issue.</w:t>
-      </w:r>
-      <w:r>
         <w:t xml:space="preserve"> </w:t>
       </w:r>
-    </w:p>
-    <w:p>
-      <w:r>
-        <w:t xml:space="preserve">This article within the European Journal of Engineering Education also </w:t>
+      <w:proofErr w:type="spellStart"/>
+      <w:r>
+        <w:t>Alsadoon</w:t>
+      </w:r>
+      <w:proofErr w:type="spellEnd"/>
+      <w:r>
+        <w:t xml:space="preserve">, P.W.C. Prasad &amp; Azam Beg </w:t>
+      </w:r>
+      <w:r>
+        <w:t>(</w:t>
+      </w:r>
+      <w:r>
+        <w:t>2017</w:t>
+      </w:r>
+      <w:r>
+        <w:t xml:space="preserve">) </w:t>
       </w:r>
       <w:r>
         <w:t>investigated</w:t>
       </w:r>
       <w:r>
-        <w:t xml:space="preserve"> the effectiveness of software simulators for educating students</w:t>
-      </w:r>
-      <w:r>
-        <w:t xml:space="preserve"> [</w:t>
-      </w:r>
-      <w:proofErr w:type="spellStart"/>
-      <w:r>
-        <w:t>uuu</w:t>
-      </w:r>
-      <w:proofErr w:type="spellEnd"/>
-      <w:r>
-        <w:t>]</w:t>
-      </w:r>
-      <w:r>
-        <w:t>. The abstract demonstrates similar results were concluded to that of the study conducted on Logisim.</w:t>
+        <w:t xml:space="preserve"> the effectiveness of software simulators for educating students. The abstract demonstrates similar results were concluded to that of the study conducted on Logisim.</w:t>
       </w:r>
     </w:p>
     <w:p>
@@ -12220,6 +12244,7 @@
               <w:rPr>
                 <w:szCs w:val="20"/>
               </w:rPr>
+              <w:lastRenderedPageBreak/>
               <w:t>Paint.net</w:t>
             </w:r>
             <w:r>
@@ -13043,6 +13068,7 @@
               <w:rPr>
                 <w:szCs w:val="20"/>
               </w:rPr>
+              <w:lastRenderedPageBreak/>
               <w:t>Educators &amp; Students</w:t>
             </w:r>
           </w:p>
@@ -13527,6 +13553,7 @@
               <w:rPr>
                 <w:szCs w:val="20"/>
               </w:rPr>
+              <w:lastRenderedPageBreak/>
               <w:t>Too many features to develop</w:t>
             </w:r>
             <w:r>
@@ -19543,49 +19570,51 @@
     <w:p>
       <w:pPr>
         <w:rPr>
-          <w:lang w:val="en"/>
-        </w:rPr>
-      </w:pPr>
-      <w:r>
-        <w:rPr>
-          <w:lang w:val="en"/>
-        </w:rPr>
-        <w:t>You shou</w:t>
-      </w:r>
-      <w:smartTag w:uri="urn:schemas-microsoft-com:office:smarttags" w:element="PersonName">
-        <w:r>
-          <w:rPr>
-            <w:lang w:val="en"/>
-          </w:rPr>
-          <w:t>l</w:t>
-        </w:r>
-      </w:smartTag>
-      <w:r>
-        <w:rPr>
-          <w:lang w:val="en"/>
-        </w:rPr>
-        <w:t>d a</w:t>
-      </w:r>
-      <w:smartTag w:uri="urn:schemas-microsoft-com:office:smarttags" w:element="PersonName">
-        <w:r>
-          <w:rPr>
-            <w:lang w:val="en"/>
-          </w:rPr>
-          <w:t>l</w:t>
-        </w:r>
-      </w:smartTag>
-      <w:r>
-        <w:rPr>
-          <w:lang w:val="en"/>
-        </w:rPr>
-        <w:t xml:space="preserve">ways provide a Reference List. </w:t>
-      </w:r>
-      <w:r>
-        <w:rPr>
           <w:b/>
           <w:bCs/>
           <w:lang w:val="en"/>
         </w:rPr>
+      </w:pPr>
+      <w:r>
+        <w:rPr>
+          <w:lang w:val="en"/>
+        </w:rPr>
+        <w:t>You shou</w:t>
+      </w:r>
+      <w:smartTag w:uri="urn:schemas-microsoft-com:office:smarttags" w:element="PersonName">
+        <w:r>
+          <w:rPr>
+            <w:lang w:val="en"/>
+          </w:rPr>
+          <w:t>l</w:t>
+        </w:r>
+      </w:smartTag>
+      <w:r>
+        <w:rPr>
+          <w:lang w:val="en"/>
+        </w:rPr>
+        <w:t>d a</w:t>
+      </w:r>
+      <w:smartTag w:uri="urn:schemas-microsoft-com:office:smarttags" w:element="PersonName">
+        <w:r>
+          <w:rPr>
+            <w:lang w:val="en"/>
+          </w:rPr>
+          <w:t>l</w:t>
+        </w:r>
+      </w:smartTag>
+      <w:r>
+        <w:rPr>
+          <w:lang w:val="en"/>
+        </w:rPr>
+        <w:t xml:space="preserve">ways provide a Reference List. </w:t>
+      </w:r>
+      <w:r>
+        <w:rPr>
+          <w:b/>
+          <w:bCs/>
+          <w:lang w:val="en"/>
+        </w:rPr>
         <w:t>A Bib</w:t>
       </w:r>
       <w:smartTag w:uri="urn:schemas-microsoft-com:office:smarttags" w:element="PersonName">
@@ -19756,197 +19785,388 @@
     <w:p>
       <w:pPr>
         <w:rPr>
+          <w:b/>
+          <w:bCs/>
           <w:lang w:val="en"/>
         </w:rPr>
       </w:pPr>
     </w:p>
     <w:p>
       <w:pPr>
-        <w:pStyle w:val="PageHeadings"/>
-      </w:pPr>
-      <w:bookmarkStart w:id="99" w:name="_Toc39611282"/>
-      <w:r>
+        <w:rPr>
+          <w:b/>
+          <w:bCs/>
+          <w:lang w:val="en"/>
+        </w:rPr>
+      </w:pPr>
+    </w:p>
+    <w:p>
+      <w:pPr>
+        <w:rPr>
+          <w:b/>
+          <w:bCs/>
+          <w:lang w:val="en"/>
+        </w:rPr>
+      </w:pPr>
+    </w:p>
+    <w:p>
+      <w:pPr>
+        <w:rPr>
+          <w:b/>
+          <w:bCs/>
+          <w:lang w:val="en"/>
+        </w:rPr>
+      </w:pPr>
+    </w:p>
+    <w:p>
+      <w:pPr>
+        <w:rPr>
+          <w:b/>
+          <w:bCs/>
+          <w:lang w:val="en"/>
+        </w:rPr>
+      </w:pPr>
+    </w:p>
+    <w:p>
+      <w:pPr>
+        <w:shd w:val="clear" w:color="auto" w:fill="FFFFFF"/>
+        <w:spacing w:after="0"/>
+        <w:rPr>
+          <w:rStyle w:val="serialtitle"/>
+          <w:rFonts w:cs="Arial"/>
+          <w:szCs w:val="20"/>
+        </w:rPr>
+      </w:pPr>
+      <w:proofErr w:type="spellStart"/>
+      <w:r>
+        <w:rPr>
+          <w:rStyle w:val="authors"/>
+          <w:rFonts w:cs="Arial"/>
+          <w:szCs w:val="20"/>
+        </w:rPr>
         <w:lastRenderedPageBreak/>
-        <w:t>Bibliography</w:t>
-      </w:r>
-      <w:bookmarkEnd w:id="98"/>
-      <w:bookmarkEnd w:id="99"/>
-    </w:p>
-    <w:p>
-      <w:r>
-        <w:t>[qqq]</w:t>
+        <w:t>Abeer</w:t>
+      </w:r>
+      <w:proofErr w:type="spellEnd"/>
+      <w:r>
+        <w:rPr>
+          <w:rStyle w:val="authors"/>
+          <w:rFonts w:cs="Arial"/>
+          <w:szCs w:val="20"/>
+        </w:rPr>
+        <w:t xml:space="preserve"> </w:t>
+      </w:r>
+      <w:proofErr w:type="spellStart"/>
+      <w:r>
+        <w:rPr>
+          <w:rStyle w:val="authors"/>
+          <w:rFonts w:cs="Arial"/>
+          <w:szCs w:val="20"/>
+        </w:rPr>
+        <w:t>Alsadoon</w:t>
+      </w:r>
+      <w:proofErr w:type="spellEnd"/>
+      <w:r>
+        <w:rPr>
+          <w:rStyle w:val="authors"/>
+          <w:rFonts w:cs="Arial"/>
+          <w:szCs w:val="20"/>
+        </w:rPr>
+        <w:t>, P.W.C. Prasad &amp; Azam Beg</w:t>
+      </w:r>
+      <w:r>
+        <w:rPr>
+          <w:rFonts w:cs="Arial"/>
+          <w:szCs w:val="20"/>
+        </w:rPr>
+        <w:t xml:space="preserve">, </w:t>
+      </w:r>
+      <w:r>
+        <w:rPr>
+          <w:rStyle w:val="date"/>
+          <w:rFonts w:cs="Arial"/>
+          <w:szCs w:val="20"/>
+        </w:rPr>
+        <w:t>2017.</w:t>
+      </w:r>
+      <w:r>
+        <w:rPr>
+          <w:rFonts w:cs="Arial"/>
+          <w:szCs w:val="20"/>
+        </w:rPr>
+        <w:t> </w:t>
+      </w:r>
+      <w:r>
+        <w:rPr>
+          <w:rStyle w:val="arttitle"/>
+          <w:rFonts w:cs="Arial"/>
+          <w:szCs w:val="20"/>
+        </w:rPr>
+        <w:t>Using software simulators to enhance the learning of digital logic design for the information technology students.</w:t>
+      </w:r>
+      <w:r>
+        <w:rPr>
+          <w:rFonts w:cs="Arial"/>
+          <w:szCs w:val="20"/>
+        </w:rPr>
+        <w:t> </w:t>
+      </w:r>
+      <w:r>
+        <w:rPr>
+          <w:rStyle w:val="serialtitle"/>
+          <w:rFonts w:cs="Arial"/>
+          <w:i/>
+          <w:iCs/>
+          <w:szCs w:val="20"/>
+        </w:rPr>
+        <w:t>European Journal of Engineering Education</w:t>
+      </w:r>
+      <w:r>
+        <w:rPr>
+          <w:rStyle w:val="serialtitle"/>
+          <w:rFonts w:cs="Arial"/>
+          <w:szCs w:val="20"/>
+        </w:rPr>
+        <w:t xml:space="preserve"> [Online]. 42 (5) (08-Jun-2016), 533-546. </w:t>
+      </w:r>
+      <w:r>
+        <w:rPr>
+          <w:rStyle w:val="doilink"/>
+          <w:rFonts w:cs="Arial"/>
+          <w:szCs w:val="20"/>
+        </w:rPr>
+        <w:t>DOI: </w:t>
       </w:r>
       <w:hyperlink r:id="rId17" w:history="1">
         <w:r>
           <w:rPr>
             <w:rStyle w:val="Hyperlink"/>
-          </w:rPr>
-          <w:t>https://www.researchgate.net/publication/318361261_WEB_Based_Interactive_Digital_Logic_Circuit_Simulator</w:t>
+            <w:rFonts w:cs="Arial"/>
+            <w:color w:val="auto"/>
+            <w:szCs w:val="20"/>
+            <w:u w:val="none"/>
+          </w:rPr>
+          <w:t>10.1080/03043797.2016.1196344</w:t>
         </w:r>
       </w:hyperlink>
-    </w:p>
-    <w:p>
-      <w:r>
-        <w:t>[jfk]</w:t>
+      <w:r>
+        <w:rPr>
+          <w:rStyle w:val="serialtitle"/>
+          <w:rFonts w:cs="Arial"/>
+          <w:szCs w:val="20"/>
+        </w:rPr>
+        <w:t xml:space="preserve"> [Accessed 4 February 2020].</w:t>
+      </w:r>
+    </w:p>
+    <w:p>
+      <w:pPr>
+        <w:shd w:val="clear" w:color="auto" w:fill="FFFFFF"/>
+        <w:spacing w:after="0" w:line="240" w:lineRule="auto"/>
+        <w:rPr>
+          <w:rStyle w:val="serialtitle"/>
+          <w:rFonts w:cs="Arial"/>
+          <w:color w:val="333333"/>
+          <w:szCs w:val="20"/>
+        </w:rPr>
+      </w:pPr>
+    </w:p>
+    <w:p>
+      <w:pPr>
+        <w:rPr>
+          <w:rStyle w:val="Hyperlink"/>
+        </w:rPr>
+      </w:pPr>
+      <w:r>
+        <w:t>[uuu]</w:t>
       </w:r>
       <w:hyperlink r:id="rId18" w:history="1">
         <w:r>
           <w:rPr>
             <w:rStyle w:val="Hyperlink"/>
           </w:rPr>
-          <w:t>https://www.researchgate.net/publication/320468266_Development_of_A_Mobile_Learning_for_Digital_Logic_Gates_in_Vocational_Schools</w:t>
+          <w:t>https://www.tandfonline.com/doi/abs/10.1080/03043797.2016.1196344?scroll=top&amp;needAccess=true&amp;journalCode=ceee20</w:t>
         </w:r>
       </w:hyperlink>
     </w:p>
     <w:p>
-      <w:r>
-        <w:t>[uuu]</w:t>
-      </w:r>
-      <w:hyperlink r:id="rId19" w:history="1">
-        <w:r>
-          <w:rPr>
-            <w:rStyle w:val="Hyperlink"/>
-          </w:rPr>
-          <w:t>https://www.tandfonline.com/doi/abs/10.1080/03043797.2016.1196344?scroll=top&amp;needAccess=true&amp;journalCode=ceee20</w:t>
-        </w:r>
-      </w:hyperlink>
-    </w:p>
-    <w:p>
-      <w:r>
-        <w:t>[hhhh]</w:t>
-      </w:r>
-      <w:hyperlink r:id="rId20" w:history="1">
-        <w:r>
-          <w:rPr>
-            <w:rStyle w:val="Hyperlink"/>
-          </w:rPr>
-          <w:t>https://www.researchgate.net/publication/309907692_Using_Logisim_Educational_Software_in_Learning_Digital_Circuits_Design</w:t>
-        </w:r>
-      </w:hyperlink>
-    </w:p>
-    <w:p>
-      <w:r>
-        <w:t>[fff]</w:t>
-      </w:r>
-      <w:hyperlink r:id="rId21" w:history="1">
-        <w:r>
-          <w:rPr>
-            <w:rStyle w:val="Hyperlink"/>
-          </w:rPr>
-          <w:t>https://www.researchgate.net/publication/305751603_Teaching_Digital_Logic_Circuit_Design_via_Experiment-Based_Learning_-_Print_your_own_Logic_Circuit</w:t>
-        </w:r>
-      </w:hyperlink>
-    </w:p>
-    <w:p>
-      <w:pPr>
-        <w:rPr>
-          <w:lang w:val="en"/>
-        </w:rPr>
-      </w:pPr>
-      <w:r>
-        <w:rPr>
-          <w:color w:val="FF0000"/>
-        </w:rPr>
-        <w:t>[</w:t>
-      </w:r>
-      <w:proofErr w:type="spellStart"/>
-      <w:r>
-        <w:rPr>
-          <w:color w:val="FF0000"/>
-        </w:rPr>
-        <w:t>ppp</w:t>
-      </w:r>
-      <w:proofErr w:type="spellEnd"/>
-      <w:r>
-        <w:rPr>
-          <w:color w:val="FF0000"/>
-        </w:rPr>
-        <w:t xml:space="preserve">] </w:t>
-      </w:r>
-      <w:r>
-        <w:rPr>
-          <w:color w:val="FF0000"/>
-        </w:rPr>
-        <w:t>Edwards, M. (1985). The Mercedes Benz of interactive video. Hardcopy, 14. 74-80</w:t>
-      </w:r>
-    </w:p>
-    <w:p>
-      <w:r>
-        <w:t>[XXX</w:t>
-      </w:r>
-      <w:proofErr w:type="gramStart"/>
-      <w:r>
-        <w:t>]  C.</w:t>
-      </w:r>
-      <w:proofErr w:type="gramEnd"/>
-      <w:r>
-        <w:t xml:space="preserve">  </w:t>
-      </w:r>
-      <w:proofErr w:type="gramStart"/>
-      <w:r>
-        <w:t>Hacker,  R.</w:t>
-      </w:r>
-      <w:proofErr w:type="gramEnd"/>
-      <w:r>
-        <w:t xml:space="preserve">  </w:t>
-      </w:r>
-      <w:proofErr w:type="spellStart"/>
-      <w:proofErr w:type="gramStart"/>
-      <w:r>
-        <w:t>Sitte</w:t>
-      </w:r>
-      <w:proofErr w:type="spellEnd"/>
-      <w:r>
-        <w:t xml:space="preserve">  “</w:t>
-      </w:r>
-      <w:proofErr w:type="gramEnd"/>
-      <w:r>
-        <w:t xml:space="preserve">Interactive  Teaching  of  Elementary Digital  Logic  Design  With  </w:t>
-      </w:r>
-      <w:proofErr w:type="spellStart"/>
-      <w:r>
-        <w:t>WinLogiLab</w:t>
-      </w:r>
-      <w:proofErr w:type="spellEnd"/>
-      <w:r>
-        <w:t>”,  IEEE Transactions on Education, Vol. 48, No. 2, 2004, pp. 196-203</w:t>
-      </w:r>
+      <w:pPr>
+        <w:rPr>
+          <w:color w:val="0000FF"/>
+          <w:u w:val="single"/>
+        </w:rPr>
+      </w:pPr>
     </w:p>
     <w:p>
       <w:pPr>
         <w:spacing w:before="60" w:after="120"/>
-        <w:rPr>
-          <w:szCs w:val="20"/>
-        </w:rPr>
-      </w:pPr>
-      <w:r>
-        <w:rPr>
-          <w:szCs w:val="20"/>
-        </w:rPr>
-        <w:t>[</w:t>
-      </w:r>
-      <w:proofErr w:type="spellStart"/>
-      <w:r>
-        <w:rPr>
-          <w:szCs w:val="20"/>
-        </w:rPr>
-        <w:t>yyy</w:t>
-      </w:r>
-      <w:proofErr w:type="spellEnd"/>
-      <w:r>
-        <w:rPr>
-          <w:szCs w:val="20"/>
-        </w:rPr>
-        <w:t xml:space="preserve">] </w:t>
-      </w:r>
-      <w:r>
         <w:rPr>
           <w:rFonts w:cs="Arial"/>
           <w:color w:val="000000"/>
           <w:szCs w:val="20"/>
           <w:shd w:val="clear" w:color="auto" w:fill="FFFFFF"/>
         </w:rPr>
-        <w:t>Kruger, D., Kruger, J. and Suzuki, R. (2015). </w:t>
+      </w:pPr>
+      <w:r>
+        <w:rPr>
+          <w:rFonts w:cs="Arial"/>
+          <w:color w:val="000000"/>
+          <w:szCs w:val="20"/>
+          <w:shd w:val="clear" w:color="auto" w:fill="FFFFFF"/>
+        </w:rPr>
+        <w:t>Ban</w:t>
+      </w:r>
+      <w:r>
+        <w:rPr>
+          <w:rFonts w:cs="Arial"/>
+          <w:color w:val="000000"/>
+          <w:szCs w:val="20"/>
+          <w:shd w:val="clear" w:color="auto" w:fill="FFFFFF"/>
+        </w:rPr>
+        <w:t>,</w:t>
+      </w:r>
+      <w:r>
+        <w:rPr>
+          <w:rFonts w:cs="Arial"/>
+          <w:color w:val="000000"/>
+          <w:szCs w:val="20"/>
+          <w:shd w:val="clear" w:color="auto" w:fill="FFFFFF"/>
+        </w:rPr>
+        <w:t xml:space="preserve"> Y., </w:t>
+      </w:r>
+      <w:r>
+        <w:rPr>
+          <w:rFonts w:cs="Arial"/>
+          <w:color w:val="000000"/>
+          <w:szCs w:val="20"/>
+          <w:shd w:val="clear" w:color="auto" w:fill="FFFFFF"/>
+        </w:rPr>
+        <w:t>Okamura</w:t>
+      </w:r>
+      <w:r>
+        <w:rPr>
+          <w:rFonts w:cs="Arial"/>
+          <w:color w:val="000000"/>
+          <w:szCs w:val="20"/>
+          <w:shd w:val="clear" w:color="auto" w:fill="FFFFFF"/>
+        </w:rPr>
+        <w:t>,</w:t>
+      </w:r>
+      <w:r>
+        <w:rPr>
+          <w:rFonts w:cs="Arial"/>
+          <w:color w:val="000000"/>
+          <w:szCs w:val="20"/>
+          <w:shd w:val="clear" w:color="auto" w:fill="FFFFFF"/>
+        </w:rPr>
+        <w:t xml:space="preserve"> K.</w:t>
+      </w:r>
+      <w:r>
+        <w:rPr>
+          <w:rFonts w:cs="Arial"/>
+          <w:color w:val="000000"/>
+          <w:szCs w:val="20"/>
+          <w:shd w:val="clear" w:color="auto" w:fill="FFFFFF"/>
+        </w:rPr>
+        <w:t>,</w:t>
+      </w:r>
+      <w:r>
+        <w:rPr>
+          <w:rFonts w:cs="Arial"/>
+          <w:color w:val="000000"/>
+          <w:szCs w:val="20"/>
+          <w:shd w:val="clear" w:color="auto" w:fill="FFFFFF"/>
+        </w:rPr>
+        <w:t xml:space="preserve"> and</w:t>
+      </w:r>
+      <w:r>
+        <w:rPr>
+          <w:rFonts w:cs="Arial"/>
+          <w:color w:val="000000"/>
+          <w:szCs w:val="20"/>
+          <w:shd w:val="clear" w:color="auto" w:fill="FFFFFF"/>
+        </w:rPr>
+        <w:t xml:space="preserve"> </w:t>
+      </w:r>
+      <w:r>
+        <w:rPr>
+          <w:rFonts w:cs="Arial"/>
+          <w:color w:val="000000"/>
+          <w:szCs w:val="20"/>
+          <w:shd w:val="clear" w:color="auto" w:fill="FFFFFF"/>
+        </w:rPr>
+        <w:t>Kaneko</w:t>
+      </w:r>
+      <w:r>
+        <w:rPr>
+          <w:rFonts w:cs="Arial"/>
+          <w:color w:val="000000"/>
+          <w:szCs w:val="20"/>
+          <w:shd w:val="clear" w:color="auto" w:fill="FFFFFF"/>
+        </w:rPr>
+        <w:t>,</w:t>
+      </w:r>
+      <w:r>
+        <w:rPr>
+          <w:rFonts w:cs="Arial"/>
+          <w:color w:val="000000"/>
+          <w:szCs w:val="20"/>
+          <w:shd w:val="clear" w:color="auto" w:fill="FFFFFF"/>
+        </w:rPr>
+        <w:t xml:space="preserve"> K.,</w:t>
+      </w:r>
+      <w:r>
+        <w:rPr>
+          <w:rFonts w:cs="Arial"/>
+          <w:color w:val="000000"/>
+          <w:szCs w:val="20"/>
+          <w:shd w:val="clear" w:color="auto" w:fill="FFFFFF"/>
+        </w:rPr>
+        <w:t xml:space="preserve"> </w:t>
+      </w:r>
+      <w:r>
+        <w:rPr>
+          <w:rFonts w:cs="Arial"/>
+          <w:color w:val="000000"/>
+          <w:szCs w:val="20"/>
+          <w:shd w:val="clear" w:color="auto" w:fill="FFFFFF"/>
+        </w:rPr>
+        <w:t>2017</w:t>
+      </w:r>
+      <w:r>
+        <w:rPr>
+          <w:rFonts w:cs="Arial"/>
+          <w:color w:val="000000"/>
+          <w:szCs w:val="20"/>
+          <w:shd w:val="clear" w:color="auto" w:fill="FFFFFF"/>
+        </w:rPr>
+        <w:t>.</w:t>
+      </w:r>
+      <w:r>
+        <w:rPr>
+          <w:rFonts w:cs="Arial"/>
+          <w:color w:val="000000"/>
+          <w:szCs w:val="20"/>
+          <w:shd w:val="clear" w:color="auto" w:fill="FFFFFF"/>
+        </w:rPr>
+        <w:t xml:space="preserve"> Effectiveness of Experiential Learning for Keeping Knowledge Retention in IoT Security Education</w:t>
+      </w:r>
+      <w:r>
+        <w:rPr>
+          <w:rFonts w:cs="Arial"/>
+          <w:color w:val="000000"/>
+          <w:szCs w:val="20"/>
+          <w:shd w:val="clear" w:color="auto" w:fill="FFFFFF"/>
+        </w:rPr>
+        <w:t>. In:</w:t>
+      </w:r>
+      <w:r>
+        <w:rPr>
+          <w:rFonts w:cs="Arial"/>
+          <w:color w:val="000000"/>
+          <w:szCs w:val="20"/>
+          <w:shd w:val="clear" w:color="auto" w:fill="FFFFFF"/>
+        </w:rPr>
+        <w:t xml:space="preserve"> </w:t>
       </w:r>
       <w:r>
         <w:rPr>
@@ -19957,7 +20177,7 @@
           <w:szCs w:val="20"/>
           <w:shd w:val="clear" w:color="auto" w:fill="FFFFFF"/>
         </w:rPr>
-        <w:t>Assessing the Effectiveness of Experiential Learning in a Student-Run Free Clinic</w:t>
+        <w:t>6th IIAI International Congress on Advanced Applied Informatics (IIAI-AAI)</w:t>
       </w:r>
       <w:r>
         <w:rPr>
@@ -19966,7 +20186,7 @@
           <w:szCs w:val="20"/>
           <w:shd w:val="clear" w:color="auto" w:fill="FFFFFF"/>
         </w:rPr>
-        <w:t>. [online] researchgate.net. Available at: https://www.researchgate.net/publication/276847418_Assessing_the_Effectiv</w:t>
+        <w:t>,</w:t>
       </w:r>
       <w:r>
         <w:rPr>
@@ -19975,7 +20195,7 @@
           <w:szCs w:val="20"/>
           <w:shd w:val="clear" w:color="auto" w:fill="FFFFFF"/>
         </w:rPr>
-        <w:t>-</w:t>
+        <w:t xml:space="preserve"> </w:t>
       </w:r>
       <w:r>
         <w:rPr>
@@ -19984,7 +20204,61 @@
           <w:szCs w:val="20"/>
           <w:shd w:val="clear" w:color="auto" w:fill="FFFFFF"/>
         </w:rPr>
-        <w:t>eness_of_Experiential_Learning_in_a_Student-Run_Free_Clinic.</w:t>
+        <w:t>2017</w:t>
+      </w:r>
+      <w:r>
+        <w:rPr>
+          <w:rFonts w:cs="Arial"/>
+          <w:color w:val="000000"/>
+          <w:szCs w:val="20"/>
+          <w:shd w:val="clear" w:color="auto" w:fill="FFFFFF"/>
+        </w:rPr>
+        <w:t>,</w:t>
+      </w:r>
+      <w:r>
+        <w:rPr>
+          <w:rFonts w:cs="Arial"/>
+          <w:color w:val="000000"/>
+          <w:szCs w:val="20"/>
+          <w:shd w:val="clear" w:color="auto" w:fill="FFFFFF"/>
+        </w:rPr>
+        <w:t xml:space="preserve"> Hamamatsu,</w:t>
+      </w:r>
+      <w:r>
+        <w:rPr>
+          <w:rFonts w:cs="Arial"/>
+          <w:color w:val="000000"/>
+          <w:szCs w:val="20"/>
+          <w:shd w:val="clear" w:color="auto" w:fill="FFFFFF"/>
+        </w:rPr>
+        <w:t xml:space="preserve"> Japan,</w:t>
+      </w:r>
+      <w:r>
+        <w:rPr>
+          <w:rFonts w:cs="Arial"/>
+          <w:color w:val="000000"/>
+          <w:szCs w:val="20"/>
+          <w:shd w:val="clear" w:color="auto" w:fill="FFFFFF"/>
+        </w:rPr>
+        <w:t xml:space="preserve"> pp. 699-704, </w:t>
+      </w:r>
+      <w:r>
+        <w:rPr>
+          <w:rFonts w:cs="Arial"/>
+          <w:color w:val="000000"/>
+          <w:szCs w:val="20"/>
+          <w:shd w:val="clear" w:color="auto" w:fill="FFFFFF"/>
+        </w:rPr>
+        <w:t>DOI</w:t>
+      </w:r>
+      <w:r>
+        <w:rPr>
+          <w:rFonts w:cs="Arial"/>
+          <w:color w:val="000000"/>
+          <w:szCs w:val="20"/>
+          <w:shd w:val="clear" w:color="auto" w:fill="FFFFFF"/>
+        </w:rPr>
+        <w:t>: 10.1109/IIAI-AAI.2017.206.</w:t>
       </w:r>
     </w:p>
     <w:p>
@@ -19992,106 +20266,663 @@
         <w:spacing w:before="60" w:after="120"/>
         <w:rPr>
           <w:rFonts w:cs="Arial"/>
+          <w:color w:val="000000"/>
+          <w:szCs w:val="20"/>
+          <w:shd w:val="clear" w:color="auto" w:fill="FFFFFF"/>
+        </w:rPr>
+      </w:pPr>
+      <w:r>
+        <w:rPr>
+          <w:szCs w:val="20"/>
+        </w:rPr>
+        <w:t>[</w:t>
+      </w:r>
+      <w:proofErr w:type="spellStart"/>
+      <w:r>
+        <w:rPr>
+          <w:szCs w:val="20"/>
+        </w:rPr>
+        <w:t>zzz</w:t>
+      </w:r>
+      <w:proofErr w:type="spellEnd"/>
+      <w:r>
+        <w:rPr>
+          <w:szCs w:val="20"/>
+        </w:rPr>
+        <w:t>]</w:t>
+      </w:r>
+    </w:p>
+    <w:p>
+      <w:pPr>
+        <w:rPr>
+          <w:color w:val="0000FF"/>
+          <w:u w:val="single"/>
+        </w:rPr>
+      </w:pPr>
+    </w:p>
+    <w:p>
+      <w:pPr>
+        <w:rPr>
+          <w:color w:val="0000FF"/>
+          <w:u w:val="single"/>
+        </w:rPr>
+      </w:pPr>
+    </w:p>
+    <w:p>
+      <w:pPr>
+        <w:rPr>
+          <w:lang w:val="en"/>
+        </w:rPr>
+      </w:pPr>
+      <w:proofErr w:type="spellStart"/>
+      <w:r>
+        <w:rPr>
+          <w:lang w:val="en"/>
+        </w:rPr>
+        <w:t>Dürre</w:t>
+      </w:r>
+      <w:proofErr w:type="spellEnd"/>
+      <w:r>
+        <w:rPr>
+          <w:lang w:val="en"/>
+        </w:rPr>
+        <w:t>, J</w:t>
+      </w:r>
+      <w:r>
+        <w:rPr>
+          <w:lang w:val="en"/>
+        </w:rPr>
+        <w:t xml:space="preserve">. el al., 2016. </w:t>
+      </w:r>
+      <w:r>
+        <w:rPr>
+          <w:lang w:val="en"/>
+        </w:rPr>
+        <w:t>Teaching Digital Logic Circuit Design via Experiment-Based Learning - Print your own Logic Circuit.</w:t>
+      </w:r>
+      <w:r>
+        <w:rPr>
+          <w:lang w:val="en"/>
+        </w:rPr>
+        <w:t xml:space="preserve"> </w:t>
+      </w:r>
+      <w:r>
+        <w:rPr>
           <w:i/>
           <w:iCs/>
-          <w:color w:val="000000"/>
-          <w:szCs w:val="20"/>
-          <w:shd w:val="clear" w:color="auto" w:fill="FFFFFF"/>
-        </w:rPr>
-      </w:pPr>
-      <w:r>
-        <w:rPr>
-          <w:szCs w:val="20"/>
-        </w:rPr>
-        <w:t>[</w:t>
-      </w:r>
-      <w:proofErr w:type="spellStart"/>
-      <w:r>
-        <w:rPr>
-          <w:szCs w:val="20"/>
-        </w:rPr>
-        <w:t>zzz</w:t>
-      </w:r>
-      <w:proofErr w:type="spellEnd"/>
-      <w:r>
-        <w:rPr>
-          <w:szCs w:val="20"/>
-        </w:rPr>
-        <w:t xml:space="preserve">] </w:t>
-      </w:r>
-      <w:r>
+          <w:lang w:val="en"/>
+        </w:rPr>
+        <w:t>World Multi-Conference on Systemics, Cybernetics and Informatics</w:t>
+      </w:r>
+      <w:r>
+        <w:rPr>
+          <w:i/>
+          <w:iCs/>
+          <w:lang w:val="en"/>
+        </w:rPr>
+        <w:t>,</w:t>
+      </w:r>
+      <w:r>
+        <w:rPr>
+          <w:i/>
+          <w:iCs/>
+          <w:lang w:val="en"/>
+        </w:rPr>
+        <w:t xml:space="preserve"> </w:t>
+      </w:r>
+      <w:r>
+        <w:rPr>
+          <w:lang w:val="en"/>
+        </w:rPr>
+        <w:t>WMSCI 2016</w:t>
+      </w:r>
+      <w:r>
+        <w:rPr>
+          <w:lang w:val="en"/>
+        </w:rPr>
+        <w:t>.</w:t>
+      </w:r>
+      <w:r>
+        <w:rPr>
+          <w:lang w:val="en"/>
+        </w:rPr>
+        <w:t xml:space="preserve"> Orlando, Florida, USA</w:t>
+      </w:r>
+      <w:r>
+        <w:rPr>
+          <w:lang w:val="en"/>
+        </w:rPr>
+        <w:t xml:space="preserve">, </w:t>
+      </w:r>
+      <w:r>
+        <w:rPr>
+          <w:lang w:val="en"/>
+        </w:rPr>
+        <w:t>Vol: 1</w:t>
+      </w:r>
+      <w:r>
+        <w:rPr>
+          <w:lang w:val="en"/>
+        </w:rPr>
+        <w:t>, pp. 242.</w:t>
+      </w:r>
+    </w:p>
+    <w:p>
+      <w:r>
+        <w:t>[fff]</w:t>
+      </w:r>
+      <w:hyperlink r:id="rId19" w:history="1">
+        <w:r>
+          <w:rPr>
+            <w:rStyle w:val="Hyperlink"/>
+          </w:rPr>
+          <w:t>https://www.researchgate.net/publication/305751603_Teaching_Digital_Logic_Circuit_Design_via_Experiment-Based_Learning_-_Print_your_own_Logic_Circuit</w:t>
+        </w:r>
+      </w:hyperlink>
+    </w:p>
+    <w:p>
+      <w:pPr>
+        <w:rPr>
+          <w:lang w:val="en"/>
+        </w:rPr>
+      </w:pPr>
+    </w:p>
+    <w:p>
+      <w:pPr>
+        <w:rPr>
+          <w:lang w:val="en"/>
+        </w:rPr>
+      </w:pPr>
+    </w:p>
+    <w:p>
+      <w:pPr>
+        <w:rPr>
+          <w:lang w:val="en"/>
+        </w:rPr>
+      </w:pPr>
+    </w:p>
+    <w:p>
+      <w:r>
+        <w:t xml:space="preserve">Jovanovic, </w:t>
+      </w:r>
+      <w:r>
+        <w:t>N.</w:t>
+      </w:r>
+      <w:r>
+        <w:t xml:space="preserve"> et al.,</w:t>
+      </w:r>
+      <w:r>
+        <w:t xml:space="preserve"> </w:t>
+      </w:r>
+      <w:r>
+        <w:t xml:space="preserve">2009. WEB Based Interactive Digital Logic Circuit Simulator. </w:t>
+      </w:r>
+      <w:r>
+        <w:rPr>
+          <w:i/>
+          <w:iCs/>
+        </w:rPr>
+        <w:t>JOURNAL of the Technical University of Gabrovo</w:t>
+      </w:r>
+      <w:r>
+        <w:rPr>
+          <w:i/>
+          <w:iCs/>
+        </w:rPr>
+        <w:t xml:space="preserve"> </w:t>
+      </w:r>
+      <w:r>
+        <w:t>[Online].</w:t>
+      </w:r>
+      <w:r>
+        <w:t xml:space="preserve"> </w:t>
+      </w:r>
+      <w:r>
+        <w:t>37</w:t>
+      </w:r>
+      <w:r>
+        <w:t>,</w:t>
+      </w:r>
+      <w:r>
+        <w:t xml:space="preserve"> 58-62.</w:t>
+      </w:r>
+      <w:r>
+        <w:t xml:space="preserve"> Available </w:t>
+      </w:r>
+      <w:proofErr w:type="gramStart"/>
+      <w:r>
+        <w:t>via:</w:t>
+      </w:r>
+      <w:r>
+        <w:t>https://www.researchgate.net/publication/318361261_WEB_Based_Interactive_Digital_Logic_Circuit_Simulator</w:t>
+      </w:r>
+      <w:proofErr w:type="gramEnd"/>
+      <w:r>
+        <w:t xml:space="preserve"> [Accessed 4</w:t>
+      </w:r>
+      <w:r>
+        <w:rPr>
+          <w:vertAlign w:val="superscript"/>
+        </w:rPr>
+        <w:t>th</w:t>
+      </w:r>
+      <w:r>
+        <w:t xml:space="preserve"> February 2020]</w:t>
+      </w:r>
+      <w:r>
+        <w:t>.</w:t>
+      </w:r>
+    </w:p>
+    <w:p>
+      <w:pPr>
+        <w:rPr>
+          <w:rStyle w:val="Hyperlink"/>
+        </w:rPr>
+      </w:pPr>
+      <w:r>
+        <w:t>[qqq]</w:t>
+      </w:r>
+      <w:hyperlink r:id="rId20" w:history="1">
+        <w:r>
+          <w:rPr>
+            <w:rStyle w:val="Hyperlink"/>
+          </w:rPr>
+          <w:t>https://www.researchgate.net/publication/318361261_WEB_Based_Interactive_Digital_Logic_Circuit_Simulator</w:t>
+        </w:r>
+      </w:hyperlink>
+    </w:p>
+    <w:p>
+      <w:pPr>
+        <w:rPr>
+          <w:lang w:val="en"/>
+        </w:rPr>
+      </w:pPr>
+      <w:r>
+        <w:rPr>
+          <w:lang w:val="en"/>
+        </w:rPr>
+        <w:t xml:space="preserve">Kruger, </w:t>
+      </w:r>
+      <w:r>
+        <w:rPr>
+          <w:lang w:val="en"/>
+        </w:rPr>
+        <w:t>D. et al., 2015</w:t>
+      </w:r>
+      <w:r>
+        <w:rPr>
+          <w:lang w:val="en"/>
+        </w:rPr>
+        <w:t>. Assessing the Effectiveness of Experiential Learning in a Student-Run Free Clinic.</w:t>
+      </w:r>
+      <w:r>
+        <w:rPr>
+          <w:lang w:val="en"/>
+        </w:rPr>
+        <w:t xml:space="preserve"> </w:t>
+      </w:r>
+      <w:r>
+        <w:rPr>
+          <w:i/>
+          <w:iCs/>
+          <w:lang w:val="en"/>
+        </w:rPr>
+        <w:t>Pedagogy in Health Promotion: The Scholarship of Teaching and Learning</w:t>
+      </w:r>
+      <w:r>
+        <w:rPr>
+          <w:i/>
+          <w:iCs/>
+          <w:lang w:val="en"/>
+        </w:rPr>
+        <w:t xml:space="preserve"> </w:t>
+      </w:r>
+      <w:r>
+        <w:rPr>
+          <w:lang w:val="en"/>
+        </w:rPr>
+        <w:t>[Online]</w:t>
+      </w:r>
+      <w:r>
+        <w:rPr>
+          <w:i/>
+          <w:iCs/>
+          <w:lang w:val="en"/>
+        </w:rPr>
+        <w:t>.</w:t>
+      </w:r>
+      <w:r>
+        <w:rPr>
+          <w:lang w:val="en"/>
+        </w:rPr>
+        <w:t xml:space="preserve"> 1</w:t>
+      </w:r>
+      <w:r>
+        <w:rPr>
+          <w:lang w:val="en"/>
+        </w:rPr>
+        <w:t xml:space="preserve"> (2) (May 2015), 91-94. </w:t>
+      </w:r>
+      <w:r>
+        <w:rPr>
+          <w:lang w:val="en"/>
+        </w:rPr>
+        <w:t>DOI: 10.1177/2373379915575530</w:t>
+      </w:r>
+    </w:p>
+    <w:p>
+      <w:pPr>
+        <w:spacing w:before="60" w:after="120"/>
         <w:rPr>
           <w:rFonts w:cs="Arial"/>
           <w:color w:val="000000"/>
           <w:szCs w:val="20"/>
           <w:shd w:val="clear" w:color="auto" w:fill="FFFFFF"/>
         </w:rPr>
-        <w:t>Ban, Y., Okamura, K. and Kaneko, K. (2017). </w:t>
-      </w:r>
+      </w:pPr>
+      <w:r>
+        <w:rPr>
+          <w:szCs w:val="20"/>
+        </w:rPr>
+        <w:t>[</w:t>
+      </w:r>
+      <w:r>
+        <w:rPr>
+          <w:szCs w:val="20"/>
+        </w:rPr>
+        <w:t>yyy</w:t>
+      </w:r>
+      <w:r>
+        <w:rPr>
+          <w:szCs w:val="20"/>
+        </w:rPr>
+        <w:t>]</w:t>
+      </w:r>
+      <w:hyperlink r:id="rId21" w:history="1">
+        <w:r>
+          <w:rPr>
+            <w:rStyle w:val="Hyperlink"/>
+            <w:rFonts w:cs="Arial"/>
+            <w:szCs w:val="20"/>
+            <w:shd w:val="clear" w:color="auto" w:fill="FFFFFF"/>
+          </w:rPr>
+          <w:t>https://www.researchgate.net/publication/276847418_Assessing_the_Effectiv-eness_of_Experiential_Learning_in_a_Student-Run_Free_Clinic</w:t>
+        </w:r>
+      </w:hyperlink>
       <w:r>
         <w:rPr>
           <w:rFonts w:cs="Arial"/>
+          <w:color w:val="000000"/>
+          <w:szCs w:val="20"/>
+          <w:shd w:val="clear" w:color="auto" w:fill="FFFFFF"/>
+        </w:rPr>
+        <w:t>.</w:t>
+      </w:r>
+    </w:p>
+    <w:p>
+      <w:pPr>
+        <w:rPr>
+          <w:rStyle w:val="Hyperlink"/>
+        </w:rPr>
+      </w:pPr>
+    </w:p>
+    <w:p>
+      <w:pPr>
+        <w:rPr>
+          <w:rStyle w:val="Hyperlink"/>
+        </w:rPr>
+      </w:pPr>
+    </w:p>
+    <w:p>
+      <w:pPr>
+        <w:rPr>
+          <w:rStyle w:val="Hyperlink"/>
+        </w:rPr>
+      </w:pPr>
+    </w:p>
+    <w:p>
+      <w:pPr>
+        <w:rPr>
+          <w:lang w:val="en"/>
+        </w:rPr>
+      </w:pPr>
+      <w:proofErr w:type="spellStart"/>
+      <w:r>
+        <w:rPr>
+          <w:lang w:val="en"/>
+        </w:rPr>
+        <w:t>Lukovic</w:t>
+      </w:r>
+      <w:proofErr w:type="spellEnd"/>
+      <w:r>
+        <w:rPr>
+          <w:lang w:val="en"/>
+        </w:rPr>
+        <w:t>, V.</w:t>
+      </w:r>
+      <w:r>
+        <w:rPr>
+          <w:lang w:val="en"/>
+        </w:rPr>
+        <w:t xml:space="preserve"> Et al., </w:t>
+      </w:r>
+      <w:r>
+        <w:rPr>
+          <w:lang w:val="en"/>
+        </w:rPr>
+        <w:t>2016. Using Logisim Educational Software in Learning Digital Circuits Design.</w:t>
+      </w:r>
+      <w:r>
+        <w:rPr>
+          <w:lang w:val="en"/>
+        </w:rPr>
+        <w:t xml:space="preserve"> </w:t>
+      </w:r>
+      <w:r>
+        <w:rPr>
           <w:i/>
           <w:iCs/>
-          <w:color w:val="000000"/>
-          <w:szCs w:val="20"/>
-          <w:shd w:val="clear" w:color="auto" w:fill="FFFFFF"/>
-        </w:rPr>
-        <w:t xml:space="preserve">Effectiveness of Experiential Learning for Keeping Knowledge Retention in IoT Security Education - IEEE </w:t>
-      </w:r>
-    </w:p>
-    <w:p>
-      <w:pPr>
-        <w:spacing w:before="60" w:after="120"/>
-        <w:rPr>
-          <w:szCs w:val="20"/>
-        </w:rPr>
-      </w:pPr>
-      <w:r>
-        <w:rPr>
-          <w:rFonts w:cs="Arial"/>
+          <w:lang w:val="en"/>
+        </w:rPr>
+        <w:t xml:space="preserve">3rd International Conference on Electrical, Electronic and Computing Engineering </w:t>
+      </w:r>
+      <w:proofErr w:type="spellStart"/>
+      <w:r>
+        <w:rPr>
           <w:i/>
           <w:iCs/>
-          <w:color w:val="000000"/>
-          <w:szCs w:val="20"/>
-          <w:shd w:val="clear" w:color="auto" w:fill="FFFFFF"/>
-        </w:rPr>
-        <w:lastRenderedPageBreak/>
-        <w:t>Conference Publication</w:t>
-      </w:r>
-      <w:r>
+          <w:lang w:val="en"/>
+        </w:rPr>
+        <w:t>IcETRAN</w:t>
+      </w:r>
+      <w:proofErr w:type="spellEnd"/>
+      <w:r>
+        <w:rPr>
+          <w:i/>
+          <w:iCs/>
+          <w:lang w:val="en"/>
+        </w:rPr>
+        <w:t xml:space="preserve"> 2016</w:t>
+      </w:r>
+      <w:r>
+        <w:rPr>
+          <w:lang w:val="en"/>
+        </w:rPr>
+        <w:t xml:space="preserve">. </w:t>
+      </w:r>
+      <w:r>
+        <w:t xml:space="preserve">Zlatibor, Serbia, June 13-16, 2016. </w:t>
+      </w:r>
+    </w:p>
+    <w:p>
+      <w:pPr>
+        <w:rPr>
+          <w:color w:val="0000FF"/>
+          <w:u w:val="single"/>
+        </w:rPr>
+      </w:pPr>
+      <w:r>
+        <w:t>[hhhh]</w:t>
+      </w:r>
+      <w:hyperlink r:id="rId22" w:history="1">
+        <w:r>
+          <w:rPr>
+            <w:rStyle w:val="Hyperlink"/>
+          </w:rPr>
+          <w:t>https://www.researchgate.net/publication/309907692_Using_Logisim_Educational_Software_in_Learning_Digital_Circuits_Design</w:t>
+        </w:r>
+      </w:hyperlink>
+    </w:p>
+    <w:p>
+      <w:pPr>
+        <w:rPr>
+          <w:rStyle w:val="Hyperlink"/>
+        </w:rPr>
+      </w:pPr>
+    </w:p>
+    <w:p>
+      <w:pPr>
+        <w:rPr>
+          <w:rStyle w:val="Hyperlink"/>
+        </w:rPr>
+      </w:pPr>
+    </w:p>
+    <w:p>
+      <w:pPr>
+        <w:rPr>
+          <w:rStyle w:val="Hyperlink"/>
+        </w:rPr>
+      </w:pPr>
+    </w:p>
+    <w:p>
+      <w:pPr>
+        <w:rPr>
+          <w:rStyle w:val="Hyperlink"/>
+          <w:u w:val="none"/>
+        </w:rPr>
+      </w:pPr>
+      <w:r>
+        <w:rPr>
+          <w:rStyle w:val="Hyperlink"/>
+          <w:u w:val="none"/>
+        </w:rPr>
+        <w:t>??</w:t>
+      </w:r>
+    </w:p>
+    <w:p>
+      <w:pPr>
+        <w:rPr>
+          <w:rStyle w:val="Hyperlink"/>
+        </w:rPr>
+      </w:pPr>
+      <w:proofErr w:type="spellStart"/>
+      <w:r>
+        <w:t>Tafrikhatin</w:t>
+      </w:r>
+      <w:proofErr w:type="spellEnd"/>
+      <w:r>
+        <w:t>, A</w:t>
+      </w:r>
+      <w:r>
+        <w:t>. et al</w:t>
+      </w:r>
+      <w:r>
+        <w:t xml:space="preserve">, </w:t>
+      </w:r>
+      <w:r>
+        <w:t xml:space="preserve">2017. Development of A Mobile Learning for Digital Logic Gates in Vocational Schools. </w:t>
+      </w:r>
+      <w:r>
+        <w:rPr>
+          <w:i/>
+          <w:iCs/>
+        </w:rPr>
+        <w:t>International Conference on Technology and Vocational Teachers (ICTVT 2017)</w:t>
+      </w:r>
+      <w:r>
+        <w:rPr>
+          <w:i/>
+          <w:iCs/>
+        </w:rPr>
+        <w:t>.</w:t>
+      </w:r>
+      <w:r>
+        <w:t xml:space="preserve"> </w:t>
+      </w:r>
+      <w:proofErr w:type="spellStart"/>
+      <w:r>
+        <w:t>U</w:t>
+      </w:r>
+      <w:r>
+        <w:t>niversitas</w:t>
+      </w:r>
+      <w:proofErr w:type="spellEnd"/>
+      <w:r>
+        <w:t xml:space="preserve"> negeri </w:t>
+      </w:r>
+      <w:r>
+        <w:t>Yogyakarta</w:t>
+      </w:r>
+      <w:r>
+        <w:t>, 2017.</w:t>
+      </w:r>
+      <w:r>
+        <w:t xml:space="preserve"> </w:t>
+      </w:r>
+      <w:r>
+        <w:t>10.2991/ictvt-17.2017.28.</w:t>
+      </w:r>
+    </w:p>
+    <w:p>
+      <w:r>
+        <w:t>[jfk]</w:t>
+      </w:r>
+      <w:hyperlink r:id="rId23" w:history="1">
+        <w:r>
+          <w:rPr>
+            <w:rStyle w:val="Hyperlink"/>
+          </w:rPr>
+          <w:t>https://www.researchgate.net/publication/320468266_Development_of_A_Mobile_Learning_for_Digital_Logic_Gates_in_Vocational_Schools</w:t>
+        </w:r>
+      </w:hyperlink>
+    </w:p>
+    <w:p/>
+    <w:p>
+      <w:pPr>
+        <w:rPr>
+          <w:lang w:val="en"/>
+        </w:rPr>
+      </w:pPr>
+    </w:p>
+    <w:p>
+      <w:pPr>
+        <w:rPr>
+          <w:lang w:val="en"/>
+        </w:rPr>
+      </w:pPr>
+    </w:p>
+    <w:p>
+      <w:pPr>
+        <w:spacing w:before="60" w:after="120"/>
         <w:rPr>
           <w:rFonts w:cs="Arial"/>
           <w:color w:val="000000"/>
           <w:szCs w:val="20"/>
           <w:shd w:val="clear" w:color="auto" w:fill="FFFFFF"/>
         </w:rPr>
-        <w:t>. [online] Ieeexplore.ieee.org. Available at: https://ieeexplore.ieee.org</w:t>
-      </w:r>
-      <w:r>
-        <w:rPr>
-          <w:rFonts w:cs="Arial"/>
-          <w:color w:val="000000"/>
-          <w:szCs w:val="20"/>
-          <w:shd w:val="clear" w:color="auto" w:fill="FFFFFF"/>
-        </w:rPr>
-        <w:t>-</w:t>
-      </w:r>
-      <w:r>
-        <w:rPr>
-          <w:rFonts w:cs="Arial"/>
-          <w:color w:val="000000"/>
-          <w:szCs w:val="20"/>
-          <w:shd w:val="clear" w:color="auto" w:fill="FFFFFF"/>
-        </w:rPr>
-        <w:t>/document/8113334.</w:t>
-      </w:r>
-      <w:r>
-        <w:rPr>
-          <w:szCs w:val="20"/>
-        </w:rPr>
-        <w:t xml:space="preserve"> </w:t>
-      </w:r>
+      </w:pPr>
+    </w:p>
+    <w:p>
+      <w:pPr>
+        <w:pStyle w:val="PageHeadings"/>
+      </w:pPr>
+      <w:bookmarkStart w:id="99" w:name="_Toc39611282"/>
+      <w:r>
+        <w:lastRenderedPageBreak/>
+        <w:t>Bibliography</w:t>
+      </w:r>
+      <w:bookmarkEnd w:id="98"/>
+      <w:bookmarkEnd w:id="99"/>
     </w:p>
     <w:p>
       <w:pPr>
@@ -20187,143 +21018,6 @@
             <wp:extent cx="5205730" cy="4685665"/>
             <wp:effectExtent l="0" t="0" r="0" b="635"/>
             <wp:docPr id="1" name="Picture 1"/>
-            <wp:cNvGraphicFramePr>
-              <a:graphicFrameLocks xmlns:a="http://schemas.openxmlformats.org/drawingml/2006/main" noChangeAspect="1"/>
-            </wp:cNvGraphicFramePr>
-            <a:graphic xmlns:a="http://schemas.openxmlformats.org/drawingml/2006/main">
-              <a:graphicData uri="http://schemas.openxmlformats.org/drawingml/2006/picture">
-                <pic:pic xmlns:pic="http://schemas.openxmlformats.org/drawingml/2006/picture">
-                  <pic:nvPicPr>
-                    <pic:cNvPr id="1" name=""/>
-                    <pic:cNvPicPr/>
-                  </pic:nvPicPr>
-                  <pic:blipFill>
-                    <a:blip r:embed="rId22"/>
-                    <a:stretch>
-                      <a:fillRect/>
-                    </a:stretch>
-                  </pic:blipFill>
-                  <pic:spPr>
-                    <a:xfrm>
-                      <a:off x="0" y="0"/>
-                      <a:ext cx="5205730" cy="4685665"/>
-                    </a:xfrm>
-                    <a:prstGeom prst="rect">
-                      <a:avLst/>
-                    </a:prstGeom>
-                  </pic:spPr>
-                </pic:pic>
-              </a:graphicData>
-            </a:graphic>
-          </wp:inline>
-        </w:drawing>
-      </w:r>
-      <w:bookmarkEnd w:id="103"/>
-    </w:p>
-    <w:p/>
-    <w:p/>
-    <w:p/>
-    <w:p>
-      <w:r>
-        <w:lastRenderedPageBreak/>
-        <w:t>2 – The gate class (</w:t>
-      </w:r>
-      <w:r>
-        <w:t>Headers/</w:t>
-      </w:r>
-      <w:proofErr w:type="spellStart"/>
-      <w:r>
-        <w:t>GameObjects</w:t>
-      </w:r>
-      <w:proofErr w:type="spellEnd"/>
-      <w:r>
-        <w:t>/</w:t>
-      </w:r>
-      <w:proofErr w:type="spellStart"/>
-      <w:r>
-        <w:t>gate.h</w:t>
-      </w:r>
-      <w:proofErr w:type="spellEnd"/>
-      <w:r>
-        <w:t>)</w:t>
-      </w:r>
-      <w:r>
-        <w:rPr>
-          <w:noProof/>
-        </w:rPr>
-        <w:drawing>
-          <wp:inline distT="0" distB="0" distL="0" distR="0" wp14:anchorId="4E7D3A7A" wp14:editId="11748FF5">
-            <wp:extent cx="5205730" cy="5587365"/>
-            <wp:effectExtent l="0" t="0" r="0" b="0"/>
-            <wp:docPr id="8" name="Picture 8"/>
-            <wp:cNvGraphicFramePr>
-              <a:graphicFrameLocks xmlns:a="http://schemas.openxmlformats.org/drawingml/2006/main" noChangeAspect="1"/>
-            </wp:cNvGraphicFramePr>
-            <a:graphic xmlns:a="http://schemas.openxmlformats.org/drawingml/2006/main">
-              <a:graphicData uri="http://schemas.openxmlformats.org/drawingml/2006/picture">
-                <pic:pic xmlns:pic="http://schemas.openxmlformats.org/drawingml/2006/picture">
-                  <pic:nvPicPr>
-                    <pic:cNvPr id="1" name=""/>
-                    <pic:cNvPicPr/>
-                  </pic:nvPicPr>
-                  <pic:blipFill>
-                    <a:blip r:embed="rId23"/>
-                    <a:stretch>
-                      <a:fillRect/>
-                    </a:stretch>
-                  </pic:blipFill>
-                  <pic:spPr>
-                    <a:xfrm>
-                      <a:off x="0" y="0"/>
-                      <a:ext cx="5205730" cy="5587365"/>
-                    </a:xfrm>
-                    <a:prstGeom prst="rect">
-                      <a:avLst/>
-                    </a:prstGeom>
-                  </pic:spPr>
-                </pic:pic>
-              </a:graphicData>
-            </a:graphic>
-          </wp:inline>
-        </w:drawing>
-      </w:r>
-    </w:p>
-    <w:p>
-      <w:r>
-        <w:lastRenderedPageBreak/>
-        <w:t>3</w:t>
-      </w:r>
-      <w:r>
-        <w:t xml:space="preserve"> – The node class (</w:t>
-      </w:r>
-      <w:r>
-        <w:t>Headers/</w:t>
-      </w:r>
-      <w:proofErr w:type="spellStart"/>
-      <w:r>
-        <w:t>GameObjects</w:t>
-      </w:r>
-      <w:proofErr w:type="spellEnd"/>
-      <w:r>
-        <w:t>/</w:t>
-      </w:r>
-      <w:proofErr w:type="spellStart"/>
-      <w:r>
-        <w:t>gate.h</w:t>
-      </w:r>
-      <w:proofErr w:type="spellEnd"/>
-      <w:r>
-        <w:t>)</w:t>
-      </w:r>
-      <w:r>
-        <w:rPr>
-          <w:noProof/>
-        </w:rPr>
-        <w:drawing>
-          <wp:inline distT="0" distB="0" distL="0" distR="0" wp14:anchorId="4738BCE3" wp14:editId="66B33D7C">
-            <wp:extent cx="4476750" cy="5524500"/>
-            <wp:effectExtent l="0" t="0" r="0" b="0"/>
-            <wp:docPr id="5" name="Picture 5"/>
             <wp:cNvGraphicFramePr>
               <a:graphicFrameLocks xmlns:a="http://schemas.openxmlformats.org/drawingml/2006/main" noChangeAspect="1"/>
             </wp:cNvGraphicFramePr>
@@ -20343,7 +21037,7 @@
                   <pic:spPr>
                     <a:xfrm>
                       <a:off x="0" y="0"/>
-                      <a:ext cx="4476750" cy="5524500"/>
+                      <a:ext cx="5205730" cy="4685665"/>
                     </a:xfrm>
                     <a:prstGeom prst="rect">
                       <a:avLst/>
@@ -20355,37 +21049,44 @@
           </wp:inline>
         </w:drawing>
       </w:r>
+      <w:bookmarkEnd w:id="103"/>
     </w:p>
     <w:p/>
     <w:p/>
     <w:p/>
-    <w:p/>
-    <w:p/>
-    <w:p/>
     <w:p>
       <w:r>
         <w:lastRenderedPageBreak/>
-        <w:t xml:space="preserve">4 – </w:t>
+        <w:t>2 – The gate class (</w:t>
+      </w:r>
+      <w:r>
+        <w:t>Headers/</w:t>
       </w:r>
       <w:proofErr w:type="spellStart"/>
       <w:r>
-        <w:t>Widget_AllGates</w:t>
+        <w:t>GameObjects</w:t>
       </w:r>
       <w:proofErr w:type="spellEnd"/>
       <w:r>
-        <w:t xml:space="preserve"> (Sources/Dialogs/widget_allgates.cpp)</w:t>
-      </w:r>
-    </w:p>
-    <w:p>
+        <w:t>/</w:t>
+      </w:r>
+      <w:proofErr w:type="spellStart"/>
+      <w:r>
+        <w:t>gate.h</w:t>
+      </w:r>
+      <w:proofErr w:type="spellEnd"/>
+      <w:r>
+        <w:t>)</w:t>
+      </w:r>
       <w:r>
         <w:rPr>
           <w:noProof/>
         </w:rPr>
         <w:drawing>
-          <wp:inline distT="0" distB="0" distL="0" distR="0" wp14:anchorId="0648F645" wp14:editId="381C7295">
-            <wp:extent cx="3857625" cy="5410200"/>
-            <wp:effectExtent l="0" t="0" r="9525" b="0"/>
-            <wp:docPr id="35" name="Picture 35"/>
+          <wp:inline distT="0" distB="0" distL="0" distR="0" wp14:anchorId="4E7D3A7A" wp14:editId="11748FF5">
+            <wp:extent cx="5205730" cy="5587365"/>
+            <wp:effectExtent l="0" t="0" r="0" b="0"/>
+            <wp:docPr id="8" name="Picture 8"/>
             <wp:cNvGraphicFramePr>
               <a:graphicFrameLocks xmlns:a="http://schemas.openxmlformats.org/drawingml/2006/main" noChangeAspect="1"/>
             </wp:cNvGraphicFramePr>
@@ -20405,7 +21106,7 @@
                   <pic:spPr>
                     <a:xfrm>
                       <a:off x="0" y="0"/>
-                      <a:ext cx="3857625" cy="5410200"/>
+                      <a:ext cx="5205730" cy="5587365"/>
                     </a:xfrm>
                     <a:prstGeom prst="rect">
                       <a:avLst/>
@@ -20420,62 +21121,40 @@
     </w:p>
     <w:p>
       <w:r>
-        <w:t>5</w:t>
-      </w:r>
-      <w:r>
-        <w:t xml:space="preserve"> – And</w:t>
-      </w:r>
-      <w:r>
-        <w:t xml:space="preserve"> </w:t>
-      </w:r>
-      <w:r>
-        <w:t>gate example</w:t>
-      </w:r>
-      <w:r>
-        <w:t xml:space="preserve"> </w:t>
-      </w:r>
-      <w:proofErr w:type="gramStart"/>
-      <w:r>
-        <w:t>override</w:t>
-      </w:r>
-      <w:proofErr w:type="gramEnd"/>
-      <w:r>
-        <w:t xml:space="preserve"> of</w:t>
-      </w:r>
-      <w:r>
-        <w:t xml:space="preserve"> </w:t>
+        <w:lastRenderedPageBreak/>
+        <w:t>3</w:t>
+      </w:r>
+      <w:r>
+        <w:t xml:space="preserve"> – The node class (</w:t>
+      </w:r>
+      <w:r>
+        <w:t>Headers/</w:t>
       </w:r>
       <w:proofErr w:type="spellStart"/>
       <w:r>
-        <w:t>UpdateOutput</w:t>
+        <w:t>GameObjects</w:t>
       </w:r>
       <w:proofErr w:type="spellEnd"/>
       <w:r>
-        <w:t xml:space="preserve"> function</w:t>
-      </w:r>
-      <w:r>
-        <w:t xml:space="preserve"> </w:t>
-      </w:r>
-      <w:r>
-        <w:t>(Source/</w:t>
+        <w:t>/</w:t>
       </w:r>
       <w:proofErr w:type="spellStart"/>
       <w:r>
-        <w:t>GameObjects</w:t>
+        <w:t>gate.h</w:t>
       </w:r>
       <w:proofErr w:type="spellEnd"/>
       <w:r>
-        <w:t>/GateAnd.cpp)</w:t>
+        <w:t>)</w:t>
       </w:r>
       <w:r>
         <w:rPr>
           <w:noProof/>
         </w:rPr>
         <w:drawing>
-          <wp:inline distT="0" distB="0" distL="0" distR="0" wp14:anchorId="2590D9C9" wp14:editId="40FFA95F">
-            <wp:extent cx="4276725" cy="1085850"/>
-            <wp:effectExtent l="0" t="0" r="9525" b="0"/>
-            <wp:docPr id="9" name="Picture 9"/>
+          <wp:inline distT="0" distB="0" distL="0" distR="0" wp14:anchorId="4738BCE3" wp14:editId="66B33D7C">
+            <wp:extent cx="4476750" cy="5524500"/>
+            <wp:effectExtent l="0" t="0" r="0" b="0"/>
+            <wp:docPr id="5" name="Picture 5"/>
             <wp:cNvGraphicFramePr>
               <a:graphicFrameLocks xmlns:a="http://schemas.openxmlformats.org/drawingml/2006/main" noChangeAspect="1"/>
             </wp:cNvGraphicFramePr>
@@ -20495,7 +21174,7 @@
                   <pic:spPr>
                     <a:xfrm>
                       <a:off x="0" y="0"/>
-                      <a:ext cx="4276725" cy="1085850"/>
+                      <a:ext cx="4476750" cy="5524500"/>
                     </a:xfrm>
                     <a:prstGeom prst="rect">
                       <a:avLst/>
@@ -20510,37 +21189,34 @@
     </w:p>
     <w:p/>
     <w:p/>
+    <w:p/>
+    <w:p/>
+    <w:p/>
+    <w:p/>
     <w:p>
       <w:r>
         <w:lastRenderedPageBreak/>
-        <w:t>6</w:t>
-      </w:r>
-      <w:r>
-        <w:t xml:space="preserve"> – Drawing of nodes and links between nodes (</w:t>
-      </w:r>
-      <w:r>
-        <w:t>Source/</w:t>
+        <w:t xml:space="preserve">4 – </w:t>
       </w:r>
       <w:proofErr w:type="spellStart"/>
       <w:r>
-        <w:t>GameObjects</w:t>
+        <w:t>Widget_AllGates</w:t>
       </w:r>
       <w:proofErr w:type="spellEnd"/>
       <w:r>
-        <w:t>/</w:t>
-      </w:r>
-      <w:r>
-        <w:t>gate.cpp)</w:t>
-      </w:r>
+        <w:t xml:space="preserve"> (Sources/Dialogs/widget_allgates.cpp)</w:t>
+      </w:r>
+    </w:p>
+    <w:p>
       <w:r>
         <w:rPr>
           <w:noProof/>
         </w:rPr>
         <w:drawing>
-          <wp:inline distT="0" distB="0" distL="0" distR="0" wp14:anchorId="7A2A6081" wp14:editId="46C52E79">
-            <wp:extent cx="4048125" cy="4524375"/>
-            <wp:effectExtent l="0" t="0" r="9525" b="9525"/>
-            <wp:docPr id="7" name="Picture 7"/>
+          <wp:inline distT="0" distB="0" distL="0" distR="0" wp14:anchorId="0648F645" wp14:editId="381C7295">
+            <wp:extent cx="3857625" cy="5410200"/>
+            <wp:effectExtent l="0" t="0" r="9525" b="0"/>
+            <wp:docPr id="35" name="Picture 35"/>
             <wp:cNvGraphicFramePr>
               <a:graphicFrameLocks xmlns:a="http://schemas.openxmlformats.org/drawingml/2006/main" noChangeAspect="1"/>
             </wp:cNvGraphicFramePr>
@@ -20560,7 +21236,7 @@
                   <pic:spPr>
                     <a:xfrm>
                       <a:off x="0" y="0"/>
-                      <a:ext cx="4048125" cy="4524375"/>
+                      <a:ext cx="3857625" cy="5410200"/>
                     </a:xfrm>
                     <a:prstGeom prst="rect">
                       <a:avLst/>
@@ -20573,35 +21249,64 @@
         </w:drawing>
       </w:r>
     </w:p>
-    <w:p/>
-    <w:p/>
-    <w:p/>
-    <w:p>
-      <w:r>
-        <w:lastRenderedPageBreak/>
-        <w:t xml:space="preserve">7 - </w:t>
-      </w:r>
-      <w:r>
-        <w:t>Task design verification.</w:t>
-      </w:r>
-      <w:r>
-        <w:t xml:space="preserve"> (</w:t>
-      </w:r>
-      <w:r>
-        <w:t>Sources/Dialogs/dlg_task.cpp</w:t>
-      </w:r>
-      <w:r>
-        <w:t>)</w:t>
+    <w:p>
+      <w:r>
+        <w:t>5</w:t>
+      </w:r>
+      <w:r>
+        <w:t xml:space="preserve"> – And</w:t>
+      </w:r>
+      <w:r>
+        <w:t xml:space="preserve"> </w:t>
+      </w:r>
+      <w:r>
+        <w:t>gate example</w:t>
+      </w:r>
+      <w:r>
+        <w:t xml:space="preserve"> </w:t>
+      </w:r>
+      <w:proofErr w:type="gramStart"/>
+      <w:r>
+        <w:t>override</w:t>
+      </w:r>
+      <w:proofErr w:type="gramEnd"/>
+      <w:r>
+        <w:t xml:space="preserve"> of</w:t>
+      </w:r>
+      <w:r>
+        <w:t xml:space="preserve"> </w:t>
+      </w:r>
+      <w:proofErr w:type="spellStart"/>
+      <w:r>
+        <w:t>UpdateOutput</w:t>
+      </w:r>
+      <w:proofErr w:type="spellEnd"/>
+      <w:r>
+        <w:t xml:space="preserve"> function</w:t>
+      </w:r>
+      <w:r>
+        <w:t xml:space="preserve"> </w:t>
+      </w:r>
+      <w:r>
+        <w:t>(Source/</w:t>
+      </w:r>
+      <w:proofErr w:type="spellStart"/>
+      <w:r>
+        <w:t>GameObjects</w:t>
+      </w:r>
+      <w:proofErr w:type="spellEnd"/>
+      <w:r>
+        <w:t>/GateAnd.cpp)</w:t>
       </w:r>
       <w:r>
         <w:rPr>
           <w:noProof/>
         </w:rPr>
         <w:drawing>
-          <wp:inline distT="0" distB="0" distL="0" distR="0" wp14:anchorId="26C6ABFB" wp14:editId="2EC08132">
-            <wp:extent cx="5010150" cy="5476875"/>
-            <wp:effectExtent l="0" t="0" r="0" b="9525"/>
-            <wp:docPr id="12" name="Picture 12"/>
+          <wp:inline distT="0" distB="0" distL="0" distR="0" wp14:anchorId="2590D9C9" wp14:editId="40FFA95F">
+            <wp:extent cx="4276725" cy="1085850"/>
+            <wp:effectExtent l="0" t="0" r="9525" b="0"/>
+            <wp:docPr id="9" name="Picture 9"/>
             <wp:cNvGraphicFramePr>
               <a:graphicFrameLocks xmlns:a="http://schemas.openxmlformats.org/drawingml/2006/main" noChangeAspect="1"/>
             </wp:cNvGraphicFramePr>
@@ -20621,7 +21326,7 @@
                   <pic:spPr>
                     <a:xfrm>
                       <a:off x="0" y="0"/>
-                      <a:ext cx="5010150" cy="5476875"/>
+                      <a:ext cx="4276725" cy="1085850"/>
                     </a:xfrm>
                     <a:prstGeom prst="rect">
                       <a:avLst/>
@@ -20636,50 +21341,37 @@
     </w:p>
     <w:p/>
     <w:p/>
-    <w:p/>
-    <w:p/>
-    <w:p/>
-    <w:p/>
-    <w:p>
-      <w:pPr>
-        <w:pStyle w:val="PageHeadings"/>
-      </w:pPr>
-      <w:bookmarkStart w:id="104" w:name="_Toc39611285"/>
+    <w:p>
       <w:r>
         <w:lastRenderedPageBreak/>
-        <w:t xml:space="preserve">Appendix </w:t>
-      </w:r>
-      <w:r>
-        <w:t>Gate images</w:t>
-      </w:r>
-      <w:bookmarkEnd w:id="104"/>
-    </w:p>
-    <w:p>
-      <w:r>
-        <w:t xml:space="preserve">1 – Example of a </w:t>
+        <w:t>6</w:t>
+      </w:r>
+      <w:r>
+        <w:t xml:space="preserve"> – Drawing of nodes and links between nodes (</w:t>
+      </w:r>
+      <w:r>
+        <w:t>Source/</w:t>
       </w:r>
       <w:proofErr w:type="spellStart"/>
       <w:r>
-        <w:t>GateCollection</w:t>
+        <w:t>GameObjects</w:t>
       </w:r>
       <w:proofErr w:type="spellEnd"/>
       <w:r>
-        <w:t xml:space="preserve"> object</w:t>
-      </w:r>
-    </w:p>
-    <w:p>
-      <w:pPr>
-        <w:jc w:val="center"/>
-      </w:pPr>
+        <w:t>/</w:t>
+      </w:r>
+      <w:r>
+        <w:t>gate.cpp)</w:t>
+      </w:r>
       <w:r>
         <w:rPr>
           <w:noProof/>
         </w:rPr>
         <w:drawing>
-          <wp:inline distT="0" distB="0" distL="0" distR="0" wp14:anchorId="75253FA1" wp14:editId="3106E98B">
-            <wp:extent cx="5205730" cy="2130425"/>
-            <wp:effectExtent l="0" t="0" r="0" b="3175"/>
-            <wp:docPr id="10" name="Picture 10"/>
+          <wp:inline distT="0" distB="0" distL="0" distR="0" wp14:anchorId="7A2A6081" wp14:editId="46C52E79">
+            <wp:extent cx="4048125" cy="4524375"/>
+            <wp:effectExtent l="0" t="0" r="9525" b="9525"/>
+            <wp:docPr id="7" name="Picture 7"/>
             <wp:cNvGraphicFramePr>
               <a:graphicFrameLocks xmlns:a="http://schemas.openxmlformats.org/drawingml/2006/main" noChangeAspect="1"/>
             </wp:cNvGraphicFramePr>
@@ -20699,7 +21391,7 @@
                   <pic:spPr>
                     <a:xfrm>
                       <a:off x="0" y="0"/>
-                      <a:ext cx="5205730" cy="2130425"/>
+                      <a:ext cx="4048125" cy="4524375"/>
                     </a:xfrm>
                     <a:prstGeom prst="rect">
                       <a:avLst/>
@@ -20715,48 +21407,32 @@
     <w:p/>
     <w:p/>
     <w:p/>
-    <w:p/>
-    <w:p>
-      <w:pPr>
-        <w:pStyle w:val="PageHeadings"/>
-      </w:pPr>
-      <w:bookmarkStart w:id="105" w:name="_Toc39611286"/>
+    <w:p>
       <w:r>
         <w:lastRenderedPageBreak/>
-        <w:t>Appendix Diagrams</w:t>
-      </w:r>
-      <w:bookmarkEnd w:id="105"/>
-    </w:p>
-    <w:p>
-      <w:r>
-        <w:t xml:space="preserve">1 - </w:t>
-      </w:r>
-      <w:r>
-        <w:t>Process f</w:t>
-      </w:r>
-      <w:r>
-        <w:t xml:space="preserve">low diagram </w:t>
-      </w:r>
-      <w:r>
-        <w:t>of challenge task creation</w:t>
-      </w:r>
-      <w:r>
-        <w:t>.</w:t>
-      </w:r>
-    </w:p>
-    <w:p>
-      <w:pPr>
-        <w:jc w:val="center"/>
-      </w:pPr>
+        <w:t xml:space="preserve">7 - </w:t>
+      </w:r>
+      <w:r>
+        <w:t>Task design verification.</w:t>
+      </w:r>
+      <w:r>
+        <w:t xml:space="preserve"> (</w:t>
+      </w:r>
+      <w:r>
+        <w:t>Sources/Dialogs/dlg_task.cpp</w:t>
+      </w:r>
+      <w:r>
+        <w:t>)</w:t>
+      </w:r>
       <w:r>
         <w:rPr>
           <w:noProof/>
         </w:rPr>
         <w:drawing>
-          <wp:inline distT="0" distB="0" distL="0" distR="0" wp14:anchorId="410F7603" wp14:editId="29C2C149">
-            <wp:extent cx="4415155" cy="3350412"/>
-            <wp:effectExtent l="0" t="0" r="4445" b="2540"/>
-            <wp:docPr id="36" name="Picture 36"/>
+          <wp:inline distT="0" distB="0" distL="0" distR="0" wp14:anchorId="26C6ABFB" wp14:editId="2EC08132">
+            <wp:extent cx="5010150" cy="5476875"/>
+            <wp:effectExtent l="0" t="0" r="0" b="9525"/>
+            <wp:docPr id="12" name="Picture 12"/>
             <wp:cNvGraphicFramePr>
               <a:graphicFrameLocks xmlns:a="http://schemas.openxmlformats.org/drawingml/2006/main" noChangeAspect="1"/>
             </wp:cNvGraphicFramePr>
@@ -20776,7 +21452,7 @@
                   <pic:spPr>
                     <a:xfrm>
                       <a:off x="0" y="0"/>
-                      <a:ext cx="4421054" cy="3354888"/>
+                      <a:ext cx="5010150" cy="5476875"/>
                     </a:xfrm>
                     <a:prstGeom prst="rect">
                       <a:avLst/>
@@ -20789,56 +21465,52 @@
         </w:drawing>
       </w:r>
     </w:p>
-    <w:p>
-      <w:r>
-        <w:t xml:space="preserve">2 – Diagram of </w:t>
+    <w:p/>
+    <w:p/>
+    <w:p/>
+    <w:p/>
+    <w:p/>
+    <w:p/>
+    <w:p>
+      <w:pPr>
+        <w:pStyle w:val="PageHeadings"/>
+      </w:pPr>
+      <w:bookmarkStart w:id="104" w:name="_Toc39611285"/>
+      <w:r>
+        <w:lastRenderedPageBreak/>
+        <w:t xml:space="preserve">Appendix </w:t>
+      </w:r>
+      <w:r>
+        <w:t>Gate images</w:t>
+      </w:r>
+      <w:bookmarkEnd w:id="104"/>
+    </w:p>
+    <w:p>
+      <w:r>
+        <w:t xml:space="preserve">1 – Example of a </w:t>
       </w:r>
       <w:proofErr w:type="spellStart"/>
       <w:r>
-        <w:t>DLG_Home</w:t>
+        <w:t>GateCollection</w:t>
       </w:r>
       <w:proofErr w:type="spellEnd"/>
       <w:r>
-        <w:t xml:space="preserve"> interactions with </w:t>
-      </w:r>
-      <w:proofErr w:type="spellStart"/>
-      <w:r>
-        <w:t>GateFeild</w:t>
-      </w:r>
-      <w:proofErr w:type="spellEnd"/>
-      <w:r>
-        <w:t xml:space="preserve">, </w:t>
-      </w:r>
-      <w:proofErr w:type="spellStart"/>
-      <w:r>
-        <w:t>DLG_GateInfo</w:t>
-      </w:r>
-      <w:proofErr w:type="spellEnd"/>
-      <w:r>
-        <w:t xml:space="preserve">, </w:t>
-      </w:r>
-      <w:proofErr w:type="spellStart"/>
-      <w:r>
-        <w:t>Widget_AllGates</w:t>
-      </w:r>
-      <w:proofErr w:type="spellEnd"/>
-      <w:r>
-        <w:t xml:space="preserve"> and other selection widgets</w:t>
-      </w:r>
-      <w:r>
-        <w:t>.</w:t>
-      </w:r>
-    </w:p>
-    <w:p>
+        <w:t xml:space="preserve"> object</w:t>
+      </w:r>
+    </w:p>
+    <w:p>
+      <w:pPr>
+        <w:jc w:val="center"/>
+      </w:pPr>
       <w:r>
         <w:rPr>
           <w:noProof/>
         </w:rPr>
         <w:drawing>
-          <wp:inline distT="0" distB="0" distL="0" distR="0" wp14:anchorId="55381453" wp14:editId="48969568">
-            <wp:extent cx="5205730" cy="3279140"/>
-            <wp:effectExtent l="0" t="0" r="0" b="0"/>
-            <wp:docPr id="42" name="Picture 42"/>
+          <wp:inline distT="0" distB="0" distL="0" distR="0" wp14:anchorId="75253FA1" wp14:editId="3106E98B">
+            <wp:extent cx="5205730" cy="2130425"/>
+            <wp:effectExtent l="0" t="0" r="0" b="3175"/>
+            <wp:docPr id="10" name="Picture 10"/>
             <wp:cNvGraphicFramePr>
               <a:graphicFrameLocks xmlns:a="http://schemas.openxmlformats.org/drawingml/2006/main" noChangeAspect="1"/>
             </wp:cNvGraphicFramePr>
@@ -20858,7 +21530,7 @@
                   <pic:spPr>
                     <a:xfrm>
                       <a:off x="0" y="0"/>
-                      <a:ext cx="5205730" cy="3279140"/>
+                      <a:ext cx="5205730" cy="2130425"/>
                     </a:xfrm>
                     <a:prstGeom prst="rect">
                       <a:avLst/>
@@ -20871,23 +21543,36 @@
         </w:drawing>
       </w:r>
     </w:p>
+    <w:p/>
+    <w:p/>
+    <w:p/>
+    <w:p/>
     <w:p>
       <w:pPr>
         <w:pStyle w:val="PageHeadings"/>
       </w:pPr>
-      <w:bookmarkStart w:id="106" w:name="_Toc39611287"/>
+      <w:bookmarkStart w:id="105" w:name="_Toc39611286"/>
       <w:r>
         <w:lastRenderedPageBreak/>
-        <w:t>Appendix User documentation</w:t>
-      </w:r>
-      <w:bookmarkEnd w:id="106"/>
-    </w:p>
-    <w:p>
-      <w:r>
-        <w:t xml:space="preserve">When starting the application, the user is presented with </w:t>
-      </w:r>
-      <w:r>
-        <w:t>the loading dialog.</w:t>
+        <w:t>Appendix Diagrams</w:t>
+      </w:r>
+      <w:bookmarkEnd w:id="105"/>
+    </w:p>
+    <w:p>
+      <w:r>
+        <w:t xml:space="preserve">1 - </w:t>
+      </w:r>
+      <w:r>
+        <w:t>Process f</w:t>
+      </w:r>
+      <w:r>
+        <w:t xml:space="preserve">low diagram </w:t>
+      </w:r>
+      <w:r>
+        <w:t>of challenge task creation</w:t>
+      </w:r>
+      <w:r>
+        <w:t>.</w:t>
       </w:r>
     </w:p>
     <w:p>
@@ -20899,10 +21584,10 @@
           <w:noProof/>
         </w:rPr>
         <w:drawing>
-          <wp:inline distT="0" distB="0" distL="0" distR="0" wp14:anchorId="694A90BD" wp14:editId="30F1E54D">
-            <wp:extent cx="5205730" cy="2421255"/>
-            <wp:effectExtent l="0" t="0" r="0" b="0"/>
-            <wp:docPr id="15" name="Picture 15"/>
+          <wp:inline distT="0" distB="0" distL="0" distR="0" wp14:anchorId="410F7603" wp14:editId="29C2C149">
+            <wp:extent cx="4415155" cy="3350412"/>
+            <wp:effectExtent l="0" t="0" r="4445" b="2540"/>
+            <wp:docPr id="36" name="Picture 36"/>
             <wp:cNvGraphicFramePr>
               <a:graphicFrameLocks xmlns:a="http://schemas.openxmlformats.org/drawingml/2006/main" noChangeAspect="1"/>
             </wp:cNvGraphicFramePr>
@@ -20922,7 +21607,7 @@
                   <pic:spPr>
                     <a:xfrm>
                       <a:off x="0" y="0"/>
-                      <a:ext cx="5205730" cy="2421255"/>
+                      <a:ext cx="4421054" cy="3354888"/>
                     </a:xfrm>
                     <a:prstGeom prst="rect">
                       <a:avLst/>
@@ -20937,22 +21622,54 @@
     </w:p>
     <w:p>
       <w:r>
-        <w:t>Once finished loading the main window appears.</w:t>
-      </w:r>
-    </w:p>
-    <w:p>
-      <w:pPr>
-        <w:jc w:val="center"/>
-      </w:pPr>
+        <w:t xml:space="preserve">2 – Diagram of </w:t>
+      </w:r>
+      <w:proofErr w:type="spellStart"/>
+      <w:r>
+        <w:t>DLG_Home</w:t>
+      </w:r>
+      <w:proofErr w:type="spellEnd"/>
+      <w:r>
+        <w:t xml:space="preserve"> interactions with </w:t>
+      </w:r>
+      <w:proofErr w:type="spellStart"/>
+      <w:r>
+        <w:t>GateFeild</w:t>
+      </w:r>
+      <w:proofErr w:type="spellEnd"/>
+      <w:r>
+        <w:t xml:space="preserve">, </w:t>
+      </w:r>
+      <w:proofErr w:type="spellStart"/>
+      <w:r>
+        <w:t>DLG_GateInfo</w:t>
+      </w:r>
+      <w:proofErr w:type="spellEnd"/>
+      <w:r>
+        <w:t xml:space="preserve">, </w:t>
+      </w:r>
+      <w:proofErr w:type="spellStart"/>
+      <w:r>
+        <w:t>Widget_AllGates</w:t>
+      </w:r>
+      <w:proofErr w:type="spellEnd"/>
+      <w:r>
+        <w:t xml:space="preserve"> and other selection widgets</w:t>
+      </w:r>
+      <w:r>
+        <w:t>.</w:t>
+      </w:r>
+    </w:p>
+    <w:p>
       <w:r>
         <w:rPr>
           <w:noProof/>
         </w:rPr>
         <w:drawing>
-          <wp:inline distT="0" distB="0" distL="0" distR="0" wp14:anchorId="7DB0F8D2" wp14:editId="3E5840DB">
-            <wp:extent cx="5205730" cy="3100705"/>
-            <wp:effectExtent l="0" t="0" r="0" b="4445"/>
-            <wp:docPr id="16" name="Picture 16"/>
+          <wp:inline distT="0" distB="0" distL="0" distR="0" wp14:anchorId="55381453" wp14:editId="48969568">
+            <wp:extent cx="5205730" cy="3279140"/>
+            <wp:effectExtent l="0" t="0" r="0" b="0"/>
+            <wp:docPr id="42" name="Picture 42"/>
             <wp:cNvGraphicFramePr>
               <a:graphicFrameLocks xmlns:a="http://schemas.openxmlformats.org/drawingml/2006/main" noChangeAspect="1"/>
             </wp:cNvGraphicFramePr>
@@ -20972,7 +21689,7 @@
                   <pic:spPr>
                     <a:xfrm>
                       <a:off x="0" y="0"/>
-                      <a:ext cx="5205730" cy="3100705"/>
+                      <a:ext cx="5205730" cy="3279140"/>
                     </a:xfrm>
                     <a:prstGeom prst="rect">
                       <a:avLst/>
@@ -20987,100 +21704,36 @@
     </w:p>
     <w:p>
       <w:pPr>
+        <w:pStyle w:val="PageHeadings"/>
+      </w:pPr>
+      <w:bookmarkStart w:id="106" w:name="_Toc39611287"/>
+      <w:r>
+        <w:lastRenderedPageBreak/>
+        <w:t>Appendix User documentation</w:t>
+      </w:r>
+      <w:bookmarkEnd w:id="106"/>
+    </w:p>
+    <w:p>
+      <w:r>
+        <w:t xml:space="preserve">When starting the application, the user is presented with </w:t>
+      </w:r>
+      <w:r>
+        <w:t>the loading dialog.</w:t>
+      </w:r>
+    </w:p>
+    <w:p>
+      <w:pPr>
+        <w:jc w:val="center"/>
+      </w:pPr>
+      <w:r>
         <w:rPr>
           <w:noProof/>
         </w:rPr>
-      </w:pPr>
-      <w:r>
-        <w:rPr>
-          <w:noProof/>
-        </w:rPr>
-        <w:t>To the left of the main window at the top is the gate selection area. This contains a dropdown triggerd by pressing the “All” button. The dropdown displays various pages from which gates can be chosen to add to</w:t>
-      </w:r>
-      <w:r>
-        <w:rPr>
-          <w:noProof/>
-        </w:rPr>
-        <w:t xml:space="preserve"> currently open</w:t>
-      </w:r>
-      <w:r>
-        <w:rPr>
-          <w:noProof/>
-        </w:rPr>
-        <w:t xml:space="preserve"> gatefield (large page in the middle of the main window)</w:t>
-      </w:r>
-      <w:r>
-        <w:rPr>
-          <w:noProof/>
-        </w:rPr>
-        <w:t xml:space="preserve"> named “New Tab” in the </w:t>
-      </w:r>
-      <w:r>
-        <w:rPr>
-          <w:noProof/>
-        </w:rPr>
-        <w:lastRenderedPageBreak/>
-        <w:t>example</w:t>
-      </w:r>
-      <w:r>
-        <w:rPr>
-          <w:noProof/>
-        </w:rPr>
-        <w:t>.</w:t>
-      </w:r>
-      <w:r>
-        <w:rPr>
-          <w:noProof/>
-        </w:rPr>
-        <w:t xml:space="preserve"> The all gates selection page has a scrollbar which the user can scroll through to located the gate they wish to add.</w:t>
-      </w:r>
-      <w:r>
-        <w:rPr>
-          <w:noProof/>
-        </w:rPr>
-        <w:t xml:space="preserve"> Other</w:t>
-      </w:r>
-      <w:r>
-        <w:rPr>
-          <w:noProof/>
-        </w:rPr>
-        <w:t xml:space="preserve"> gate selection</w:t>
-      </w:r>
-      <w:r>
-        <w:rPr>
-          <w:noProof/>
-        </w:rPr>
-        <w:t xml:space="preserve"> pages </w:t>
-      </w:r>
-      <w:r>
-        <w:rPr>
-          <w:noProof/>
-        </w:rPr>
-        <w:t xml:space="preserve">include, </w:t>
-      </w:r>
-      <w:r>
-        <w:rPr>
-          <w:noProof/>
-        </w:rPr>
-        <w:t>standard, custom, input and advanced.</w:t>
-      </w:r>
-    </w:p>
-    <w:p>
-      <w:pPr>
-        <w:jc w:val="center"/>
-        <w:rPr>
-          <w:noProof/>
-        </w:rPr>
-      </w:pPr>
-      <w:r>
-        <w:rPr>
-          <w:noProof/>
-        </w:rPr>
         <w:drawing>
-          <wp:inline distT="0" distB="0" distL="0" distR="0" wp14:anchorId="3DB465CC" wp14:editId="4CB2208B">
-            <wp:extent cx="1571625" cy="3562350"/>
-            <wp:effectExtent l="0" t="0" r="9525" b="0"/>
-            <wp:docPr id="34" name="Picture 34"/>
+          <wp:inline distT="0" distB="0" distL="0" distR="0" wp14:anchorId="694A90BD" wp14:editId="30F1E54D">
+            <wp:extent cx="5205730" cy="2421255"/>
+            <wp:effectExtent l="0" t="0" r="0" b="0"/>
+            <wp:docPr id="15" name="Picture 15"/>
             <wp:cNvGraphicFramePr>
               <a:graphicFrameLocks xmlns:a="http://schemas.openxmlformats.org/drawingml/2006/main" noChangeAspect="1"/>
             </wp:cNvGraphicFramePr>
@@ -21100,7 +21753,7 @@
                   <pic:spPr>
                     <a:xfrm>
                       <a:off x="0" y="0"/>
-                      <a:ext cx="1571625" cy="3562350"/>
+                      <a:ext cx="5205730" cy="2421255"/>
                     </a:xfrm>
                     <a:prstGeom prst="rect">
                       <a:avLst/>
@@ -21112,15 +21765,25 @@
           </wp:inline>
         </w:drawing>
       </w:r>
+    </w:p>
+    <w:p>
+      <w:r>
+        <w:t>Once finished loading the main window appears.</w:t>
+      </w:r>
+    </w:p>
+    <w:p>
+      <w:pPr>
+        <w:jc w:val="center"/>
+      </w:pPr>
       <w:r>
         <w:rPr>
           <w:noProof/>
         </w:rPr>
         <w:drawing>
-          <wp:inline distT="0" distB="0" distL="0" distR="0" wp14:anchorId="7A0C8E04" wp14:editId="4EB11B93">
-            <wp:extent cx="1476375" cy="3609975"/>
-            <wp:effectExtent l="0" t="0" r="9525" b="9525"/>
-            <wp:docPr id="33" name="Picture 33"/>
+          <wp:inline distT="0" distB="0" distL="0" distR="0" wp14:anchorId="7DB0F8D2" wp14:editId="3E5840DB">
+            <wp:extent cx="5205730" cy="3100705"/>
+            <wp:effectExtent l="0" t="0" r="0" b="4445"/>
+            <wp:docPr id="16" name="Picture 16"/>
             <wp:cNvGraphicFramePr>
               <a:graphicFrameLocks xmlns:a="http://schemas.openxmlformats.org/drawingml/2006/main" noChangeAspect="1"/>
             </wp:cNvGraphicFramePr>
@@ -21140,7 +21803,7 @@
                   <pic:spPr>
                     <a:xfrm>
                       <a:off x="0" y="0"/>
-                      <a:ext cx="1476375" cy="3609975"/>
+                      <a:ext cx="5205730" cy="3100705"/>
                     </a:xfrm>
                     <a:prstGeom prst="rect">
                       <a:avLst/>
@@ -21163,61 +21826,74 @@
         <w:rPr>
           <w:noProof/>
         </w:rPr>
-        <w:t>The</w:t>
+        <w:t>To the left of the main window at the top is the gate selection area. This contains a dropdown triggerd by pressing the “All” button. The dropdown displays various pages from which gates can be chosen to add to</w:t>
       </w:r>
       <w:r>
         <w:rPr>
           <w:noProof/>
         </w:rPr>
-        <w:t xml:space="preserve"> </w:t>
+        <w:t xml:space="preserve"> currently open</w:t>
       </w:r>
       <w:r>
         <w:rPr>
           <w:noProof/>
         </w:rPr>
-        <w:t>custom gates page</w:t>
+        <w:t xml:space="preserve"> gatefield (large page in the middle of the main window)</w:t>
       </w:r>
       <w:r>
         <w:rPr>
           <w:noProof/>
         </w:rPr>
-        <w:t xml:space="preserve"> has some additional features</w:t>
+        <w:t xml:space="preserve"> named “New Tab” in the </w:t>
       </w:r>
       <w:r>
         <w:rPr>
           <w:noProof/>
         </w:rPr>
-        <w:t xml:space="preserve">. Here the user can asses previously saved custom </w:t>
+        <w:lastRenderedPageBreak/>
+        <w:t>example</w:t>
       </w:r>
       <w:r>
         <w:rPr>
           <w:noProof/>
         </w:rPr>
-        <w:t>circuit</w:t>
+        <w:t>.</w:t>
       </w:r>
       <w:r>
         <w:rPr>
           <w:noProof/>
         </w:rPr>
-        <w:t>s</w:t>
+        <w:t xml:space="preserve"> The all gates selection page has a scrollbar which the user can scroll through to located the gate they wish to add.</w:t>
       </w:r>
       <w:r>
         <w:rPr>
           <w:noProof/>
         </w:rPr>
-        <w:t xml:space="preserve"> to use</w:t>
+        <w:t xml:space="preserve"> Other</w:t>
       </w:r>
       <w:r>
         <w:rPr>
           <w:noProof/>
         </w:rPr>
-        <w:t>. A button for deleting these is on the top right of this page</w:t>
+        <w:t xml:space="preserve"> gate selection</w:t>
       </w:r>
       <w:r>
         <w:rPr>
           <w:noProof/>
         </w:rPr>
-        <w:t>, and a button for creating a new custom circuit is on the top left.</w:t>
+        <w:t xml:space="preserve"> pages </w:t>
+      </w:r>
+      <w:r>
+        <w:rPr>
+          <w:noProof/>
+        </w:rPr>
+        <w:t xml:space="preserve">include, </w:t>
+      </w:r>
+      <w:r>
+        <w:rPr>
+          <w:noProof/>
+        </w:rPr>
+        <w:t>standard, custom, input and advanced.</w:t>
       </w:r>
     </w:p>
     <w:p>
@@ -21231,12 +21907,11 @@
         <w:rPr>
           <w:noProof/>
         </w:rPr>
-        <w:lastRenderedPageBreak/>
         <w:drawing>
-          <wp:inline distT="0" distB="0" distL="0" distR="0" wp14:anchorId="7F40A97D" wp14:editId="2F99BB19">
-            <wp:extent cx="2009775" cy="3769487"/>
-            <wp:effectExtent l="0" t="0" r="0" b="2540"/>
-            <wp:docPr id="17" name="Picture 17"/>
+          <wp:inline distT="0" distB="0" distL="0" distR="0" wp14:anchorId="3DB465CC" wp14:editId="4CB2208B">
+            <wp:extent cx="1571625" cy="3562350"/>
+            <wp:effectExtent l="0" t="0" r="9525" b="0"/>
+            <wp:docPr id="34" name="Picture 34"/>
             <wp:cNvGraphicFramePr>
               <a:graphicFrameLocks xmlns:a="http://schemas.openxmlformats.org/drawingml/2006/main" noChangeAspect="1"/>
             </wp:cNvGraphicFramePr>
@@ -21256,7 +21931,7 @@
                   <pic:spPr>
                     <a:xfrm>
                       <a:off x="0" y="0"/>
-                      <a:ext cx="2010579" cy="3770994"/>
+                      <a:ext cx="1571625" cy="3562350"/>
                     </a:xfrm>
                     <a:prstGeom prst="rect">
                       <a:avLst/>
@@ -21268,54 +21943,15 @@
           </wp:inline>
         </w:drawing>
       </w:r>
-    </w:p>
-    <w:p>
-      <w:pPr>
+      <w:r>
         <w:rPr>
           <w:noProof/>
         </w:rPr>
-      </w:pPr>
-      <w:r>
-        <w:rPr>
-          <w:noProof/>
-        </w:rPr>
-        <w:t xml:space="preserve">Below the gate selection page, is the </w:t>
-      </w:r>
-      <w:r>
-        <w:rPr>
-          <w:noProof/>
-        </w:rPr>
-        <w:t xml:space="preserve">gate information page. Here information of a currently seleceted gate in a gatefield is displayed. </w:t>
-      </w:r>
-      <w:r>
-        <w:rPr>
-          <w:noProof/>
-        </w:rPr>
-        <w:t xml:space="preserve">Various options are displayed depending on the gate selected. These include, enabling/disabling the gate, changing signal values deleting the gate, and for timer gates, setting their </w:t>
-      </w:r>
-      <w:r>
-        <w:rPr>
-          <w:noProof/>
-        </w:rPr>
-        <w:t>frequency.</w:t>
-      </w:r>
-    </w:p>
-    <w:p>
-      <w:pPr>
-        <w:jc w:val="center"/>
-        <w:rPr>
-          <w:noProof/>
-        </w:rPr>
-      </w:pPr>
-      <w:r>
-        <w:rPr>
-          <w:noProof/>
-        </w:rPr>
         <w:drawing>
-          <wp:inline distT="0" distB="0" distL="0" distR="0" wp14:anchorId="0DDCC566" wp14:editId="698D8FC7">
-            <wp:extent cx="2066925" cy="1924050"/>
-            <wp:effectExtent l="0" t="0" r="9525" b="0"/>
-            <wp:docPr id="18" name="Picture 18"/>
+          <wp:inline distT="0" distB="0" distL="0" distR="0" wp14:anchorId="7A0C8E04" wp14:editId="4EB11B93">
+            <wp:extent cx="1476375" cy="3609975"/>
+            <wp:effectExtent l="0" t="0" r="9525" b="9525"/>
+            <wp:docPr id="33" name="Picture 33"/>
             <wp:cNvGraphicFramePr>
               <a:graphicFrameLocks xmlns:a="http://schemas.openxmlformats.org/drawingml/2006/main" noChangeAspect="1"/>
             </wp:cNvGraphicFramePr>
@@ -21335,7 +21971,7 @@
                   <pic:spPr>
                     <a:xfrm>
                       <a:off x="0" y="0"/>
-                      <a:ext cx="2066925" cy="1924050"/>
+                      <a:ext cx="1476375" cy="3609975"/>
                     </a:xfrm>
                     <a:prstGeom prst="rect">
                       <a:avLst/>
@@ -21349,57 +21985,89 @@
       </w:r>
     </w:p>
     <w:p>
-      <w:r>
+      <w:pPr>
         <w:rPr>
           <w:noProof/>
         </w:rPr>
+      </w:pPr>
+      <w:r>
+        <w:rPr>
+          <w:noProof/>
+        </w:rPr>
+        <w:t>The</w:t>
+      </w:r>
+      <w:r>
+        <w:rPr>
+          <w:noProof/>
+        </w:rPr>
         <w:t xml:space="preserve"> </w:t>
       </w:r>
       <w:r>
         <w:rPr>
           <w:noProof/>
         </w:rPr>
-        <w:t>When using gates on the gatefield, there are some advanced features to considor.</w:t>
+        <w:t>custom gates page</w:t>
       </w:r>
       <w:r>
         <w:rPr>
           <w:noProof/>
         </w:rPr>
-        <w:t xml:space="preserve"> Using the highlight feature, by dragging the mouse over a selection of gates places these gates into a </w:t>
+        <w:t xml:space="preserve"> has some additional features</w:t>
       </w:r>
       <w:r>
         <w:rPr>
           <w:noProof/>
         </w:rPr>
-        <w:t>gatecollection object</w:t>
+        <w:t xml:space="preserve">. Here the user can asses previously saved custom </w:t>
       </w:r>
       <w:r>
         <w:rPr>
           <w:noProof/>
         </w:rPr>
-        <w:t>, seen below.</w:t>
+        <w:t>circuit</w:t>
       </w:r>
       <w:r>
         <w:rPr>
           <w:noProof/>
         </w:rPr>
-        <w:t xml:space="preserve"> </w:t>
-      </w:r>
-    </w:p>
-    <w:p/>
+        <w:t>s</w:t>
+      </w:r>
+      <w:r>
+        <w:rPr>
+          <w:noProof/>
+        </w:rPr>
+        <w:t xml:space="preserve"> to use</w:t>
+      </w:r>
+      <w:r>
+        <w:rPr>
+          <w:noProof/>
+        </w:rPr>
+        <w:t>. A button for deleting these is on the top right of this page</w:t>
+      </w:r>
+      <w:r>
+        <w:rPr>
+          <w:noProof/>
+        </w:rPr>
+        <w:t>, and a button for creating a new custom circuit is on the top left.</w:t>
+      </w:r>
+    </w:p>
     <w:p>
       <w:pPr>
         <w:jc w:val="center"/>
-      </w:pPr>
-      <w:r>
         <w:rPr>
           <w:noProof/>
         </w:rPr>
+      </w:pPr>
+      <w:r>
+        <w:rPr>
+          <w:noProof/>
+        </w:rPr>
+        <w:lastRenderedPageBreak/>
         <w:drawing>
-          <wp:inline distT="0" distB="0" distL="0" distR="0" wp14:anchorId="3DF9C0C9" wp14:editId="3165AC59">
-            <wp:extent cx="3771900" cy="2486025"/>
-            <wp:effectExtent l="0" t="0" r="0" b="9525"/>
-            <wp:docPr id="30" name="Picture 30"/>
+          <wp:inline distT="0" distB="0" distL="0" distR="0" wp14:anchorId="7F40A97D" wp14:editId="2F99BB19">
+            <wp:extent cx="2009775" cy="3769487"/>
+            <wp:effectExtent l="0" t="0" r="0" b="2540"/>
+            <wp:docPr id="17" name="Picture 17"/>
             <wp:cNvGraphicFramePr>
               <a:graphicFrameLocks xmlns:a="http://schemas.openxmlformats.org/drawingml/2006/main" noChangeAspect="1"/>
             </wp:cNvGraphicFramePr>
@@ -21419,7 +22087,7 @@
                   <pic:spPr>
                     <a:xfrm>
                       <a:off x="0" y="0"/>
-                      <a:ext cx="3771900" cy="2486025"/>
+                      <a:ext cx="2010579" cy="3770994"/>
                     </a:xfrm>
                     <a:prstGeom prst="rect">
                       <a:avLst/>
@@ -21433,89 +22101,52 @@
       </w:r>
     </w:p>
     <w:p>
-      <w:r>
-        <w:t xml:space="preserve">Gate-collections have </w:t>
-      </w:r>
-      <w:r>
-        <w:t>four buttons. The first switches the ‘drag mode’ of the collection</w:t>
-      </w:r>
-      <w:r>
-        <w:t xml:space="preserve"> represented by a change in background colour</w:t>
-      </w:r>
-      <w:r>
-        <w:t xml:space="preserve">, meaning the user can switch between dragging the entire gate collection as a single gate, or moving the individual gates within </w:t>
-      </w:r>
-      <w:r>
-        <w:t xml:space="preserve">it. </w:t>
-      </w:r>
-      <w:r>
-        <w:t xml:space="preserve">As seen below moving these gates </w:t>
-      </w:r>
-      <w:r>
-        <w:t xml:space="preserve">causes the boundaries of the gate selection to update. </w:t>
-      </w:r>
-      <w:r>
-        <w:t xml:space="preserve">The following button is to save the </w:t>
-      </w:r>
-      <w:proofErr w:type="spellStart"/>
-      <w:r>
-        <w:t>gatecollection</w:t>
-      </w:r>
-      <w:proofErr w:type="spellEnd"/>
-      <w:r>
-        <w:t xml:space="preserve"> object to disk, which adds it the custom </w:t>
-      </w:r>
-      <w:r>
-        <w:t>circuits</w:t>
-      </w:r>
-      <w:r>
-        <w:t xml:space="preserve"> page shown above. </w:t>
-      </w:r>
-      <w:r>
-        <w:t>Finally,</w:t>
-      </w:r>
-      <w:r>
-        <w:t xml:space="preserve"> are the two delete buttons, one which removes the entire </w:t>
-      </w:r>
-      <w:proofErr w:type="spellStart"/>
-      <w:r>
-        <w:t>gatecollection</w:t>
-      </w:r>
-      <w:proofErr w:type="spellEnd"/>
-      <w:r>
-        <w:t xml:space="preserve"> and its contents, and the other which removes only the </w:t>
-      </w:r>
-      <w:proofErr w:type="spellStart"/>
-      <w:r>
-        <w:t>gatecollection</w:t>
-      </w:r>
-      <w:proofErr w:type="spellEnd"/>
-      <w:r>
-        <w:t xml:space="preserve"> itself, adding its contained gates back onto the </w:t>
-      </w:r>
-      <w:proofErr w:type="spellStart"/>
-      <w:r>
-        <w:t>gatefield</w:t>
-      </w:r>
-      <w:proofErr w:type="spellEnd"/>
-      <w:r>
-        <w:t>.</w:t>
+      <w:pPr>
+        <w:rPr>
+          <w:noProof/>
+        </w:rPr>
+      </w:pPr>
+      <w:r>
+        <w:rPr>
+          <w:noProof/>
+        </w:rPr>
+        <w:t xml:space="preserve">Below the gate selection page, is the </w:t>
+      </w:r>
+      <w:r>
+        <w:rPr>
+          <w:noProof/>
+        </w:rPr>
+        <w:t xml:space="preserve">gate information page. Here information of a currently seleceted gate in a gatefield is displayed. </w:t>
+      </w:r>
+      <w:r>
+        <w:rPr>
+          <w:noProof/>
+        </w:rPr>
+        <w:t xml:space="preserve">Various options are displayed depending on the gate selected. These include, enabling/disabling the gate, changing signal values deleting the gate, and for timer gates, setting their </w:t>
+      </w:r>
+      <w:r>
+        <w:rPr>
+          <w:noProof/>
+        </w:rPr>
+        <w:t>frequency.</w:t>
       </w:r>
     </w:p>
     <w:p>
       <w:pPr>
         <w:jc w:val="center"/>
-      </w:pPr>
-      <w:r>
         <w:rPr>
           <w:noProof/>
         </w:rPr>
-        <w:lastRenderedPageBreak/>
+      </w:pPr>
+      <w:r>
+        <w:rPr>
+          <w:noProof/>
+        </w:rPr>
         <w:drawing>
-          <wp:inline distT="0" distB="0" distL="0" distR="0" wp14:anchorId="00DC82B0" wp14:editId="268E45D9">
-            <wp:extent cx="3895725" cy="2867025"/>
-            <wp:effectExtent l="0" t="0" r="9525" b="9525"/>
-            <wp:docPr id="31" name="Picture 31"/>
+          <wp:inline distT="0" distB="0" distL="0" distR="0" wp14:anchorId="0DDCC566" wp14:editId="698D8FC7">
+            <wp:extent cx="2066925" cy="1924050"/>
+            <wp:effectExtent l="0" t="0" r="9525" b="0"/>
+            <wp:docPr id="18" name="Picture 18"/>
             <wp:cNvGraphicFramePr>
               <a:graphicFrameLocks xmlns:a="http://schemas.openxmlformats.org/drawingml/2006/main" noChangeAspect="1"/>
             </wp:cNvGraphicFramePr>
@@ -21535,7 +22166,7 @@
                   <pic:spPr>
                     <a:xfrm>
                       <a:off x="0" y="0"/>
-                      <a:ext cx="3895725" cy="2867025"/>
+                      <a:ext cx="2066925" cy="1924050"/>
                     </a:xfrm>
                     <a:prstGeom prst="rect">
                       <a:avLst/>
@@ -21550,41 +22181,56 @@
     </w:p>
     <w:p>
       <w:r>
-        <w:t xml:space="preserve">Another gate type which requires further explanation is the label gate. Selecting the grey box by the side of the gate </w:t>
-      </w:r>
-      <w:r>
-        <w:t>opens</w:t>
-      </w:r>
-      <w:r>
-        <w:t xml:space="preserve"> a dialog from which the text of the label gate can be changed</w:t>
-      </w:r>
-      <w:r>
-        <w:t>.</w:t>
-      </w:r>
-      <w:r>
-        <w:t xml:space="preserve"> This entire dialog is also custom </w:t>
-      </w:r>
-      <w:r>
-        <w:t>designed and</w:t>
-      </w:r>
-      <w:r>
-        <w:t xml:space="preserve"> includes a custom scrollbar for changing the size of the </w:t>
-      </w:r>
-      <w:r>
-        <w:t>label’s</w:t>
-      </w:r>
-      <w:r>
-        <w:t xml:space="preserve"> font.</w:t>
-      </w:r>
-      <w:r>
         <w:rPr>
           <w:noProof/>
         </w:rPr>
+        <w:t xml:space="preserve"> </w:t>
+      </w:r>
+      <w:r>
+        <w:rPr>
+          <w:noProof/>
+        </w:rPr>
+        <w:t>When using gates on the gatefield, there are some advanced features to considor.</w:t>
+      </w:r>
+      <w:r>
+        <w:rPr>
+          <w:noProof/>
+        </w:rPr>
+        <w:t xml:space="preserve"> Using the highlight feature, by dragging the mouse over a selection of gates places these gates into a </w:t>
+      </w:r>
+      <w:r>
+        <w:rPr>
+          <w:noProof/>
+        </w:rPr>
+        <w:t>gatecollection object</w:t>
+      </w:r>
+      <w:r>
+        <w:rPr>
+          <w:noProof/>
+        </w:rPr>
+        <w:t>, seen below.</w:t>
+      </w:r>
+      <w:r>
+        <w:rPr>
+          <w:noProof/>
+        </w:rPr>
+        <w:t xml:space="preserve"> </w:t>
+      </w:r>
+    </w:p>
+    <w:p/>
+    <w:p>
+      <w:pPr>
+        <w:jc w:val="center"/>
+      </w:pPr>
+      <w:r>
+        <w:rPr>
+          <w:noProof/>
+        </w:rPr>
         <w:drawing>
-          <wp:inline distT="0" distB="0" distL="0" distR="0" wp14:anchorId="57A9ED3D" wp14:editId="6BA146FE">
-            <wp:extent cx="5205730" cy="2696210"/>
-            <wp:effectExtent l="0" t="0" r="0" b="8890"/>
-            <wp:docPr id="32" name="Picture 32"/>
+          <wp:inline distT="0" distB="0" distL="0" distR="0" wp14:anchorId="3DF9C0C9" wp14:editId="3165AC59">
+            <wp:extent cx="3771900" cy="2486025"/>
+            <wp:effectExtent l="0" t="0" r="0" b="9525"/>
+            <wp:docPr id="30" name="Picture 30"/>
             <wp:cNvGraphicFramePr>
               <a:graphicFrameLocks xmlns:a="http://schemas.openxmlformats.org/drawingml/2006/main" noChangeAspect="1"/>
             </wp:cNvGraphicFramePr>
@@ -21604,7 +22250,7 @@
                   <pic:spPr>
                     <a:xfrm>
                       <a:off x="0" y="0"/>
-                      <a:ext cx="5205730" cy="2696210"/>
+                      <a:ext cx="3771900" cy="2486025"/>
                     </a:xfrm>
                     <a:prstGeom prst="rect">
                       <a:avLst/>
@@ -21619,16 +22265,74 @@
     </w:p>
     <w:p>
       <w:r>
-        <w:t xml:space="preserve">On the </w:t>
-      </w:r>
-      <w:r>
-        <w:t>right-hand</w:t>
-      </w:r>
-      <w:r>
-        <w:t xml:space="preserve"> side of the main window are a series of buttons used for manipulation of the gates. Their descriptions are shown below in the image.  </w:t>
-      </w:r>
-    </w:p>
-    <w:p/>
+        <w:t xml:space="preserve">Gate-collections have </w:t>
+      </w:r>
+      <w:r>
+        <w:t>four buttons. The first switches the ‘drag mode’ of the collection</w:t>
+      </w:r>
+      <w:r>
+        <w:t xml:space="preserve"> represented by a change in background colour</w:t>
+      </w:r>
+      <w:r>
+        <w:t xml:space="preserve">, meaning the user can switch between dragging the entire gate collection as a single gate, or moving the individual gates within </w:t>
+      </w:r>
+      <w:r>
+        <w:t xml:space="preserve">it. </w:t>
+      </w:r>
+      <w:r>
+        <w:t xml:space="preserve">As seen below moving these gates </w:t>
+      </w:r>
+      <w:r>
+        <w:t xml:space="preserve">causes the boundaries of the gate selection to update. </w:t>
+      </w:r>
+      <w:r>
+        <w:t xml:space="preserve">The following button is to save the </w:t>
+      </w:r>
+      <w:proofErr w:type="spellStart"/>
+      <w:r>
+        <w:t>gatecollection</w:t>
+      </w:r>
+      <w:proofErr w:type="spellEnd"/>
+      <w:r>
+        <w:t xml:space="preserve"> object to disk, which adds it the custom </w:t>
+      </w:r>
+      <w:r>
+        <w:t>circuits</w:t>
+      </w:r>
+      <w:r>
+        <w:t xml:space="preserve"> page shown above. </w:t>
+      </w:r>
+      <w:r>
+        <w:t>Finally,</w:t>
+      </w:r>
+      <w:r>
+        <w:t xml:space="preserve"> are the two delete buttons, one which removes the entire </w:t>
+      </w:r>
+      <w:proofErr w:type="spellStart"/>
+      <w:r>
+        <w:t>gatecollection</w:t>
+      </w:r>
+      <w:proofErr w:type="spellEnd"/>
+      <w:r>
+        <w:t xml:space="preserve"> and its contents, and the other which removes only the </w:t>
+      </w:r>
+      <w:proofErr w:type="spellStart"/>
+      <w:r>
+        <w:t>gatecollection</w:t>
+      </w:r>
+      <w:proofErr w:type="spellEnd"/>
+      <w:r>
+        <w:t xml:space="preserve"> itself, adding its contained gates back onto the </w:t>
+      </w:r>
+      <w:proofErr w:type="spellStart"/>
+      <w:r>
+        <w:t>gatefield</w:t>
+      </w:r>
+      <w:proofErr w:type="spellEnd"/>
+      <w:r>
+        <w:t>.</w:t>
+      </w:r>
+    </w:p>
     <w:p>
       <w:pPr>
         <w:jc w:val="center"/>
@@ -21639,10 +22343,10 @@
         </w:rPr>
         <w:lastRenderedPageBreak/>
         <w:drawing>
-          <wp:inline distT="0" distB="0" distL="0" distR="0" wp14:anchorId="064CDB36" wp14:editId="5A4042BF">
-            <wp:extent cx="5205730" cy="3678555"/>
-            <wp:effectExtent l="0" t="0" r="0" b="0"/>
-            <wp:docPr id="38" name="Picture 38"/>
+          <wp:inline distT="0" distB="0" distL="0" distR="0" wp14:anchorId="00DC82B0" wp14:editId="268E45D9">
+            <wp:extent cx="3895725" cy="2867025"/>
+            <wp:effectExtent l="0" t="0" r="9525" b="9525"/>
+            <wp:docPr id="31" name="Picture 31"/>
             <wp:cNvGraphicFramePr>
               <a:graphicFrameLocks xmlns:a="http://schemas.openxmlformats.org/drawingml/2006/main" noChangeAspect="1"/>
             </wp:cNvGraphicFramePr>
@@ -21662,7 +22366,7 @@
                   <pic:spPr>
                     <a:xfrm>
                       <a:off x="0" y="0"/>
-                      <a:ext cx="5205730" cy="3678555"/>
+                      <a:ext cx="3895725" cy="2867025"/>
                     </a:xfrm>
                     <a:prstGeom prst="rect">
                       <a:avLst/>
@@ -21677,22 +22381,41 @@
     </w:p>
     <w:p>
       <w:r>
-        <w:t>These operations are also accessible under to tools tab at the top of the main window.</w:t>
-      </w:r>
-    </w:p>
-    <w:p>
-      <w:pPr>
-        <w:jc w:val="center"/>
-      </w:pPr>
+        <w:t xml:space="preserve">Another gate type which requires further explanation is the label gate. Selecting the grey box by the side of the gate </w:t>
+      </w:r>
+      <w:r>
+        <w:t>opens</w:t>
+      </w:r>
+      <w:r>
+        <w:t xml:space="preserve"> a dialog from which the text of the label gate can be changed</w:t>
+      </w:r>
+      <w:r>
+        <w:t>.</w:t>
+      </w:r>
+      <w:r>
+        <w:t xml:space="preserve"> This entire dialog is also custom </w:t>
+      </w:r>
+      <w:r>
+        <w:t>designed and</w:t>
+      </w:r>
+      <w:r>
+        <w:t xml:space="preserve"> includes a custom scrollbar for changing the size of the </w:t>
+      </w:r>
+      <w:r>
+        <w:t>label’s</w:t>
+      </w:r>
+      <w:r>
+        <w:t xml:space="preserve"> font.</w:t>
+      </w:r>
       <w:r>
         <w:rPr>
           <w:noProof/>
         </w:rPr>
         <w:drawing>
-          <wp:inline distT="0" distB="0" distL="0" distR="0" wp14:anchorId="7D453B1B" wp14:editId="63F97AEF">
-            <wp:extent cx="2600325" cy="2552700"/>
-            <wp:effectExtent l="0" t="0" r="9525" b="0"/>
-            <wp:docPr id="28" name="Picture 28"/>
+          <wp:inline distT="0" distB="0" distL="0" distR="0" wp14:anchorId="57A9ED3D" wp14:editId="6BA146FE">
+            <wp:extent cx="5205730" cy="2696210"/>
+            <wp:effectExtent l="0" t="0" r="0" b="8890"/>
+            <wp:docPr id="32" name="Picture 32"/>
             <wp:cNvGraphicFramePr>
               <a:graphicFrameLocks xmlns:a="http://schemas.openxmlformats.org/drawingml/2006/main" noChangeAspect="1"/>
             </wp:cNvGraphicFramePr>
@@ -21712,7 +22435,7 @@
                   <pic:spPr>
                     <a:xfrm>
                       <a:off x="0" y="0"/>
-                      <a:ext cx="2600325" cy="2552700"/>
+                      <a:ext cx="5205730" cy="2696210"/>
                     </a:xfrm>
                     <a:prstGeom prst="rect">
                       <a:avLst/>
@@ -21727,31 +22450,30 @@
     </w:p>
     <w:p>
       <w:r>
-        <w:t xml:space="preserve">Buttons also exist at the top of the main </w:t>
-      </w:r>
-      <w:proofErr w:type="gramStart"/>
-      <w:r>
-        <w:t>window</w:t>
-      </w:r>
-      <w:r>
-        <w:t>,</w:t>
-      </w:r>
-      <w:proofErr w:type="gramEnd"/>
-      <w:r>
-        <w:t xml:space="preserve"> their descriptions are shown below.</w:t>
-      </w:r>
-    </w:p>
-    <w:p>
+        <w:t xml:space="preserve">On the </w:t>
+      </w:r>
+      <w:r>
+        <w:t>right-hand</w:t>
+      </w:r>
+      <w:r>
+        <w:t xml:space="preserve"> side of the main window are a series of buttons used for manipulation of the gates. Their descriptions are shown below in the image.  </w:t>
+      </w:r>
+    </w:p>
+    <w:p/>
+    <w:p>
+      <w:pPr>
+        <w:jc w:val="center"/>
+      </w:pPr>
       <w:r>
         <w:rPr>
           <w:noProof/>
         </w:rPr>
         <w:lastRenderedPageBreak/>
         <w:drawing>
-          <wp:inline distT="0" distB="0" distL="0" distR="0" wp14:anchorId="2D739582" wp14:editId="24F53DDF">
-            <wp:extent cx="5205730" cy="2835910"/>
-            <wp:effectExtent l="0" t="0" r="0" b="2540"/>
-            <wp:docPr id="39" name="Picture 39"/>
+          <wp:inline distT="0" distB="0" distL="0" distR="0" wp14:anchorId="064CDB36" wp14:editId="5A4042BF">
+            <wp:extent cx="5205730" cy="3678555"/>
+            <wp:effectExtent l="0" t="0" r="0" b="0"/>
+            <wp:docPr id="38" name="Picture 38"/>
             <wp:cNvGraphicFramePr>
               <a:graphicFrameLocks xmlns:a="http://schemas.openxmlformats.org/drawingml/2006/main" noChangeAspect="1"/>
             </wp:cNvGraphicFramePr>
@@ -21771,7 +22493,7 @@
                   <pic:spPr>
                     <a:xfrm>
                       <a:off x="0" y="0"/>
-                      <a:ext cx="5205730" cy="2835910"/>
+                      <a:ext cx="5205730" cy="3678555"/>
                     </a:xfrm>
                     <a:prstGeom prst="rect">
                       <a:avLst/>
@@ -21786,22 +22508,22 @@
     </w:p>
     <w:p>
       <w:r>
-        <w:t>A new challenge task can be created using the File -&gt; New Task menu options.</w:t>
-      </w:r>
-      <w:r>
-        <w:t xml:space="preserve"> The user is presented with two task creation options. </w:t>
-      </w:r>
-    </w:p>
-    <w:p>
+        <w:t>These operations are also accessible under to tools tab at the top of the main window.</w:t>
+      </w:r>
+    </w:p>
+    <w:p>
+      <w:pPr>
+        <w:jc w:val="center"/>
+      </w:pPr>
       <w:r>
         <w:rPr>
           <w:noProof/>
         </w:rPr>
         <w:drawing>
-          <wp:inline distT="0" distB="0" distL="0" distR="0" wp14:anchorId="05D8FB4A" wp14:editId="702CFF5A">
-            <wp:extent cx="4133850" cy="2476500"/>
-            <wp:effectExtent l="0" t="0" r="0" b="0"/>
-            <wp:docPr id="23" name="Picture 23"/>
+          <wp:inline distT="0" distB="0" distL="0" distR="0" wp14:anchorId="7D453B1B" wp14:editId="63F97AEF">
+            <wp:extent cx="2600325" cy="2552700"/>
+            <wp:effectExtent l="0" t="0" r="9525" b="0"/>
+            <wp:docPr id="28" name="Picture 28"/>
             <wp:cNvGraphicFramePr>
               <a:graphicFrameLocks xmlns:a="http://schemas.openxmlformats.org/drawingml/2006/main" noChangeAspect="1"/>
             </wp:cNvGraphicFramePr>
@@ -21821,7 +22543,7 @@
                   <pic:spPr>
                     <a:xfrm>
                       <a:off x="0" y="0"/>
-                      <a:ext cx="4133850" cy="2476500"/>
+                      <a:ext cx="2600325" cy="2552700"/>
                     </a:xfrm>
                     <a:prstGeom prst="rect">
                       <a:avLst/>
@@ -21836,26 +22558,31 @@
     </w:p>
     <w:p>
       <w:r>
-        <w:t>Once one is clicked, the user is navigated to t</w:t>
-      </w:r>
-      <w:r>
-        <w:t xml:space="preserve">he dialog shown below. Here the number of inputs and outputs is set for the task the user has chosen to create. </w:t>
-      </w:r>
-    </w:p>
-    <w:p>
-      <w:pPr>
-        <w:jc w:val="center"/>
-      </w:pPr>
+        <w:t xml:space="preserve">Buttons also exist at the top of the main </w:t>
+      </w:r>
+      <w:proofErr w:type="gramStart"/>
+      <w:r>
+        <w:t>window</w:t>
+      </w:r>
+      <w:r>
+        <w:t>,</w:t>
+      </w:r>
+      <w:proofErr w:type="gramEnd"/>
+      <w:r>
+        <w:t xml:space="preserve"> their descriptions are shown below.</w:t>
+      </w:r>
+    </w:p>
+    <w:p>
       <w:r>
         <w:rPr>
           <w:noProof/>
         </w:rPr>
         <w:lastRenderedPageBreak/>
         <w:drawing>
-          <wp:inline distT="0" distB="0" distL="0" distR="0" wp14:anchorId="0A15C57E" wp14:editId="004617A4">
-            <wp:extent cx="2095500" cy="2124075"/>
-            <wp:effectExtent l="0" t="0" r="0" b="9525"/>
-            <wp:docPr id="24" name="Picture 24"/>
+          <wp:inline distT="0" distB="0" distL="0" distR="0" wp14:anchorId="2D739582" wp14:editId="24F53DDF">
+            <wp:extent cx="5205730" cy="2835910"/>
+            <wp:effectExtent l="0" t="0" r="0" b="2540"/>
+            <wp:docPr id="39" name="Picture 39"/>
             <wp:cNvGraphicFramePr>
               <a:graphicFrameLocks xmlns:a="http://schemas.openxmlformats.org/drawingml/2006/main" noChangeAspect="1"/>
             </wp:cNvGraphicFramePr>
@@ -21875,7 +22602,7 @@
                   <pic:spPr>
                     <a:xfrm>
                       <a:off x="0" y="0"/>
-                      <a:ext cx="2095500" cy="2124075"/>
+                      <a:ext cx="5205730" cy="2835910"/>
                     </a:xfrm>
                     <a:prstGeom prst="rect">
                       <a:avLst/>
@@ -21890,13 +22617,10 @@
     </w:p>
     <w:p>
       <w:r>
-        <w:t xml:space="preserve">Once the user presses the “Ok” button, if they chose to create a truth table task, they are navigated to the dialog shown below. Here the user </w:t>
-      </w:r>
-      <w:r>
-        <w:t xml:space="preserve">creates a circuit that is compared with the truth table during the challenge. </w:t>
-      </w:r>
-      <w:r>
-        <w:t>The inputs and outputs are preplaced by the application.</w:t>
+        <w:t>A new challenge task can be created using the File -&gt; New Task menu options.</w:t>
+      </w:r>
+      <w:r>
+        <w:t xml:space="preserve"> The user is presented with two task creation options. </w:t>
       </w:r>
     </w:p>
     <w:p>
@@ -21905,10 +22629,10 @@
           <w:noProof/>
         </w:rPr>
         <w:drawing>
-          <wp:inline distT="0" distB="0" distL="0" distR="0" wp14:anchorId="625A8039" wp14:editId="28B71465">
-            <wp:extent cx="5205730" cy="3127375"/>
+          <wp:inline distT="0" distB="0" distL="0" distR="0" wp14:anchorId="05D8FB4A" wp14:editId="702CFF5A">
+            <wp:extent cx="4133850" cy="2476500"/>
             <wp:effectExtent l="0" t="0" r="0" b="0"/>
-            <wp:docPr id="25" name="Picture 25"/>
+            <wp:docPr id="23" name="Picture 23"/>
             <wp:cNvGraphicFramePr>
               <a:graphicFrameLocks xmlns:a="http://schemas.openxmlformats.org/drawingml/2006/main" noChangeAspect="1"/>
             </wp:cNvGraphicFramePr>
@@ -21928,7 +22652,7 @@
                   <pic:spPr>
                     <a:xfrm>
                       <a:off x="0" y="0"/>
-                      <a:ext cx="5205730" cy="3127375"/>
+                      <a:ext cx="4133850" cy="2476500"/>
                     </a:xfrm>
                     <a:prstGeom prst="rect">
                       <a:avLst/>
@@ -21943,21 +22667,10 @@
     </w:p>
     <w:p>
       <w:r>
-        <w:t xml:space="preserve">If the user chooses a circuit creation task to create, once they have entered the number of inputs and outputs of the required circuit, they are navigated to the dialog below. Here the user </w:t>
-      </w:r>
-      <w:r>
-        <w:t>enters the values of the truth table that will be compared against the circuit during the challenge.</w:t>
-      </w:r>
-      <w:r>
-        <w:t xml:space="preserve"> The user does this by clicking on the </w:t>
-      </w:r>
-      <w:proofErr w:type="gramStart"/>
-      <w:r>
-        <w:t>right hand</w:t>
-      </w:r>
-      <w:proofErr w:type="gramEnd"/>
-      <w:r>
-        <w:t xml:space="preserve"> values turning them either to a 1 or 0.</w:t>
+        <w:t>Once one is clicked, the user is navigated to t</w:t>
+      </w:r>
+      <w:r>
+        <w:t xml:space="preserve">he dialog shown below. Here the number of inputs and outputs is set for the task the user has chosen to create. </w:t>
       </w:r>
     </w:p>
     <w:p>
@@ -21970,10 +22683,10 @@
         </w:rPr>
         <w:lastRenderedPageBreak/>
         <w:drawing>
-          <wp:inline distT="0" distB="0" distL="0" distR="0" wp14:anchorId="1870688C" wp14:editId="2B67815A">
-            <wp:extent cx="2266950" cy="4286250"/>
-            <wp:effectExtent l="0" t="0" r="0" b="0"/>
-            <wp:docPr id="29" name="Picture 29"/>
+          <wp:inline distT="0" distB="0" distL="0" distR="0" wp14:anchorId="0A15C57E" wp14:editId="004617A4">
+            <wp:extent cx="2095500" cy="2124075"/>
+            <wp:effectExtent l="0" t="0" r="0" b="9525"/>
+            <wp:docPr id="24" name="Picture 24"/>
             <wp:cNvGraphicFramePr>
               <a:graphicFrameLocks xmlns:a="http://schemas.openxmlformats.org/drawingml/2006/main" noChangeAspect="1"/>
             </wp:cNvGraphicFramePr>
@@ -21993,7 +22706,7 @@
                   <pic:spPr>
                     <a:xfrm>
                       <a:off x="0" y="0"/>
-                      <a:ext cx="2266950" cy="4286250"/>
+                      <a:ext cx="2095500" cy="2124075"/>
                     </a:xfrm>
                     <a:prstGeom prst="rect">
                       <a:avLst/>
@@ -22008,60 +22721,25 @@
     </w:p>
     <w:p>
       <w:r>
-        <w:t>Once tasks creation is completed,</w:t>
-      </w:r>
-      <w:r>
-        <w:t xml:space="preserve"> the task is saved to </w:t>
-      </w:r>
-      <w:r>
-        <w:t>a tasks folder located next to the executable and</w:t>
-      </w:r>
-      <w:r>
-        <w:t xml:space="preserve"> the user is navigated back to the main window.</w:t>
-      </w:r>
-      <w:r>
-        <w:t xml:space="preserve"> Pressing on the tasks button, detailed above, </w:t>
-      </w:r>
-      <w:r>
-        <w:t>opens</w:t>
-      </w:r>
-      <w:r>
-        <w:t xml:space="preserve"> the task manager shown in the image below. </w:t>
-      </w:r>
-      <w:r>
-        <w:t xml:space="preserve">This loads all tasks from the task </w:t>
-      </w:r>
-      <w:proofErr w:type="gramStart"/>
-      <w:r>
-        <w:t>folder, and</w:t>
-      </w:r>
-      <w:proofErr w:type="gramEnd"/>
-      <w:r>
-        <w:t xml:space="preserve"> displays them for the user </w:t>
-      </w:r>
-      <w:r>
-        <w:t>to do</w:t>
-      </w:r>
-      <w:r>
-        <w:t>.</w:t>
-      </w:r>
-      <w:r>
-        <w:t xml:space="preserve"> </w:t>
-      </w:r>
-    </w:p>
-    <w:p>
-      <w:pPr>
-        <w:jc w:val="center"/>
-      </w:pPr>
+        <w:t xml:space="preserve">Once the user presses the “Ok” button, if they chose to create a truth table task, they are navigated to the dialog shown below. Here the user </w:t>
+      </w:r>
+      <w:r>
+        <w:t xml:space="preserve">creates a circuit that is compared with the truth table during the challenge. </w:t>
+      </w:r>
+      <w:r>
+        <w:t>The inputs and outputs are preplaced by the application.</w:t>
+      </w:r>
+    </w:p>
+    <w:p>
       <w:r>
         <w:rPr>
           <w:noProof/>
         </w:rPr>
         <w:drawing>
-          <wp:inline distT="0" distB="0" distL="0" distR="0" wp14:anchorId="0FB47882" wp14:editId="197FBC24">
-            <wp:extent cx="3733800" cy="2219325"/>
-            <wp:effectExtent l="0" t="0" r="0" b="9525"/>
-            <wp:docPr id="21" name="Picture 21"/>
+          <wp:inline distT="0" distB="0" distL="0" distR="0" wp14:anchorId="625A8039" wp14:editId="28B71465">
+            <wp:extent cx="5205730" cy="3127375"/>
+            <wp:effectExtent l="0" t="0" r="0" b="0"/>
+            <wp:docPr id="25" name="Picture 25"/>
             <wp:cNvGraphicFramePr>
               <a:graphicFrameLocks xmlns:a="http://schemas.openxmlformats.org/drawingml/2006/main" noChangeAspect="1"/>
             </wp:cNvGraphicFramePr>
@@ -22081,7 +22759,7 @@
                   <pic:spPr>
                     <a:xfrm>
                       <a:off x="0" y="0"/>
-                      <a:ext cx="3733800" cy="2219325"/>
+                      <a:ext cx="5205730" cy="3127375"/>
                     </a:xfrm>
                     <a:prstGeom prst="rect">
                       <a:avLst/>
@@ -22096,23 +22774,37 @@
     </w:p>
     <w:p>
       <w:r>
+        <w:t xml:space="preserve">If the user chooses a circuit creation task to create, once they have entered the number of inputs and outputs of the required circuit, they are navigated to the dialog below. Here the user </w:t>
+      </w:r>
+      <w:r>
+        <w:t>enters the values of the truth table that will be compared against the circuit during the challenge.</w:t>
+      </w:r>
+      <w:r>
+        <w:t xml:space="preserve"> The user does this by clicking on the </w:t>
+      </w:r>
+      <w:proofErr w:type="gramStart"/>
+      <w:r>
+        <w:t>right hand</w:t>
+      </w:r>
+      <w:proofErr w:type="gramEnd"/>
+      <w:r>
+        <w:t xml:space="preserve"> values turning them either to a 1 or 0.</w:t>
+      </w:r>
+    </w:p>
+    <w:p>
+      <w:pPr>
+        <w:jc w:val="center"/>
+      </w:pPr>
+      <w:r>
+        <w:rPr>
+          <w:noProof/>
+        </w:rPr>
         <w:lastRenderedPageBreak/>
-        <w:t>Buttons representing completed tasks are coloured green, shown below.</w:t>
-      </w:r>
-    </w:p>
-    <w:p>
-      <w:pPr>
-        <w:jc w:val="center"/>
-      </w:pPr>
-      <w:r>
-        <w:rPr>
-          <w:noProof/>
-        </w:rPr>
         <w:drawing>
-          <wp:inline distT="0" distB="0" distL="0" distR="0" wp14:anchorId="6E7BAC4E" wp14:editId="198E3143">
-            <wp:extent cx="2667000" cy="1638300"/>
+          <wp:inline distT="0" distB="0" distL="0" distR="0" wp14:anchorId="1870688C" wp14:editId="2B67815A">
+            <wp:extent cx="2266950" cy="4286250"/>
             <wp:effectExtent l="0" t="0" r="0" b="0"/>
-            <wp:docPr id="27" name="Picture 27"/>
+            <wp:docPr id="29" name="Picture 29"/>
             <wp:cNvGraphicFramePr>
               <a:graphicFrameLocks xmlns:a="http://schemas.openxmlformats.org/drawingml/2006/main" noChangeAspect="1"/>
             </wp:cNvGraphicFramePr>
@@ -22132,7 +22824,7 @@
                   <pic:spPr>
                     <a:xfrm>
                       <a:off x="0" y="0"/>
-                      <a:ext cx="2667000" cy="1638300"/>
+                      <a:ext cx="2266950" cy="4286250"/>
                     </a:xfrm>
                     <a:prstGeom prst="rect">
                       <a:avLst/>
@@ -22147,39 +22839,60 @@
     </w:p>
     <w:p>
       <w:r>
-        <w:t xml:space="preserve">When performing a task, a new dialog </w:t>
-      </w:r>
-      <w:r>
-        <w:t>opens. Below is what a circuit task looks like.</w:t>
-      </w:r>
-      <w:r>
-        <w:t xml:space="preserve"> The truth table on the </w:t>
+        <w:t>Once tasks creation is completed,</w:t>
+      </w:r>
+      <w:r>
+        <w:t xml:space="preserve"> the task is saved to </w:t>
+      </w:r>
+      <w:r>
+        <w:t>a tasks folder located next to the executable and</w:t>
+      </w:r>
+      <w:r>
+        <w:t xml:space="preserve"> the user is navigated back to the main window.</w:t>
+      </w:r>
+      <w:r>
+        <w:t xml:space="preserve"> Pressing on the tasks button, detailed above, </w:t>
+      </w:r>
+      <w:r>
+        <w:t>opens</w:t>
+      </w:r>
+      <w:r>
+        <w:t xml:space="preserve"> the task manager shown in the image below. </w:t>
+      </w:r>
+      <w:r>
+        <w:t xml:space="preserve">This loads all tasks from the task </w:t>
       </w:r>
       <w:proofErr w:type="gramStart"/>
       <w:r>
-        <w:t>right hand</w:t>
+        <w:t>folder, and</w:t>
       </w:r>
       <w:proofErr w:type="gramEnd"/>
       <w:r>
-        <w:t xml:space="preserve"> side </w:t>
-      </w:r>
-      <w:r>
-        <w:t xml:space="preserve">is what should match </w:t>
-      </w:r>
-      <w:r>
-        <w:t>the circuit.</w:t>
-      </w:r>
-    </w:p>
-    <w:p>
+        <w:t xml:space="preserve"> displays them for the user </w:t>
+      </w:r>
+      <w:r>
+        <w:t>to do</w:t>
+      </w:r>
+      <w:r>
+        <w:t>.</w:t>
+      </w:r>
+      <w:r>
+        <w:t xml:space="preserve"> </w:t>
+      </w:r>
+    </w:p>
+    <w:p>
+      <w:pPr>
+        <w:jc w:val="center"/>
+      </w:pPr>
       <w:r>
         <w:rPr>
           <w:noProof/>
         </w:rPr>
         <w:drawing>
-          <wp:inline distT="0" distB="0" distL="0" distR="0" wp14:anchorId="27F05D15" wp14:editId="079E9EBE">
-            <wp:extent cx="5205730" cy="3103880"/>
-            <wp:effectExtent l="0" t="0" r="0" b="1270"/>
-            <wp:docPr id="22" name="Picture 22"/>
+          <wp:inline distT="0" distB="0" distL="0" distR="0" wp14:anchorId="0FB47882" wp14:editId="197FBC24">
+            <wp:extent cx="3733800" cy="2219325"/>
+            <wp:effectExtent l="0" t="0" r="0" b="9525"/>
+            <wp:docPr id="21" name="Picture 21"/>
             <wp:cNvGraphicFramePr>
               <a:graphicFrameLocks xmlns:a="http://schemas.openxmlformats.org/drawingml/2006/main" noChangeAspect="1"/>
             </wp:cNvGraphicFramePr>
@@ -22199,7 +22912,7 @@
                   <pic:spPr>
                     <a:xfrm>
                       <a:off x="0" y="0"/>
-                      <a:ext cx="5205730" cy="3103880"/>
+                      <a:ext cx="3733800" cy="2219325"/>
                     </a:xfrm>
                     <a:prstGeom prst="rect">
                       <a:avLst/>
@@ -22214,31 +22927,23 @@
     </w:p>
     <w:p>
       <w:r>
-        <w:t>Below is what a truth table task looks like.</w:t>
-      </w:r>
-      <w:r>
-        <w:t xml:space="preserve"> The user must select the values on the </w:t>
-      </w:r>
-      <w:proofErr w:type="gramStart"/>
-      <w:r>
-        <w:t>right hand</w:t>
-      </w:r>
-      <w:proofErr w:type="gramEnd"/>
-      <w:r>
-        <w:t xml:space="preserve"> side of the truth table so that it represents that of the Or circuit shown.</w:t>
-      </w:r>
-    </w:p>
-    <w:p>
+        <w:lastRenderedPageBreak/>
+        <w:t>Buttons representing completed tasks are coloured green, shown below.</w:t>
+      </w:r>
+    </w:p>
+    <w:p>
+      <w:pPr>
+        <w:jc w:val="center"/>
+      </w:pPr>
       <w:r>
         <w:rPr>
           <w:noProof/>
         </w:rPr>
-        <w:lastRenderedPageBreak/>
         <w:drawing>
-          <wp:inline distT="0" distB="0" distL="0" distR="0" wp14:anchorId="5370CD9A" wp14:editId="07D64A87">
-            <wp:extent cx="5205730" cy="3131185"/>
+          <wp:inline distT="0" distB="0" distL="0" distR="0" wp14:anchorId="6E7BAC4E" wp14:editId="198E3143">
+            <wp:extent cx="2667000" cy="1638300"/>
             <wp:effectExtent l="0" t="0" r="0" b="0"/>
-            <wp:docPr id="26" name="Picture 26"/>
+            <wp:docPr id="27" name="Picture 27"/>
             <wp:cNvGraphicFramePr>
               <a:graphicFrameLocks xmlns:a="http://schemas.openxmlformats.org/drawingml/2006/main" noChangeAspect="1"/>
             </wp:cNvGraphicFramePr>
@@ -22258,6 +22963,130 @@
                   <pic:spPr>
                     <a:xfrm>
                       <a:off x="0" y="0"/>
+                      <a:ext cx="2667000" cy="1638300"/>
+                    </a:xfrm>
+                    <a:prstGeom prst="rect">
+                      <a:avLst/>
+                    </a:prstGeom>
+                  </pic:spPr>
+                </pic:pic>
+              </a:graphicData>
+            </a:graphic>
+          </wp:inline>
+        </w:drawing>
+      </w:r>
+    </w:p>
+    <w:p>
+      <w:r>
+        <w:t xml:space="preserve">When performing a task, a new dialog </w:t>
+      </w:r>
+      <w:r>
+        <w:t>opens. Below is what a circuit task looks like.</w:t>
+      </w:r>
+      <w:r>
+        <w:t xml:space="preserve"> The truth table on the </w:t>
+      </w:r>
+      <w:r>
+        <w:t>right-hand</w:t>
+      </w:r>
+      <w:r>
+        <w:t xml:space="preserve"> side </w:t>
+      </w:r>
+      <w:r>
+        <w:t xml:space="preserve">is what should match </w:t>
+      </w:r>
+      <w:r>
+        <w:t>the circuit.</w:t>
+      </w:r>
+    </w:p>
+    <w:p>
+      <w:r>
+        <w:rPr>
+          <w:noProof/>
+        </w:rPr>
+        <w:drawing>
+          <wp:inline distT="0" distB="0" distL="0" distR="0" wp14:anchorId="27F05D15" wp14:editId="079E9EBE">
+            <wp:extent cx="5205730" cy="3103880"/>
+            <wp:effectExtent l="0" t="0" r="0" b="1270"/>
+            <wp:docPr id="22" name="Picture 22"/>
+            <wp:cNvGraphicFramePr>
+              <a:graphicFrameLocks xmlns:a="http://schemas.openxmlformats.org/drawingml/2006/main" noChangeAspect="1"/>
+            </wp:cNvGraphicFramePr>
+            <a:graphic xmlns:a="http://schemas.openxmlformats.org/drawingml/2006/main">
+              <a:graphicData uri="http://schemas.openxmlformats.org/drawingml/2006/picture">
+                <pic:pic xmlns:pic="http://schemas.openxmlformats.org/drawingml/2006/picture">
+                  <pic:nvPicPr>
+                    <pic:cNvPr id="1" name=""/>
+                    <pic:cNvPicPr/>
+                  </pic:nvPicPr>
+                  <pic:blipFill>
+                    <a:blip r:embed="rId52"/>
+                    <a:stretch>
+                      <a:fillRect/>
+                    </a:stretch>
+                  </pic:blipFill>
+                  <pic:spPr>
+                    <a:xfrm>
+                      <a:off x="0" y="0"/>
+                      <a:ext cx="5205730" cy="3103880"/>
+                    </a:xfrm>
+                    <a:prstGeom prst="rect">
+                      <a:avLst/>
+                    </a:prstGeom>
+                  </pic:spPr>
+                </pic:pic>
+              </a:graphicData>
+            </a:graphic>
+          </wp:inline>
+        </w:drawing>
+      </w:r>
+    </w:p>
+    <w:p>
+      <w:r>
+        <w:t>Below is what a truth table task looks like.</w:t>
+      </w:r>
+      <w:r>
+        <w:t xml:space="preserve"> The user must select the values on the </w:t>
+      </w:r>
+      <w:proofErr w:type="gramStart"/>
+      <w:r>
+        <w:t>right hand</w:t>
+      </w:r>
+      <w:proofErr w:type="gramEnd"/>
+      <w:r>
+        <w:t xml:space="preserve"> side of the truth table so that it represents that of the Or circuit shown.</w:t>
+      </w:r>
+    </w:p>
+    <w:p>
+      <w:r>
+        <w:rPr>
+          <w:noProof/>
+        </w:rPr>
+        <w:lastRenderedPageBreak/>
+        <w:drawing>
+          <wp:inline distT="0" distB="0" distL="0" distR="0" wp14:anchorId="5370CD9A" wp14:editId="07D64A87">
+            <wp:extent cx="5205730" cy="3131185"/>
+            <wp:effectExtent l="0" t="0" r="0" b="0"/>
+            <wp:docPr id="26" name="Picture 26"/>
+            <wp:cNvGraphicFramePr>
+              <a:graphicFrameLocks xmlns:a="http://schemas.openxmlformats.org/drawingml/2006/main" noChangeAspect="1"/>
+            </wp:cNvGraphicFramePr>
+            <a:graphic xmlns:a="http://schemas.openxmlformats.org/drawingml/2006/main">
+              <a:graphicData uri="http://schemas.openxmlformats.org/drawingml/2006/picture">
+                <pic:pic xmlns:pic="http://schemas.openxmlformats.org/drawingml/2006/picture">
+                  <pic:nvPicPr>
+                    <pic:cNvPr id="1" name=""/>
+                    <pic:cNvPicPr/>
+                  </pic:nvPicPr>
+                  <pic:blipFill>
+                    <a:blip r:embed="rId53"/>
+                    <a:stretch>
+                      <a:fillRect/>
+                    </a:stretch>
+                  </pic:blipFill>
+                  <pic:spPr>
+                    <a:xfrm>
+                      <a:off x="0" y="0"/>
                       <a:ext cx="5205730" cy="3131185"/>
                     </a:xfrm>
                     <a:prstGeom prst="rect">
@@ -22542,7 +23371,7 @@
     </w:p>
     <w:p/>
     <w:sectPr>
-      <w:headerReference w:type="even" r:id="rId52"/>
+      <w:headerReference w:type="even" r:id="rId54"/>
       <w:pgSz w:w="11906" w:h="16838"/>
       <w:pgMar w:top="1440" w:right="1440" w:bottom="1440" w:left="2268" w:header="709" w:footer="709" w:gutter="0"/>
       <w:pgNumType w:start="1"/>
@@ -26857,6 +27686,41 @@
       <w:shd w:val="clear" w:color="auto" w:fill="E1DFDD"/>
     </w:rPr>
   </w:style>
+  <w:style w:type="character" w:customStyle="1" w:styleId="authors">
+    <w:name w:val="authors"/>
+    <w:basedOn w:val="DefaultParagraphFont"/>
+    <w:rsid w:val="006275EA"/>
+  </w:style>
+  <w:style w:type="character" w:customStyle="1" w:styleId="date">
+    <w:name w:val="date"/>
+    <w:basedOn w:val="DefaultParagraphFont"/>
+    <w:rsid w:val="006275EA"/>
+  </w:style>
+  <w:style w:type="character" w:customStyle="1" w:styleId="arttitle">
+    <w:name w:val="art_title"/>
+    <w:basedOn w:val="DefaultParagraphFont"/>
+    <w:rsid w:val="006275EA"/>
+  </w:style>
+  <w:style w:type="character" w:customStyle="1" w:styleId="serialtitle">
+    <w:name w:val="serial_title"/>
+    <w:basedOn w:val="DefaultParagraphFont"/>
+    <w:rsid w:val="006275EA"/>
+  </w:style>
+  <w:style w:type="character" w:customStyle="1" w:styleId="volumeissue">
+    <w:name w:val="volume_issue"/>
+    <w:basedOn w:val="DefaultParagraphFont"/>
+    <w:rsid w:val="006275EA"/>
+  </w:style>
+  <w:style w:type="character" w:customStyle="1" w:styleId="pagerange">
+    <w:name w:val="page_range"/>
+    <w:basedOn w:val="DefaultParagraphFont"/>
+    <w:rsid w:val="006275EA"/>
+  </w:style>
+  <w:style w:type="character" w:customStyle="1" w:styleId="doilink">
+    <w:name w:val="doi_link"/>
+    <w:basedOn w:val="DefaultParagraphFont"/>
+    <w:rsid w:val="006275EA"/>
+  </w:style>
 </w:styles>
 </file>
 

</xml_diff>

<commit_message>
Clean up and added submission.txt
</commit_message>
<xml_diff>
--- a/Dissertation planning.docx
+++ b/Dissertation planning.docx
@@ -22761,19 +22761,7 @@
         <w:rPr>
           <w:color w:val="FF0000"/>
         </w:rPr>
-        <w:t>To</w:t>
-      </w:r>
-      <w:r>
-        <w:rPr>
-          <w:color w:val="FF0000"/>
-        </w:rPr>
-        <w:t xml:space="preserve"> run the software, simply run the executable provided in the x folder.</w:t>
-      </w:r>
-      <w:r>
-        <w:rPr>
-          <w:color w:val="FF0000"/>
-        </w:rPr>
-        <w:t xml:space="preserve"> The IDE</w:t>
+        <w:t>The IDE</w:t>
       </w:r>
       <w:r>
         <w:rPr>

</xml_diff>

<commit_message>
References added for websites
</commit_message>
<xml_diff>
--- a/Dissertation planning.docx
+++ b/Dissertation planning.docx
@@ -8609,6 +8609,7 @@
         <w:rPr>
           <w:szCs w:val="20"/>
         </w:rPr>
+        <w:lastRenderedPageBreak/>
         <w:t xml:space="preserve">There are many </w:t>
       </w:r>
       <w:r>
@@ -8623,18 +8624,6 @@
         </w:rPr>
         <w:t xml:space="preserve">logic gate modules for education, an example being </w:t>
       </w:r>
-      <w:r>
-        <w:rPr>
-          <w:szCs w:val="20"/>
-        </w:rPr>
-        <w:t>Sphero Inc</w:t>
-      </w:r>
-      <w:r>
-        <w:rPr>
-          <w:szCs w:val="20"/>
-        </w:rPr>
-        <w:t xml:space="preserve">’s </w:t>
-      </w:r>
       <w:proofErr w:type="spellStart"/>
       <w:r>
         <w:rPr>
@@ -8647,7 +8636,46 @@
         <w:rPr>
           <w:szCs w:val="20"/>
         </w:rPr>
-        <w:t xml:space="preserve">, figure </w:t>
+        <w:t>,</w:t>
+      </w:r>
+      <w:r>
+        <w:rPr>
+          <w:szCs w:val="20"/>
+        </w:rPr>
+        <w:t xml:space="preserve"> </w:t>
+      </w:r>
+      <w:r>
+        <w:t xml:space="preserve">Sphero Inc </w:t>
+      </w:r>
+      <w:r>
+        <w:t>(</w:t>
+      </w:r>
+      <w:r>
+        <w:t>2011-2020</w:t>
+      </w:r>
+      <w:r>
+        <w:t>)</w:t>
+      </w:r>
+      <w:r>
+        <w:t>.</w:t>
+      </w:r>
+      <w:r>
+        <w:rPr>
+          <w:szCs w:val="20"/>
+        </w:rPr>
+        <w:t xml:space="preserve"> </w:t>
+      </w:r>
+      <w:r>
+        <w:rPr>
+          <w:szCs w:val="20"/>
+        </w:rPr>
+        <w:t>F</w:t>
+      </w:r>
+      <w:r>
+        <w:rPr>
+          <w:szCs w:val="20"/>
+        </w:rPr>
+        <w:t xml:space="preserve">igure </w:t>
       </w:r>
       <w:r>
         <w:rPr>
@@ -8659,41 +8687,13 @@
         <w:rPr>
           <w:szCs w:val="20"/>
         </w:rPr>
-        <w:t xml:space="preserve"> shows an example of one of their </w:t>
-      </w:r>
-      <w:r>
-        <w:rPr>
-          <w:szCs w:val="20"/>
-        </w:rPr>
-        <w:lastRenderedPageBreak/>
-        <w:t>modules</w:t>
+        <w:t xml:space="preserve"> shows an example of one of their modules</w:t>
       </w:r>
       <w:r>
         <w:rPr>
           <w:szCs w:val="20"/>
         </w:rPr>
         <w:t>.</w:t>
-      </w:r>
-      <w:r>
-        <w:rPr>
-          <w:szCs w:val="20"/>
-        </w:rPr>
-        <w:t xml:space="preserve"> </w:t>
-      </w:r>
-      <w:r>
-        <w:rPr>
-          <w:szCs w:val="20"/>
-        </w:rPr>
-        <w:t>(</w:t>
-      </w:r>
-      <w:r>
-        <w:t>https://classroom.littlebits.com/lessons/introduction-to-logic</w:t>
-      </w:r>
-      <w:r>
-        <w:rPr>
-          <w:szCs w:val="20"/>
-        </w:rPr>
-        <w:t xml:space="preserve"> picture from there to)</w:t>
       </w:r>
     </w:p>
     <w:p>
@@ -8786,7 +8786,10 @@
       </w:r>
       <w:proofErr w:type="spellStart"/>
       <w:r>
-        <w:t>littleBits</w:t>
+        <w:t>L</w:t>
+      </w:r>
+      <w:r>
+        <w:t>ittleBits</w:t>
       </w:r>
       <w:proofErr w:type="spellEnd"/>
       <w:r>
@@ -9080,20 +9083,20 @@
         <w:rPr>
           <w:szCs w:val="20"/>
         </w:rPr>
-        <w:t xml:space="preserve">Education using the modules is limited to within the classroom </w:t>
-      </w:r>
-      <w:r>
-        <w:rPr>
-          <w:szCs w:val="20"/>
-        </w:rPr>
-        <w:t xml:space="preserve">students taking them home </w:t>
+        <w:t xml:space="preserve">Education </w:t>
       </w:r>
       <w:r>
         <w:rPr>
           <w:szCs w:val="20"/>
         </w:rPr>
         <w:lastRenderedPageBreak/>
-        <w:t xml:space="preserve">would be </w:t>
+        <w:t xml:space="preserve">using the modules is limited to within the classroom </w:t>
+      </w:r>
+      <w:r>
+        <w:rPr>
+          <w:szCs w:val="20"/>
+        </w:rPr>
+        <w:t xml:space="preserve">students taking them home would be </w:t>
       </w:r>
       <w:r>
         <w:rPr>
@@ -9560,35 +9563,68 @@
         <w:t>Logisim</w:t>
       </w:r>
       <w:r>
-        <w:t xml:space="preserve"> </w:t>
-      </w:r>
-      <w:r>
-        <w:t>(</w:t>
-      </w:r>
-      <w:r>
-        <w:t>http://www.cburch.com</w:t>
-      </w:r>
-      <w:r>
-        <w:t>-</w:t>
-      </w:r>
-      <w:r>
-        <w:t>/logisim/</w:t>
-      </w:r>
-      <w:r>
-        <w:t>)</w:t>
-      </w:r>
-      <w:r>
-        <w:t>.</w:t>
-      </w:r>
-      <w:r>
-        <w:t xml:space="preserve"> </w:t>
-      </w:r>
-      <w:r>
-        <w:t xml:space="preserve">This simulator is used by many schools and universities in classes </w:t>
+        <w:t xml:space="preserve">, </w:t>
+      </w:r>
+      <w:r>
+        <w:rPr>
+          <w:rFonts w:cs="Arial"/>
+          <w:color w:val="000000"/>
+          <w:szCs w:val="20"/>
+          <w:shd w:val="clear" w:color="auto" w:fill="FFFFFF"/>
+        </w:rPr>
+        <w:t>Burch</w:t>
+      </w:r>
+      <w:r>
+        <w:rPr>
+          <w:rFonts w:cs="Arial"/>
+          <w:color w:val="000000"/>
+          <w:szCs w:val="20"/>
+          <w:shd w:val="clear" w:color="auto" w:fill="FFFFFF"/>
+        </w:rPr>
+        <w:t>,</w:t>
+      </w:r>
+      <w:r>
+        <w:rPr>
+          <w:rFonts w:cs="Arial"/>
+          <w:color w:val="000000"/>
+          <w:szCs w:val="20"/>
+          <w:shd w:val="clear" w:color="auto" w:fill="FFFFFF"/>
+        </w:rPr>
+        <w:t xml:space="preserve"> C</w:t>
+      </w:r>
+      <w:r>
+        <w:rPr>
+          <w:rFonts w:cs="Arial"/>
+          <w:color w:val="000000"/>
+          <w:szCs w:val="20"/>
+          <w:shd w:val="clear" w:color="auto" w:fill="FFFFFF"/>
+        </w:rPr>
+        <w:t xml:space="preserve"> (</w:t>
+      </w:r>
+      <w:r>
+        <w:rPr>
+          <w:rFonts w:cs="Arial"/>
+          <w:color w:val="000000"/>
+          <w:szCs w:val="20"/>
+          <w:shd w:val="clear" w:color="auto" w:fill="FFFFFF"/>
+        </w:rPr>
+        <w:t>2014</w:t>
+      </w:r>
+      <w:r>
+        <w:rPr>
+          <w:rFonts w:cs="Arial"/>
+          <w:color w:val="000000"/>
+          <w:szCs w:val="20"/>
+          <w:shd w:val="clear" w:color="auto" w:fill="FFFFFF"/>
+        </w:rPr>
+        <w:t xml:space="preserve">). </w:t>
+      </w:r>
+      <w:r>
+        <w:t xml:space="preserve">This simulator is used by many schools and universities in classes ranging from GCSE </w:t>
       </w:r>
       <w:r>
         <w:lastRenderedPageBreak/>
-        <w:t xml:space="preserve">ranging from GCSE Level to computer </w:t>
+        <w:t xml:space="preserve">Level to computer </w:t>
       </w:r>
       <w:r>
         <w:t>architecture</w:t>
@@ -10306,15 +10342,7 @@
         <w:t>for the providing of questions,</w:t>
       </w:r>
       <w:r>
-        <w:t xml:space="preserve"> which means students </w:t>
-      </w:r>
-      <w:proofErr w:type="gramStart"/>
-      <w:r>
-        <w:t>won’t</w:t>
-      </w:r>
-      <w:proofErr w:type="gramEnd"/>
-      <w:r>
-        <w:t xml:space="preserve"> have to refer to external sources for the questions,</w:t>
+        <w:t xml:space="preserve"> which means students won’t have to refer to external sources for the questions,</w:t>
       </w:r>
       <w:r>
         <w:t xml:space="preserve"> making the learning process more streamlined</w:t>
@@ -11832,15 +11860,7 @@
         </w:numPr>
       </w:pPr>
       <w:r>
-        <w:t xml:space="preserve">It makes code more reusable. This is </w:t>
-      </w:r>
-      <w:proofErr w:type="gramStart"/>
-      <w:r>
-        <w:t>as a result of</w:t>
-      </w:r>
-      <w:proofErr w:type="gramEnd"/>
-      <w:r>
-        <w:t xml:space="preserve"> the forced format which code is forced into in order to make unit testing possible.</w:t>
+        <w:t>It makes code more reusable. This is as a result of the forced format which code is forced into in order to make unit testing possible.</w:t>
       </w:r>
     </w:p>
     <w:p>
@@ -12295,13 +12315,8 @@
       </w:r>
     </w:p>
     <w:p>
-      <w:proofErr w:type="gramStart"/>
-      <w:r>
-        <w:t>In order to</w:t>
-      </w:r>
-      <w:proofErr w:type="gramEnd"/>
-      <w:r>
-        <w:t xml:space="preserve"> evaluate the software, university students, who are already familiar with A-Level logic gate education, will</w:t>
+      <w:r>
+        <w:t>In order to evaluate the software, university students, who are already familiar with A-Level logic gate education, will</w:t>
       </w:r>
       <w:r>
         <w:t xml:space="preserve"> perform user testing and</w:t>
@@ -12806,14 +12821,12 @@
       <w:bookmarkEnd w:id="77"/>
     </w:p>
     <w:p>
-      <w:proofErr w:type="gramStart"/>
       <w:r>
         <w:t xml:space="preserve">In </w:t>
       </w:r>
       <w:r>
         <w:t>order to</w:t>
       </w:r>
-      <w:proofErr w:type="gramEnd"/>
       <w:r>
         <w:t xml:space="preserve"> gain a visual representation of the</w:t>
       </w:r>
@@ -16883,7 +16896,6 @@
               <w:t xml:space="preserve"> to redraw the gate. The majority of the gates do not override this function, which calls </w:t>
             </w:r>
             <w:proofErr w:type="spellStart"/>
-            <w:proofErr w:type="gramStart"/>
             <w:r>
               <w:t>GameObject</w:t>
             </w:r>
@@ -16892,7 +16904,6 @@
               <w:t>::</w:t>
             </w:r>
             <w:proofErr w:type="spellStart"/>
-            <w:proofErr w:type="gramEnd"/>
             <w:r>
               <w:t>UpdateGraphics</w:t>
             </w:r>
@@ -16982,14 +16993,9 @@
               <w:t xml:space="preserve">node links and </w:t>
             </w:r>
             <w:r>
-              <w:t xml:space="preserve">position to an </w:t>
-            </w:r>
-            <w:proofErr w:type="gramStart"/>
-            <w:r>
-              <w:t>std::</w:t>
+              <w:t>position to an std::</w:t>
             </w:r>
             <w:proofErr w:type="spellStart"/>
-            <w:proofErr w:type="gramEnd"/>
             <w:r>
               <w:t>ofstream</w:t>
             </w:r>
@@ -17479,15 +17485,7 @@
         <w:t xml:space="preserve">. </w:t>
       </w:r>
       <w:r>
-        <w:t xml:space="preserve">These buttons </w:t>
-      </w:r>
-      <w:proofErr w:type="gramStart"/>
-      <w:r>
-        <w:t>include;</w:t>
-      </w:r>
-      <w:proofErr w:type="gramEnd"/>
-      <w:r>
-        <w:t xml:space="preserve"> </w:t>
+        <w:t xml:space="preserve">These buttons include; </w:t>
       </w:r>
     </w:p>
     <w:p>
@@ -17826,17 +17824,12 @@
         <w:t xml:space="preserve"> class contains a public function </w:t>
       </w:r>
       <w:proofErr w:type="spellStart"/>
-      <w:proofErr w:type="gramStart"/>
       <w:r>
         <w:t>SendUserMessage</w:t>
       </w:r>
       <w:proofErr w:type="spellEnd"/>
       <w:r>
-        <w:t>(</w:t>
-      </w:r>
-      <w:proofErr w:type="gramEnd"/>
-      <w:r>
-        <w:t xml:space="preserve">) which </w:t>
+        <w:t xml:space="preserve">() which </w:t>
       </w:r>
       <w:r>
         <w:t>displays the already instantiated</w:t>
@@ -18658,14 +18651,9 @@
         <w:t xml:space="preserve"> </w:t>
       </w:r>
       <w:r>
-        <w:t xml:space="preserve">When saving an </w:t>
-      </w:r>
-      <w:proofErr w:type="gramStart"/>
-      <w:r>
-        <w:t>std::</w:t>
+        <w:t>When saving an std::</w:t>
       </w:r>
       <w:proofErr w:type="spellStart"/>
-      <w:proofErr w:type="gramEnd"/>
       <w:r>
         <w:t>ofstream</w:t>
       </w:r>
@@ -18697,14 +18685,9 @@
         <w:t xml:space="preserve"> was created. </w:t>
       </w:r>
       <w:r>
-        <w:t xml:space="preserve">It is a passed an </w:t>
-      </w:r>
-      <w:proofErr w:type="gramStart"/>
-      <w:r>
-        <w:t>std::</w:t>
+        <w:t>It is a passed an std::</w:t>
       </w:r>
       <w:proofErr w:type="spellStart"/>
-      <w:proofErr w:type="gramEnd"/>
       <w:r>
         <w:t>ifstream</w:t>
       </w:r>
@@ -21782,21 +21765,7 @@
         <w:rPr>
           <w:color w:val="FF0000"/>
         </w:rPr>
-        <w:t xml:space="preserve">Legal issues could be improved by considering relevant legislation, e.g. GDPR, Accessibility Legislation. Some points would benefit from more discussion, e.g. your intent to release the software as </w:t>
-      </w:r>
-      <w:proofErr w:type="gramStart"/>
-      <w:r>
-        <w:rPr>
-          <w:color w:val="FF0000"/>
-        </w:rPr>
-        <w:t>open-source</w:t>
-      </w:r>
-      <w:proofErr w:type="gramEnd"/>
-      <w:r>
-        <w:rPr>
-          <w:color w:val="FF0000"/>
-        </w:rPr>
-        <w:t xml:space="preserve"> (why are you doing this, what implications could it have?). For professional issues, you could look at a Code of Conduct from a professional body, e.g. BCS, and see if anything is relevant to the project.</w:t>
+        <w:t>Legal issues could be improved by considering relevant legislation, e.g. GDPR, Accessibility Legislation. Some points would benefit from more discussion, e.g. your intent to release the software as open-source (why are you doing this, what implications could it have?). For professional issues, you could look at a Code of Conduct from a professional body, e.g. BCS, and see if anything is relevant to the project.</w:t>
       </w:r>
     </w:p>
     <w:p/>
@@ -22068,386 +22037,10 @@
     </w:p>
     <w:p>
       <w:pPr>
-        <w:rPr>
-          <w:lang w:val="en"/>
-        </w:rPr>
-      </w:pPr>
-      <w:proofErr w:type="spellStart"/>
-      <w:r>
-        <w:rPr>
-          <w:lang w:val="en"/>
-        </w:rPr>
-        <w:t>Dürre</w:t>
-      </w:r>
-      <w:proofErr w:type="spellEnd"/>
-      <w:r>
-        <w:rPr>
-          <w:lang w:val="en"/>
-        </w:rPr>
-        <w:t>, J</w:t>
-      </w:r>
-      <w:r>
-        <w:rPr>
-          <w:lang w:val="en"/>
-        </w:rPr>
-        <w:t>. e</w:t>
-      </w:r>
-      <w:r>
-        <w:rPr>
-          <w:lang w:val="en"/>
-        </w:rPr>
-        <w:t>t</w:t>
-      </w:r>
-      <w:r>
-        <w:rPr>
-          <w:lang w:val="en"/>
-        </w:rPr>
-        <w:t xml:space="preserve"> al., 2016. </w:t>
-      </w:r>
-      <w:r>
-        <w:rPr>
-          <w:lang w:val="en"/>
-        </w:rPr>
-        <w:t>Teaching Digital Logic Circuit Design via Experiment-Based Learning - Print your own Logic Circuit.</w:t>
-      </w:r>
-      <w:r>
-        <w:rPr>
-          <w:lang w:val="en"/>
-        </w:rPr>
-        <w:t xml:space="preserve"> </w:t>
-      </w:r>
-      <w:r>
-        <w:rPr>
-          <w:i/>
-          <w:iCs/>
-          <w:lang w:val="en"/>
-        </w:rPr>
-        <w:t>World Multi-Conference on Systemics, Cybernetics and Informatics</w:t>
-      </w:r>
-      <w:r>
-        <w:rPr>
-          <w:i/>
-          <w:iCs/>
-          <w:lang w:val="en"/>
-        </w:rPr>
-        <w:t>,</w:t>
-      </w:r>
-      <w:r>
-        <w:rPr>
-          <w:i/>
-          <w:iCs/>
-          <w:lang w:val="en"/>
-        </w:rPr>
-        <w:t xml:space="preserve"> </w:t>
-      </w:r>
-      <w:r>
-        <w:rPr>
-          <w:lang w:val="en"/>
-        </w:rPr>
-        <w:t>WMSCI 2016</w:t>
-      </w:r>
-      <w:r>
-        <w:rPr>
-          <w:lang w:val="en"/>
-        </w:rPr>
-        <w:t>.</w:t>
-      </w:r>
-      <w:r>
-        <w:rPr>
-          <w:lang w:val="en"/>
-        </w:rPr>
-        <w:t xml:space="preserve"> Orlando, Florida, USA</w:t>
-      </w:r>
-      <w:r>
-        <w:rPr>
-          <w:lang w:val="en"/>
-        </w:rPr>
-        <w:t xml:space="preserve">, </w:t>
-      </w:r>
-      <w:r>
-        <w:rPr>
-          <w:lang w:val="en"/>
-        </w:rPr>
-        <w:t>Vol: 1</w:t>
-      </w:r>
-      <w:r>
-        <w:rPr>
-          <w:lang w:val="en"/>
-        </w:rPr>
-        <w:t>, pp. 242.</w:t>
-      </w:r>
-    </w:p>
-    <w:p>
-      <w:pPr>
-        <w:spacing w:before="60" w:after="120"/>
-        <w:rPr>
-          <w:szCs w:val="20"/>
-        </w:rPr>
-      </w:pPr>
-      <w:r>
-        <w:rPr>
-          <w:szCs w:val="20"/>
-        </w:rPr>
-        <w:t>Felicia Patrick</w:t>
-      </w:r>
-      <w:r>
-        <w:rPr>
-          <w:szCs w:val="20"/>
-        </w:rPr>
-        <w:t>,</w:t>
-      </w:r>
-      <w:r>
-        <w:rPr>
-          <w:szCs w:val="20"/>
-        </w:rPr>
-        <w:t xml:space="preserve"> 2011. </w:t>
-      </w:r>
-      <w:r>
-        <w:rPr>
-          <w:i/>
-          <w:iCs/>
-          <w:szCs w:val="20"/>
-        </w:rPr>
-        <w:t>Handbook of Research on Improving Learning and Motivation</w:t>
-      </w:r>
-      <w:r>
-        <w:rPr>
-          <w:szCs w:val="20"/>
-        </w:rPr>
-        <w:t xml:space="preserve">. Ireland: Waterford Institute of Technology. p. 1003. ISBN </w:t>
-      </w:r>
-      <w:r>
-        <w:rPr>
-          <w:szCs w:val="20"/>
-        </w:rPr>
-        <w:t>1609604962.</w:t>
-      </w:r>
-    </w:p>
-    <w:p>
-      <w:r>
-        <w:t xml:space="preserve">Jovanovic, </w:t>
-      </w:r>
-      <w:r>
-        <w:t>N.</w:t>
-      </w:r>
-      <w:r>
-        <w:t xml:space="preserve"> et al.,</w:t>
-      </w:r>
-      <w:r>
-        <w:t xml:space="preserve"> </w:t>
-      </w:r>
-      <w:r>
-        <w:t xml:space="preserve">2009. WEB Based Interactive Digital Logic Circuit Simulator. </w:t>
-      </w:r>
-      <w:r>
-        <w:rPr>
-          <w:i/>
-          <w:iCs/>
-        </w:rPr>
-        <w:t>JOURNAL of the Technical University of Gabrovo</w:t>
-      </w:r>
-      <w:r>
-        <w:rPr>
-          <w:i/>
-          <w:iCs/>
-        </w:rPr>
-        <w:t xml:space="preserve"> </w:t>
-      </w:r>
-      <w:r>
-        <w:t>[Online].</w:t>
-      </w:r>
-      <w:r>
-        <w:t xml:space="preserve"> </w:t>
-      </w:r>
-      <w:r>
-        <w:t>37</w:t>
-      </w:r>
-      <w:r>
-        <w:t>,</w:t>
-      </w:r>
-      <w:r>
-        <w:t xml:space="preserve"> 58-62.</w:t>
-      </w:r>
-      <w:r>
-        <w:t xml:space="preserve"> Available </w:t>
-      </w:r>
-      <w:proofErr w:type="gramStart"/>
-      <w:r>
-        <w:t>via:</w:t>
-      </w:r>
-      <w:r>
-        <w:t>https://www.researchgate.net/publication/318361261_WEB_Based_Interactive_Digital_Logic_Circuit_Simulator</w:t>
-      </w:r>
-      <w:proofErr w:type="gramEnd"/>
-      <w:r>
-        <w:t xml:space="preserve"> [Accessed 4</w:t>
-      </w:r>
-      <w:r>
-        <w:rPr>
-          <w:vertAlign w:val="superscript"/>
-        </w:rPr>
-        <w:t>th</w:t>
-      </w:r>
-      <w:r>
-        <w:t xml:space="preserve"> February 2020]</w:t>
-      </w:r>
-      <w:r>
-        <w:t>.</w:t>
-      </w:r>
-    </w:p>
-    <w:p>
-      <w:pPr>
-        <w:rPr>
-          <w:lang w:val="en"/>
-        </w:rPr>
-      </w:pPr>
-      <w:r>
-        <w:rPr>
-          <w:lang w:val="en"/>
-        </w:rPr>
-        <w:t xml:space="preserve">Kruger, </w:t>
-      </w:r>
-      <w:r>
-        <w:rPr>
-          <w:lang w:val="en"/>
-        </w:rPr>
-        <w:t>D. et al., 2015</w:t>
-      </w:r>
-      <w:r>
-        <w:rPr>
-          <w:lang w:val="en"/>
-        </w:rPr>
-        <w:t>. Assessing the Effectiveness of Experiential Learning in a Student-Run Free Clinic.</w:t>
-      </w:r>
-      <w:r>
-        <w:rPr>
-          <w:lang w:val="en"/>
-        </w:rPr>
-        <w:t xml:space="preserve"> </w:t>
-      </w:r>
-      <w:r>
-        <w:rPr>
-          <w:i/>
-          <w:iCs/>
-          <w:lang w:val="en"/>
-        </w:rPr>
-        <w:t>Pedagogy in Health Promotion: The Scholarship of Teaching and Learning</w:t>
-      </w:r>
-      <w:r>
-        <w:rPr>
-          <w:i/>
-          <w:iCs/>
-          <w:lang w:val="en"/>
-        </w:rPr>
-        <w:t xml:space="preserve"> </w:t>
-      </w:r>
-      <w:r>
-        <w:rPr>
-          <w:lang w:val="en"/>
-        </w:rPr>
-        <w:t>[Online]</w:t>
-      </w:r>
-      <w:r>
-        <w:rPr>
-          <w:i/>
-          <w:iCs/>
-          <w:lang w:val="en"/>
-        </w:rPr>
-        <w:t>.</w:t>
-      </w:r>
-      <w:r>
-        <w:rPr>
-          <w:lang w:val="en"/>
-        </w:rPr>
-        <w:t xml:space="preserve"> 1</w:t>
-      </w:r>
-      <w:r>
-        <w:rPr>
-          <w:lang w:val="en"/>
-        </w:rPr>
-        <w:t xml:space="preserve"> (2) (May 2015), 91-94. </w:t>
-      </w:r>
-      <w:r>
-        <w:rPr>
-          <w:lang w:val="en"/>
-        </w:rPr>
-        <w:t>DOI: 10.1177/2373379915575530</w:t>
-      </w:r>
-    </w:p>
-    <w:p>
-      <w:proofErr w:type="spellStart"/>
-      <w:r>
-        <w:rPr>
-          <w:lang w:val="en"/>
-        </w:rPr>
-        <w:lastRenderedPageBreak/>
-        <w:t>Lukovic</w:t>
-      </w:r>
-      <w:proofErr w:type="spellEnd"/>
-      <w:r>
-        <w:rPr>
-          <w:lang w:val="en"/>
-        </w:rPr>
-        <w:t>, V.</w:t>
-      </w:r>
-      <w:r>
-        <w:rPr>
-          <w:lang w:val="en"/>
-        </w:rPr>
-        <w:t xml:space="preserve"> Et al., </w:t>
-      </w:r>
-      <w:r>
-        <w:rPr>
-          <w:lang w:val="en"/>
-        </w:rPr>
-        <w:t>2016. Using Logisim Educational Software in Learning Digital Circuits Design.</w:t>
-      </w:r>
-      <w:r>
-        <w:rPr>
-          <w:lang w:val="en"/>
-        </w:rPr>
-        <w:t xml:space="preserve"> </w:t>
-      </w:r>
-      <w:r>
-        <w:rPr>
-          <w:i/>
-          <w:iCs/>
-          <w:lang w:val="en"/>
-        </w:rPr>
-        <w:t xml:space="preserve">3rd International Conference on Electrical, Electronic and Computing Engineering </w:t>
-      </w:r>
-      <w:proofErr w:type="spellStart"/>
-      <w:r>
-        <w:rPr>
-          <w:i/>
-          <w:iCs/>
-          <w:lang w:val="en"/>
-        </w:rPr>
-        <w:t>IcETRAN</w:t>
-      </w:r>
-      <w:proofErr w:type="spellEnd"/>
-      <w:r>
-        <w:rPr>
-          <w:i/>
-          <w:iCs/>
-          <w:lang w:val="en"/>
-        </w:rPr>
-        <w:t xml:space="preserve"> 2016</w:t>
-      </w:r>
-      <w:r>
-        <w:rPr>
-          <w:lang w:val="en"/>
-        </w:rPr>
-        <w:t xml:space="preserve">. </w:t>
-      </w:r>
-      <w:r>
-        <w:t xml:space="preserve">Zlatibor, Serbia, June 13-16, 2016. </w:t>
-      </w:r>
-    </w:p>
-    <w:p>
-      <w:pPr>
-        <w:spacing w:before="60" w:after="120"/>
-        <w:rPr>
+        <w:shd w:val="clear" w:color="auto" w:fill="FFFFFF"/>
+        <w:spacing w:after="0"/>
+        <w:rPr>
+          <w:rFonts w:cs="Arial"/>
           <w:szCs w:val="20"/>
         </w:rPr>
       </w:pPr>
@@ -22458,34 +22051,7 @@
           <w:szCs w:val="20"/>
           <w:shd w:val="clear" w:color="auto" w:fill="FFFFFF"/>
         </w:rPr>
-        <w:t>Mutasim, E. et al</w:t>
-      </w:r>
-      <w:r>
-        <w:rPr>
-          <w:rFonts w:cs="Arial"/>
-          <w:color w:val="000000"/>
-          <w:szCs w:val="20"/>
-          <w:shd w:val="clear" w:color="auto" w:fill="FFFFFF"/>
-        </w:rPr>
-        <w:t xml:space="preserve">, </w:t>
-      </w:r>
-      <w:r>
-        <w:rPr>
-          <w:rFonts w:cs="Arial"/>
-          <w:color w:val="000000"/>
-          <w:szCs w:val="20"/>
-          <w:shd w:val="clear" w:color="auto" w:fill="FFFFFF"/>
-        </w:rPr>
-        <w:t>2018. The Effectiveness of Problem-based Learning in Acquisition of Knowledge, Soft Skills During Basic and Preclinical Sciences: Medical Students’ Points of View.</w:t>
-      </w:r>
-      <w:r>
-        <w:rPr>
-          <w:rFonts w:cs="Arial"/>
-          <w:color w:val="000000"/>
-          <w:szCs w:val="20"/>
-          <w:shd w:val="clear" w:color="auto" w:fill="FFFFFF"/>
-        </w:rPr>
-        <w:t xml:space="preserve"> </w:t>
+        <w:t xml:space="preserve">Burch C, 2014. </w:t>
       </w:r>
       <w:r>
         <w:rPr>
@@ -22496,7 +22062,7 @@
           <w:szCs w:val="20"/>
           <w:shd w:val="clear" w:color="auto" w:fill="FFFFFF"/>
         </w:rPr>
-        <w:t>Acta Inform Med</w:t>
+        <w:t>Logisim</w:t>
       </w:r>
       <w:r>
         <w:rPr>
@@ -22505,7 +22071,7 @@
           <w:szCs w:val="20"/>
           <w:shd w:val="clear" w:color="auto" w:fill="FFFFFF"/>
         </w:rPr>
-        <w:t xml:space="preserve"> [Online]. 26 (2) 119-124.  DOI</w:t>
+        <w:t xml:space="preserve"> [Online]. Available at: </w:t>
       </w:r>
       <w:r>
         <w:rPr>
@@ -22514,7 +22080,7 @@
           <w:szCs w:val="20"/>
           <w:shd w:val="clear" w:color="auto" w:fill="FFFFFF"/>
         </w:rPr>
-        <w:t>: 10.5455/aim.2018.26.119-124.</w:t>
+        <w:t>http://www.cburch.com/logisim/</w:t>
       </w:r>
       <w:r>
         <w:rPr>
@@ -22527,290 +22093,62 @@
       </w:r>
       <w:r>
         <w:rPr>
-          <w:szCs w:val="20"/>
-        </w:rPr>
-        <w:t>[Accessed 1 November].</w:t>
-      </w:r>
-    </w:p>
-    <w:p>
-      <w:pPr>
-        <w:spacing w:before="60" w:after="120"/>
-        <w:rPr>
-          <w:rStyle w:val="Hyperlink"/>
-          <w:color w:val="auto"/>
-          <w:szCs w:val="20"/>
-          <w:u w:val="none"/>
+          <w:rStyle w:val="serialtitle"/>
+          <w:rFonts w:cs="Arial"/>
+          <w:szCs w:val="20"/>
+        </w:rPr>
+        <w:t>[Accessed 4 February 2020].</w:t>
+      </w:r>
+    </w:p>
+    <w:p>
+      <w:pPr>
+        <w:rPr>
+          <w:lang w:val="en"/>
         </w:rPr>
       </w:pPr>
       <w:proofErr w:type="spellStart"/>
       <w:r>
         <w:rPr>
-          <w:szCs w:val="20"/>
-        </w:rPr>
-        <w:t>Roselli</w:t>
+          <w:lang w:val="en"/>
+        </w:rPr>
+        <w:t>Dürre</w:t>
       </w:r>
       <w:proofErr w:type="spellEnd"/>
       <w:r>
         <w:rPr>
-          <w:szCs w:val="20"/>
-        </w:rPr>
-        <w:t>, R</w:t>
-      </w:r>
-      <w:r>
-        <w:rPr>
-          <w:szCs w:val="20"/>
-        </w:rPr>
-        <w:t>.</w:t>
-      </w:r>
-      <w:r>
-        <w:rPr>
-          <w:szCs w:val="20"/>
+          <w:lang w:val="en"/>
+        </w:rPr>
+        <w:t>, J</w:t>
+      </w:r>
+      <w:r>
+        <w:rPr>
+          <w:lang w:val="en"/>
+        </w:rPr>
+        <w:t>. e</w:t>
+      </w:r>
+      <w:r>
+        <w:rPr>
+          <w:lang w:val="en"/>
+        </w:rPr>
+        <w:t>t</w:t>
+      </w:r>
+      <w:r>
+        <w:rPr>
+          <w:lang w:val="en"/>
+        </w:rPr>
+        <w:t xml:space="preserve"> al., 2016. </w:t>
+      </w:r>
+      <w:r>
+        <w:rPr>
+          <w:lang w:val="en"/>
+        </w:rPr>
+        <w:t>Teaching Digital Logic Circuit Design via Experiment-Based Learning - Print your own Logic Circuit.</w:t>
+      </w:r>
+      <w:r>
+        <w:rPr>
+          <w:lang w:val="en"/>
         </w:rPr>
         <w:t xml:space="preserve"> </w:t>
-      </w:r>
-      <w:r>
-        <w:rPr>
-          <w:szCs w:val="20"/>
-        </w:rPr>
-        <w:t>and</w:t>
-      </w:r>
-      <w:r>
-        <w:rPr>
-          <w:szCs w:val="20"/>
-        </w:rPr>
-        <w:t xml:space="preserve"> Brophy, S.</w:t>
-      </w:r>
-      <w:r>
-        <w:rPr>
-          <w:szCs w:val="20"/>
-        </w:rPr>
-        <w:t xml:space="preserve">, </w:t>
-      </w:r>
-      <w:r>
-        <w:rPr>
-          <w:szCs w:val="20"/>
-        </w:rPr>
-        <w:t xml:space="preserve">2006. Effectiveness of Challenge-Based Instruction in Biomechanics. </w:t>
-      </w:r>
-      <w:r>
-        <w:rPr>
-          <w:i/>
-          <w:iCs/>
-          <w:szCs w:val="20"/>
-        </w:rPr>
-        <w:t>Journal of Engineering Education</w:t>
-      </w:r>
-      <w:r>
-        <w:rPr>
-          <w:i/>
-          <w:iCs/>
-          <w:szCs w:val="20"/>
-        </w:rPr>
-        <w:t xml:space="preserve"> </w:t>
-      </w:r>
-      <w:r>
-        <w:rPr>
-          <w:rFonts w:cs="Arial"/>
-          <w:color w:val="000000"/>
-          <w:szCs w:val="20"/>
-          <w:shd w:val="clear" w:color="auto" w:fill="FFFFFF"/>
-        </w:rPr>
-        <w:t xml:space="preserve">[Online]. </w:t>
-      </w:r>
-      <w:r>
-        <w:rPr>
-          <w:szCs w:val="20"/>
-        </w:rPr>
-        <w:t>95</w:t>
-      </w:r>
-      <w:r>
-        <w:rPr>
-          <w:szCs w:val="20"/>
-        </w:rPr>
-        <w:t xml:space="preserve"> (4). </w:t>
-      </w:r>
-      <w:r>
-        <w:rPr>
-          <w:szCs w:val="20"/>
-        </w:rPr>
-        <w:t>DOI: 10.1002/j.2168-</w:t>
-      </w:r>
-      <w:proofErr w:type="gramStart"/>
-      <w:r>
-        <w:rPr>
-          <w:szCs w:val="20"/>
-        </w:rPr>
-        <w:t>9830.2006.tb</w:t>
-      </w:r>
-      <w:proofErr w:type="gramEnd"/>
-      <w:r>
-        <w:rPr>
-          <w:szCs w:val="20"/>
-        </w:rPr>
-        <w:t>00906.x</w:t>
-      </w:r>
-      <w:r>
-        <w:rPr>
-          <w:szCs w:val="20"/>
-        </w:rPr>
-        <w:t xml:space="preserve"> [Accessed 1 November].</w:t>
-      </w:r>
-    </w:p>
-    <w:p>
-      <w:proofErr w:type="spellStart"/>
-      <w:r>
-        <w:t>Tafrikhatin</w:t>
-      </w:r>
-      <w:proofErr w:type="spellEnd"/>
-      <w:r>
-        <w:t>, A</w:t>
-      </w:r>
-      <w:r>
-        <w:t>. et al</w:t>
-      </w:r>
-      <w:r>
-        <w:t xml:space="preserve">, </w:t>
-      </w:r>
-      <w:r>
-        <w:t xml:space="preserve">2017. Development of A Mobile Learning for Digital Logic Gates in Vocational Schools. </w:t>
-      </w:r>
-      <w:r>
-        <w:rPr>
-          <w:i/>
-          <w:iCs/>
-        </w:rPr>
-        <w:t>International Conference on Technology and Vocational Teachers (ICTVT 2017)</w:t>
-      </w:r>
-      <w:r>
-        <w:rPr>
-          <w:i/>
-          <w:iCs/>
-        </w:rPr>
-        <w:t xml:space="preserve"> </w:t>
-      </w:r>
-      <w:r>
-        <w:t>[</w:t>
-      </w:r>
-      <w:r>
-        <w:t>Online</w:t>
-      </w:r>
-      <w:r>
-        <w:t>]</w:t>
-      </w:r>
-      <w:r>
-        <w:rPr>
-          <w:i/>
-          <w:iCs/>
-        </w:rPr>
-        <w:t>.</w:t>
-      </w:r>
-      <w:r>
-        <w:t xml:space="preserve"> </w:t>
-      </w:r>
-      <w:proofErr w:type="spellStart"/>
-      <w:r>
-        <w:t>Universitas</w:t>
-      </w:r>
-      <w:proofErr w:type="spellEnd"/>
-      <w:r>
-        <w:t xml:space="preserve"> negeri Yogyakarta</w:t>
-      </w:r>
-      <w:r>
-        <w:t xml:space="preserve">, </w:t>
-      </w:r>
-      <w:r>
-        <w:t>2017.</w:t>
-      </w:r>
-      <w:r>
-        <w:t xml:space="preserve"> </w:t>
-      </w:r>
-      <w:r>
-        <w:t>10.2991/ictvt-17.2017.28.</w:t>
-      </w:r>
-      <w:r>
-        <w:t xml:space="preserve"> </w:t>
-      </w:r>
-      <w:r>
-        <w:t xml:space="preserve">Available </w:t>
-      </w:r>
-      <w:proofErr w:type="gramStart"/>
-      <w:r>
-        <w:t>at:</w:t>
-      </w:r>
-      <w:r>
-        <w:t>https://www.researchgate.net/publication/320468266_Development_of_A_Mobile_Learning_for_Digital_Logic_Gates_in_Vocational_Schools</w:t>
-      </w:r>
-      <w:proofErr w:type="gramEnd"/>
-      <w:r>
-        <w:t xml:space="preserve"> [Accessed 4</w:t>
-      </w:r>
-      <w:r>
-        <w:rPr>
-          <w:vertAlign w:val="superscript"/>
-        </w:rPr>
-        <w:t>th</w:t>
-      </w:r>
-      <w:r>
-        <w:t xml:space="preserve"> February 2020].</w:t>
-      </w:r>
-    </w:p>
-    <w:p>
-      <w:pPr>
-        <w:rPr>
-          <w:lang w:val="en"/>
-        </w:rPr>
-      </w:pPr>
-      <w:proofErr w:type="spellStart"/>
-      <w:r>
-        <w:rPr>
-          <w:lang w:val="en"/>
-        </w:rPr>
-        <w:t>Zulkarnain</w:t>
-      </w:r>
-      <w:proofErr w:type="spellEnd"/>
-      <w:r>
-        <w:rPr>
-          <w:lang w:val="en"/>
-        </w:rPr>
-        <w:t>, M</w:t>
-      </w:r>
-      <w:r>
-        <w:rPr>
-          <w:lang w:val="en"/>
-        </w:rPr>
-        <w:t xml:space="preserve">. et al, 2019. </w:t>
-      </w:r>
-      <w:r>
-        <w:rPr>
-          <w:lang w:val="en"/>
-        </w:rPr>
-        <w:t xml:space="preserve">E-Logic Trainer </w:t>
-      </w:r>
-      <w:proofErr w:type="gramStart"/>
-      <w:r>
-        <w:rPr>
-          <w:lang w:val="en"/>
-        </w:rPr>
-        <w:t>Kit :</w:t>
-      </w:r>
-      <w:proofErr w:type="gramEnd"/>
-      <w:r>
-        <w:rPr>
-          <w:lang w:val="en"/>
-        </w:rPr>
-        <w:t xml:space="preserve"> Development of an Electronic Educational Simulator and Quiz Kit for Logic Gate Combinational Circuit by using Arduino as Application</w:t>
-      </w:r>
-      <w:r>
-        <w:rPr>
-          <w:lang w:val="en"/>
-        </w:rPr>
-        <w:t xml:space="preserve">. </w:t>
-      </w:r>
-      <w:r>
-        <w:rPr>
-          <w:lang w:val="en"/>
-        </w:rPr>
-        <w:t>I</w:t>
       </w:r>
       <w:r>
         <w:rPr>
@@ -22818,46 +22156,338 @@
           <w:iCs/>
           <w:lang w:val="en"/>
         </w:rPr>
-        <w:t>nternational Journal of Online and Biomedical Engineering</w:t>
-      </w:r>
-      <w:r>
-        <w:rPr>
+        <w:t>World Multi-Conference on Systemics, Cybernetics and Informatics</w:t>
+      </w:r>
+      <w:r>
+        <w:rPr>
+          <w:i/>
+          <w:iCs/>
           <w:lang w:val="en"/>
         </w:rPr>
-        <w:t xml:space="preserve"> [Online]. </w:t>
-      </w:r>
-      <w:r>
-        <w:rPr>
+        <w:t>,</w:t>
+      </w:r>
+      <w:r>
+        <w:rPr>
+          <w:i/>
+          <w:iCs/>
           <w:lang w:val="en"/>
         </w:rPr>
-        <w:t>15 (14) 2019.</w:t>
+        <w:t xml:space="preserve"> </w:t>
       </w:r>
       <w:r>
         <w:rPr>
           <w:lang w:val="en"/>
         </w:rPr>
+        <w:t>WMSCI 2016</w:t>
+      </w:r>
+      <w:r>
+        <w:rPr>
+          <w:lang w:val="en"/>
+        </w:rPr>
+        <w:t>.</w:t>
+      </w:r>
+      <w:r>
+        <w:rPr>
+          <w:lang w:val="en"/>
+        </w:rPr>
+        <w:t xml:space="preserve"> Orlando, Florida, USA</w:t>
+      </w:r>
+      <w:r>
+        <w:rPr>
+          <w:lang w:val="en"/>
+        </w:rPr>
+        <w:t xml:space="preserve">, </w:t>
+      </w:r>
+      <w:r>
+        <w:rPr>
+          <w:lang w:val="en"/>
+        </w:rPr>
+        <w:t>Vol: 1</w:t>
+      </w:r>
+      <w:r>
+        <w:rPr>
+          <w:lang w:val="en"/>
+        </w:rPr>
+        <w:t>, pp. 242.</w:t>
+      </w:r>
+    </w:p>
+    <w:p>
+      <w:pPr>
+        <w:spacing w:before="60" w:after="120"/>
+        <w:rPr>
+          <w:szCs w:val="20"/>
+        </w:rPr>
+      </w:pPr>
+      <w:r>
+        <w:rPr>
+          <w:szCs w:val="20"/>
+        </w:rPr>
+        <w:t>Felicia Patrick</w:t>
+      </w:r>
+      <w:r>
+        <w:rPr>
+          <w:szCs w:val="20"/>
+        </w:rPr>
+        <w:t>,</w:t>
+      </w:r>
+      <w:r>
+        <w:rPr>
+          <w:szCs w:val="20"/>
+        </w:rPr>
+        <w:t xml:space="preserve"> 2011. </w:t>
+      </w:r>
+      <w:r>
+        <w:rPr>
+          <w:i/>
+          <w:iCs/>
+          <w:szCs w:val="20"/>
+        </w:rPr>
+        <w:t>Handbook of Research on Improving Learning and Motivation</w:t>
+      </w:r>
+      <w:r>
+        <w:rPr>
+          <w:szCs w:val="20"/>
+        </w:rPr>
+        <w:t xml:space="preserve">. Ireland: Waterford Institute of Technology. p. 1003. ISBN </w:t>
+      </w:r>
+      <w:r>
+        <w:rPr>
+          <w:szCs w:val="20"/>
+        </w:rPr>
+        <w:t>1609604962.</w:t>
+      </w:r>
+    </w:p>
+    <w:p>
+      <w:r>
+        <w:t xml:space="preserve">Jovanovic, </w:t>
+      </w:r>
+      <w:r>
+        <w:t>N.</w:t>
+      </w:r>
+      <w:r>
+        <w:t xml:space="preserve"> et al.,</w:t>
+      </w:r>
+      <w:r>
         <w:t xml:space="preserve"> </w:t>
       </w:r>
       <w:r>
+        <w:t xml:space="preserve">2009. WEB Based Interactive Digital Logic Circuit Simulator. </w:t>
+      </w:r>
+      <w:r>
+        <w:rPr>
+          <w:i/>
+          <w:iCs/>
+        </w:rPr>
+        <w:t>JOURNAL of the Technical University of Gabrovo</w:t>
+      </w:r>
+      <w:r>
+        <w:rPr>
+          <w:i/>
+          <w:iCs/>
+        </w:rPr>
+        <w:t xml:space="preserve"> </w:t>
+      </w:r>
+      <w:r>
+        <w:t>[Online].</w:t>
+      </w:r>
+      <w:r>
+        <w:t xml:space="preserve"> </w:t>
+      </w:r>
+      <w:r>
+        <w:t>37</w:t>
+      </w:r>
+      <w:r>
+        <w:t>,</w:t>
+      </w:r>
+      <w:r>
+        <w:t xml:space="preserve"> 58-62.</w:t>
+      </w:r>
+      <w:r>
+        <w:t xml:space="preserve"> Available via:</w:t>
+      </w:r>
+      <w:r>
+        <w:t>https://www.researchgate.net/publication/318361261_WEB_Based_Interactive_Digital_Logic_Circuit_Simulator</w:t>
+      </w:r>
+      <w:r>
+        <w:t xml:space="preserve"> [Accessed 4</w:t>
+      </w:r>
+      <w:r>
+        <w:rPr>
+          <w:vertAlign w:val="superscript"/>
+        </w:rPr>
+        <w:t>th</w:t>
+      </w:r>
+      <w:r>
+        <w:t xml:space="preserve"> February 2020]</w:t>
+      </w:r>
+      <w:r>
+        <w:t>.</w:t>
+      </w:r>
+    </w:p>
+    <w:p>
+      <w:pPr>
         <w:rPr>
           <w:lang w:val="en"/>
         </w:rPr>
-        <w:t>Available</w:t>
-      </w:r>
+      </w:pPr>
       <w:r>
         <w:rPr>
           <w:lang w:val="en"/>
         </w:rPr>
-        <w:t xml:space="preserve"> via: </w:t>
-      </w:r>
-      <w:r>
-        <w:rPr>
-          <w:rFonts w:cs="Arial"/>
-          <w:szCs w:val="20"/>
-          <w:shd w:val="clear" w:color="auto" w:fill="FFFFFF"/>
-        </w:rPr>
-        <w:t>https://online-journals.org/index.php/i-joe/article/view/11410</w:t>
-      </w:r>
+        <w:t xml:space="preserve">Kruger, </w:t>
+      </w:r>
+      <w:r>
+        <w:rPr>
+          <w:lang w:val="en"/>
+        </w:rPr>
+        <w:t>D. et al., 2015</w:t>
+      </w:r>
+      <w:r>
+        <w:rPr>
+          <w:lang w:val="en"/>
+        </w:rPr>
+        <w:t>. Assessing the Effectiveness of Experiential Learning in a Student-Run Free Clinic.</w:t>
+      </w:r>
+      <w:r>
+        <w:rPr>
+          <w:lang w:val="en"/>
+        </w:rPr>
+        <w:t xml:space="preserve"> </w:t>
+      </w:r>
+      <w:r>
+        <w:rPr>
+          <w:i/>
+          <w:iCs/>
+          <w:lang w:val="en"/>
+        </w:rPr>
+        <w:t xml:space="preserve">Pedagogy in Health Promotion: The Scholarship of </w:t>
+      </w:r>
+      <w:r>
+        <w:rPr>
+          <w:i/>
+          <w:iCs/>
+          <w:lang w:val="en"/>
+        </w:rPr>
+        <w:lastRenderedPageBreak/>
+        <w:t>Teaching and Learning</w:t>
+      </w:r>
+      <w:r>
+        <w:rPr>
+          <w:i/>
+          <w:iCs/>
+          <w:lang w:val="en"/>
+        </w:rPr>
+        <w:t xml:space="preserve"> </w:t>
+      </w:r>
+      <w:r>
+        <w:rPr>
+          <w:lang w:val="en"/>
+        </w:rPr>
+        <w:t>[Online]</w:t>
+      </w:r>
+      <w:r>
+        <w:rPr>
+          <w:i/>
+          <w:iCs/>
+          <w:lang w:val="en"/>
+        </w:rPr>
+        <w:t>.</w:t>
+      </w:r>
+      <w:r>
+        <w:rPr>
+          <w:lang w:val="en"/>
+        </w:rPr>
+        <w:t xml:space="preserve"> 1</w:t>
+      </w:r>
+      <w:r>
+        <w:rPr>
+          <w:lang w:val="en"/>
+        </w:rPr>
+        <w:t xml:space="preserve"> (2) (May 2015), 91-94. </w:t>
+      </w:r>
+      <w:r>
+        <w:rPr>
+          <w:lang w:val="en"/>
+        </w:rPr>
+        <w:t>DOI: 10.1177/2373379915575530</w:t>
+      </w:r>
+    </w:p>
+    <w:p>
+      <w:proofErr w:type="spellStart"/>
+      <w:r>
+        <w:rPr>
+          <w:lang w:val="en"/>
+        </w:rPr>
+        <w:t>Lukovic</w:t>
+      </w:r>
+      <w:proofErr w:type="spellEnd"/>
+      <w:r>
+        <w:rPr>
+          <w:lang w:val="en"/>
+        </w:rPr>
+        <w:t>, V.</w:t>
+      </w:r>
+      <w:r>
+        <w:rPr>
+          <w:lang w:val="en"/>
+        </w:rPr>
+        <w:t xml:space="preserve"> Et al., </w:t>
+      </w:r>
+      <w:r>
+        <w:rPr>
+          <w:lang w:val="en"/>
+        </w:rPr>
+        <w:t>2016. Using Logisim Educational Software in Learning Digital Circuits Design.</w:t>
+      </w:r>
+      <w:r>
+        <w:rPr>
+          <w:lang w:val="en"/>
+        </w:rPr>
+        <w:t xml:space="preserve"> </w:t>
+      </w:r>
+      <w:r>
+        <w:rPr>
+          <w:i/>
+          <w:iCs/>
+          <w:lang w:val="en"/>
+        </w:rPr>
+        <w:t xml:space="preserve">3rd International Conference on Electrical, Electronic and Computing Engineering </w:t>
+      </w:r>
+      <w:proofErr w:type="spellStart"/>
+      <w:r>
+        <w:rPr>
+          <w:i/>
+          <w:iCs/>
+          <w:lang w:val="en"/>
+        </w:rPr>
+        <w:t>IcETRAN</w:t>
+      </w:r>
+      <w:proofErr w:type="spellEnd"/>
+      <w:r>
+        <w:rPr>
+          <w:i/>
+          <w:iCs/>
+          <w:lang w:val="en"/>
+        </w:rPr>
+        <w:t xml:space="preserve"> 2016</w:t>
+      </w:r>
+      <w:r>
+        <w:rPr>
+          <w:lang w:val="en"/>
+        </w:rPr>
+        <w:t xml:space="preserve">. </w:t>
+      </w:r>
+      <w:r>
+        <w:t xml:space="preserve">Zlatibor, Serbia, June 13-16, 2016. </w:t>
+      </w:r>
+    </w:p>
+    <w:p>
+      <w:pPr>
+        <w:spacing w:before="60" w:after="120"/>
+        <w:rPr>
+          <w:szCs w:val="20"/>
+        </w:rPr>
+      </w:pPr>
       <w:r>
         <w:rPr>
           <w:rFonts w:cs="Arial"/>
@@ -22865,7 +22495,7 @@
           <w:szCs w:val="20"/>
           <w:shd w:val="clear" w:color="auto" w:fill="FFFFFF"/>
         </w:rPr>
-        <w:t xml:space="preserve"> [</w:t>
+        <w:t>Mutasim, E. et al</w:t>
       </w:r>
       <w:r>
         <w:rPr>
@@ -22874,7 +22504,7 @@
           <w:szCs w:val="20"/>
           <w:shd w:val="clear" w:color="auto" w:fill="FFFFFF"/>
         </w:rPr>
-        <w:t xml:space="preserve">Accessed </w:t>
+        <w:t xml:space="preserve">, </w:t>
       </w:r>
       <w:r>
         <w:rPr>
@@ -22883,7 +22513,7 @@
           <w:szCs w:val="20"/>
           <w:shd w:val="clear" w:color="auto" w:fill="FFFFFF"/>
         </w:rPr>
-        <w:t xml:space="preserve">4th February </w:t>
+        <w:t>2018. The Effectiveness of Problem-based Learning in Acquisition of Knowledge, Soft Skills During Basic and Preclinical Sciences: Medical Students’ Points of View.</w:t>
       </w:r>
       <w:r>
         <w:rPr>
@@ -22892,7 +22522,18 @@
           <w:szCs w:val="20"/>
           <w:shd w:val="clear" w:color="auto" w:fill="FFFFFF"/>
         </w:rPr>
-        <w:t>2020</w:t>
+        <w:t xml:space="preserve"> </w:t>
+      </w:r>
+      <w:r>
+        <w:rPr>
+          <w:rFonts w:cs="Arial"/>
+          <w:i/>
+          <w:iCs/>
+          <w:color w:val="000000"/>
+          <w:szCs w:val="20"/>
+          <w:shd w:val="clear" w:color="auto" w:fill="FFFFFF"/>
+        </w:rPr>
+        <w:t>Acta Inform Med</w:t>
       </w:r>
       <w:r>
         <w:rPr>
@@ -22901,7 +22542,7 @@
           <w:szCs w:val="20"/>
           <w:shd w:val="clear" w:color="auto" w:fill="FFFFFF"/>
         </w:rPr>
-        <w:t>]</w:t>
+        <w:t xml:space="preserve"> [Online]. 26 (2) 119-124.  DOI</w:t>
       </w:r>
       <w:r>
         <w:rPr>
@@ -22910,8 +22551,430 @@
           <w:szCs w:val="20"/>
           <w:shd w:val="clear" w:color="auto" w:fill="FFFFFF"/>
         </w:rPr>
+        <w:t>: 10.5455/aim.2018.26.119-124.</w:t>
+      </w:r>
+      <w:r>
+        <w:rPr>
+          <w:rFonts w:cs="Arial"/>
+          <w:color w:val="000000"/>
+          <w:szCs w:val="20"/>
+          <w:shd w:val="clear" w:color="auto" w:fill="FFFFFF"/>
+        </w:rPr>
+        <w:t xml:space="preserve"> </w:t>
+      </w:r>
+      <w:r>
+        <w:rPr>
+          <w:szCs w:val="20"/>
+        </w:rPr>
+        <w:t>[Accessed 1 November].</w:t>
+      </w:r>
+    </w:p>
+    <w:p>
+      <w:pPr>
+        <w:spacing w:before="60" w:after="120"/>
+        <w:rPr>
+          <w:szCs w:val="20"/>
+        </w:rPr>
+      </w:pPr>
+      <w:proofErr w:type="spellStart"/>
+      <w:r>
+        <w:rPr>
+          <w:szCs w:val="20"/>
+        </w:rPr>
+        <w:t>Roselli</w:t>
+      </w:r>
+      <w:proofErr w:type="spellEnd"/>
+      <w:r>
+        <w:rPr>
+          <w:szCs w:val="20"/>
+        </w:rPr>
+        <w:t>, R</w:t>
+      </w:r>
+      <w:r>
+        <w:rPr>
+          <w:szCs w:val="20"/>
+        </w:rPr>
         <w:t>.</w:t>
       </w:r>
+      <w:r>
+        <w:rPr>
+          <w:szCs w:val="20"/>
+        </w:rPr>
+        <w:t xml:space="preserve"> </w:t>
+      </w:r>
+      <w:r>
+        <w:rPr>
+          <w:szCs w:val="20"/>
+        </w:rPr>
+        <w:t>and</w:t>
+      </w:r>
+      <w:r>
+        <w:rPr>
+          <w:szCs w:val="20"/>
+        </w:rPr>
+        <w:t xml:space="preserve"> Brophy, S.</w:t>
+      </w:r>
+      <w:r>
+        <w:rPr>
+          <w:szCs w:val="20"/>
+        </w:rPr>
+        <w:t xml:space="preserve">, </w:t>
+      </w:r>
+      <w:r>
+        <w:rPr>
+          <w:szCs w:val="20"/>
+        </w:rPr>
+        <w:t xml:space="preserve">2006. Effectiveness of Challenge-Based Instruction in Biomechanics. </w:t>
+      </w:r>
+      <w:r>
+        <w:rPr>
+          <w:i/>
+          <w:iCs/>
+          <w:szCs w:val="20"/>
+        </w:rPr>
+        <w:t>Journal of Engineering Education</w:t>
+      </w:r>
+      <w:r>
+        <w:rPr>
+          <w:i/>
+          <w:iCs/>
+          <w:szCs w:val="20"/>
+        </w:rPr>
+        <w:t xml:space="preserve"> </w:t>
+      </w:r>
+      <w:r>
+        <w:rPr>
+          <w:rFonts w:cs="Arial"/>
+          <w:color w:val="000000"/>
+          <w:szCs w:val="20"/>
+          <w:shd w:val="clear" w:color="auto" w:fill="FFFFFF"/>
+        </w:rPr>
+        <w:t xml:space="preserve">[Online]. </w:t>
+      </w:r>
+      <w:r>
+        <w:rPr>
+          <w:szCs w:val="20"/>
+        </w:rPr>
+        <w:t>95</w:t>
+      </w:r>
+      <w:r>
+        <w:rPr>
+          <w:szCs w:val="20"/>
+        </w:rPr>
+        <w:t xml:space="preserve"> (4). </w:t>
+      </w:r>
+      <w:r>
+        <w:rPr>
+          <w:szCs w:val="20"/>
+        </w:rPr>
+        <w:t>DOI: 10.1002/j.2168-9830.2006.tb00906.x</w:t>
+      </w:r>
+      <w:r>
+        <w:rPr>
+          <w:szCs w:val="20"/>
+        </w:rPr>
+        <w:t xml:space="preserve"> [Accessed 1 November].</w:t>
+      </w:r>
+    </w:p>
+    <w:p>
+      <w:pPr>
+        <w:shd w:val="clear" w:color="auto" w:fill="FFFFFF"/>
+        <w:spacing w:after="0"/>
+      </w:pPr>
+      <w:r>
+        <w:t xml:space="preserve">Sphero Inc, 2011-2020. </w:t>
+      </w:r>
+      <w:r>
+        <w:rPr>
+          <w:i/>
+          <w:iCs/>
+        </w:rPr>
+        <w:t>Introduction to Logic</w:t>
+      </w:r>
+      <w:r>
+        <w:t xml:space="preserve"> [Online]. Available at: </w:t>
+      </w:r>
+      <w:r>
+        <w:t>https://classroom.littlebits.com/</w:t>
+      </w:r>
+      <w:r>
+        <w:t xml:space="preserve"> </w:t>
+      </w:r>
+      <w:r>
+        <w:rPr>
+          <w:rStyle w:val="serialtitle"/>
+          <w:rFonts w:cs="Arial"/>
+          <w:szCs w:val="20"/>
+        </w:rPr>
+        <w:t>[Accessed 4 February 2020]</w:t>
+      </w:r>
+      <w:r>
+        <w:rPr>
+          <w:rStyle w:val="serialtitle"/>
+          <w:rFonts w:cs="Arial"/>
+          <w:szCs w:val="20"/>
+        </w:rPr>
+        <w:t xml:space="preserve">. </w:t>
+      </w:r>
+      <w:proofErr w:type="spellStart"/>
+      <w:r>
+        <w:t>Tafrikhatin</w:t>
+      </w:r>
+      <w:proofErr w:type="spellEnd"/>
+      <w:r>
+        <w:t>, A</w:t>
+      </w:r>
+      <w:r>
+        <w:t>. et al</w:t>
+      </w:r>
+      <w:r>
+        <w:t xml:space="preserve">, </w:t>
+      </w:r>
+      <w:r>
+        <w:t xml:space="preserve">2017. Development of A Mobile Learning for Digital Logic Gates in Vocational Schools. </w:t>
+      </w:r>
+      <w:r>
+        <w:rPr>
+          <w:i/>
+          <w:iCs/>
+        </w:rPr>
+        <w:t>International Conference on Technology and Vocational Teachers (ICTVT 2017)</w:t>
+      </w:r>
+      <w:r>
+        <w:rPr>
+          <w:i/>
+          <w:iCs/>
+        </w:rPr>
+        <w:t xml:space="preserve"> </w:t>
+      </w:r>
+      <w:r>
+        <w:t>[</w:t>
+      </w:r>
+      <w:r>
+        <w:t>Online</w:t>
+      </w:r>
+      <w:r>
+        <w:t>]</w:t>
+      </w:r>
+      <w:r>
+        <w:rPr>
+          <w:i/>
+          <w:iCs/>
+        </w:rPr>
+        <w:t>.</w:t>
+      </w:r>
+      <w:r>
+        <w:t xml:space="preserve"> </w:t>
+      </w:r>
+      <w:proofErr w:type="spellStart"/>
+      <w:r>
+        <w:t>Universitas</w:t>
+      </w:r>
+      <w:proofErr w:type="spellEnd"/>
+      <w:r>
+        <w:t xml:space="preserve"> negeri Yogyakarta</w:t>
+      </w:r>
+      <w:r>
+        <w:t xml:space="preserve">, </w:t>
+      </w:r>
+      <w:r>
+        <w:t>2017.</w:t>
+      </w:r>
+      <w:r>
+        <w:t xml:space="preserve"> </w:t>
+      </w:r>
+      <w:r>
+        <w:t>10.2991/ictvt-17.2017.28.</w:t>
+      </w:r>
+      <w:r>
+        <w:t xml:space="preserve"> </w:t>
+      </w:r>
+      <w:r>
+        <w:t>Available at:</w:t>
+      </w:r>
+      <w:r>
+        <w:t xml:space="preserve"> </w:t>
+      </w:r>
+      <w:r>
+        <w:t>https://www.researchgate.net/publication/320468266_Development_of_A_Mobile_Learning_for_Digital_Logic_Gates_in_Vocational_Schools</w:t>
+      </w:r>
+      <w:r>
+        <w:t xml:space="preserve"> [Accessed 4</w:t>
+      </w:r>
+      <w:r>
+        <w:rPr>
+          <w:vertAlign w:val="superscript"/>
+        </w:rPr>
+        <w:t>th</w:t>
+      </w:r>
+      <w:r>
+        <w:t xml:space="preserve"> February 2020].</w:t>
+      </w:r>
+    </w:p>
+    <w:p>
+      <w:pPr>
+        <w:rPr>
+          <w:rFonts w:cs="Arial"/>
+          <w:color w:val="000000"/>
+          <w:szCs w:val="20"/>
+          <w:shd w:val="clear" w:color="auto" w:fill="FFFFFF"/>
+        </w:rPr>
+      </w:pPr>
+      <w:proofErr w:type="spellStart"/>
+      <w:r>
+        <w:rPr>
+          <w:lang w:val="en"/>
+        </w:rPr>
+        <w:t>Zulkarnain</w:t>
+      </w:r>
+      <w:proofErr w:type="spellEnd"/>
+      <w:r>
+        <w:rPr>
+          <w:lang w:val="en"/>
+        </w:rPr>
+        <w:t>, M</w:t>
+      </w:r>
+      <w:r>
+        <w:rPr>
+          <w:lang w:val="en"/>
+        </w:rPr>
+        <w:t xml:space="preserve">. et al, 2019. </w:t>
+      </w:r>
+      <w:r>
+        <w:rPr>
+          <w:lang w:val="en"/>
+        </w:rPr>
+        <w:t>E-Logic Trainer Kit : Development of an Electronic Educational Simulator and Quiz Kit for Logic Gate Combinational Circuit by using Arduino as Application</w:t>
+      </w:r>
+      <w:r>
+        <w:rPr>
+          <w:lang w:val="en"/>
+        </w:rPr>
+        <w:t xml:space="preserve">. </w:t>
+      </w:r>
+      <w:r>
+        <w:rPr>
+          <w:lang w:val="en"/>
+        </w:rPr>
+        <w:t>I</w:t>
+      </w:r>
+      <w:r>
+        <w:rPr>
+          <w:i/>
+          <w:iCs/>
+          <w:lang w:val="en"/>
+        </w:rPr>
+        <w:t>nternational Journal of Online and Biomedical Engineering</w:t>
+      </w:r>
+      <w:r>
+        <w:rPr>
+          <w:lang w:val="en"/>
+        </w:rPr>
+        <w:t xml:space="preserve"> [Online]. </w:t>
+      </w:r>
+      <w:r>
+        <w:rPr>
+          <w:lang w:val="en"/>
+        </w:rPr>
+        <w:t>15 (14) 2019.</w:t>
+      </w:r>
+      <w:r>
+        <w:rPr>
+          <w:lang w:val="en"/>
+        </w:rPr>
+        <w:t xml:space="preserve"> </w:t>
+      </w:r>
+      <w:r>
+        <w:rPr>
+          <w:lang w:val="en"/>
+        </w:rPr>
+        <w:t>Available</w:t>
+      </w:r>
+      <w:r>
+        <w:rPr>
+          <w:lang w:val="en"/>
+        </w:rPr>
+        <w:t xml:space="preserve"> via: </w:t>
+      </w:r>
+      <w:r>
+        <w:rPr>
+          <w:rFonts w:cs="Arial"/>
+          <w:szCs w:val="20"/>
+          <w:shd w:val="clear" w:color="auto" w:fill="FFFFFF"/>
+        </w:rPr>
+        <w:t>https://online-journals.org/index.php/i-joe/article/view/11410</w:t>
+      </w:r>
+      <w:r>
+        <w:rPr>
+          <w:rFonts w:cs="Arial"/>
+          <w:color w:val="000000"/>
+          <w:szCs w:val="20"/>
+          <w:shd w:val="clear" w:color="auto" w:fill="FFFFFF"/>
+        </w:rPr>
+        <w:t xml:space="preserve"> [</w:t>
+      </w:r>
+      <w:r>
+        <w:rPr>
+          <w:rFonts w:cs="Arial"/>
+          <w:color w:val="000000"/>
+          <w:szCs w:val="20"/>
+          <w:shd w:val="clear" w:color="auto" w:fill="FFFFFF"/>
+        </w:rPr>
+        <w:t xml:space="preserve">Accessed </w:t>
+      </w:r>
+      <w:r>
+        <w:rPr>
+          <w:rFonts w:cs="Arial"/>
+          <w:color w:val="000000"/>
+          <w:szCs w:val="20"/>
+          <w:shd w:val="clear" w:color="auto" w:fill="FFFFFF"/>
+        </w:rPr>
+        <w:t xml:space="preserve">4th February </w:t>
+      </w:r>
+      <w:r>
+        <w:rPr>
+          <w:rFonts w:cs="Arial"/>
+          <w:color w:val="000000"/>
+          <w:szCs w:val="20"/>
+          <w:shd w:val="clear" w:color="auto" w:fill="FFFFFF"/>
+        </w:rPr>
+        <w:t>2020</w:t>
+      </w:r>
+      <w:r>
+        <w:rPr>
+          <w:rFonts w:cs="Arial"/>
+          <w:color w:val="000000"/>
+          <w:szCs w:val="20"/>
+          <w:shd w:val="clear" w:color="auto" w:fill="FFFFFF"/>
+        </w:rPr>
+        <w:t>]</w:t>
+      </w:r>
+      <w:r>
+        <w:rPr>
+          <w:rFonts w:cs="Arial"/>
+          <w:color w:val="000000"/>
+          <w:szCs w:val="20"/>
+          <w:shd w:val="clear" w:color="auto" w:fill="FFFFFF"/>
+        </w:rPr>
+        <w:t>.</w:t>
+      </w:r>
+    </w:p>
+    <w:p>
+      <w:pPr>
+        <w:rPr>
+          <w:rFonts w:cs="Arial"/>
+          <w:color w:val="000000"/>
+          <w:szCs w:val="20"/>
+          <w:shd w:val="clear" w:color="auto" w:fill="FFFFFF"/>
+        </w:rPr>
+      </w:pPr>
+    </w:p>
+    <w:p>
+      <w:pPr>
+        <w:rPr>
+          <w:lang w:val="en"/>
+        </w:rPr>
+      </w:pPr>
     </w:p>
     <w:bookmarkEnd w:id="121"/>
     <w:p>
@@ -23317,15 +23380,7 @@
         <w:t>gate example</w:t>
       </w:r>
       <w:r>
-        <w:t xml:space="preserve"> </w:t>
-      </w:r>
-      <w:proofErr w:type="gramStart"/>
-      <w:r>
-        <w:t>override</w:t>
-      </w:r>
-      <w:proofErr w:type="gramEnd"/>
-      <w:r>
-        <w:t xml:space="preserve"> of</w:t>
+        <w:t xml:space="preserve"> override of</w:t>
       </w:r>
       <w:r>
         <w:t xml:space="preserve"> </w:t>

</xml_diff>

<commit_message>
Reference to previous chapter corrected since text moved
</commit_message>
<xml_diff>
--- a/Dissertation planning.docx
+++ b/Dissertation planning.docx
@@ -10442,10 +10442,10 @@
         <w:t>opposed</w:t>
       </w:r>
       <w:r>
-        <w:t xml:space="preserve"> to the cyclic based model (discussed in the introduction</w:t>
-      </w:r>
-      <w:r>
-        <w:t xml:space="preserve"> of this report</w:t>
+        <w:t xml:space="preserve"> to the cyclic based model (discussed </w:t>
+      </w:r>
+      <w:r>
+        <w:t>chapter 2</w:t>
       </w:r>
       <w:r>
         <w:t xml:space="preserve">). This is because the cyclic based approach, as a more complex model, is unnecessary for the type of logic gate simulator designed. At the A-Level stage of education it is not necessary to </w:t>

</xml_diff>

<commit_message>
Started with directory of files in disertation
</commit_message>
<xml_diff>
--- a/Dissertation planning.docx
+++ b/Dissertation planning.docx
@@ -8438,14 +8438,27 @@
       <w:r>
         <w:t xml:space="preserve">Figure </w:t>
       </w:r>
-      <w:fldSimple w:instr=" SEQ Figure \* ARABIC ">
-        <w:r>
-          <w:rPr>
-            <w:noProof/>
-          </w:rPr>
-          <w:t>1</w:t>
-        </w:r>
-      </w:fldSimple>
+      <w:r>
+        <w:fldChar w:fldCharType="begin"/>
+      </w:r>
+      <w:r>
+        <w:instrText xml:space="preserve"> SEQ Figure \* ARABIC </w:instrText>
+      </w:r>
+      <w:r>
+        <w:fldChar w:fldCharType="separate"/>
+      </w:r>
+      <w:r>
+        <w:rPr>
+          <w:noProof/>
+        </w:rPr>
+        <w:t>1</w:t>
+      </w:r>
+      <w:r>
+        <w:rPr>
+          <w:noProof/>
+        </w:rPr>
+        <w:fldChar w:fldCharType="end"/>
+      </w:r>
       <w:r>
         <w:t xml:space="preserve">: </w:t>
       </w:r>
@@ -8712,14 +8725,27 @@
       <w:r>
         <w:t xml:space="preserve">Figure </w:t>
       </w:r>
-      <w:fldSimple w:instr=" SEQ Figure \* ARABIC ">
-        <w:r>
-          <w:rPr>
-            <w:noProof/>
-          </w:rPr>
-          <w:t>2</w:t>
-        </w:r>
-      </w:fldSimple>
+      <w:r>
+        <w:fldChar w:fldCharType="begin"/>
+      </w:r>
+      <w:r>
+        <w:instrText xml:space="preserve"> SEQ Figure \* ARABIC </w:instrText>
+      </w:r>
+      <w:r>
+        <w:fldChar w:fldCharType="separate"/>
+      </w:r>
+      <w:r>
+        <w:rPr>
+          <w:noProof/>
+        </w:rPr>
+        <w:t>2</w:t>
+      </w:r>
+      <w:r>
+        <w:rPr>
+          <w:noProof/>
+        </w:rPr>
+        <w:fldChar w:fldCharType="end"/>
+      </w:r>
       <w:r>
         <w:t xml:space="preserve">: </w:t>
       </w:r>
@@ -9277,14 +9303,27 @@
       <w:r>
         <w:t xml:space="preserve">Figure </w:t>
       </w:r>
-      <w:fldSimple w:instr=" SEQ Figure \* ARABIC ">
-        <w:r>
-          <w:rPr>
-            <w:noProof/>
-          </w:rPr>
-          <w:t>3</w:t>
-        </w:r>
-      </w:fldSimple>
+      <w:r>
+        <w:fldChar w:fldCharType="begin"/>
+      </w:r>
+      <w:r>
+        <w:instrText xml:space="preserve"> SEQ Figure \* ARABIC </w:instrText>
+      </w:r>
+      <w:r>
+        <w:fldChar w:fldCharType="separate"/>
+      </w:r>
+      <w:r>
+        <w:rPr>
+          <w:noProof/>
+        </w:rPr>
+        <w:t>3</w:t>
+      </w:r>
+      <w:r>
+        <w:rPr>
+          <w:noProof/>
+        </w:rPr>
+        <w:fldChar w:fldCharType="end"/>
+      </w:r>
       <w:r>
         <w:t xml:space="preserve">: </w:t>
       </w:r>
@@ -12340,14 +12379,27 @@
       <w:r>
         <w:t xml:space="preserve">Table </w:t>
       </w:r>
-      <w:fldSimple w:instr=" SEQ Table \* ARABIC ">
-        <w:r>
-          <w:rPr>
-            <w:noProof/>
-          </w:rPr>
-          <w:t>1</w:t>
-        </w:r>
-      </w:fldSimple>
+      <w:r>
+        <w:fldChar w:fldCharType="begin"/>
+      </w:r>
+      <w:r>
+        <w:instrText xml:space="preserve"> SEQ Table \* ARABIC </w:instrText>
+      </w:r>
+      <w:r>
+        <w:fldChar w:fldCharType="separate"/>
+      </w:r>
+      <w:r>
+        <w:rPr>
+          <w:noProof/>
+        </w:rPr>
+        <w:t>1</w:t>
+      </w:r>
+      <w:r>
+        <w:rPr>
+          <w:noProof/>
+        </w:rPr>
+        <w:fldChar w:fldCharType="end"/>
+      </w:r>
       <w:r>
         <w:t>: Milestones</w:t>
       </w:r>
@@ -12838,14 +12890,27 @@
       <w:r>
         <w:t xml:space="preserve">Figure </w:t>
       </w:r>
-      <w:fldSimple w:instr=" SEQ Figure \* ARABIC ">
-        <w:r>
-          <w:rPr>
-            <w:noProof/>
-          </w:rPr>
-          <w:t>4</w:t>
-        </w:r>
-      </w:fldSimple>
+      <w:r>
+        <w:fldChar w:fldCharType="begin"/>
+      </w:r>
+      <w:r>
+        <w:instrText xml:space="preserve"> SEQ Figure \* ARABIC </w:instrText>
+      </w:r>
+      <w:r>
+        <w:fldChar w:fldCharType="separate"/>
+      </w:r>
+      <w:r>
+        <w:rPr>
+          <w:noProof/>
+        </w:rPr>
+        <w:t>4</w:t>
+      </w:r>
+      <w:r>
+        <w:rPr>
+          <w:noProof/>
+        </w:rPr>
+        <w:fldChar w:fldCharType="end"/>
+      </w:r>
       <w:r>
         <w:t xml:space="preserve">: </w:t>
       </w:r>
@@ -13128,14 +13193,27 @@
       <w:r>
         <w:t xml:space="preserve">Table </w:t>
       </w:r>
-      <w:fldSimple w:instr=" SEQ Table \* ARABIC ">
-        <w:r>
-          <w:rPr>
-            <w:noProof/>
-          </w:rPr>
-          <w:t>2</w:t>
-        </w:r>
-      </w:fldSimple>
+      <w:r>
+        <w:fldChar w:fldCharType="begin"/>
+      </w:r>
+      <w:r>
+        <w:instrText xml:space="preserve"> SEQ Table \* ARABIC </w:instrText>
+      </w:r>
+      <w:r>
+        <w:fldChar w:fldCharType="separate"/>
+      </w:r>
+      <w:r>
+        <w:rPr>
+          <w:noProof/>
+        </w:rPr>
+        <w:t>2</w:t>
+      </w:r>
+      <w:r>
+        <w:rPr>
+          <w:noProof/>
+        </w:rPr>
+        <w:fldChar w:fldCharType="end"/>
+      </w:r>
       <w:r>
         <w:rPr>
           <w:noProof/>
@@ -13804,14 +13882,27 @@
       <w:r>
         <w:t xml:space="preserve">Table </w:t>
       </w:r>
-      <w:fldSimple w:instr=" SEQ Table \* ARABIC ">
-        <w:r>
-          <w:rPr>
-            <w:noProof/>
-          </w:rPr>
-          <w:t>3</w:t>
-        </w:r>
-      </w:fldSimple>
+      <w:r>
+        <w:fldChar w:fldCharType="begin"/>
+      </w:r>
+      <w:r>
+        <w:instrText xml:space="preserve"> SEQ Table \* ARABIC </w:instrText>
+      </w:r>
+      <w:r>
+        <w:fldChar w:fldCharType="separate"/>
+      </w:r>
+      <w:r>
+        <w:rPr>
+          <w:noProof/>
+        </w:rPr>
+        <w:t>3</w:t>
+      </w:r>
+      <w:r>
+        <w:rPr>
+          <w:noProof/>
+        </w:rPr>
+        <w:fldChar w:fldCharType="end"/>
+      </w:r>
       <w:r>
         <w:t xml:space="preserve">: </w:t>
       </w:r>
@@ -14458,14 +14549,27 @@
       <w:r>
         <w:t xml:space="preserve">Table </w:t>
       </w:r>
-      <w:fldSimple w:instr=" SEQ Table \* ARABIC ">
-        <w:r>
-          <w:rPr>
-            <w:noProof/>
-          </w:rPr>
-          <w:t>4</w:t>
-        </w:r>
-      </w:fldSimple>
+      <w:r>
+        <w:fldChar w:fldCharType="begin"/>
+      </w:r>
+      <w:r>
+        <w:instrText xml:space="preserve"> SEQ Table \* ARABIC </w:instrText>
+      </w:r>
+      <w:r>
+        <w:fldChar w:fldCharType="separate"/>
+      </w:r>
+      <w:r>
+        <w:rPr>
+          <w:noProof/>
+        </w:rPr>
+        <w:t>4</w:t>
+      </w:r>
+      <w:r>
+        <w:rPr>
+          <w:noProof/>
+        </w:rPr>
+        <w:fldChar w:fldCharType="end"/>
+      </w:r>
       <w:r>
         <w:t xml:space="preserve">: </w:t>
       </w:r>
@@ -15519,14 +15623,27 @@
       <w:r>
         <w:t xml:space="preserve">Table </w:t>
       </w:r>
-      <w:fldSimple w:instr=" SEQ Table \* ARABIC ">
-        <w:r>
-          <w:rPr>
-            <w:noProof/>
-          </w:rPr>
-          <w:t>5</w:t>
-        </w:r>
-      </w:fldSimple>
+      <w:r>
+        <w:fldChar w:fldCharType="begin"/>
+      </w:r>
+      <w:r>
+        <w:instrText xml:space="preserve"> SEQ Table \* ARABIC </w:instrText>
+      </w:r>
+      <w:r>
+        <w:fldChar w:fldCharType="separate"/>
+      </w:r>
+      <w:r>
+        <w:rPr>
+          <w:noProof/>
+        </w:rPr>
+        <w:t>5</w:t>
+      </w:r>
+      <w:r>
+        <w:rPr>
+          <w:noProof/>
+        </w:rPr>
+        <w:fldChar w:fldCharType="end"/>
+      </w:r>
       <w:r>
         <w:t xml:space="preserve">: </w:t>
       </w:r>
@@ -16029,14 +16146,27 @@
       <w:r>
         <w:t xml:space="preserve">Figure </w:t>
       </w:r>
-      <w:fldSimple w:instr=" SEQ Figure \* ARABIC ">
-        <w:r>
-          <w:rPr>
-            <w:noProof/>
-          </w:rPr>
-          <w:t>5</w:t>
-        </w:r>
-      </w:fldSimple>
+      <w:r>
+        <w:fldChar w:fldCharType="begin"/>
+      </w:r>
+      <w:r>
+        <w:instrText xml:space="preserve"> SEQ Figure \* ARABIC </w:instrText>
+      </w:r>
+      <w:r>
+        <w:fldChar w:fldCharType="separate"/>
+      </w:r>
+      <w:r>
+        <w:rPr>
+          <w:noProof/>
+        </w:rPr>
+        <w:t>5</w:t>
+      </w:r>
+      <w:r>
+        <w:rPr>
+          <w:noProof/>
+        </w:rPr>
+        <w:fldChar w:fldCharType="end"/>
+      </w:r>
       <w:r>
         <w:t xml:space="preserve">: </w:t>
       </w:r>
@@ -16326,14 +16456,27 @@
       <w:r>
         <w:t xml:space="preserve">Figure </w:t>
       </w:r>
-      <w:fldSimple w:instr=" SEQ Figure \* ARABIC ">
-        <w:r>
-          <w:rPr>
-            <w:noProof/>
-          </w:rPr>
-          <w:t>6</w:t>
-        </w:r>
-      </w:fldSimple>
+      <w:r>
+        <w:fldChar w:fldCharType="begin"/>
+      </w:r>
+      <w:r>
+        <w:instrText xml:space="preserve"> SEQ Figure \* ARABIC </w:instrText>
+      </w:r>
+      <w:r>
+        <w:fldChar w:fldCharType="separate"/>
+      </w:r>
+      <w:r>
+        <w:rPr>
+          <w:noProof/>
+        </w:rPr>
+        <w:t>6</w:t>
+      </w:r>
+      <w:r>
+        <w:rPr>
+          <w:noProof/>
+        </w:rPr>
+        <w:fldChar w:fldCharType="end"/>
+      </w:r>
       <w:r>
         <w:t xml:space="preserve">: </w:t>
       </w:r>
@@ -16474,14 +16617,27 @@
         <w:lastRenderedPageBreak/>
         <w:t xml:space="preserve">Table </w:t>
       </w:r>
-      <w:fldSimple w:instr=" SEQ Table \* ARABIC ">
-        <w:r>
-          <w:rPr>
-            <w:noProof/>
-          </w:rPr>
-          <w:t>6</w:t>
-        </w:r>
-      </w:fldSimple>
+      <w:r>
+        <w:fldChar w:fldCharType="begin"/>
+      </w:r>
+      <w:r>
+        <w:instrText xml:space="preserve"> SEQ Table \* ARABIC </w:instrText>
+      </w:r>
+      <w:r>
+        <w:fldChar w:fldCharType="separate"/>
+      </w:r>
+      <w:r>
+        <w:rPr>
+          <w:noProof/>
+        </w:rPr>
+        <w:t>6</w:t>
+      </w:r>
+      <w:r>
+        <w:rPr>
+          <w:noProof/>
+        </w:rPr>
+        <w:fldChar w:fldCharType="end"/>
+      </w:r>
       <w:r>
         <w:t xml:space="preserve">: </w:t>
       </w:r>
@@ -17149,14 +17305,27 @@
       <w:r>
         <w:t xml:space="preserve">Figure </w:t>
       </w:r>
-      <w:fldSimple w:instr=" SEQ Figure \* ARABIC ">
-        <w:r>
-          <w:rPr>
-            <w:noProof/>
-          </w:rPr>
-          <w:t>7</w:t>
-        </w:r>
-      </w:fldSimple>
+      <w:r>
+        <w:fldChar w:fldCharType="begin"/>
+      </w:r>
+      <w:r>
+        <w:instrText xml:space="preserve"> SEQ Figure \* ARABIC </w:instrText>
+      </w:r>
+      <w:r>
+        <w:fldChar w:fldCharType="separate"/>
+      </w:r>
+      <w:r>
+        <w:rPr>
+          <w:noProof/>
+        </w:rPr>
+        <w:t>7</w:t>
+      </w:r>
+      <w:r>
+        <w:rPr>
+          <w:noProof/>
+        </w:rPr>
+        <w:fldChar w:fldCharType="end"/>
+      </w:r>
       <w:r>
         <w:t xml:space="preserve">: </w:t>
       </w:r>
@@ -17563,14 +17732,27 @@
       <w:r>
         <w:t xml:space="preserve">Figure </w:t>
       </w:r>
-      <w:fldSimple w:instr=" SEQ Figure \* ARABIC ">
-        <w:r>
-          <w:rPr>
-            <w:noProof/>
-          </w:rPr>
-          <w:t>8</w:t>
-        </w:r>
-      </w:fldSimple>
+      <w:r>
+        <w:fldChar w:fldCharType="begin"/>
+      </w:r>
+      <w:r>
+        <w:instrText xml:space="preserve"> SEQ Figure \* ARABIC </w:instrText>
+      </w:r>
+      <w:r>
+        <w:fldChar w:fldCharType="separate"/>
+      </w:r>
+      <w:r>
+        <w:rPr>
+          <w:noProof/>
+        </w:rPr>
+        <w:t>8</w:t>
+      </w:r>
+      <w:r>
+        <w:rPr>
+          <w:noProof/>
+        </w:rPr>
+        <w:fldChar w:fldCharType="end"/>
+      </w:r>
       <w:r>
         <w:t xml:space="preserve">: </w:t>
       </w:r>
@@ -18507,14 +18689,27 @@
       <w:r>
         <w:t xml:space="preserve">Figure </w:t>
       </w:r>
-      <w:fldSimple w:instr=" SEQ Figure \* ARABIC ">
-        <w:r>
-          <w:rPr>
-            <w:noProof/>
-          </w:rPr>
-          <w:t>9</w:t>
-        </w:r>
-      </w:fldSimple>
+      <w:r>
+        <w:fldChar w:fldCharType="begin"/>
+      </w:r>
+      <w:r>
+        <w:instrText xml:space="preserve"> SEQ Figure \* ARABIC </w:instrText>
+      </w:r>
+      <w:r>
+        <w:fldChar w:fldCharType="separate"/>
+      </w:r>
+      <w:r>
+        <w:rPr>
+          <w:noProof/>
+        </w:rPr>
+        <w:t>9</w:t>
+      </w:r>
+      <w:r>
+        <w:rPr>
+          <w:noProof/>
+        </w:rPr>
+        <w:fldChar w:fldCharType="end"/>
+      </w:r>
       <w:r>
         <w:t xml:space="preserve">: </w:t>
       </w:r>
@@ -18635,14 +18830,27 @@
         <w:lastRenderedPageBreak/>
         <w:t xml:space="preserve">Figure </w:t>
       </w:r>
-      <w:fldSimple w:instr=" SEQ Figure \* ARABIC ">
-        <w:r>
-          <w:rPr>
-            <w:noProof/>
-          </w:rPr>
-          <w:t>10</w:t>
-        </w:r>
-      </w:fldSimple>
+      <w:r>
+        <w:fldChar w:fldCharType="begin"/>
+      </w:r>
+      <w:r>
+        <w:instrText xml:space="preserve"> SEQ Figure \* ARABIC </w:instrText>
+      </w:r>
+      <w:r>
+        <w:fldChar w:fldCharType="separate"/>
+      </w:r>
+      <w:r>
+        <w:rPr>
+          <w:noProof/>
+        </w:rPr>
+        <w:t>10</w:t>
+      </w:r>
+      <w:r>
+        <w:rPr>
+          <w:noProof/>
+        </w:rPr>
+        <w:fldChar w:fldCharType="end"/>
+      </w:r>
       <w:r>
         <w:t xml:space="preserve">: </w:t>
       </w:r>
@@ -18795,14 +19003,27 @@
       <w:r>
         <w:t xml:space="preserve">Figure </w:t>
       </w:r>
-      <w:fldSimple w:instr=" SEQ Figure \* ARABIC ">
-        <w:r>
-          <w:rPr>
-            <w:noProof/>
-          </w:rPr>
-          <w:t>11</w:t>
-        </w:r>
-      </w:fldSimple>
+      <w:r>
+        <w:fldChar w:fldCharType="begin"/>
+      </w:r>
+      <w:r>
+        <w:instrText xml:space="preserve"> SEQ Figure \* ARABIC </w:instrText>
+      </w:r>
+      <w:r>
+        <w:fldChar w:fldCharType="separate"/>
+      </w:r>
+      <w:r>
+        <w:rPr>
+          <w:noProof/>
+        </w:rPr>
+        <w:t>11</w:t>
+      </w:r>
+      <w:r>
+        <w:rPr>
+          <w:noProof/>
+        </w:rPr>
+        <w:fldChar w:fldCharType="end"/>
+      </w:r>
       <w:r>
         <w:t xml:space="preserve">: </w:t>
       </w:r>
@@ -19458,14 +19679,27 @@
       <w:r>
         <w:t xml:space="preserve">Table </w:t>
       </w:r>
-      <w:fldSimple w:instr=" SEQ Table \* ARABIC ">
-        <w:r>
-          <w:rPr>
-            <w:noProof/>
-          </w:rPr>
-          <w:t>7</w:t>
-        </w:r>
-      </w:fldSimple>
+      <w:r>
+        <w:fldChar w:fldCharType="begin"/>
+      </w:r>
+      <w:r>
+        <w:instrText xml:space="preserve"> SEQ Table \* ARABIC </w:instrText>
+      </w:r>
+      <w:r>
+        <w:fldChar w:fldCharType="separate"/>
+      </w:r>
+      <w:r>
+        <w:rPr>
+          <w:noProof/>
+        </w:rPr>
+        <w:t>7</w:t>
+      </w:r>
+      <w:r>
+        <w:rPr>
+          <w:noProof/>
+        </w:rPr>
+        <w:fldChar w:fldCharType="end"/>
+      </w:r>
       <w:r>
         <w:t xml:space="preserve">: </w:t>
       </w:r>
@@ -20379,14 +20613,27 @@
       <w:r>
         <w:t xml:space="preserve">Table </w:t>
       </w:r>
-      <w:fldSimple w:instr=" SEQ Table \* ARABIC ">
-        <w:r>
-          <w:rPr>
-            <w:noProof/>
-          </w:rPr>
-          <w:t>8</w:t>
-        </w:r>
-      </w:fldSimple>
+      <w:r>
+        <w:fldChar w:fldCharType="begin"/>
+      </w:r>
+      <w:r>
+        <w:instrText xml:space="preserve"> SEQ Table \* ARABIC </w:instrText>
+      </w:r>
+      <w:r>
+        <w:fldChar w:fldCharType="separate"/>
+      </w:r>
+      <w:r>
+        <w:rPr>
+          <w:noProof/>
+        </w:rPr>
+        <w:t>8</w:t>
+      </w:r>
+      <w:r>
+        <w:rPr>
+          <w:noProof/>
+        </w:rPr>
+        <w:fldChar w:fldCharType="end"/>
+      </w:r>
       <w:r>
         <w:t xml:space="preserve">: </w:t>
       </w:r>
@@ -21990,6 +22237,2449 @@
     <w:p>
       <w:pPr>
         <w:rPr>
+          <w:sz w:val="24"/>
+          <w:szCs w:val="32"/>
+        </w:rPr>
+      </w:pPr>
+      <w:r>
+        <w:rPr>
+          <w:sz w:val="24"/>
+          <w:szCs w:val="32"/>
+        </w:rPr>
+        <w:t>Code Directory Listing</w:t>
+      </w:r>
+    </w:p>
+    <w:p>
+      <w:r>
+        <w:t>Logic_Gate_Simulator</w:t>
+      </w:r>
+      <w:r>
+        <w:t>/</w:t>
+      </w:r>
+    </w:p>
+    <w:p>
+      <w:pPr>
+        <w:pStyle w:val="ListParagraph"/>
+        <w:numPr>
+          <w:ilvl w:val="0"/>
+          <w:numId w:val="29"/>
+        </w:numPr>
+      </w:pPr>
+      <w:r>
+        <w:t>Dialogs</w:t>
+      </w:r>
+      <w:r>
+        <w:t>/</w:t>
+      </w:r>
+    </w:p>
+    <w:p>
+      <w:pPr>
+        <w:pStyle w:val="ListParagraph"/>
+        <w:numPr>
+          <w:ilvl w:val="1"/>
+          <w:numId w:val="29"/>
+        </w:numPr>
+      </w:pPr>
+      <w:r>
+        <w:t>dlg_circuittaskdesigner</w:t>
+      </w:r>
+      <w:r>
+        <w:t>.cpp</w:t>
+      </w:r>
+    </w:p>
+    <w:p>
+      <w:pPr>
+        <w:pStyle w:val="ListParagraph"/>
+        <w:numPr>
+          <w:ilvl w:val="1"/>
+          <w:numId w:val="29"/>
+        </w:numPr>
+      </w:pPr>
+      <w:r>
+        <w:t>dlg_circuittaskdesigner</w:t>
+      </w:r>
+      <w:r>
+        <w:t>.h</w:t>
+      </w:r>
+    </w:p>
+    <w:p>
+      <w:pPr>
+        <w:pStyle w:val="ListParagraph"/>
+        <w:numPr>
+          <w:ilvl w:val="1"/>
+          <w:numId w:val="29"/>
+        </w:numPr>
+      </w:pPr>
+      <w:r>
+        <w:t>dlg_circuittaskdesigner</w:t>
+      </w:r>
+      <w:r>
+        <w:t>.ui</w:t>
+      </w:r>
+    </w:p>
+    <w:p>
+      <w:pPr>
+        <w:pStyle w:val="ListParagraph"/>
+        <w:numPr>
+          <w:ilvl w:val="1"/>
+          <w:numId w:val="29"/>
+        </w:numPr>
+      </w:pPr>
+      <w:r>
+        <w:t>dlg_circuittaskdesignersetup</w:t>
+      </w:r>
+      <w:r>
+        <w:t>.cpp</w:t>
+      </w:r>
+    </w:p>
+    <w:p>
+      <w:pPr>
+        <w:pStyle w:val="ListParagraph"/>
+        <w:numPr>
+          <w:ilvl w:val="1"/>
+          <w:numId w:val="29"/>
+        </w:numPr>
+      </w:pPr>
+      <w:r>
+        <w:t>dlg_circuittaskdesignersetup</w:t>
+      </w:r>
+      <w:r>
+        <w:t>.h</w:t>
+      </w:r>
+    </w:p>
+    <w:p>
+      <w:pPr>
+        <w:pStyle w:val="ListParagraph"/>
+        <w:numPr>
+          <w:ilvl w:val="1"/>
+          <w:numId w:val="29"/>
+        </w:numPr>
+      </w:pPr>
+      <w:r>
+        <w:t>dlg_circuittaskdesignersetup</w:t>
+      </w:r>
+      <w:r>
+        <w:t>.ui</w:t>
+      </w:r>
+    </w:p>
+    <w:p>
+      <w:pPr>
+        <w:pStyle w:val="ListParagraph"/>
+        <w:numPr>
+          <w:ilvl w:val="1"/>
+          <w:numId w:val="29"/>
+        </w:numPr>
+      </w:pPr>
+      <w:r>
+        <w:t>dlg_gateinfo</w:t>
+      </w:r>
+      <w:r>
+        <w:t>.cpp</w:t>
+      </w:r>
+    </w:p>
+    <w:p>
+      <w:pPr>
+        <w:pStyle w:val="ListParagraph"/>
+        <w:numPr>
+          <w:ilvl w:val="1"/>
+          <w:numId w:val="29"/>
+        </w:numPr>
+      </w:pPr>
+      <w:r>
+        <w:t>dlg_gateinfo</w:t>
+      </w:r>
+      <w:r>
+        <w:t>.h</w:t>
+      </w:r>
+    </w:p>
+    <w:p>
+      <w:pPr>
+        <w:pStyle w:val="ListParagraph"/>
+        <w:numPr>
+          <w:ilvl w:val="1"/>
+          <w:numId w:val="29"/>
+        </w:numPr>
+      </w:pPr>
+      <w:r>
+        <w:t>dlg_gateinfo</w:t>
+      </w:r>
+      <w:r>
+        <w:t>.ui</w:t>
+      </w:r>
+    </w:p>
+    <w:p>
+      <w:pPr>
+        <w:pStyle w:val="ListParagraph"/>
+        <w:numPr>
+          <w:ilvl w:val="1"/>
+          <w:numId w:val="29"/>
+        </w:numPr>
+      </w:pPr>
+      <w:r>
+        <w:t>dlg_home</w:t>
+      </w:r>
+      <w:r>
+        <w:t>.cpp</w:t>
+      </w:r>
+    </w:p>
+    <w:p>
+      <w:pPr>
+        <w:pStyle w:val="ListParagraph"/>
+        <w:numPr>
+          <w:ilvl w:val="1"/>
+          <w:numId w:val="29"/>
+        </w:numPr>
+      </w:pPr>
+      <w:r>
+        <w:t>dlg_home</w:t>
+      </w:r>
+      <w:r>
+        <w:t>.h</w:t>
+      </w:r>
+    </w:p>
+    <w:p>
+      <w:pPr>
+        <w:pStyle w:val="ListParagraph"/>
+        <w:numPr>
+          <w:ilvl w:val="1"/>
+          <w:numId w:val="29"/>
+        </w:numPr>
+      </w:pPr>
+      <w:r>
+        <w:t>dlg_home</w:t>
+      </w:r>
+      <w:r>
+        <w:t>.ui</w:t>
+      </w:r>
+    </w:p>
+    <w:p>
+      <w:pPr>
+        <w:pStyle w:val="ListParagraph"/>
+        <w:numPr>
+          <w:ilvl w:val="1"/>
+          <w:numId w:val="29"/>
+        </w:numPr>
+      </w:pPr>
+      <w:r>
+        <w:t>dlg_load</w:t>
+      </w:r>
+      <w:r>
+        <w:t>.cpp</w:t>
+      </w:r>
+    </w:p>
+    <w:p>
+      <w:pPr>
+        <w:pStyle w:val="ListParagraph"/>
+        <w:numPr>
+          <w:ilvl w:val="1"/>
+          <w:numId w:val="29"/>
+        </w:numPr>
+      </w:pPr>
+      <w:r>
+        <w:t>dlg_load</w:t>
+      </w:r>
+      <w:r>
+        <w:t>.h</w:t>
+      </w:r>
+    </w:p>
+    <w:p>
+      <w:pPr>
+        <w:pStyle w:val="ListParagraph"/>
+        <w:numPr>
+          <w:ilvl w:val="1"/>
+          <w:numId w:val="29"/>
+        </w:numPr>
+      </w:pPr>
+      <w:r>
+        <w:t>dlg_load</w:t>
+      </w:r>
+      <w:r>
+        <w:t>.ui</w:t>
+      </w:r>
+    </w:p>
+    <w:p>
+      <w:pPr>
+        <w:pStyle w:val="ListParagraph"/>
+        <w:numPr>
+          <w:ilvl w:val="1"/>
+          <w:numId w:val="29"/>
+        </w:numPr>
+      </w:pPr>
+      <w:r>
+        <w:t>dlg_message</w:t>
+      </w:r>
+      <w:r>
+        <w:t>.cpp</w:t>
+      </w:r>
+    </w:p>
+    <w:p>
+      <w:pPr>
+        <w:pStyle w:val="ListParagraph"/>
+        <w:numPr>
+          <w:ilvl w:val="1"/>
+          <w:numId w:val="29"/>
+        </w:numPr>
+      </w:pPr>
+      <w:r>
+        <w:t>dlg_message</w:t>
+      </w:r>
+      <w:r>
+        <w:t>.h</w:t>
+      </w:r>
+    </w:p>
+    <w:p>
+      <w:pPr>
+        <w:pStyle w:val="ListParagraph"/>
+        <w:numPr>
+          <w:ilvl w:val="1"/>
+          <w:numId w:val="29"/>
+        </w:numPr>
+      </w:pPr>
+      <w:r>
+        <w:t>dlg_message</w:t>
+      </w:r>
+      <w:r>
+        <w:t>.ui</w:t>
+      </w:r>
+    </w:p>
+    <w:p>
+      <w:pPr>
+        <w:pStyle w:val="ListParagraph"/>
+        <w:numPr>
+          <w:ilvl w:val="1"/>
+          <w:numId w:val="29"/>
+        </w:numPr>
+      </w:pPr>
+      <w:r>
+        <w:t>dlg_savegatecollection</w:t>
+      </w:r>
+      <w:r>
+        <w:t>.cpp</w:t>
+      </w:r>
+    </w:p>
+    <w:p>
+      <w:pPr>
+        <w:pStyle w:val="ListParagraph"/>
+        <w:numPr>
+          <w:ilvl w:val="1"/>
+          <w:numId w:val="29"/>
+        </w:numPr>
+      </w:pPr>
+      <w:r>
+        <w:t>dlg_savegatecollection</w:t>
+      </w:r>
+      <w:r>
+        <w:t>.h</w:t>
+      </w:r>
+    </w:p>
+    <w:p>
+      <w:pPr>
+        <w:pStyle w:val="ListParagraph"/>
+        <w:numPr>
+          <w:ilvl w:val="1"/>
+          <w:numId w:val="29"/>
+        </w:numPr>
+      </w:pPr>
+      <w:r>
+        <w:t>dlg_savegatecollection</w:t>
+      </w:r>
+      <w:r>
+        <w:t>.ui</w:t>
+      </w:r>
+    </w:p>
+    <w:p>
+      <w:pPr>
+        <w:pStyle w:val="ListParagraph"/>
+        <w:numPr>
+          <w:ilvl w:val="1"/>
+          <w:numId w:val="29"/>
+        </w:numPr>
+      </w:pPr>
+      <w:r>
+        <w:t>dlg_task</w:t>
+      </w:r>
+      <w:r>
+        <w:t>.cpp</w:t>
+      </w:r>
+    </w:p>
+    <w:p>
+      <w:pPr>
+        <w:pStyle w:val="ListParagraph"/>
+        <w:numPr>
+          <w:ilvl w:val="1"/>
+          <w:numId w:val="29"/>
+        </w:numPr>
+      </w:pPr>
+      <w:r>
+        <w:lastRenderedPageBreak/>
+        <w:t>dlg_task</w:t>
+      </w:r>
+      <w:r>
+        <w:t>.h</w:t>
+      </w:r>
+    </w:p>
+    <w:p>
+      <w:pPr>
+        <w:pStyle w:val="ListParagraph"/>
+        <w:numPr>
+          <w:ilvl w:val="1"/>
+          <w:numId w:val="29"/>
+        </w:numPr>
+      </w:pPr>
+      <w:r>
+        <w:t>dlg_taskmanager</w:t>
+      </w:r>
+      <w:r>
+        <w:t>.cpp</w:t>
+      </w:r>
+    </w:p>
+    <w:p>
+      <w:pPr>
+        <w:pStyle w:val="ListParagraph"/>
+        <w:numPr>
+          <w:ilvl w:val="1"/>
+          <w:numId w:val="29"/>
+        </w:numPr>
+      </w:pPr>
+      <w:r>
+        <w:t>dlg_taskmanager</w:t>
+      </w:r>
+      <w:r>
+        <w:t>.h</w:t>
+      </w:r>
+    </w:p>
+    <w:p>
+      <w:pPr>
+        <w:pStyle w:val="ListParagraph"/>
+        <w:numPr>
+          <w:ilvl w:val="1"/>
+          <w:numId w:val="29"/>
+        </w:numPr>
+      </w:pPr>
+      <w:r>
+        <w:t>dlg_taskmanager</w:t>
+      </w:r>
+      <w:r>
+        <w:t>.ui</w:t>
+      </w:r>
+    </w:p>
+    <w:p>
+      <w:pPr>
+        <w:pStyle w:val="ListParagraph"/>
+        <w:numPr>
+          <w:ilvl w:val="1"/>
+          <w:numId w:val="29"/>
+        </w:numPr>
+      </w:pPr>
+      <w:r>
+        <w:t>dlg_textedit</w:t>
+      </w:r>
+      <w:r>
+        <w:t>.cpp</w:t>
+      </w:r>
+    </w:p>
+    <w:p>
+      <w:pPr>
+        <w:pStyle w:val="ListParagraph"/>
+        <w:numPr>
+          <w:ilvl w:val="1"/>
+          <w:numId w:val="29"/>
+        </w:numPr>
+      </w:pPr>
+      <w:r>
+        <w:t>dlg_textedit</w:t>
+      </w:r>
+      <w:r>
+        <w:t>.h</w:t>
+      </w:r>
+    </w:p>
+    <w:p>
+      <w:pPr>
+        <w:pStyle w:val="ListParagraph"/>
+        <w:numPr>
+          <w:ilvl w:val="1"/>
+          <w:numId w:val="29"/>
+        </w:numPr>
+      </w:pPr>
+      <w:r>
+        <w:t>dlg_textedit</w:t>
+      </w:r>
+      <w:r>
+        <w:t>.ui</w:t>
+      </w:r>
+    </w:p>
+    <w:p>
+      <w:pPr>
+        <w:pStyle w:val="ListParagraph"/>
+        <w:numPr>
+          <w:ilvl w:val="1"/>
+          <w:numId w:val="29"/>
+        </w:numPr>
+      </w:pPr>
+      <w:r>
+        <w:t>dlg_truthtabletaskdesigner</w:t>
+      </w:r>
+      <w:r>
+        <w:t>.cpp</w:t>
+      </w:r>
+    </w:p>
+    <w:p>
+      <w:pPr>
+        <w:pStyle w:val="ListParagraph"/>
+        <w:numPr>
+          <w:ilvl w:val="1"/>
+          <w:numId w:val="29"/>
+        </w:numPr>
+      </w:pPr>
+      <w:r>
+        <w:t>dlg_truthtabletaskdesigner</w:t>
+      </w:r>
+      <w:r>
+        <w:t>.h</w:t>
+      </w:r>
+    </w:p>
+    <w:p>
+      <w:pPr>
+        <w:pStyle w:val="ListParagraph"/>
+        <w:numPr>
+          <w:ilvl w:val="1"/>
+          <w:numId w:val="29"/>
+        </w:numPr>
+      </w:pPr>
+      <w:r>
+        <w:t>movingwidget</w:t>
+      </w:r>
+      <w:r>
+        <w:t>.cpp</w:t>
+      </w:r>
+    </w:p>
+    <w:p>
+      <w:pPr>
+        <w:pStyle w:val="ListParagraph"/>
+        <w:numPr>
+          <w:ilvl w:val="1"/>
+          <w:numId w:val="29"/>
+        </w:numPr>
+      </w:pPr>
+      <w:r>
+        <w:t>movingwidget</w:t>
+      </w:r>
+      <w:r>
+        <w:t>.h</w:t>
+      </w:r>
+    </w:p>
+    <w:p>
+      <w:pPr>
+        <w:pStyle w:val="ListParagraph"/>
+        <w:numPr>
+          <w:ilvl w:val="1"/>
+          <w:numId w:val="29"/>
+        </w:numPr>
+      </w:pPr>
+      <w:r>
+        <w:t>simpleslider</w:t>
+      </w:r>
+      <w:r>
+        <w:t>.cpp</w:t>
+      </w:r>
+    </w:p>
+    <w:p>
+      <w:pPr>
+        <w:pStyle w:val="ListParagraph"/>
+        <w:numPr>
+          <w:ilvl w:val="1"/>
+          <w:numId w:val="29"/>
+        </w:numPr>
+      </w:pPr>
+      <w:r>
+        <w:t>simpleslider</w:t>
+      </w:r>
+      <w:r>
+        <w:t>.h</w:t>
+      </w:r>
+    </w:p>
+    <w:p>
+      <w:pPr>
+        <w:pStyle w:val="ListParagraph"/>
+        <w:numPr>
+          <w:ilvl w:val="1"/>
+          <w:numId w:val="29"/>
+        </w:numPr>
+      </w:pPr>
+      <w:r>
+        <w:t>widget_advanced</w:t>
+      </w:r>
+      <w:r>
+        <w:t>.cpp</w:t>
+      </w:r>
+    </w:p>
+    <w:p>
+      <w:pPr>
+        <w:pStyle w:val="ListParagraph"/>
+        <w:numPr>
+          <w:ilvl w:val="1"/>
+          <w:numId w:val="29"/>
+        </w:numPr>
+      </w:pPr>
+      <w:r>
+        <w:t>widget_advanced</w:t>
+      </w:r>
+      <w:r>
+        <w:t>.h</w:t>
+      </w:r>
+    </w:p>
+    <w:p>
+      <w:pPr>
+        <w:pStyle w:val="ListParagraph"/>
+        <w:numPr>
+          <w:ilvl w:val="1"/>
+          <w:numId w:val="29"/>
+        </w:numPr>
+      </w:pPr>
+      <w:r>
+        <w:t>widget_advanced</w:t>
+      </w:r>
+      <w:r>
+        <w:t>.ui</w:t>
+      </w:r>
+    </w:p>
+    <w:p>
+      <w:pPr>
+        <w:pStyle w:val="ListParagraph"/>
+        <w:numPr>
+          <w:ilvl w:val="1"/>
+          <w:numId w:val="29"/>
+        </w:numPr>
+      </w:pPr>
+      <w:r>
+        <w:t>widget_allgates</w:t>
+      </w:r>
+      <w:r>
+        <w:t>.cpp</w:t>
+      </w:r>
+    </w:p>
+    <w:p>
+      <w:pPr>
+        <w:pStyle w:val="ListParagraph"/>
+        <w:numPr>
+          <w:ilvl w:val="1"/>
+          <w:numId w:val="29"/>
+        </w:numPr>
+      </w:pPr>
+      <w:r>
+        <w:t>widget_allgates</w:t>
+      </w:r>
+      <w:r>
+        <w:t>.h</w:t>
+      </w:r>
+    </w:p>
+    <w:p>
+      <w:pPr>
+        <w:pStyle w:val="ListParagraph"/>
+        <w:numPr>
+          <w:ilvl w:val="1"/>
+          <w:numId w:val="29"/>
+        </w:numPr>
+      </w:pPr>
+      <w:r>
+        <w:t>widget_allgates</w:t>
+      </w:r>
+      <w:r>
+        <w:t>.ui</w:t>
+      </w:r>
+    </w:p>
+    <w:p>
+      <w:pPr>
+        <w:pStyle w:val="ListParagraph"/>
+        <w:numPr>
+          <w:ilvl w:val="1"/>
+          <w:numId w:val="29"/>
+        </w:numPr>
+      </w:pPr>
+      <w:r>
+        <w:t>widget_customgates</w:t>
+      </w:r>
+      <w:r>
+        <w:t>.cpp</w:t>
+      </w:r>
+    </w:p>
+    <w:p>
+      <w:pPr>
+        <w:pStyle w:val="ListParagraph"/>
+        <w:numPr>
+          <w:ilvl w:val="1"/>
+          <w:numId w:val="29"/>
+        </w:numPr>
+      </w:pPr>
+      <w:r>
+        <w:t>widget_customgates</w:t>
+      </w:r>
+      <w:r>
+        <w:t>.h</w:t>
+      </w:r>
+    </w:p>
+    <w:p>
+      <w:pPr>
+        <w:pStyle w:val="ListParagraph"/>
+        <w:numPr>
+          <w:ilvl w:val="1"/>
+          <w:numId w:val="29"/>
+        </w:numPr>
+      </w:pPr>
+      <w:r>
+        <w:t>widget_customgates</w:t>
+      </w:r>
+      <w:r>
+        <w:t>.ui</w:t>
+      </w:r>
+    </w:p>
+    <w:p>
+      <w:pPr>
+        <w:pStyle w:val="ListParagraph"/>
+        <w:numPr>
+          <w:ilvl w:val="1"/>
+          <w:numId w:val="29"/>
+        </w:numPr>
+      </w:pPr>
+      <w:r>
+        <w:t>widget_inputgates</w:t>
+      </w:r>
+      <w:r>
+        <w:t>.cpp</w:t>
+      </w:r>
+    </w:p>
+    <w:p>
+      <w:pPr>
+        <w:pStyle w:val="ListParagraph"/>
+        <w:numPr>
+          <w:ilvl w:val="1"/>
+          <w:numId w:val="29"/>
+        </w:numPr>
+      </w:pPr>
+      <w:r>
+        <w:t>widget_inputgates</w:t>
+      </w:r>
+      <w:r>
+        <w:t>.h</w:t>
+      </w:r>
+    </w:p>
+    <w:p>
+      <w:pPr>
+        <w:pStyle w:val="ListParagraph"/>
+        <w:numPr>
+          <w:ilvl w:val="1"/>
+          <w:numId w:val="29"/>
+        </w:numPr>
+      </w:pPr>
+      <w:r>
+        <w:t>widget_inputgates</w:t>
+      </w:r>
+      <w:r>
+        <w:t>.ui</w:t>
+      </w:r>
+    </w:p>
+    <w:p>
+      <w:pPr>
+        <w:pStyle w:val="ListParagraph"/>
+        <w:numPr>
+          <w:ilvl w:val="1"/>
+          <w:numId w:val="29"/>
+        </w:numPr>
+      </w:pPr>
+      <w:r>
+        <w:t>widget_standard</w:t>
+      </w:r>
+      <w:r>
+        <w:t>.cpp</w:t>
+      </w:r>
+    </w:p>
+    <w:p>
+      <w:pPr>
+        <w:pStyle w:val="ListParagraph"/>
+        <w:numPr>
+          <w:ilvl w:val="1"/>
+          <w:numId w:val="29"/>
+        </w:numPr>
+      </w:pPr>
+      <w:r>
+        <w:t>widget_standard</w:t>
+      </w:r>
+      <w:r>
+        <w:t>.h</w:t>
+      </w:r>
+    </w:p>
+    <w:p>
+      <w:pPr>
+        <w:pStyle w:val="ListParagraph"/>
+        <w:numPr>
+          <w:ilvl w:val="1"/>
+          <w:numId w:val="29"/>
+        </w:numPr>
+      </w:pPr>
+      <w:r>
+        <w:t>widget_standard</w:t>
+      </w:r>
+      <w:r>
+        <w:t>.ui</w:t>
+      </w:r>
+    </w:p>
+    <w:p>
+      <w:pPr>
+        <w:pStyle w:val="ListParagraph"/>
+        <w:numPr>
+          <w:ilvl w:val="1"/>
+          <w:numId w:val="29"/>
+        </w:numPr>
+      </w:pPr>
+      <w:r>
+        <w:t>widget_text</w:t>
+      </w:r>
+      <w:r>
+        <w:t>.cpp</w:t>
+      </w:r>
+    </w:p>
+    <w:p>
+      <w:pPr>
+        <w:pStyle w:val="ListParagraph"/>
+        <w:numPr>
+          <w:ilvl w:val="1"/>
+          <w:numId w:val="29"/>
+        </w:numPr>
+      </w:pPr>
+      <w:r>
+        <w:lastRenderedPageBreak/>
+        <w:t>widget_text</w:t>
+      </w:r>
+      <w:r>
+        <w:t>.h</w:t>
+      </w:r>
+    </w:p>
+    <w:p>
+      <w:pPr>
+        <w:pStyle w:val="ListParagraph"/>
+        <w:numPr>
+          <w:ilvl w:val="1"/>
+          <w:numId w:val="29"/>
+        </w:numPr>
+      </w:pPr>
+      <w:r>
+        <w:t>widget_text</w:t>
+      </w:r>
+      <w:r>
+        <w:t>.ui</w:t>
+      </w:r>
+    </w:p>
+    <w:p>
+      <w:pPr>
+        <w:pStyle w:val="ListParagraph"/>
+        <w:numPr>
+          <w:ilvl w:val="1"/>
+          <w:numId w:val="29"/>
+        </w:numPr>
+      </w:pPr>
+      <w:r>
+        <w:t>widget_truthtable</w:t>
+      </w:r>
+      <w:r>
+        <w:t>.cpp</w:t>
+      </w:r>
+    </w:p>
+    <w:p>
+      <w:pPr>
+        <w:pStyle w:val="ListParagraph"/>
+        <w:numPr>
+          <w:ilvl w:val="1"/>
+          <w:numId w:val="29"/>
+        </w:numPr>
+      </w:pPr>
+      <w:r>
+        <w:t>widget_truthtable</w:t>
+      </w:r>
+      <w:r>
+        <w:t>.h</w:t>
+      </w:r>
+    </w:p>
+    <w:p>
+      <w:pPr>
+        <w:pStyle w:val="ListParagraph"/>
+        <w:numPr>
+          <w:ilvl w:val="1"/>
+          <w:numId w:val="29"/>
+        </w:numPr>
+      </w:pPr>
+      <w:r>
+        <w:t>widget_truthtable</w:t>
+      </w:r>
+      <w:r>
+        <w:t>.ui</w:t>
+      </w:r>
+    </w:p>
+    <w:p>
+      <w:pPr>
+        <w:pStyle w:val="ListParagraph"/>
+        <w:numPr>
+          <w:ilvl w:val="0"/>
+          <w:numId w:val="29"/>
+        </w:numPr>
+      </w:pPr>
+      <w:r>
+        <w:t>GameObjects</w:t>
+      </w:r>
+      <w:r>
+        <w:t>/</w:t>
+      </w:r>
+    </w:p>
+    <w:p>
+      <w:pPr>
+        <w:pStyle w:val="ListParagraph"/>
+        <w:numPr>
+          <w:ilvl w:val="1"/>
+          <w:numId w:val="29"/>
+        </w:numPr>
+      </w:pPr>
+      <w:r>
+        <w:t>G</w:t>
+      </w:r>
+      <w:r>
+        <w:t>ameobject</w:t>
+      </w:r>
+      <w:r>
+        <w:t>.cpp</w:t>
+      </w:r>
+    </w:p>
+    <w:p>
+      <w:pPr>
+        <w:pStyle w:val="ListParagraph"/>
+        <w:numPr>
+          <w:ilvl w:val="1"/>
+          <w:numId w:val="29"/>
+        </w:numPr>
+      </w:pPr>
+      <w:r>
+        <w:t>G</w:t>
+      </w:r>
+      <w:r>
+        <w:t>ameobject</w:t>
+      </w:r>
+      <w:r>
+        <w:t>.h</w:t>
+      </w:r>
+    </w:p>
+    <w:p>
+      <w:pPr>
+        <w:pStyle w:val="ListParagraph"/>
+        <w:numPr>
+          <w:ilvl w:val="1"/>
+          <w:numId w:val="29"/>
+        </w:numPr>
+      </w:pPr>
+      <w:r>
+        <w:t>G</w:t>
+      </w:r>
+      <w:r>
+        <w:t>ate</w:t>
+      </w:r>
+      <w:r>
+        <w:t>.cpp</w:t>
+      </w:r>
+    </w:p>
+    <w:p>
+      <w:pPr>
+        <w:pStyle w:val="ListParagraph"/>
+        <w:numPr>
+          <w:ilvl w:val="1"/>
+          <w:numId w:val="29"/>
+        </w:numPr>
+      </w:pPr>
+      <w:r>
+        <w:t>G</w:t>
+      </w:r>
+      <w:r>
+        <w:t>ate</w:t>
+      </w:r>
+      <w:r>
+        <w:t>.h</w:t>
+      </w:r>
+    </w:p>
+    <w:p>
+      <w:pPr>
+        <w:pStyle w:val="ListParagraph"/>
+        <w:numPr>
+          <w:ilvl w:val="1"/>
+          <w:numId w:val="29"/>
+        </w:numPr>
+      </w:pPr>
+      <w:r>
+        <w:t>gateand</w:t>
+      </w:r>
+      <w:r>
+        <w:t>.cpp</w:t>
+      </w:r>
+    </w:p>
+    <w:p>
+      <w:pPr>
+        <w:pStyle w:val="ListParagraph"/>
+        <w:numPr>
+          <w:ilvl w:val="1"/>
+          <w:numId w:val="29"/>
+        </w:numPr>
+      </w:pPr>
+      <w:r>
+        <w:t>gateand</w:t>
+      </w:r>
+      <w:r>
+        <w:t>.h</w:t>
+      </w:r>
+    </w:p>
+    <w:p>
+      <w:pPr>
+        <w:pStyle w:val="ListParagraph"/>
+        <w:numPr>
+          <w:ilvl w:val="1"/>
+          <w:numId w:val="29"/>
+        </w:numPr>
+      </w:pPr>
+      <w:r>
+        <w:t>gatecollection</w:t>
+      </w:r>
+      <w:r>
+        <w:t>.cpp</w:t>
+      </w:r>
+    </w:p>
+    <w:p>
+      <w:pPr>
+        <w:pStyle w:val="ListParagraph"/>
+        <w:numPr>
+          <w:ilvl w:val="1"/>
+          <w:numId w:val="29"/>
+        </w:numPr>
+      </w:pPr>
+      <w:r>
+        <w:t>gatecollection</w:t>
+      </w:r>
+      <w:r>
+        <w:t>.h</w:t>
+      </w:r>
+    </w:p>
+    <w:p>
+      <w:pPr>
+        <w:pStyle w:val="ListParagraph"/>
+        <w:numPr>
+          <w:ilvl w:val="1"/>
+          <w:numId w:val="29"/>
+        </w:numPr>
+      </w:pPr>
+      <w:r>
+        <w:t>gateconstantactive</w:t>
+      </w:r>
+      <w:r>
+        <w:t>.cpp</w:t>
+      </w:r>
+    </w:p>
+    <w:p>
+      <w:pPr>
+        <w:pStyle w:val="ListParagraph"/>
+        <w:numPr>
+          <w:ilvl w:val="1"/>
+          <w:numId w:val="29"/>
+        </w:numPr>
+      </w:pPr>
+      <w:r>
+        <w:t>gateconstantactive</w:t>
+      </w:r>
+      <w:r>
+        <w:t>.h</w:t>
+      </w:r>
+    </w:p>
+    <w:p>
+      <w:pPr>
+        <w:pStyle w:val="ListParagraph"/>
+        <w:numPr>
+          <w:ilvl w:val="1"/>
+          <w:numId w:val="29"/>
+        </w:numPr>
+      </w:pPr>
+      <w:r>
+        <w:t>GateConstantInactive</w:t>
+      </w:r>
+      <w:r>
+        <w:t>.cpp</w:t>
+      </w:r>
+    </w:p>
+    <w:p>
+      <w:pPr>
+        <w:pStyle w:val="ListParagraph"/>
+        <w:numPr>
+          <w:ilvl w:val="1"/>
+          <w:numId w:val="29"/>
+        </w:numPr>
+      </w:pPr>
+      <w:r>
+        <w:t>GateConstantInactive</w:t>
+      </w:r>
+      <w:r>
+        <w:t>.h</w:t>
+      </w:r>
+    </w:p>
+    <w:p>
+      <w:pPr>
+        <w:pStyle w:val="ListParagraph"/>
+        <w:numPr>
+          <w:ilvl w:val="1"/>
+          <w:numId w:val="29"/>
+        </w:numPr>
+      </w:pPr>
+      <w:r>
+        <w:t>gateeor</w:t>
+      </w:r>
+      <w:r>
+        <w:t>.cpp</w:t>
+      </w:r>
+    </w:p>
+    <w:p>
+      <w:pPr>
+        <w:pStyle w:val="ListParagraph"/>
+        <w:numPr>
+          <w:ilvl w:val="1"/>
+          <w:numId w:val="29"/>
+        </w:numPr>
+      </w:pPr>
+      <w:r>
+        <w:t>gateeor</w:t>
+      </w:r>
+      <w:r>
+        <w:t>.h</w:t>
+      </w:r>
+    </w:p>
+    <w:p>
+      <w:pPr>
+        <w:pStyle w:val="ListParagraph"/>
+        <w:numPr>
+          <w:ilvl w:val="1"/>
+          <w:numId w:val="29"/>
+        </w:numPr>
+      </w:pPr>
+      <w:r>
+        <w:t>gatefpga</w:t>
+      </w:r>
+      <w:r>
+        <w:t>.cpp</w:t>
+      </w:r>
+    </w:p>
+    <w:p>
+      <w:pPr>
+        <w:pStyle w:val="ListParagraph"/>
+        <w:numPr>
+          <w:ilvl w:val="1"/>
+          <w:numId w:val="29"/>
+        </w:numPr>
+      </w:pPr>
+      <w:r>
+        <w:t>gatefpga</w:t>
+      </w:r>
+      <w:r>
+        <w:t>.h</w:t>
+      </w:r>
+    </w:p>
+    <w:p>
+      <w:pPr>
+        <w:pStyle w:val="ListParagraph"/>
+        <w:numPr>
+          <w:ilvl w:val="1"/>
+          <w:numId w:val="29"/>
+        </w:numPr>
+      </w:pPr>
+      <w:r>
+        <w:t>gatenand</w:t>
+      </w:r>
+      <w:r>
+        <w:t>.cpp</w:t>
+      </w:r>
+    </w:p>
+    <w:p>
+      <w:pPr>
+        <w:pStyle w:val="ListParagraph"/>
+        <w:numPr>
+          <w:ilvl w:val="1"/>
+          <w:numId w:val="29"/>
+        </w:numPr>
+      </w:pPr>
+      <w:r>
+        <w:t>gatenand</w:t>
+      </w:r>
+      <w:r>
+        <w:t>.h</w:t>
+      </w:r>
+    </w:p>
+    <w:p>
+      <w:pPr>
+        <w:pStyle w:val="ListParagraph"/>
+        <w:numPr>
+          <w:ilvl w:val="1"/>
+          <w:numId w:val="29"/>
+        </w:numPr>
+      </w:pPr>
+      <w:r>
+        <w:t>gatenor</w:t>
+      </w:r>
+      <w:r>
+        <w:t>.cpp</w:t>
+      </w:r>
+    </w:p>
+    <w:p>
+      <w:pPr>
+        <w:pStyle w:val="ListParagraph"/>
+        <w:numPr>
+          <w:ilvl w:val="1"/>
+          <w:numId w:val="29"/>
+        </w:numPr>
+      </w:pPr>
+      <w:r>
+        <w:t>gatenor</w:t>
+      </w:r>
+      <w:r>
+        <w:t>.h</w:t>
+      </w:r>
+    </w:p>
+    <w:p>
+      <w:pPr>
+        <w:pStyle w:val="ListParagraph"/>
+        <w:numPr>
+          <w:ilvl w:val="1"/>
+          <w:numId w:val="29"/>
+        </w:numPr>
+      </w:pPr>
+      <w:r>
+        <w:t>gatenot</w:t>
+      </w:r>
+      <w:r>
+        <w:t>.cpp</w:t>
+      </w:r>
+    </w:p>
+    <w:p>
+      <w:pPr>
+        <w:pStyle w:val="ListParagraph"/>
+        <w:numPr>
+          <w:ilvl w:val="1"/>
+          <w:numId w:val="29"/>
+        </w:numPr>
+      </w:pPr>
+      <w:r>
+        <w:t>gatenot</w:t>
+      </w:r>
+      <w:r>
+        <w:t>.h</w:t>
+      </w:r>
+    </w:p>
+    <w:p>
+      <w:pPr>
+        <w:pStyle w:val="ListParagraph"/>
+        <w:numPr>
+          <w:ilvl w:val="1"/>
+          <w:numId w:val="29"/>
+        </w:numPr>
+      </w:pPr>
+      <w:r>
+        <w:t>gatenumberoutput</w:t>
+      </w:r>
+      <w:r>
+        <w:t>.cpp</w:t>
+      </w:r>
+    </w:p>
+    <w:p>
+      <w:pPr>
+        <w:pStyle w:val="ListParagraph"/>
+        <w:numPr>
+          <w:ilvl w:val="1"/>
+          <w:numId w:val="29"/>
+        </w:numPr>
+      </w:pPr>
+      <w:r>
+        <w:lastRenderedPageBreak/>
+        <w:t>gatenumberoutput</w:t>
+      </w:r>
+      <w:r>
+        <w:t>.h</w:t>
+      </w:r>
+    </w:p>
+    <w:p>
+      <w:pPr>
+        <w:pStyle w:val="ListParagraph"/>
+        <w:numPr>
+          <w:ilvl w:val="1"/>
+          <w:numId w:val="29"/>
+        </w:numPr>
+      </w:pPr>
+      <w:r>
+        <w:t>gateor</w:t>
+      </w:r>
+      <w:r>
+        <w:t>.cpp</w:t>
+      </w:r>
+    </w:p>
+    <w:p>
+      <w:pPr>
+        <w:pStyle w:val="ListParagraph"/>
+        <w:numPr>
+          <w:ilvl w:val="1"/>
+          <w:numId w:val="29"/>
+        </w:numPr>
+      </w:pPr>
+      <w:r>
+        <w:t>gateor</w:t>
+      </w:r>
+      <w:r>
+        <w:t>.h</w:t>
+      </w:r>
+    </w:p>
+    <w:p>
+      <w:pPr>
+        <w:pStyle w:val="ListParagraph"/>
+        <w:numPr>
+          <w:ilvl w:val="1"/>
+          <w:numId w:val="29"/>
+        </w:numPr>
+      </w:pPr>
+      <w:r>
+        <w:t>GateReciever</w:t>
+      </w:r>
+      <w:r>
+        <w:t>.cpp</w:t>
+      </w:r>
+    </w:p>
+    <w:p>
+      <w:pPr>
+        <w:pStyle w:val="ListParagraph"/>
+        <w:numPr>
+          <w:ilvl w:val="1"/>
+          <w:numId w:val="29"/>
+        </w:numPr>
+      </w:pPr>
+      <w:r>
+        <w:t>GateReciever</w:t>
+      </w:r>
+      <w:r>
+        <w:t>.h</w:t>
+      </w:r>
+    </w:p>
+    <w:p>
+      <w:pPr>
+        <w:pStyle w:val="ListParagraph"/>
+        <w:numPr>
+          <w:ilvl w:val="1"/>
+          <w:numId w:val="29"/>
+        </w:numPr>
+      </w:pPr>
+      <w:r>
+        <w:t>GateSingleOutput</w:t>
+      </w:r>
+      <w:r>
+        <w:t>.cpp</w:t>
+      </w:r>
+    </w:p>
+    <w:p>
+      <w:pPr>
+        <w:pStyle w:val="ListParagraph"/>
+        <w:numPr>
+          <w:ilvl w:val="1"/>
+          <w:numId w:val="29"/>
+        </w:numPr>
+      </w:pPr>
+      <w:r>
+        <w:t>GateSingleOutput</w:t>
+      </w:r>
+      <w:r>
+        <w:t>.h</w:t>
+      </w:r>
+    </w:p>
+    <w:p>
+      <w:pPr>
+        <w:pStyle w:val="ListParagraph"/>
+        <w:numPr>
+          <w:ilvl w:val="1"/>
+          <w:numId w:val="29"/>
+        </w:numPr>
+      </w:pPr>
+      <w:r>
+        <w:t>GateTimer</w:t>
+      </w:r>
+      <w:r>
+        <w:t>.cpp</w:t>
+      </w:r>
+    </w:p>
+    <w:p>
+      <w:pPr>
+        <w:pStyle w:val="ListParagraph"/>
+        <w:numPr>
+          <w:ilvl w:val="1"/>
+          <w:numId w:val="29"/>
+        </w:numPr>
+      </w:pPr>
+      <w:r>
+        <w:t>GateTimer</w:t>
+      </w:r>
+      <w:r>
+        <w:t>.h</w:t>
+      </w:r>
+    </w:p>
+    <w:p>
+      <w:pPr>
+        <w:pStyle w:val="ListParagraph"/>
+        <w:numPr>
+          <w:ilvl w:val="1"/>
+          <w:numId w:val="29"/>
+        </w:numPr>
+      </w:pPr>
+      <w:r>
+        <w:t>GateToggle</w:t>
+      </w:r>
+      <w:r>
+        <w:t>.cpp</w:t>
+      </w:r>
+    </w:p>
+    <w:p>
+      <w:pPr>
+        <w:pStyle w:val="ListParagraph"/>
+        <w:numPr>
+          <w:ilvl w:val="1"/>
+          <w:numId w:val="29"/>
+        </w:numPr>
+      </w:pPr>
+      <w:r>
+        <w:t>GateToggle</w:t>
+      </w:r>
+      <w:r>
+        <w:t>.h</w:t>
+      </w:r>
+    </w:p>
+    <w:p>
+      <w:pPr>
+        <w:pStyle w:val="ListParagraph"/>
+        <w:numPr>
+          <w:ilvl w:val="1"/>
+          <w:numId w:val="29"/>
+        </w:numPr>
+      </w:pPr>
+      <w:r>
+        <w:t>G</w:t>
+      </w:r>
+      <w:r>
+        <w:t>atetriand</w:t>
+      </w:r>
+      <w:r>
+        <w:t>.cpp</w:t>
+      </w:r>
+    </w:p>
+    <w:p>
+      <w:pPr>
+        <w:pStyle w:val="ListParagraph"/>
+        <w:numPr>
+          <w:ilvl w:val="1"/>
+          <w:numId w:val="29"/>
+        </w:numPr>
+      </w:pPr>
+      <w:r>
+        <w:t>G</w:t>
+      </w:r>
+      <w:r>
+        <w:t>atetriand</w:t>
+      </w:r>
+      <w:r>
+        <w:t>.h</w:t>
+      </w:r>
+    </w:p>
+    <w:p>
+      <w:pPr>
+        <w:pStyle w:val="ListParagraph"/>
+        <w:numPr>
+          <w:ilvl w:val="1"/>
+          <w:numId w:val="29"/>
+        </w:numPr>
+      </w:pPr>
+      <w:r>
+        <w:t>G</w:t>
+      </w:r>
+      <w:r>
+        <w:t>atetrieor</w:t>
+      </w:r>
+      <w:r>
+        <w:t>.cpp</w:t>
+      </w:r>
+    </w:p>
+    <w:p>
+      <w:pPr>
+        <w:pStyle w:val="ListParagraph"/>
+        <w:numPr>
+          <w:ilvl w:val="1"/>
+          <w:numId w:val="29"/>
+        </w:numPr>
+      </w:pPr>
+      <w:r>
+        <w:t>G</w:t>
+      </w:r>
+      <w:r>
+        <w:t>atetrieor</w:t>
+      </w:r>
+      <w:r>
+        <w:t>.h</w:t>
+      </w:r>
+    </w:p>
+    <w:p>
+      <w:pPr>
+        <w:pStyle w:val="ListParagraph"/>
+        <w:numPr>
+          <w:ilvl w:val="1"/>
+          <w:numId w:val="29"/>
+        </w:numPr>
+      </w:pPr>
+      <w:r>
+        <w:t>gatetrior</w:t>
+      </w:r>
+      <w:r>
+        <w:t>.cpp</w:t>
+      </w:r>
+    </w:p>
+    <w:p>
+      <w:pPr>
+        <w:pStyle w:val="ListParagraph"/>
+        <w:numPr>
+          <w:ilvl w:val="1"/>
+          <w:numId w:val="29"/>
+        </w:numPr>
+      </w:pPr>
+      <w:r>
+        <w:t>gatetrior</w:t>
+      </w:r>
+      <w:r>
+        <w:t>.h</w:t>
+      </w:r>
+    </w:p>
+    <w:p>
+      <w:pPr>
+        <w:pStyle w:val="ListParagraph"/>
+        <w:numPr>
+          <w:ilvl w:val="1"/>
+          <w:numId w:val="29"/>
+        </w:numPr>
+      </w:pPr>
+      <w:r>
+        <w:t>gatetypes</w:t>
+      </w:r>
+      <w:r>
+        <w:t>.h</w:t>
+      </w:r>
+    </w:p>
+    <w:p>
+      <w:pPr>
+        <w:pStyle w:val="ListParagraph"/>
+        <w:numPr>
+          <w:ilvl w:val="1"/>
+          <w:numId w:val="29"/>
+        </w:numPr>
+      </w:pPr>
+      <w:r>
+        <w:t>gatexor</w:t>
+      </w:r>
+      <w:r>
+        <w:t>.cpp</w:t>
+      </w:r>
+    </w:p>
+    <w:p>
+      <w:pPr>
+        <w:pStyle w:val="ListParagraph"/>
+        <w:numPr>
+          <w:ilvl w:val="1"/>
+          <w:numId w:val="29"/>
+        </w:numPr>
+      </w:pPr>
+      <w:r>
+        <w:t>gatexor</w:t>
+      </w:r>
+      <w:r>
+        <w:t>.h</w:t>
+      </w:r>
+    </w:p>
+    <w:p>
+      <w:pPr>
+        <w:pStyle w:val="ListParagraph"/>
+        <w:numPr>
+          <w:ilvl w:val="1"/>
+          <w:numId w:val="29"/>
+        </w:numPr>
+      </w:pPr>
+      <w:r>
+        <w:t>textlabel</w:t>
+      </w:r>
+      <w:r>
+        <w:t>.cpp</w:t>
+      </w:r>
+    </w:p>
+    <w:p>
+      <w:pPr>
+        <w:pStyle w:val="ListParagraph"/>
+        <w:numPr>
+          <w:ilvl w:val="1"/>
+          <w:numId w:val="29"/>
+        </w:numPr>
+      </w:pPr>
+      <w:r>
+        <w:t>textlabel</w:t>
+      </w:r>
+      <w:r>
+        <w:t>.h</w:t>
+      </w:r>
+    </w:p>
+    <w:p>
+      <w:pPr>
+        <w:pStyle w:val="ListParagraph"/>
+        <w:numPr>
+          <w:ilvl w:val="0"/>
+          <w:numId w:val="29"/>
+        </w:numPr>
+      </w:pPr>
+      <w:r>
+        <w:t>Resources</w:t>
+      </w:r>
+      <w:r>
+        <w:t>/</w:t>
+      </w:r>
+    </w:p>
+    <w:p>
+      <w:pPr>
+        <w:pStyle w:val="ListParagraph"/>
+        <w:numPr>
+          <w:ilvl w:val="1"/>
+          <w:numId w:val="29"/>
+        </w:numPr>
+      </w:pPr>
+      <w:r>
+        <w:t>Button Icons/</w:t>
+      </w:r>
+    </w:p>
+    <w:p>
+      <w:pPr>
+        <w:pStyle w:val="ListParagraph"/>
+        <w:numPr>
+          <w:ilvl w:val="2"/>
+          <w:numId w:val="29"/>
+        </w:numPr>
+      </w:pPr>
+      <w:r>
+        <w:t>gate-collection-delete</w:t>
+      </w:r>
+      <w:r>
+        <w:t>.png</w:t>
+      </w:r>
+    </w:p>
+    <w:p>
+      <w:pPr>
+        <w:pStyle w:val="ListParagraph"/>
+        <w:numPr>
+          <w:ilvl w:val="2"/>
+          <w:numId w:val="29"/>
+        </w:numPr>
+      </w:pPr>
+      <w:r>
+        <w:t>gate-collection-delete-all</w:t>
+      </w:r>
+      <w:r>
+        <w:t>.png</w:t>
+      </w:r>
+    </w:p>
+    <w:p>
+      <w:pPr>
+        <w:pStyle w:val="ListParagraph"/>
+        <w:numPr>
+          <w:ilvl w:val="2"/>
+          <w:numId w:val="29"/>
+        </w:numPr>
+      </w:pPr>
+      <w:r>
+        <w:t>gate-collection-move-gates</w:t>
+      </w:r>
+      <w:r>
+        <w:t>.png</w:t>
+      </w:r>
+    </w:p>
+    <w:p>
+      <w:pPr>
+        <w:pStyle w:val="ListParagraph"/>
+        <w:numPr>
+          <w:ilvl w:val="2"/>
+          <w:numId w:val="29"/>
+        </w:numPr>
+      </w:pPr>
+      <w:r>
+        <w:t>gate-collection-nand</w:t>
+      </w:r>
+      <w:r>
+        <w:t>.png</w:t>
+      </w:r>
+    </w:p>
+    <w:p>
+      <w:pPr>
+        <w:pStyle w:val="ListParagraph"/>
+        <w:numPr>
+          <w:ilvl w:val="2"/>
+          <w:numId w:val="29"/>
+        </w:numPr>
+      </w:pPr>
+      <w:r>
+        <w:t>gate-collection-optimize</w:t>
+      </w:r>
+      <w:r>
+        <w:t>.png</w:t>
+      </w:r>
+    </w:p>
+    <w:p>
+      <w:pPr>
+        <w:pStyle w:val="ListParagraph"/>
+        <w:numPr>
+          <w:ilvl w:val="2"/>
+          <w:numId w:val="29"/>
+        </w:numPr>
+      </w:pPr>
+      <w:r>
+        <w:lastRenderedPageBreak/>
+        <w:t>gate-collection-save</w:t>
+      </w:r>
+      <w:r>
+        <w:t>.png</w:t>
+      </w:r>
+    </w:p>
+    <w:p>
+      <w:pPr>
+        <w:pStyle w:val="ListParagraph"/>
+        <w:numPr>
+          <w:ilvl w:val="2"/>
+          <w:numId w:val="29"/>
+        </w:numPr>
+      </w:pPr>
+      <w:r>
+        <w:t>icon-application</w:t>
+      </w:r>
+      <w:r>
+        <w:t>.png</w:t>
+      </w:r>
+    </w:p>
+    <w:p>
+      <w:pPr>
+        <w:pStyle w:val="ListParagraph"/>
+        <w:numPr>
+          <w:ilvl w:val="2"/>
+          <w:numId w:val="29"/>
+        </w:numPr>
+      </w:pPr>
+      <w:r>
+        <w:t>icon-bin</w:t>
+      </w:r>
+      <w:r>
+        <w:t>.png</w:t>
+      </w:r>
+    </w:p>
+    <w:p>
+      <w:pPr>
+        <w:pStyle w:val="ListParagraph"/>
+        <w:numPr>
+          <w:ilvl w:val="2"/>
+          <w:numId w:val="29"/>
+        </w:numPr>
+      </w:pPr>
+      <w:r>
+        <w:t>icon-drag</w:t>
+      </w:r>
+      <w:r>
+        <w:t>.png</w:t>
+      </w:r>
+    </w:p>
+    <w:p>
+      <w:pPr>
+        <w:pStyle w:val="ListParagraph"/>
+        <w:numPr>
+          <w:ilvl w:val="2"/>
+          <w:numId w:val="29"/>
+        </w:numPr>
+      </w:pPr>
+      <w:r>
+        <w:t>icon-file-down</w:t>
+      </w:r>
+      <w:r>
+        <w:t>.png</w:t>
+      </w:r>
+    </w:p>
+    <w:p>
+      <w:pPr>
+        <w:pStyle w:val="ListParagraph"/>
+        <w:numPr>
+          <w:ilvl w:val="2"/>
+          <w:numId w:val="29"/>
+        </w:numPr>
+      </w:pPr>
+      <w:r>
+        <w:t>icon-file-explorer</w:t>
+      </w:r>
+      <w:r>
+        <w:t>.png</w:t>
+      </w:r>
+    </w:p>
+    <w:p>
+      <w:pPr>
+        <w:pStyle w:val="ListParagraph"/>
+        <w:numPr>
+          <w:ilvl w:val="2"/>
+          <w:numId w:val="29"/>
+        </w:numPr>
+      </w:pPr>
+      <w:r>
+        <w:t>icon-file-up</w:t>
+      </w:r>
+      <w:r>
+        <w:t>.png</w:t>
+      </w:r>
+    </w:p>
+    <w:p>
+      <w:pPr>
+        <w:pStyle w:val="ListParagraph"/>
+        <w:numPr>
+          <w:ilvl w:val="2"/>
+          <w:numId w:val="29"/>
+        </w:numPr>
+      </w:pPr>
+      <w:r>
+        <w:t>icon-gate-and</w:t>
+      </w:r>
+      <w:r>
+        <w:t>.png</w:t>
+      </w:r>
+    </w:p>
+    <w:p>
+      <w:pPr>
+        <w:pStyle w:val="ListParagraph"/>
+        <w:numPr>
+          <w:ilvl w:val="2"/>
+          <w:numId w:val="29"/>
+        </w:numPr>
+      </w:pPr>
+      <w:r>
+        <w:t>icon-gate-collection</w:t>
+      </w:r>
+      <w:r>
+        <w:t>.png</w:t>
+      </w:r>
+    </w:p>
+    <w:p>
+      <w:pPr>
+        <w:pStyle w:val="ListParagraph"/>
+        <w:numPr>
+          <w:ilvl w:val="2"/>
+          <w:numId w:val="29"/>
+        </w:numPr>
+      </w:pPr>
+      <w:r>
+        <w:t>icon-gate-input</w:t>
+      </w:r>
+      <w:r>
+        <w:t>.png</w:t>
+      </w:r>
+    </w:p>
+    <w:p>
+      <w:pPr>
+        <w:pStyle w:val="ListParagraph"/>
+        <w:numPr>
+          <w:ilvl w:val="2"/>
+          <w:numId w:val="29"/>
+        </w:numPr>
+      </w:pPr>
+      <w:r>
+        <w:t>icon-gate-input-off</w:t>
+      </w:r>
+      <w:r>
+        <w:t>.png</w:t>
+      </w:r>
+    </w:p>
+    <w:p>
+      <w:pPr>
+        <w:pStyle w:val="ListParagraph"/>
+        <w:numPr>
+          <w:ilvl w:val="2"/>
+          <w:numId w:val="29"/>
+        </w:numPr>
+      </w:pPr>
+      <w:r>
+        <w:t>icon-gate-input-on</w:t>
+      </w:r>
+      <w:r>
+        <w:t>.png</w:t>
+      </w:r>
+    </w:p>
+    <w:p>
+      <w:pPr>
+        <w:pStyle w:val="ListParagraph"/>
+        <w:numPr>
+          <w:ilvl w:val="2"/>
+          <w:numId w:val="29"/>
+        </w:numPr>
+      </w:pPr>
+      <w:r>
+        <w:t>icon-gate-not</w:t>
+      </w:r>
+      <w:r>
+        <w:t>.png</w:t>
+      </w:r>
+    </w:p>
+    <w:p>
+      <w:pPr>
+        <w:pStyle w:val="ListParagraph"/>
+        <w:numPr>
+          <w:ilvl w:val="2"/>
+          <w:numId w:val="29"/>
+        </w:numPr>
+      </w:pPr>
+      <w:r>
+        <w:t>icon-gate-or</w:t>
+      </w:r>
+      <w:r>
+        <w:t>.png</w:t>
+      </w:r>
+    </w:p>
+    <w:p>
+      <w:pPr>
+        <w:pStyle w:val="ListParagraph"/>
+        <w:numPr>
+          <w:ilvl w:val="2"/>
+          <w:numId w:val="29"/>
+        </w:numPr>
+      </w:pPr>
+      <w:r>
+        <w:t>icon-gate-output</w:t>
+      </w:r>
+      <w:r>
+        <w:t>.png</w:t>
+      </w:r>
+    </w:p>
+    <w:p>
+      <w:pPr>
+        <w:pStyle w:val="ListParagraph"/>
+        <w:numPr>
+          <w:ilvl w:val="2"/>
+          <w:numId w:val="29"/>
+        </w:numPr>
+      </w:pPr>
+      <w:r>
+        <w:t>icon-gate-selection</w:t>
+      </w:r>
+      <w:r>
+        <w:t>.png</w:t>
+      </w:r>
+    </w:p>
+    <w:p>
+      <w:pPr>
+        <w:pStyle w:val="ListParagraph"/>
+        <w:numPr>
+          <w:ilvl w:val="2"/>
+          <w:numId w:val="29"/>
+        </w:numPr>
+      </w:pPr>
+      <w:r>
+        <w:t>icon-gate-timer</w:t>
+      </w:r>
+      <w:r>
+        <w:t>.png</w:t>
+      </w:r>
+    </w:p>
+    <w:p>
+      <w:pPr>
+        <w:pStyle w:val="ListParagraph"/>
+        <w:numPr>
+          <w:ilvl w:val="2"/>
+          <w:numId w:val="29"/>
+        </w:numPr>
+      </w:pPr>
+      <w:r>
+        <w:t>icon-gate-tri-and</w:t>
+      </w:r>
+      <w:r>
+        <w:t>.png</w:t>
+      </w:r>
+    </w:p>
+    <w:p>
+      <w:pPr>
+        <w:pStyle w:val="ListParagraph"/>
+        <w:numPr>
+          <w:ilvl w:val="2"/>
+          <w:numId w:val="29"/>
+        </w:numPr>
+      </w:pPr>
+      <w:r>
+        <w:t>icon-gate-tri-or</w:t>
+      </w:r>
+      <w:r>
+        <w:t>.png</w:t>
+      </w:r>
+    </w:p>
+    <w:p>
+      <w:pPr>
+        <w:pStyle w:val="ListParagraph"/>
+        <w:numPr>
+          <w:ilvl w:val="2"/>
+          <w:numId w:val="29"/>
+        </w:numPr>
+      </w:pPr>
+      <w:r>
+        <w:t>icon-link-basic</w:t>
+      </w:r>
+      <w:r>
+        <w:t>.png</w:t>
+      </w:r>
+    </w:p>
+    <w:p>
+      <w:pPr>
+        <w:pStyle w:val="ListParagraph"/>
+        <w:numPr>
+          <w:ilvl w:val="2"/>
+          <w:numId w:val="29"/>
+        </w:numPr>
+      </w:pPr>
+      <w:r>
+        <w:t>icon-link-delete</w:t>
+      </w:r>
+      <w:r>
+        <w:t>.png</w:t>
+      </w:r>
+    </w:p>
+    <w:p>
+      <w:pPr>
+        <w:pStyle w:val="ListParagraph"/>
+        <w:numPr>
+          <w:ilvl w:val="2"/>
+          <w:numId w:val="29"/>
+        </w:numPr>
+      </w:pPr>
+      <w:r>
+        <w:t>icon-new-page</w:t>
+      </w:r>
+      <w:r>
+        <w:t>.png</w:t>
+      </w:r>
+    </w:p>
+    <w:p>
+      <w:pPr>
+        <w:pStyle w:val="ListParagraph"/>
+        <w:numPr>
+          <w:ilvl w:val="2"/>
+          <w:numId w:val="29"/>
+        </w:numPr>
+      </w:pPr>
+      <w:r>
+        <w:t>icon-pan</w:t>
+      </w:r>
+      <w:r>
+        <w:t>.png</w:t>
+      </w:r>
+    </w:p>
+    <w:p>
+      <w:pPr>
+        <w:pStyle w:val="ListParagraph"/>
+        <w:numPr>
+          <w:ilvl w:val="2"/>
+          <w:numId w:val="29"/>
+        </w:numPr>
+      </w:pPr>
+      <w:r>
+        <w:t>icon-redo</w:t>
+      </w:r>
+      <w:r>
+        <w:t>.png</w:t>
+      </w:r>
+    </w:p>
+    <w:p>
+      <w:pPr>
+        <w:pStyle w:val="ListParagraph"/>
+        <w:numPr>
+          <w:ilvl w:val="2"/>
+          <w:numId w:val="29"/>
+        </w:numPr>
+      </w:pPr>
+      <w:r>
+        <w:t>icon-tasks</w:t>
+      </w:r>
+      <w:r>
+        <w:t>.png</w:t>
+      </w:r>
+    </w:p>
+    <w:p>
+      <w:pPr>
+        <w:pStyle w:val="ListParagraph"/>
+        <w:numPr>
+          <w:ilvl w:val="2"/>
+          <w:numId w:val="29"/>
+        </w:numPr>
+      </w:pPr>
+      <w:r>
+        <w:t>icon-tool</w:t>
+      </w:r>
+      <w:r>
+        <w:t>.png</w:t>
+      </w:r>
+    </w:p>
+    <w:p>
+      <w:pPr>
+        <w:pStyle w:val="ListParagraph"/>
+        <w:numPr>
+          <w:ilvl w:val="2"/>
+          <w:numId w:val="29"/>
+        </w:numPr>
+      </w:pPr>
+      <w:r>
+        <w:t>icon-undo</w:t>
+      </w:r>
+      <w:r>
+        <w:t>.png</w:t>
+      </w:r>
+    </w:p>
+    <w:p>
+      <w:pPr>
+        <w:pStyle w:val="ListParagraph"/>
+        <w:numPr>
+          <w:ilvl w:val="2"/>
+          <w:numId w:val="29"/>
+        </w:numPr>
+      </w:pPr>
+      <w:r>
+        <w:t>icon-zoom-in</w:t>
+      </w:r>
+      <w:r>
+        <w:t>.png</w:t>
+      </w:r>
+    </w:p>
+    <w:p>
+      <w:pPr>
+        <w:pStyle w:val="ListParagraph"/>
+        <w:numPr>
+          <w:ilvl w:val="2"/>
+          <w:numId w:val="29"/>
+        </w:numPr>
+      </w:pPr>
+      <w:r>
+        <w:t>icon-zoom-out</w:t>
+      </w:r>
+      <w:r>
+        <w:t>.png</w:t>
+      </w:r>
+    </w:p>
+    <w:p>
+      <w:pPr>
+        <w:pStyle w:val="ListParagraph"/>
+        <w:numPr>
+          <w:ilvl w:val="1"/>
+          <w:numId w:val="29"/>
+        </w:numPr>
+      </w:pPr>
+      <w:r>
+        <w:lastRenderedPageBreak/>
+        <w:t>Gates/</w:t>
+      </w:r>
+    </w:p>
+    <w:p>
+      <w:pPr>
+        <w:pStyle w:val="ListParagraph"/>
+        <w:numPr>
+          <w:ilvl w:val="2"/>
+          <w:numId w:val="29"/>
+        </w:numPr>
+      </w:pPr>
+      <w:r>
+        <w:t>s</w:t>
+      </w:r>
+    </w:p>
+    <w:p>
+      <w:pPr>
+        <w:pStyle w:val="ListParagraph"/>
+        <w:numPr>
+          <w:ilvl w:val="1"/>
+          <w:numId w:val="29"/>
+        </w:numPr>
+      </w:pPr>
+      <w:r>
+        <w:t>Unused/</w:t>
+      </w:r>
+    </w:p>
+    <w:p>
+      <w:pPr>
+        <w:pStyle w:val="ListParagraph"/>
+        <w:numPr>
+          <w:ilvl w:val="2"/>
+          <w:numId w:val="29"/>
+        </w:numPr>
+      </w:pPr>
+      <w:r>
+        <w:t>s</w:t>
+      </w:r>
+    </w:p>
+    <w:p>
+      <w:pPr>
+        <w:pStyle w:val="ListParagraph"/>
+        <w:numPr>
+          <w:ilvl w:val="0"/>
+          <w:numId w:val="29"/>
+        </w:numPr>
+      </w:pPr>
+      <w:r>
+        <w:t>Tests</w:t>
+      </w:r>
+      <w:r>
+        <w:t>/</w:t>
+      </w:r>
+    </w:p>
+    <w:p>
+      <w:pPr>
+        <w:pStyle w:val="ListParagraph"/>
+        <w:numPr>
+          <w:ilvl w:val="1"/>
+          <w:numId w:val="29"/>
+        </w:numPr>
+      </w:pPr>
+      <w:r>
+        <w:t>Tests</w:t>
+      </w:r>
+      <w:r>
+        <w:t>/</w:t>
+      </w:r>
+    </w:p>
+    <w:p>
+      <w:pPr>
+        <w:pStyle w:val="ListParagraph"/>
+        <w:numPr>
+          <w:ilvl w:val="2"/>
+          <w:numId w:val="29"/>
+        </w:numPr>
+      </w:pPr>
+      <w:r>
+        <w:t>Tests.cpp</w:t>
+      </w:r>
+    </w:p>
+    <w:p>
+      <w:pPr>
+        <w:pStyle w:val="ListParagraph"/>
+        <w:numPr>
+          <w:ilvl w:val="2"/>
+          <w:numId w:val="29"/>
+        </w:numPr>
+      </w:pPr>
+      <w:r>
+        <w:t>Tests.h</w:t>
+      </w:r>
+    </w:p>
+    <w:p>
+      <w:pPr>
+        <w:pStyle w:val="ListParagraph"/>
+        <w:numPr>
+          <w:ilvl w:val="2"/>
+          <w:numId w:val="29"/>
+        </w:numPr>
+      </w:pPr>
+      <w:r>
+        <w:t>Tests.pro</w:t>
+      </w:r>
+    </w:p>
+    <w:p>
+      <w:pPr>
+        <w:pStyle w:val="ListParagraph"/>
+        <w:numPr>
+          <w:ilvl w:val="0"/>
+          <w:numId w:val="29"/>
+        </w:numPr>
+      </w:pPr>
+      <w:r>
+        <w:t>allGates.h</w:t>
+      </w:r>
+    </w:p>
+    <w:p>
+      <w:pPr>
+        <w:pStyle w:val="ListParagraph"/>
+        <w:numPr>
+          <w:ilvl w:val="0"/>
+          <w:numId w:val="29"/>
+        </w:numPr>
+      </w:pPr>
+      <w:r>
+        <w:t>circuitoptimizer.cpp</w:t>
+      </w:r>
+    </w:p>
+    <w:p>
+      <w:pPr>
+        <w:pStyle w:val="ListParagraph"/>
+        <w:numPr>
+          <w:ilvl w:val="0"/>
+          <w:numId w:val="29"/>
+        </w:numPr>
+      </w:pPr>
+      <w:r>
+        <w:t>circuitoptimizer.h</w:t>
+      </w:r>
+    </w:p>
+    <w:p>
+      <w:pPr>
+        <w:pStyle w:val="ListParagraph"/>
+        <w:numPr>
+          <w:ilvl w:val="0"/>
+          <w:numId w:val="29"/>
+        </w:numPr>
+      </w:pPr>
+      <w:r>
+        <w:t>clickmode.h</w:t>
+      </w:r>
+    </w:p>
+    <w:p>
+      <w:pPr>
+        <w:pStyle w:val="ListParagraph"/>
+        <w:numPr>
+          <w:ilvl w:val="0"/>
+          <w:numId w:val="29"/>
+        </w:numPr>
+      </w:pPr>
+      <w:r>
+        <w:t>filelocations.h</w:t>
+      </w:r>
+    </w:p>
+    <w:p>
+      <w:pPr>
+        <w:pStyle w:val="ListParagraph"/>
+        <w:numPr>
+          <w:ilvl w:val="0"/>
+          <w:numId w:val="29"/>
+        </w:numPr>
+      </w:pPr>
+      <w:r>
+        <w:t>gatefield.cpp</w:t>
+      </w:r>
+    </w:p>
+    <w:p>
+      <w:pPr>
+        <w:pStyle w:val="ListParagraph"/>
+        <w:numPr>
+          <w:ilvl w:val="0"/>
+          <w:numId w:val="29"/>
+        </w:numPr>
+      </w:pPr>
+      <w:r>
+        <w:t>gatefield.h</w:t>
+      </w:r>
+    </w:p>
+    <w:p>
+      <w:pPr>
+        <w:pStyle w:val="ListParagraph"/>
+        <w:numPr>
+          <w:ilvl w:val="0"/>
+          <w:numId w:val="29"/>
+        </w:numPr>
+      </w:pPr>
+      <w:r>
+        <w:t>gatereader.cpp</w:t>
+      </w:r>
+    </w:p>
+    <w:p>
+      <w:pPr>
+        <w:pStyle w:val="ListParagraph"/>
+        <w:numPr>
+          <w:ilvl w:val="0"/>
+          <w:numId w:val="29"/>
+        </w:numPr>
+      </w:pPr>
+      <w:r>
+        <w:t>gatereader.h</w:t>
+      </w:r>
+    </w:p>
+    <w:p>
+      <w:pPr>
+        <w:pStyle w:val="ListParagraph"/>
+        <w:numPr>
+          <w:ilvl w:val="0"/>
+          <w:numId w:val="29"/>
+        </w:numPr>
+      </w:pPr>
+      <w:r>
+        <w:t>Logic-Gate-Simulator.pro</w:t>
+      </w:r>
+    </w:p>
+    <w:p>
+      <w:pPr>
+        <w:pStyle w:val="ListParagraph"/>
+        <w:numPr>
+          <w:ilvl w:val="0"/>
+          <w:numId w:val="29"/>
+        </w:numPr>
+      </w:pPr>
+      <w:r>
+        <w:t>main.cpp</w:t>
+      </w:r>
+    </w:p>
+    <w:p>
+      <w:pPr>
+        <w:pStyle w:val="ListParagraph"/>
+        <w:numPr>
+          <w:ilvl w:val="0"/>
+          <w:numId w:val="29"/>
+        </w:numPr>
+      </w:pPr>
+      <w:r>
+        <w:t>mainwindow.cpp</w:t>
+      </w:r>
+    </w:p>
+    <w:p>
+      <w:pPr>
+        <w:pStyle w:val="ListParagraph"/>
+        <w:numPr>
+          <w:ilvl w:val="0"/>
+          <w:numId w:val="29"/>
+        </w:numPr>
+      </w:pPr>
+      <w:r>
+        <w:t>mainwindow.h</w:t>
+      </w:r>
+    </w:p>
+    <w:p>
+      <w:pPr>
+        <w:pStyle w:val="ListParagraph"/>
+        <w:numPr>
+          <w:ilvl w:val="0"/>
+          <w:numId w:val="29"/>
+        </w:numPr>
+      </w:pPr>
+      <w:r>
+        <w:t>resources.qrc</w:t>
+      </w:r>
+    </w:p>
+    <w:p>
+      <w:pPr>
+        <w:pStyle w:val="ListParagraph"/>
+        <w:numPr>
+          <w:ilvl w:val="0"/>
+          <w:numId w:val="29"/>
+        </w:numPr>
+      </w:pPr>
+      <w:r>
+        <w:t>truthtables.cpp</w:t>
+      </w:r>
+    </w:p>
+    <w:p>
+      <w:pPr>
+        <w:pStyle w:val="ListParagraph"/>
+        <w:numPr>
+          <w:ilvl w:val="0"/>
+          <w:numId w:val="29"/>
+        </w:numPr>
+      </w:pPr>
+      <w:r>
+        <w:t>truthtables.h</w:t>
+      </w:r>
+    </w:p>
+    <w:p/>
+    <w:p/>
+    <w:p/>
+    <w:p>
+      <w:pPr>
+        <w:rPr>
           <w:color w:val="FF0000"/>
         </w:rPr>
       </w:pPr>
@@ -21999,6 +24689,13 @@
         </w:rPr>
         <w:t>A directory listing of the entire contents of the files provided is below:</w:t>
       </w:r>
+    </w:p>
+    <w:p>
+      <w:pPr>
+        <w:rPr>
+          <w:color w:val="FF0000"/>
+        </w:rPr>
+      </w:pPr>
     </w:p>
     <w:p>
       <w:pPr>
@@ -25568,6 +28265,118 @@
     </w:lvl>
   </w:abstractNum>
   <w:abstractNum w:abstractNumId="11" w15:restartNumberingAfterBreak="0">
+    <w:nsid w:val="2A135811"/>
+    <w:multiLevelType w:val="hybridMultilevel"/>
+    <w:tmpl w:val="909C3F7A"/>
+    <w:lvl w:ilvl="0" w:tplc="D7ECF458">
+      <w:numFmt w:val="bullet"/>
+      <w:lvlText w:val="-"/>
+      <w:lvlJc w:val="left"/>
+      <w:pPr>
+        <w:ind w:left="720" w:hanging="360"/>
+      </w:pPr>
+      <w:rPr>
+        <w:rFonts w:ascii="Verdana" w:eastAsia="Times New Roman" w:hAnsi="Verdana" w:cs="Times New Roman" w:hint="default"/>
+      </w:rPr>
+    </w:lvl>
+    <w:lvl w:ilvl="1" w:tplc="08090003">
+      <w:start w:val="1"/>
+      <w:numFmt w:val="bullet"/>
+      <w:lvlText w:val="o"/>
+      <w:lvlJc w:val="left"/>
+      <w:pPr>
+        <w:ind w:left="1440" w:hanging="360"/>
+      </w:pPr>
+      <w:rPr>
+        <w:rFonts w:ascii="Courier New" w:hAnsi="Courier New" w:cs="Courier New" w:hint="default"/>
+      </w:rPr>
+    </w:lvl>
+    <w:lvl w:ilvl="2" w:tplc="08090005">
+      <w:start w:val="1"/>
+      <w:numFmt w:val="bullet"/>
+      <w:lvlText w:val=""/>
+      <w:lvlJc w:val="left"/>
+      <w:pPr>
+        <w:ind w:left="2160" w:hanging="360"/>
+      </w:pPr>
+      <w:rPr>
+        <w:rFonts w:ascii="Wingdings" w:hAnsi="Wingdings" w:hint="default"/>
+      </w:rPr>
+    </w:lvl>
+    <w:lvl w:ilvl="3" w:tplc="08090001" w:tentative="1">
+      <w:start w:val="1"/>
+      <w:numFmt w:val="bullet"/>
+      <w:lvlText w:val=""/>
+      <w:lvlJc w:val="left"/>
+      <w:pPr>
+        <w:ind w:left="2880" w:hanging="360"/>
+      </w:pPr>
+      <w:rPr>
+        <w:rFonts w:ascii="Symbol" w:hAnsi="Symbol" w:hint="default"/>
+      </w:rPr>
+    </w:lvl>
+    <w:lvl w:ilvl="4" w:tplc="08090003" w:tentative="1">
+      <w:start w:val="1"/>
+      <w:numFmt w:val="bullet"/>
+      <w:lvlText w:val="o"/>
+      <w:lvlJc w:val="left"/>
+      <w:pPr>
+        <w:ind w:left="3600" w:hanging="360"/>
+      </w:pPr>
+      <w:rPr>
+        <w:rFonts w:ascii="Courier New" w:hAnsi="Courier New" w:cs="Courier New" w:hint="default"/>
+      </w:rPr>
+    </w:lvl>
+    <w:lvl w:ilvl="5" w:tplc="08090005" w:tentative="1">
+      <w:start w:val="1"/>
+      <w:numFmt w:val="bullet"/>
+      <w:lvlText w:val=""/>
+      <w:lvlJc w:val="left"/>
+      <w:pPr>
+        <w:ind w:left="4320" w:hanging="360"/>
+      </w:pPr>
+      <w:rPr>
+        <w:rFonts w:ascii="Wingdings" w:hAnsi="Wingdings" w:hint="default"/>
+      </w:rPr>
+    </w:lvl>
+    <w:lvl w:ilvl="6" w:tplc="08090001" w:tentative="1">
+      <w:start w:val="1"/>
+      <w:numFmt w:val="bullet"/>
+      <w:lvlText w:val=""/>
+      <w:lvlJc w:val="left"/>
+      <w:pPr>
+        <w:ind w:left="5040" w:hanging="360"/>
+      </w:pPr>
+      <w:rPr>
+        <w:rFonts w:ascii="Symbol" w:hAnsi="Symbol" w:hint="default"/>
+      </w:rPr>
+    </w:lvl>
+    <w:lvl w:ilvl="7" w:tplc="08090003" w:tentative="1">
+      <w:start w:val="1"/>
+      <w:numFmt w:val="bullet"/>
+      <w:lvlText w:val="o"/>
+      <w:lvlJc w:val="left"/>
+      <w:pPr>
+        <w:ind w:left="5760" w:hanging="360"/>
+      </w:pPr>
+      <w:rPr>
+        <w:rFonts w:ascii="Courier New" w:hAnsi="Courier New" w:cs="Courier New" w:hint="default"/>
+      </w:rPr>
+    </w:lvl>
+    <w:lvl w:ilvl="8" w:tplc="08090005" w:tentative="1">
+      <w:start w:val="1"/>
+      <w:numFmt w:val="bullet"/>
+      <w:lvlText w:val=""/>
+      <w:lvlJc w:val="left"/>
+      <w:pPr>
+        <w:ind w:left="6480" w:hanging="360"/>
+      </w:pPr>
+      <w:rPr>
+        <w:rFonts w:ascii="Wingdings" w:hAnsi="Wingdings" w:hint="default"/>
+      </w:rPr>
+    </w:lvl>
+  </w:abstractNum>
+  <w:abstractNum w:abstractNumId="12" w15:restartNumberingAfterBreak="0">
     <w:nsid w:val="30A55F1E"/>
     <w:multiLevelType w:val="hybridMultilevel"/>
     <w:tmpl w:val="A5287B6C"/>
@@ -25680,7 +28489,7 @@
       </w:rPr>
     </w:lvl>
   </w:abstractNum>
-  <w:abstractNum w:abstractNumId="12" w15:restartNumberingAfterBreak="0">
+  <w:abstractNum w:abstractNumId="13" w15:restartNumberingAfterBreak="0">
     <w:nsid w:val="33807A22"/>
     <w:multiLevelType w:val="hybridMultilevel"/>
     <w:tmpl w:val="8D684E20"/>
@@ -25793,7 +28602,7 @@
       </w:rPr>
     </w:lvl>
   </w:abstractNum>
-  <w:abstractNum w:abstractNumId="13" w15:restartNumberingAfterBreak="0">
+  <w:abstractNum w:abstractNumId="14" w15:restartNumberingAfterBreak="0">
     <w:nsid w:val="37D51230"/>
     <w:multiLevelType w:val="hybridMultilevel"/>
     <w:tmpl w:val="E8709D7E"/>
@@ -25906,7 +28715,7 @@
       </w:rPr>
     </w:lvl>
   </w:abstractNum>
-  <w:abstractNum w:abstractNumId="14" w15:restartNumberingAfterBreak="0">
+  <w:abstractNum w:abstractNumId="15" w15:restartNumberingAfterBreak="0">
     <w:nsid w:val="380728B0"/>
     <w:multiLevelType w:val="hybridMultilevel"/>
     <w:tmpl w:val="721630DE"/>
@@ -26019,7 +28828,7 @@
       </w:rPr>
     </w:lvl>
   </w:abstractNum>
-  <w:abstractNum w:abstractNumId="15" w15:restartNumberingAfterBreak="0">
+  <w:abstractNum w:abstractNumId="16" w15:restartNumberingAfterBreak="0">
     <w:nsid w:val="3BF6172B"/>
     <w:multiLevelType w:val="hybridMultilevel"/>
     <w:tmpl w:val="EF341D34"/>
@@ -26132,7 +28941,7 @@
       </w:rPr>
     </w:lvl>
   </w:abstractNum>
-  <w:abstractNum w:abstractNumId="16" w15:restartNumberingAfterBreak="0">
+  <w:abstractNum w:abstractNumId="17" w15:restartNumberingAfterBreak="0">
     <w:nsid w:val="40860467"/>
     <w:multiLevelType w:val="hybridMultilevel"/>
     <w:tmpl w:val="14428420"/>
@@ -26245,7 +29054,7 @@
       </w:rPr>
     </w:lvl>
   </w:abstractNum>
-  <w:abstractNum w:abstractNumId="17" w15:restartNumberingAfterBreak="0">
+  <w:abstractNum w:abstractNumId="18" w15:restartNumberingAfterBreak="0">
     <w:nsid w:val="43D50264"/>
     <w:multiLevelType w:val="hybridMultilevel"/>
     <w:tmpl w:val="B678B38E"/>
@@ -26358,7 +29167,7 @@
       </w:rPr>
     </w:lvl>
   </w:abstractNum>
-  <w:abstractNum w:abstractNumId="18" w15:restartNumberingAfterBreak="0">
+  <w:abstractNum w:abstractNumId="19" w15:restartNumberingAfterBreak="0">
     <w:nsid w:val="52AE19B7"/>
     <w:multiLevelType w:val="hybridMultilevel"/>
     <w:tmpl w:val="D0C00A7A"/>
@@ -26499,7 +29308,7 @@
       </w:rPr>
     </w:lvl>
   </w:abstractNum>
-  <w:abstractNum w:abstractNumId="19" w15:restartNumberingAfterBreak="0">
+  <w:abstractNum w:abstractNumId="20" w15:restartNumberingAfterBreak="0">
     <w:nsid w:val="5B621561"/>
     <w:multiLevelType w:val="hybridMultilevel"/>
     <w:tmpl w:val="C10EE2A0"/>
@@ -26612,7 +29421,7 @@
       </w:rPr>
     </w:lvl>
   </w:abstractNum>
-  <w:abstractNum w:abstractNumId="20" w15:restartNumberingAfterBreak="0">
+  <w:abstractNum w:abstractNumId="21" w15:restartNumberingAfterBreak="0">
     <w:nsid w:val="5CA61134"/>
     <w:multiLevelType w:val="hybridMultilevel"/>
     <w:tmpl w:val="761EDD6A"/>
@@ -26725,7 +29534,7 @@
       </w:rPr>
     </w:lvl>
   </w:abstractNum>
-  <w:abstractNum w:abstractNumId="21" w15:restartNumberingAfterBreak="0">
+  <w:abstractNum w:abstractNumId="22" w15:restartNumberingAfterBreak="0">
     <w:nsid w:val="5CFC0CAA"/>
     <w:multiLevelType w:val="hybridMultilevel"/>
     <w:tmpl w:val="27962106"/>
@@ -26838,7 +29647,7 @@
       </w:rPr>
     </w:lvl>
   </w:abstractNum>
-  <w:abstractNum w:abstractNumId="22" w15:restartNumberingAfterBreak="0">
+  <w:abstractNum w:abstractNumId="23" w15:restartNumberingAfterBreak="0">
     <w:nsid w:val="671E2D86"/>
     <w:multiLevelType w:val="hybridMultilevel"/>
     <w:tmpl w:val="2D74434E"/>
@@ -26951,7 +29760,7 @@
       </w:rPr>
     </w:lvl>
   </w:abstractNum>
-  <w:abstractNum w:abstractNumId="23" w15:restartNumberingAfterBreak="0">
+  <w:abstractNum w:abstractNumId="24" w15:restartNumberingAfterBreak="0">
     <w:nsid w:val="6A5F123C"/>
     <w:multiLevelType w:val="hybridMultilevel"/>
     <w:tmpl w:val="93B2BC4E"/>
@@ -27064,7 +29873,7 @@
       </w:rPr>
     </w:lvl>
   </w:abstractNum>
-  <w:abstractNum w:abstractNumId="24" w15:restartNumberingAfterBreak="0">
+  <w:abstractNum w:abstractNumId="25" w15:restartNumberingAfterBreak="0">
     <w:nsid w:val="6B305896"/>
     <w:multiLevelType w:val="hybridMultilevel"/>
     <w:tmpl w:val="921817BC"/>
@@ -27150,7 +29959,7 @@
       </w:pPr>
     </w:lvl>
   </w:abstractNum>
-  <w:abstractNum w:abstractNumId="25" w15:restartNumberingAfterBreak="0">
+  <w:abstractNum w:abstractNumId="26" w15:restartNumberingAfterBreak="0">
     <w:nsid w:val="702A39FE"/>
     <w:multiLevelType w:val="hybridMultilevel"/>
     <w:tmpl w:val="94A299E4"/>
@@ -27236,7 +30045,7 @@
       </w:pPr>
     </w:lvl>
   </w:abstractNum>
-  <w:abstractNum w:abstractNumId="26" w15:restartNumberingAfterBreak="0">
+  <w:abstractNum w:abstractNumId="27" w15:restartNumberingAfterBreak="0">
     <w:nsid w:val="73AB3567"/>
     <w:multiLevelType w:val="multilevel"/>
     <w:tmpl w:val="C46258D2"/>
@@ -27377,7 +30186,7 @@
       </w:rPr>
     </w:lvl>
   </w:abstractNum>
-  <w:abstractNum w:abstractNumId="27" w15:restartNumberingAfterBreak="0">
+  <w:abstractNum w:abstractNumId="28" w15:restartNumberingAfterBreak="0">
     <w:nsid w:val="7D2845F6"/>
     <w:multiLevelType w:val="multilevel"/>
     <w:tmpl w:val="E26ABEE8"/>
@@ -27527,25 +30336,25 @@
     </w:lvl>
   </w:abstractNum>
   <w:num w:numId="1">
+    <w:abstractNumId w:val="28"/>
+  </w:num>
+  <w:num w:numId="2">
     <w:abstractNumId w:val="27"/>
   </w:num>
-  <w:num w:numId="2">
-    <w:abstractNumId w:val="26"/>
-  </w:num>
   <w:num w:numId="3">
-    <w:abstractNumId w:val="18"/>
+    <w:abstractNumId w:val="19"/>
   </w:num>
   <w:num w:numId="4">
-    <w:abstractNumId w:val="22"/>
+    <w:abstractNumId w:val="23"/>
   </w:num>
   <w:num w:numId="5">
+    <w:abstractNumId w:val="16"/>
+  </w:num>
+  <w:num w:numId="6">
     <w:abstractNumId w:val="15"/>
   </w:num>
-  <w:num w:numId="6">
-    <w:abstractNumId w:val="14"/>
-  </w:num>
   <w:num w:numId="7">
-    <w:abstractNumId w:val="25"/>
+    <w:abstractNumId w:val="26"/>
   </w:num>
   <w:num w:numId="8">
     <w:abstractNumId w:val="5"/>
@@ -27560,19 +30369,19 @@
     <w:abstractNumId w:val="10"/>
   </w:num>
   <w:num w:numId="12">
-    <w:abstractNumId w:val="16"/>
+    <w:abstractNumId w:val="17"/>
   </w:num>
   <w:num w:numId="13">
-    <w:abstractNumId w:val="17"/>
+    <w:abstractNumId w:val="18"/>
   </w:num>
   <w:num w:numId="14">
-    <w:abstractNumId w:val="23"/>
+    <w:abstractNumId w:val="24"/>
   </w:num>
   <w:num w:numId="15">
     <w:abstractNumId w:val="4"/>
   </w:num>
   <w:num w:numId="16">
-    <w:abstractNumId w:val="24"/>
+    <w:abstractNumId w:val="25"/>
   </w:num>
   <w:num w:numId="17">
     <w:abstractNumId w:val="1"/>
@@ -27581,34 +30390,37 @@
     <w:abstractNumId w:val="3"/>
   </w:num>
   <w:num w:numId="19">
-    <w:abstractNumId w:val="11"/>
+    <w:abstractNumId w:val="12"/>
   </w:num>
   <w:num w:numId="20">
-    <w:abstractNumId w:val="19"/>
+    <w:abstractNumId w:val="20"/>
   </w:num>
   <w:num w:numId="21">
     <w:abstractNumId w:val="7"/>
   </w:num>
   <w:num w:numId="22">
-    <w:abstractNumId w:val="12"/>
+    <w:abstractNumId w:val="13"/>
   </w:num>
   <w:num w:numId="23">
-    <w:abstractNumId w:val="20"/>
+    <w:abstractNumId w:val="21"/>
   </w:num>
   <w:num w:numId="24">
     <w:abstractNumId w:val="2"/>
   </w:num>
   <w:num w:numId="25">
-    <w:abstractNumId w:val="21"/>
+    <w:abstractNumId w:val="22"/>
   </w:num>
   <w:num w:numId="26">
-    <w:abstractNumId w:val="13"/>
+    <w:abstractNumId w:val="14"/>
   </w:num>
   <w:num w:numId="27">
     <w:abstractNumId w:val="0"/>
   </w:num>
   <w:num w:numId="28">
     <w:abstractNumId w:val="8"/>
+  </w:num>
+  <w:num w:numId="29">
+    <w:abstractNumId w:val="11"/>
   </w:num>
   <w:numIdMacAtCleanup w:val="13"/>
 </w:numbering>

</xml_diff>

<commit_message>
finished code directory style listing
</commit_message>
<xml_diff>
--- a/Dissertation planning.docx
+++ b/Dissertation planning.docx
@@ -22250,2507 +22250,1526 @@
       </w:r>
     </w:p>
     <w:p>
-      <w:r>
-        <w:t>Logic_Gate_Simulator</w:t>
-      </w:r>
-      <w:r>
-        <w:t>/</w:t>
-      </w:r>
-    </w:p>
-    <w:p>
-      <w:pPr>
-        <w:pStyle w:val="ListParagraph"/>
-        <w:numPr>
-          <w:ilvl w:val="0"/>
-          <w:numId w:val="29"/>
-        </w:numPr>
-      </w:pPr>
-      <w:r>
-        <w:t>Dialogs</w:t>
-      </w:r>
-      <w:r>
-        <w:t>/</w:t>
-      </w:r>
-    </w:p>
-    <w:p>
-      <w:pPr>
-        <w:pStyle w:val="ListParagraph"/>
-        <w:numPr>
-          <w:ilvl w:val="1"/>
-          <w:numId w:val="29"/>
-        </w:numPr>
-      </w:pPr>
-      <w:r>
-        <w:t>dlg_circuittaskdesigner</w:t>
-      </w:r>
-      <w:r>
-        <w:t>.cpp</w:t>
-      </w:r>
-    </w:p>
-    <w:p>
-      <w:pPr>
-        <w:pStyle w:val="ListParagraph"/>
-        <w:numPr>
-          <w:ilvl w:val="1"/>
-          <w:numId w:val="29"/>
-        </w:numPr>
-      </w:pPr>
-      <w:r>
-        <w:t>dlg_circuittaskdesigner</w:t>
-      </w:r>
-      <w:r>
-        <w:t>.h</w:t>
-      </w:r>
-    </w:p>
-    <w:p>
-      <w:pPr>
-        <w:pStyle w:val="ListParagraph"/>
-        <w:numPr>
-          <w:ilvl w:val="1"/>
-          <w:numId w:val="29"/>
-        </w:numPr>
-      </w:pPr>
-      <w:r>
-        <w:t>dlg_circuittaskdesigner</w:t>
-      </w:r>
-      <w:r>
-        <w:t>.ui</w:t>
-      </w:r>
-    </w:p>
-    <w:p>
-      <w:pPr>
-        <w:pStyle w:val="ListParagraph"/>
-        <w:numPr>
-          <w:ilvl w:val="1"/>
-          <w:numId w:val="29"/>
-        </w:numPr>
-      </w:pPr>
-      <w:r>
-        <w:t>dlg_circuittaskdesignersetup</w:t>
-      </w:r>
-      <w:r>
-        <w:t>.cpp</w:t>
-      </w:r>
-    </w:p>
-    <w:p>
-      <w:pPr>
-        <w:pStyle w:val="ListParagraph"/>
-        <w:numPr>
-          <w:ilvl w:val="1"/>
-          <w:numId w:val="29"/>
-        </w:numPr>
-      </w:pPr>
-      <w:r>
-        <w:t>dlg_circuittaskdesignersetup</w:t>
-      </w:r>
-      <w:r>
-        <w:t>.h</w:t>
-      </w:r>
-    </w:p>
-    <w:p>
-      <w:pPr>
-        <w:pStyle w:val="ListParagraph"/>
-        <w:numPr>
-          <w:ilvl w:val="1"/>
-          <w:numId w:val="29"/>
-        </w:numPr>
-      </w:pPr>
-      <w:r>
-        <w:t>dlg_circuittaskdesignersetup</w:t>
-      </w:r>
-      <w:r>
-        <w:t>.ui</w:t>
-      </w:r>
-    </w:p>
-    <w:p>
-      <w:pPr>
-        <w:pStyle w:val="ListParagraph"/>
-        <w:numPr>
-          <w:ilvl w:val="1"/>
-          <w:numId w:val="29"/>
-        </w:numPr>
-      </w:pPr>
-      <w:r>
-        <w:t>dlg_gateinfo</w:t>
-      </w:r>
-      <w:r>
-        <w:t>.cpp</w:t>
-      </w:r>
-    </w:p>
-    <w:p>
-      <w:pPr>
-        <w:pStyle w:val="ListParagraph"/>
-        <w:numPr>
-          <w:ilvl w:val="1"/>
-          <w:numId w:val="29"/>
-        </w:numPr>
-      </w:pPr>
-      <w:r>
-        <w:t>dlg_gateinfo</w:t>
-      </w:r>
-      <w:r>
-        <w:t>.h</w:t>
-      </w:r>
-    </w:p>
-    <w:p>
-      <w:pPr>
-        <w:pStyle w:val="ListParagraph"/>
-        <w:numPr>
-          <w:ilvl w:val="1"/>
-          <w:numId w:val="29"/>
-        </w:numPr>
-      </w:pPr>
-      <w:r>
-        <w:t>dlg_gateinfo</w:t>
-      </w:r>
-      <w:r>
-        <w:t>.ui</w:t>
-      </w:r>
-    </w:p>
-    <w:p>
-      <w:pPr>
-        <w:pStyle w:val="ListParagraph"/>
-        <w:numPr>
-          <w:ilvl w:val="1"/>
-          <w:numId w:val="29"/>
-        </w:numPr>
-      </w:pPr>
-      <w:r>
-        <w:t>dlg_home</w:t>
-      </w:r>
-      <w:r>
-        <w:t>.cpp</w:t>
-      </w:r>
-    </w:p>
-    <w:p>
-      <w:pPr>
-        <w:pStyle w:val="ListParagraph"/>
-        <w:numPr>
-          <w:ilvl w:val="1"/>
-          <w:numId w:val="29"/>
-        </w:numPr>
-      </w:pPr>
-      <w:r>
-        <w:t>dlg_home</w:t>
-      </w:r>
-      <w:r>
-        <w:t>.h</w:t>
-      </w:r>
-    </w:p>
-    <w:p>
-      <w:pPr>
-        <w:pStyle w:val="ListParagraph"/>
-        <w:numPr>
-          <w:ilvl w:val="1"/>
-          <w:numId w:val="29"/>
-        </w:numPr>
-      </w:pPr>
-      <w:r>
-        <w:t>dlg_home</w:t>
-      </w:r>
-      <w:r>
-        <w:t>.ui</w:t>
-      </w:r>
-    </w:p>
-    <w:p>
-      <w:pPr>
-        <w:pStyle w:val="ListParagraph"/>
-        <w:numPr>
-          <w:ilvl w:val="1"/>
-          <w:numId w:val="29"/>
-        </w:numPr>
-      </w:pPr>
-      <w:r>
-        <w:t>dlg_load</w:t>
-      </w:r>
-      <w:r>
-        <w:t>.cpp</w:t>
-      </w:r>
-    </w:p>
-    <w:p>
-      <w:pPr>
-        <w:pStyle w:val="ListParagraph"/>
-        <w:numPr>
-          <w:ilvl w:val="1"/>
-          <w:numId w:val="29"/>
-        </w:numPr>
-      </w:pPr>
-      <w:r>
-        <w:t>dlg_load</w:t>
-      </w:r>
-      <w:r>
-        <w:t>.h</w:t>
-      </w:r>
-    </w:p>
-    <w:p>
-      <w:pPr>
-        <w:pStyle w:val="ListParagraph"/>
-        <w:numPr>
-          <w:ilvl w:val="1"/>
-          <w:numId w:val="29"/>
-        </w:numPr>
-      </w:pPr>
-      <w:r>
-        <w:t>dlg_load</w:t>
-      </w:r>
-      <w:r>
-        <w:t>.ui</w:t>
-      </w:r>
-    </w:p>
-    <w:p>
-      <w:pPr>
-        <w:pStyle w:val="ListParagraph"/>
-        <w:numPr>
-          <w:ilvl w:val="1"/>
-          <w:numId w:val="29"/>
-        </w:numPr>
-      </w:pPr>
-      <w:r>
-        <w:t>dlg_message</w:t>
-      </w:r>
-      <w:r>
-        <w:t>.cpp</w:t>
-      </w:r>
-    </w:p>
-    <w:p>
-      <w:pPr>
-        <w:pStyle w:val="ListParagraph"/>
-        <w:numPr>
-          <w:ilvl w:val="1"/>
-          <w:numId w:val="29"/>
-        </w:numPr>
-      </w:pPr>
-      <w:r>
-        <w:t>dlg_message</w:t>
-      </w:r>
-      <w:r>
-        <w:t>.h</w:t>
-      </w:r>
-    </w:p>
-    <w:p>
-      <w:pPr>
-        <w:pStyle w:val="ListParagraph"/>
-        <w:numPr>
-          <w:ilvl w:val="1"/>
-          <w:numId w:val="29"/>
-        </w:numPr>
-      </w:pPr>
-      <w:r>
-        <w:t>dlg_message</w:t>
-      </w:r>
-      <w:r>
-        <w:t>.ui</w:t>
-      </w:r>
-    </w:p>
-    <w:p>
-      <w:pPr>
-        <w:pStyle w:val="ListParagraph"/>
-        <w:numPr>
-          <w:ilvl w:val="1"/>
-          <w:numId w:val="29"/>
-        </w:numPr>
-      </w:pPr>
-      <w:r>
-        <w:t>dlg_savegatecollection</w:t>
-      </w:r>
-      <w:r>
-        <w:t>.cpp</w:t>
-      </w:r>
-    </w:p>
-    <w:p>
-      <w:pPr>
-        <w:pStyle w:val="ListParagraph"/>
-        <w:numPr>
-          <w:ilvl w:val="1"/>
-          <w:numId w:val="29"/>
-        </w:numPr>
-      </w:pPr>
-      <w:r>
-        <w:t>dlg_savegatecollection</w:t>
-      </w:r>
-      <w:r>
-        <w:t>.h</w:t>
-      </w:r>
-    </w:p>
-    <w:p>
-      <w:pPr>
-        <w:pStyle w:val="ListParagraph"/>
-        <w:numPr>
-          <w:ilvl w:val="1"/>
-          <w:numId w:val="29"/>
-        </w:numPr>
-      </w:pPr>
-      <w:r>
-        <w:t>dlg_savegatecollection</w:t>
-      </w:r>
-      <w:r>
-        <w:t>.ui</w:t>
-      </w:r>
-    </w:p>
-    <w:p>
-      <w:pPr>
-        <w:pStyle w:val="ListParagraph"/>
-        <w:numPr>
-          <w:ilvl w:val="1"/>
-          <w:numId w:val="29"/>
-        </w:numPr>
-      </w:pPr>
-      <w:r>
-        <w:t>dlg_task</w:t>
-      </w:r>
-      <w:r>
-        <w:t>.cpp</w:t>
-      </w:r>
-    </w:p>
-    <w:p>
-      <w:pPr>
-        <w:pStyle w:val="ListParagraph"/>
-        <w:numPr>
-          <w:ilvl w:val="1"/>
-          <w:numId w:val="29"/>
-        </w:numPr>
+      <w:pPr>
+        <w:pStyle w:val="NoSpacing"/>
+      </w:pPr>
+      <w:r>
+        <w:t>Logic_Gate_Simulator\allgates.h</w:t>
+      </w:r>
+    </w:p>
+    <w:p>
+      <w:pPr>
+        <w:pStyle w:val="NoSpacing"/>
+      </w:pPr>
+      <w:r>
+        <w:t>Logic_Gate_Simulator\circuitoptimizer.cpp</w:t>
+      </w:r>
+    </w:p>
+    <w:p>
+      <w:pPr>
+        <w:pStyle w:val="NoSpacing"/>
+      </w:pPr>
+      <w:r>
+        <w:t>Logic_Gate_Simulator\circuitoptimizer.h</w:t>
+      </w:r>
+    </w:p>
+    <w:p>
+      <w:pPr>
+        <w:pStyle w:val="NoSpacing"/>
+      </w:pPr>
+      <w:r>
+        <w:t>Logic_Gate_Simulator\clickmode.h</w:t>
+      </w:r>
+    </w:p>
+    <w:p>
+      <w:pPr>
+        <w:pStyle w:val="NoSpacing"/>
+      </w:pPr>
+      <w:r>
+        <w:t>Logic_Gate_Simulator\filelocations.h</w:t>
+      </w:r>
+    </w:p>
+    <w:p>
+      <w:pPr>
+        <w:pStyle w:val="NoSpacing"/>
+      </w:pPr>
+      <w:r>
+        <w:t>Logic_Gate_Simulator\gatefield.cpp</w:t>
+      </w:r>
+    </w:p>
+    <w:p>
+      <w:pPr>
+        <w:pStyle w:val="NoSpacing"/>
+      </w:pPr>
+      <w:r>
+        <w:t>Logic_Gate_Simulator\gatefield.h</w:t>
+      </w:r>
+    </w:p>
+    <w:p>
+      <w:pPr>
+        <w:pStyle w:val="NoSpacing"/>
+      </w:pPr>
+      <w:r>
+        <w:t>Logic_Gate_Simulator\gatereader.cpp</w:t>
+      </w:r>
+    </w:p>
+    <w:p>
+      <w:pPr>
+        <w:pStyle w:val="NoSpacing"/>
+      </w:pPr>
+      <w:r>
+        <w:t>Logic_Gate_Simulator\gatereader.h</w:t>
+      </w:r>
+    </w:p>
+    <w:p>
+      <w:pPr>
+        <w:pStyle w:val="NoSpacing"/>
+      </w:pPr>
+      <w:r>
+        <w:t>Logic_Gate_Simulator\Logic-Gate-Simulator.pro</w:t>
+      </w:r>
+    </w:p>
+    <w:p>
+      <w:pPr>
+        <w:pStyle w:val="NoSpacing"/>
+      </w:pPr>
+      <w:r>
+        <w:t>Logic_Gate_Simulator\Logic-Gate-Simulator.pro.user</w:t>
+      </w:r>
+    </w:p>
+    <w:p>
+      <w:pPr>
+        <w:pStyle w:val="NoSpacing"/>
+      </w:pPr>
+      <w:r>
+        <w:t>Logic_Gate_Simulator\main.cpp</w:t>
+      </w:r>
+    </w:p>
+    <w:p>
+      <w:pPr>
+        <w:pStyle w:val="NoSpacing"/>
+      </w:pPr>
+      <w:r>
+        <w:t>Logic_Gate_Simulator\mainwindow.cpp</w:t>
+      </w:r>
+    </w:p>
+    <w:p>
+      <w:pPr>
+        <w:pStyle w:val="NoSpacing"/>
+      </w:pPr>
+      <w:r>
+        <w:t>Logic_Gate_Simulator\mainwindow.h</w:t>
+      </w:r>
+    </w:p>
+    <w:p>
+      <w:pPr>
+        <w:pStyle w:val="NoSpacing"/>
+      </w:pPr>
+      <w:r>
+        <w:t>Logic_Gate_Simulator\resouces.qrc</w:t>
+      </w:r>
+    </w:p>
+    <w:p>
+      <w:pPr>
+        <w:pStyle w:val="NoSpacing"/>
+      </w:pPr>
+      <w:r>
+        <w:t>Logic_Gate_Simulator\truthtables.cpp</w:t>
+      </w:r>
+    </w:p>
+    <w:p>
+      <w:pPr>
+        <w:pStyle w:val="NoSpacing"/>
+      </w:pPr>
+      <w:r>
+        <w:t>Logic_Gate_Simulator\truthtables.h</w:t>
+      </w:r>
+    </w:p>
+    <w:p>
+      <w:pPr>
+        <w:pStyle w:val="NoSpacing"/>
+      </w:pPr>
+      <w:r>
+        <w:t>Logic_Gate_Simulator\Dialogs\dlg_circuittaskdesigner.cpp</w:t>
+      </w:r>
+    </w:p>
+    <w:p>
+      <w:pPr>
+        <w:pStyle w:val="NoSpacing"/>
+      </w:pPr>
+      <w:r>
+        <w:t>Logic_Gate_Simulator\Dialogs\dlg_circuittaskdesigner.h</w:t>
+      </w:r>
+    </w:p>
+    <w:p>
+      <w:pPr>
+        <w:pStyle w:val="NoSpacing"/>
+      </w:pPr>
+      <w:r>
+        <w:t>Logic_Gate_Simulator\Dialogs\dlg_circuittaskdesigner.ui</w:t>
+      </w:r>
+    </w:p>
+    <w:p>
+      <w:pPr>
+        <w:pStyle w:val="NoSpacing"/>
+      </w:pPr>
+      <w:r>
+        <w:t>Logic_Gate_Simulator\Dialogs\dlg_circuittaskdesignersetup.cpp</w:t>
+      </w:r>
+    </w:p>
+    <w:p>
+      <w:pPr>
+        <w:pStyle w:val="NoSpacing"/>
+      </w:pPr>
+      <w:r>
+        <w:t>Logic_Gate_Simulator\Dialogs\dlg_circuittaskdesignersetup.h</w:t>
+      </w:r>
+    </w:p>
+    <w:p>
+      <w:pPr>
+        <w:pStyle w:val="NoSpacing"/>
+      </w:pPr>
+      <w:r>
+        <w:t>Logic_Gate_Simulator\Dialogs\dlg_circuittaskdesignersetup.ui</w:t>
+      </w:r>
+    </w:p>
+    <w:p>
+      <w:pPr>
+        <w:pStyle w:val="NoSpacing"/>
+      </w:pPr>
+      <w:r>
+        <w:t>Logic_Gate_Simulator\Dialogs\dlg_gateinfo.cpp</w:t>
+      </w:r>
+    </w:p>
+    <w:p>
+      <w:pPr>
+        <w:pStyle w:val="NoSpacing"/>
+      </w:pPr>
+      <w:r>
+        <w:t>Logic_Gate_Simulator\Dialogs\dlg_gateinfo.h</w:t>
+      </w:r>
+    </w:p>
+    <w:p>
+      <w:pPr>
+        <w:pStyle w:val="NoSpacing"/>
+      </w:pPr>
+      <w:r>
+        <w:t>Logic_Gate_Simulator\Dialogs\dlg_gateinfo.ui</w:t>
+      </w:r>
+    </w:p>
+    <w:p>
+      <w:pPr>
+        <w:pStyle w:val="NoSpacing"/>
+      </w:pPr>
+      <w:r>
+        <w:t>Logic_Gate_Simulator\Dialogs\dlg_home.cpp</w:t>
+      </w:r>
+    </w:p>
+    <w:p>
+      <w:pPr>
+        <w:pStyle w:val="NoSpacing"/>
+      </w:pPr>
+      <w:r>
+        <w:t>Logic_Gate_Simulator\Dialogs\dlg_home.h</w:t>
+      </w:r>
+    </w:p>
+    <w:p>
+      <w:pPr>
+        <w:pStyle w:val="NoSpacing"/>
+      </w:pPr>
+      <w:r>
+        <w:t>Logic_Gate_Simulator\Dialogs\dlg_home.ui</w:t>
+      </w:r>
+    </w:p>
+    <w:p>
+      <w:pPr>
+        <w:pStyle w:val="NoSpacing"/>
+      </w:pPr>
+      <w:r>
+        <w:t>Logic_Gate_Simulator\Dialogs\dlg_load.cpp</w:t>
+      </w:r>
+    </w:p>
+    <w:p>
+      <w:pPr>
+        <w:pStyle w:val="NoSpacing"/>
+      </w:pPr>
+      <w:r>
+        <w:t>Logic_Gate_Simulator\Dialogs\dlg_load.h</w:t>
+      </w:r>
+    </w:p>
+    <w:p>
+      <w:pPr>
+        <w:pStyle w:val="NoSpacing"/>
+      </w:pPr>
+      <w:r>
+        <w:t>Logic_Gate_Simulator\Dialogs\dlg_load.ui</w:t>
+      </w:r>
+    </w:p>
+    <w:p>
+      <w:pPr>
+        <w:pStyle w:val="NoSpacing"/>
+      </w:pPr>
+      <w:r>
+        <w:t>Logic_Gate_Simulator\Dialogs\dlg_message.cpp</w:t>
+      </w:r>
+    </w:p>
+    <w:p>
+      <w:pPr>
+        <w:pStyle w:val="NoSpacing"/>
+      </w:pPr>
+      <w:r>
+        <w:t>Logic_Gate_Simulator\Dialogs\dlg_message.h</w:t>
+      </w:r>
+    </w:p>
+    <w:p>
+      <w:pPr>
+        <w:pStyle w:val="NoSpacing"/>
+      </w:pPr>
+      <w:r>
+        <w:t>Logic_Gate_Simulator\Dialogs\dlg_message.ui</w:t>
+      </w:r>
+    </w:p>
+    <w:p>
+      <w:pPr>
+        <w:pStyle w:val="NoSpacing"/>
+      </w:pPr>
+      <w:r>
+        <w:t>Logic_Gate_Simulator\Dialogs\dlg_savegatecollection.cpp</w:t>
+      </w:r>
+    </w:p>
+    <w:p>
+      <w:pPr>
+        <w:pStyle w:val="NoSpacing"/>
+      </w:pPr>
+      <w:r>
+        <w:t>Logic_Gate_Simulator\Dialogs\dlg_savegatecollection.h</w:t>
+      </w:r>
+    </w:p>
+    <w:p>
+      <w:pPr>
+        <w:pStyle w:val="NoSpacing"/>
+      </w:pPr>
+      <w:r>
+        <w:t>Logic_Gate_Simulator\Dialogs\dlg_savegatecollection.ui</w:t>
+      </w:r>
+    </w:p>
+    <w:p>
+      <w:pPr>
+        <w:pStyle w:val="NoSpacing"/>
+      </w:pPr>
+      <w:r>
+        <w:t>Logic_Gate_Simulator\Dialogs\dlg_task.cpp</w:t>
+      </w:r>
+    </w:p>
+    <w:p>
+      <w:pPr>
+        <w:pStyle w:val="NoSpacing"/>
+      </w:pPr>
+      <w:r>
+        <w:t>Logic_Gate_Simulator\Dialogs\dlg_task.h</w:t>
+      </w:r>
+    </w:p>
+    <w:p>
+      <w:pPr>
+        <w:pStyle w:val="NoSpacing"/>
+      </w:pPr>
+      <w:r>
+        <w:t>Logic_Gate_Simulator\Dialogs\dlg_taskmanager.cpp</w:t>
+      </w:r>
+    </w:p>
+    <w:p>
+      <w:pPr>
+        <w:pStyle w:val="NoSpacing"/>
+      </w:pPr>
+      <w:r>
+        <w:t>Logic_Gate_Simulator\Dialogs\dlg_taskmanager.h</w:t>
+      </w:r>
+    </w:p>
+    <w:p>
+      <w:pPr>
+        <w:pStyle w:val="NoSpacing"/>
+      </w:pPr>
+      <w:r>
+        <w:t>Logic_Gate_Simulator\Dialogs\dlg_taskmanager.ui</w:t>
+      </w:r>
+    </w:p>
+    <w:p>
+      <w:pPr>
+        <w:pStyle w:val="NoSpacing"/>
+      </w:pPr>
+      <w:r>
+        <w:t>Logic_Gate_Simulator\Dialogs\dlg_textedit.cpp</w:t>
+      </w:r>
+    </w:p>
+    <w:p>
+      <w:pPr>
+        <w:pStyle w:val="NoSpacing"/>
+      </w:pPr>
+      <w:r>
+        <w:t>Logic_Gate_Simulator\Dialogs\dlg_textedit.h</w:t>
+      </w:r>
+    </w:p>
+    <w:p>
+      <w:pPr>
+        <w:pStyle w:val="NoSpacing"/>
+      </w:pPr>
+      <w:r>
+        <w:t>Logic_Gate_Simulator\Dialogs\dlg_textedit.ui</w:t>
+      </w:r>
+    </w:p>
+    <w:p>
+      <w:pPr>
+        <w:pStyle w:val="NoSpacing"/>
+      </w:pPr>
+      <w:r>
+        <w:t>Logic_Gate_Simulator\Dialogs\dlg_truthtabletaskdesigner.cpp</w:t>
+      </w:r>
+    </w:p>
+    <w:p>
+      <w:pPr>
+        <w:pStyle w:val="NoSpacing"/>
+      </w:pPr>
+      <w:r>
+        <w:t>Logic_Gate_Simulator\Dialogs\dlg_truthtabletaskdesigner.h</w:t>
+      </w:r>
+    </w:p>
+    <w:p>
+      <w:pPr>
+        <w:pStyle w:val="NoSpacing"/>
+      </w:pPr>
+      <w:r>
+        <w:t>Logic_Gate_Simulator\Dialogs\movingwidget.cpp</w:t>
+      </w:r>
+    </w:p>
+    <w:p>
+      <w:pPr>
+        <w:pStyle w:val="NoSpacing"/>
       </w:pPr>
       <w:r>
         <w:lastRenderedPageBreak/>
-        <w:t>dlg_task</w:t>
-      </w:r>
-      <w:r>
-        <w:t>.h</w:t>
-      </w:r>
-    </w:p>
-    <w:p>
-      <w:pPr>
-        <w:pStyle w:val="ListParagraph"/>
-        <w:numPr>
-          <w:ilvl w:val="1"/>
-          <w:numId w:val="29"/>
-        </w:numPr>
-      </w:pPr>
-      <w:r>
-        <w:t>dlg_taskmanager</w:t>
-      </w:r>
-      <w:r>
-        <w:t>.cpp</w:t>
-      </w:r>
-    </w:p>
-    <w:p>
-      <w:pPr>
-        <w:pStyle w:val="ListParagraph"/>
-        <w:numPr>
-          <w:ilvl w:val="1"/>
-          <w:numId w:val="29"/>
-        </w:numPr>
-      </w:pPr>
-      <w:r>
-        <w:t>dlg_taskmanager</w:t>
-      </w:r>
-      <w:r>
-        <w:t>.h</w:t>
-      </w:r>
-    </w:p>
-    <w:p>
-      <w:pPr>
-        <w:pStyle w:val="ListParagraph"/>
-        <w:numPr>
-          <w:ilvl w:val="1"/>
-          <w:numId w:val="29"/>
-        </w:numPr>
-      </w:pPr>
-      <w:r>
-        <w:t>dlg_taskmanager</w:t>
-      </w:r>
-      <w:r>
-        <w:t>.ui</w:t>
-      </w:r>
-    </w:p>
-    <w:p>
-      <w:pPr>
-        <w:pStyle w:val="ListParagraph"/>
-        <w:numPr>
-          <w:ilvl w:val="1"/>
-          <w:numId w:val="29"/>
-        </w:numPr>
-      </w:pPr>
-      <w:r>
-        <w:t>dlg_textedit</w:t>
-      </w:r>
-      <w:r>
-        <w:t>.cpp</w:t>
-      </w:r>
-    </w:p>
-    <w:p>
-      <w:pPr>
-        <w:pStyle w:val="ListParagraph"/>
-        <w:numPr>
-          <w:ilvl w:val="1"/>
-          <w:numId w:val="29"/>
-        </w:numPr>
-      </w:pPr>
-      <w:r>
-        <w:t>dlg_textedit</w:t>
-      </w:r>
-      <w:r>
-        <w:t>.h</w:t>
-      </w:r>
-    </w:p>
-    <w:p>
-      <w:pPr>
-        <w:pStyle w:val="ListParagraph"/>
-        <w:numPr>
-          <w:ilvl w:val="1"/>
-          <w:numId w:val="29"/>
-        </w:numPr>
-      </w:pPr>
-      <w:r>
-        <w:t>dlg_textedit</w:t>
-      </w:r>
-      <w:r>
-        <w:t>.ui</w:t>
-      </w:r>
-    </w:p>
-    <w:p>
-      <w:pPr>
-        <w:pStyle w:val="ListParagraph"/>
-        <w:numPr>
-          <w:ilvl w:val="1"/>
-          <w:numId w:val="29"/>
-        </w:numPr>
-      </w:pPr>
-      <w:r>
-        <w:t>dlg_truthtabletaskdesigner</w:t>
-      </w:r>
-      <w:r>
-        <w:t>.cpp</w:t>
-      </w:r>
-    </w:p>
-    <w:p>
-      <w:pPr>
-        <w:pStyle w:val="ListParagraph"/>
-        <w:numPr>
-          <w:ilvl w:val="1"/>
-          <w:numId w:val="29"/>
-        </w:numPr>
-      </w:pPr>
-      <w:r>
-        <w:t>dlg_truthtabletaskdesigner</w:t>
-      </w:r>
-      <w:r>
-        <w:t>.h</w:t>
-      </w:r>
-    </w:p>
-    <w:p>
-      <w:pPr>
-        <w:pStyle w:val="ListParagraph"/>
-        <w:numPr>
-          <w:ilvl w:val="1"/>
-          <w:numId w:val="29"/>
-        </w:numPr>
-      </w:pPr>
-      <w:r>
-        <w:t>movingwidget</w:t>
-      </w:r>
-      <w:r>
-        <w:t>.cpp</w:t>
-      </w:r>
-    </w:p>
-    <w:p>
-      <w:pPr>
-        <w:pStyle w:val="ListParagraph"/>
-        <w:numPr>
-          <w:ilvl w:val="1"/>
-          <w:numId w:val="29"/>
-        </w:numPr>
-      </w:pPr>
-      <w:r>
-        <w:t>movingwidget</w:t>
-      </w:r>
-      <w:r>
-        <w:t>.h</w:t>
-      </w:r>
-    </w:p>
-    <w:p>
-      <w:pPr>
-        <w:pStyle w:val="ListParagraph"/>
-        <w:numPr>
-          <w:ilvl w:val="1"/>
-          <w:numId w:val="29"/>
-        </w:numPr>
-      </w:pPr>
-      <w:r>
-        <w:t>simpleslider</w:t>
-      </w:r>
-      <w:r>
-        <w:t>.cpp</w:t>
-      </w:r>
-    </w:p>
-    <w:p>
-      <w:pPr>
-        <w:pStyle w:val="ListParagraph"/>
-        <w:numPr>
-          <w:ilvl w:val="1"/>
-          <w:numId w:val="29"/>
-        </w:numPr>
-      </w:pPr>
-      <w:r>
-        <w:t>simpleslider</w:t>
-      </w:r>
-      <w:r>
-        <w:t>.h</w:t>
-      </w:r>
-    </w:p>
-    <w:p>
-      <w:pPr>
-        <w:pStyle w:val="ListParagraph"/>
-        <w:numPr>
-          <w:ilvl w:val="1"/>
-          <w:numId w:val="29"/>
-        </w:numPr>
-      </w:pPr>
-      <w:r>
-        <w:t>widget_advanced</w:t>
-      </w:r>
-      <w:r>
-        <w:t>.cpp</w:t>
-      </w:r>
-    </w:p>
-    <w:p>
-      <w:pPr>
-        <w:pStyle w:val="ListParagraph"/>
-        <w:numPr>
-          <w:ilvl w:val="1"/>
-          <w:numId w:val="29"/>
-        </w:numPr>
-      </w:pPr>
-      <w:r>
-        <w:t>widget_advanced</w:t>
-      </w:r>
-      <w:r>
-        <w:t>.h</w:t>
-      </w:r>
-    </w:p>
-    <w:p>
-      <w:pPr>
-        <w:pStyle w:val="ListParagraph"/>
-        <w:numPr>
-          <w:ilvl w:val="1"/>
-          <w:numId w:val="29"/>
-        </w:numPr>
-      </w:pPr>
-      <w:r>
-        <w:t>widget_advanced</w:t>
-      </w:r>
-      <w:r>
-        <w:t>.ui</w:t>
-      </w:r>
-    </w:p>
-    <w:p>
-      <w:pPr>
-        <w:pStyle w:val="ListParagraph"/>
-        <w:numPr>
-          <w:ilvl w:val="1"/>
-          <w:numId w:val="29"/>
-        </w:numPr>
-      </w:pPr>
-      <w:r>
-        <w:t>widget_allgates</w:t>
-      </w:r>
-      <w:r>
-        <w:t>.cpp</w:t>
-      </w:r>
-    </w:p>
-    <w:p>
-      <w:pPr>
-        <w:pStyle w:val="ListParagraph"/>
-        <w:numPr>
-          <w:ilvl w:val="1"/>
-          <w:numId w:val="29"/>
-        </w:numPr>
-      </w:pPr>
-      <w:r>
-        <w:t>widget_allgates</w:t>
-      </w:r>
-      <w:r>
-        <w:t>.h</w:t>
-      </w:r>
-    </w:p>
-    <w:p>
-      <w:pPr>
-        <w:pStyle w:val="ListParagraph"/>
-        <w:numPr>
-          <w:ilvl w:val="1"/>
-          <w:numId w:val="29"/>
-        </w:numPr>
-      </w:pPr>
-      <w:r>
-        <w:t>widget_allgates</w:t>
-      </w:r>
-      <w:r>
-        <w:t>.ui</w:t>
-      </w:r>
-    </w:p>
-    <w:p>
-      <w:pPr>
-        <w:pStyle w:val="ListParagraph"/>
-        <w:numPr>
-          <w:ilvl w:val="1"/>
-          <w:numId w:val="29"/>
-        </w:numPr>
-      </w:pPr>
-      <w:r>
-        <w:t>widget_customgates</w:t>
-      </w:r>
-      <w:r>
-        <w:t>.cpp</w:t>
-      </w:r>
-    </w:p>
-    <w:p>
-      <w:pPr>
-        <w:pStyle w:val="ListParagraph"/>
-        <w:numPr>
-          <w:ilvl w:val="1"/>
-          <w:numId w:val="29"/>
-        </w:numPr>
-      </w:pPr>
-      <w:r>
-        <w:t>widget_customgates</w:t>
-      </w:r>
-      <w:r>
-        <w:t>.h</w:t>
-      </w:r>
-    </w:p>
-    <w:p>
-      <w:pPr>
-        <w:pStyle w:val="ListParagraph"/>
-        <w:numPr>
-          <w:ilvl w:val="1"/>
-          <w:numId w:val="29"/>
-        </w:numPr>
-      </w:pPr>
-      <w:r>
-        <w:t>widget_customgates</w:t>
-      </w:r>
-      <w:r>
-        <w:t>.ui</w:t>
-      </w:r>
-    </w:p>
-    <w:p>
-      <w:pPr>
-        <w:pStyle w:val="ListParagraph"/>
-        <w:numPr>
-          <w:ilvl w:val="1"/>
-          <w:numId w:val="29"/>
-        </w:numPr>
-      </w:pPr>
-      <w:r>
-        <w:t>widget_inputgates</w:t>
-      </w:r>
-      <w:r>
-        <w:t>.cpp</w:t>
-      </w:r>
-    </w:p>
-    <w:p>
-      <w:pPr>
-        <w:pStyle w:val="ListParagraph"/>
-        <w:numPr>
-          <w:ilvl w:val="1"/>
-          <w:numId w:val="29"/>
-        </w:numPr>
-      </w:pPr>
-      <w:r>
-        <w:t>widget_inputgates</w:t>
-      </w:r>
-      <w:r>
-        <w:t>.h</w:t>
-      </w:r>
-    </w:p>
-    <w:p>
-      <w:pPr>
-        <w:pStyle w:val="ListParagraph"/>
-        <w:numPr>
-          <w:ilvl w:val="1"/>
-          <w:numId w:val="29"/>
-        </w:numPr>
-      </w:pPr>
-      <w:r>
-        <w:t>widget_inputgates</w:t>
-      </w:r>
-      <w:r>
-        <w:t>.ui</w:t>
-      </w:r>
-    </w:p>
-    <w:p>
-      <w:pPr>
-        <w:pStyle w:val="ListParagraph"/>
-        <w:numPr>
-          <w:ilvl w:val="1"/>
-          <w:numId w:val="29"/>
-        </w:numPr>
-      </w:pPr>
-      <w:r>
-        <w:t>widget_standard</w:t>
-      </w:r>
-      <w:r>
-        <w:t>.cpp</w:t>
-      </w:r>
-    </w:p>
-    <w:p>
-      <w:pPr>
-        <w:pStyle w:val="ListParagraph"/>
-        <w:numPr>
-          <w:ilvl w:val="1"/>
-          <w:numId w:val="29"/>
-        </w:numPr>
-      </w:pPr>
-      <w:r>
-        <w:t>widget_standard</w:t>
-      </w:r>
-      <w:r>
-        <w:t>.h</w:t>
-      </w:r>
-    </w:p>
-    <w:p>
-      <w:pPr>
-        <w:pStyle w:val="ListParagraph"/>
-        <w:numPr>
-          <w:ilvl w:val="1"/>
-          <w:numId w:val="29"/>
-        </w:numPr>
-      </w:pPr>
-      <w:r>
-        <w:t>widget_standard</w:t>
-      </w:r>
-      <w:r>
-        <w:t>.ui</w:t>
-      </w:r>
-    </w:p>
-    <w:p>
-      <w:pPr>
-        <w:pStyle w:val="ListParagraph"/>
-        <w:numPr>
-          <w:ilvl w:val="1"/>
-          <w:numId w:val="29"/>
-        </w:numPr>
-      </w:pPr>
-      <w:r>
-        <w:t>widget_text</w:t>
-      </w:r>
-      <w:r>
-        <w:t>.cpp</w:t>
-      </w:r>
-    </w:p>
-    <w:p>
-      <w:pPr>
-        <w:pStyle w:val="ListParagraph"/>
-        <w:numPr>
-          <w:ilvl w:val="1"/>
-          <w:numId w:val="29"/>
-        </w:numPr>
+        <w:t>Logic_Gate_Simulator\Dialogs\movingwidget.h</w:t>
+      </w:r>
+    </w:p>
+    <w:p>
+      <w:pPr>
+        <w:pStyle w:val="NoSpacing"/>
+      </w:pPr>
+      <w:r>
+        <w:t>Logic_Gate_Simulator\Dialogs\simpleslider.cpp</w:t>
+      </w:r>
+    </w:p>
+    <w:p>
+      <w:pPr>
+        <w:pStyle w:val="NoSpacing"/>
+      </w:pPr>
+      <w:r>
+        <w:t>Logic_Gate_Simulator\Dialogs\simpleslider.h</w:t>
+      </w:r>
+    </w:p>
+    <w:p>
+      <w:pPr>
+        <w:pStyle w:val="NoSpacing"/>
+      </w:pPr>
+      <w:r>
+        <w:t>Logic_Gate_Simulator\Dialogs\widget_advanced.cpp</w:t>
+      </w:r>
+    </w:p>
+    <w:p>
+      <w:pPr>
+        <w:pStyle w:val="NoSpacing"/>
+      </w:pPr>
+      <w:r>
+        <w:t>Logic_Gate_Simulator\Dialogs\widget_advanced.h</w:t>
+      </w:r>
+    </w:p>
+    <w:p>
+      <w:pPr>
+        <w:pStyle w:val="NoSpacing"/>
+      </w:pPr>
+      <w:r>
+        <w:t>Logic_Gate_Simulator\Dialogs\widget_advanced.ui</w:t>
+      </w:r>
+    </w:p>
+    <w:p>
+      <w:pPr>
+        <w:pStyle w:val="NoSpacing"/>
+      </w:pPr>
+      <w:r>
+        <w:t>Logic_Gate_Simulator\Dialogs\widget_allgates.cpp</w:t>
+      </w:r>
+    </w:p>
+    <w:p>
+      <w:pPr>
+        <w:pStyle w:val="NoSpacing"/>
+      </w:pPr>
+      <w:r>
+        <w:t>Logic_Gate_Simulator\Dialogs\widget_allgates.h</w:t>
+      </w:r>
+    </w:p>
+    <w:p>
+      <w:pPr>
+        <w:pStyle w:val="NoSpacing"/>
+      </w:pPr>
+      <w:r>
+        <w:t>Logic_Gate_Simulator\Dialogs\widget_allgates.ui</w:t>
+      </w:r>
+    </w:p>
+    <w:p>
+      <w:pPr>
+        <w:pStyle w:val="NoSpacing"/>
+      </w:pPr>
+      <w:r>
+        <w:t>Logic_Gate_Simulator\Dialogs\widget_customgates.cpp</w:t>
+      </w:r>
+    </w:p>
+    <w:p>
+      <w:pPr>
+        <w:pStyle w:val="NoSpacing"/>
+      </w:pPr>
+      <w:r>
+        <w:t>Logic_Gate_Simulator\Dialogs\widget_customgates.h</w:t>
+      </w:r>
+    </w:p>
+    <w:p>
+      <w:pPr>
+        <w:pStyle w:val="NoSpacing"/>
+      </w:pPr>
+      <w:r>
+        <w:t>Logic_Gate_Simulator\Dialogs\widget_customgates.ui</w:t>
+      </w:r>
+    </w:p>
+    <w:p>
+      <w:pPr>
+        <w:pStyle w:val="NoSpacing"/>
+      </w:pPr>
+      <w:r>
+        <w:t>Logic_Gate_Simulator\Dialogs\widget_inputgates.cpp</w:t>
+      </w:r>
+    </w:p>
+    <w:p>
+      <w:pPr>
+        <w:pStyle w:val="NoSpacing"/>
+      </w:pPr>
+      <w:r>
+        <w:t>Logic_Gate_Simulator\Dialogs\widget_inputgates.h</w:t>
+      </w:r>
+    </w:p>
+    <w:p>
+      <w:pPr>
+        <w:pStyle w:val="NoSpacing"/>
+      </w:pPr>
+      <w:r>
+        <w:t>Logic_Gate_Simulator\Dialogs\widget_inputgates.ui</w:t>
+      </w:r>
+    </w:p>
+    <w:p>
+      <w:pPr>
+        <w:pStyle w:val="NoSpacing"/>
+      </w:pPr>
+      <w:r>
+        <w:t>Logic_Gate_Simulator\Dialogs\widget_standard.cpp</w:t>
+      </w:r>
+    </w:p>
+    <w:p>
+      <w:pPr>
+        <w:pStyle w:val="NoSpacing"/>
+      </w:pPr>
+      <w:r>
+        <w:t>Logic_Gate_Simulator\Dialogs\widget_standard.h</w:t>
+      </w:r>
+    </w:p>
+    <w:p>
+      <w:pPr>
+        <w:pStyle w:val="NoSpacing"/>
+      </w:pPr>
+      <w:r>
+        <w:t>Logic_Gate_Simulator\Dialogs\widget_standard.ui</w:t>
+      </w:r>
+    </w:p>
+    <w:p>
+      <w:pPr>
+        <w:pStyle w:val="NoSpacing"/>
+      </w:pPr>
+      <w:r>
+        <w:t>Logic_Gate_Simulator\Dialogs\widget_text.cpp</w:t>
+      </w:r>
+    </w:p>
+    <w:p>
+      <w:pPr>
+        <w:pStyle w:val="NoSpacing"/>
+      </w:pPr>
+      <w:r>
+        <w:t>Logic_Gate_Simulator\Dialogs\widget_text.h</w:t>
+      </w:r>
+    </w:p>
+    <w:p>
+      <w:pPr>
+        <w:pStyle w:val="NoSpacing"/>
+      </w:pPr>
+      <w:r>
+        <w:t>Logic_Gate_Simulator\Dialogs\widget_text.ui</w:t>
+      </w:r>
+    </w:p>
+    <w:p>
+      <w:pPr>
+        <w:pStyle w:val="NoSpacing"/>
+      </w:pPr>
+      <w:r>
+        <w:t>Logic_Gate_Simulator\Dialogs\widget_truthtable.cpp</w:t>
+      </w:r>
+    </w:p>
+    <w:p>
+      <w:pPr>
+        <w:pStyle w:val="NoSpacing"/>
+      </w:pPr>
+      <w:r>
+        <w:t>Logic_Gate_Simulator\Dialogs\widget_truthtable.h</w:t>
+      </w:r>
+    </w:p>
+    <w:p>
+      <w:pPr>
+        <w:pStyle w:val="NoSpacing"/>
+      </w:pPr>
+      <w:r>
+        <w:t>Logic_Gate_Simulator\Dialogs\widget_truthtable.ui</w:t>
+      </w:r>
+    </w:p>
+    <w:p>
+      <w:pPr>
+        <w:pStyle w:val="NoSpacing"/>
+      </w:pPr>
+      <w:r>
+        <w:t>Logic_Gate_Simulator\GameObjects\gameobject.cpp</w:t>
+      </w:r>
+    </w:p>
+    <w:p>
+      <w:pPr>
+        <w:pStyle w:val="NoSpacing"/>
+      </w:pPr>
+      <w:r>
+        <w:t>Logic_Gate_Simulator\GameObjects\gameobject.h</w:t>
+      </w:r>
+    </w:p>
+    <w:p>
+      <w:pPr>
+        <w:pStyle w:val="NoSpacing"/>
+      </w:pPr>
+      <w:r>
+        <w:t>Logic_Gate_Simulator\GameObjects\gate.cpp</w:t>
+      </w:r>
+    </w:p>
+    <w:p>
+      <w:pPr>
+        <w:pStyle w:val="NoSpacing"/>
+      </w:pPr>
+      <w:r>
+        <w:t>Logic_Gate_Simulator\GameObjects\gate.h</w:t>
+      </w:r>
+    </w:p>
+    <w:p>
+      <w:pPr>
+        <w:pStyle w:val="NoSpacing"/>
+      </w:pPr>
+      <w:r>
+        <w:t>Logic_Gate_Simulator\GameObjects\gateand.cpp</w:t>
+      </w:r>
+    </w:p>
+    <w:p>
+      <w:pPr>
+        <w:pStyle w:val="NoSpacing"/>
+      </w:pPr>
+      <w:r>
+        <w:t>Logic_Gate_Simulator\GameObjects\gateand.h</w:t>
+      </w:r>
+    </w:p>
+    <w:p>
+      <w:pPr>
+        <w:pStyle w:val="NoSpacing"/>
+      </w:pPr>
+      <w:r>
+        <w:t>Logic_Gate_Simulator\GameObjects\gatecollection.cpp</w:t>
+      </w:r>
+    </w:p>
+    <w:p>
+      <w:pPr>
+        <w:pStyle w:val="NoSpacing"/>
+      </w:pPr>
+      <w:r>
+        <w:t>Logic_Gate_Simulator\GameObjects\gatecollection.h</w:t>
+      </w:r>
+    </w:p>
+    <w:p>
+      <w:pPr>
+        <w:pStyle w:val="NoSpacing"/>
+      </w:pPr>
+      <w:r>
+        <w:t>Logic_Gate_Simulator\GameObjects\gateconstantactive.cpp</w:t>
+      </w:r>
+    </w:p>
+    <w:p>
+      <w:pPr>
+        <w:pStyle w:val="NoSpacing"/>
+      </w:pPr>
+      <w:r>
+        <w:t>Logic_Gate_Simulator\GameObjects\GateConstantActive.h</w:t>
+      </w:r>
+    </w:p>
+    <w:p>
+      <w:pPr>
+        <w:pStyle w:val="NoSpacing"/>
+      </w:pPr>
+      <w:r>
+        <w:t>Logic_Gate_Simulator\GameObjects\GateConstantInactive.cpp</w:t>
+      </w:r>
+    </w:p>
+    <w:p>
+      <w:pPr>
+        <w:pStyle w:val="NoSpacing"/>
+      </w:pPr>
+      <w:r>
+        <w:t>Logic_Gate_Simulator\GameObjects\GateConstantInactive.h</w:t>
+      </w:r>
+    </w:p>
+    <w:p>
+      <w:pPr>
+        <w:pStyle w:val="NoSpacing"/>
+      </w:pPr>
+      <w:r>
+        <w:t>Logic_Gate_Simulator\GameObjects\gateeor.cpp</w:t>
+      </w:r>
+    </w:p>
+    <w:p>
+      <w:pPr>
+        <w:pStyle w:val="NoSpacing"/>
+      </w:pPr>
+      <w:r>
+        <w:t>Logic_Gate_Simulator\GameObjects\gateeor.h</w:t>
+      </w:r>
+    </w:p>
+    <w:p>
+      <w:pPr>
+        <w:pStyle w:val="NoSpacing"/>
+      </w:pPr>
+      <w:r>
+        <w:t>Logic_Gate_Simulator\GameObjects\gatefpga.cpp</w:t>
+      </w:r>
+    </w:p>
+    <w:p>
+      <w:pPr>
+        <w:pStyle w:val="NoSpacing"/>
+      </w:pPr>
+      <w:r>
+        <w:t>Logic_Gate_Simulator\GameObjects\gatefpga.h</w:t>
+      </w:r>
+    </w:p>
+    <w:p>
+      <w:pPr>
+        <w:pStyle w:val="NoSpacing"/>
+      </w:pPr>
+      <w:r>
+        <w:t>Logic_Gate_Simulator\GameObjects\gatenand.cpp</w:t>
+      </w:r>
+    </w:p>
+    <w:p>
+      <w:pPr>
+        <w:pStyle w:val="NoSpacing"/>
+      </w:pPr>
+      <w:r>
+        <w:t>Logic_Gate_Simulator\GameObjects\gatenand.h</w:t>
+      </w:r>
+    </w:p>
+    <w:p>
+      <w:pPr>
+        <w:pStyle w:val="NoSpacing"/>
+      </w:pPr>
+      <w:r>
+        <w:t>Logic_Gate_Simulator\GameObjects\gatenor.cpp</w:t>
+      </w:r>
+    </w:p>
+    <w:p>
+      <w:pPr>
+        <w:pStyle w:val="NoSpacing"/>
+      </w:pPr>
+      <w:r>
+        <w:t>Logic_Gate_Simulator\GameObjects\gatenor.h</w:t>
+      </w:r>
+    </w:p>
+    <w:p>
+      <w:pPr>
+        <w:pStyle w:val="NoSpacing"/>
+      </w:pPr>
+      <w:r>
+        <w:t>Logic_Gate_Simulator\GameObjects\gatenot.cpp</w:t>
+      </w:r>
+    </w:p>
+    <w:p>
+      <w:pPr>
+        <w:pStyle w:val="NoSpacing"/>
+      </w:pPr>
+      <w:r>
+        <w:t>Logic_Gate_Simulator\GameObjects\gatenot.h</w:t>
+      </w:r>
+    </w:p>
+    <w:p>
+      <w:pPr>
+        <w:pStyle w:val="NoSpacing"/>
+      </w:pPr>
+      <w:r>
+        <w:t>Logic_Gate_Simulator\GameObjects\gatenumberoutput.cpp</w:t>
+      </w:r>
+    </w:p>
+    <w:p>
+      <w:pPr>
+        <w:pStyle w:val="NoSpacing"/>
+      </w:pPr>
+      <w:r>
+        <w:t>Logic_Gate_Simulator\GameObjects\gatenumberoutput.h</w:t>
+      </w:r>
+    </w:p>
+    <w:p>
+      <w:pPr>
+        <w:pStyle w:val="NoSpacing"/>
+      </w:pPr>
+      <w:r>
+        <w:t>Logic_Gate_Simulator\GameObjects\gateor.cpp</w:t>
+      </w:r>
+    </w:p>
+    <w:p>
+      <w:pPr>
+        <w:pStyle w:val="NoSpacing"/>
+      </w:pPr>
+      <w:r>
+        <w:t>Logic_Gate_Simulator\GameObjects\gateor.h</w:t>
+      </w:r>
+    </w:p>
+    <w:p>
+      <w:pPr>
+        <w:pStyle w:val="NoSpacing"/>
+      </w:pPr>
+      <w:r>
+        <w:t>Logic_Gate_Simulator\GameObjects\GateReciever.cpp</w:t>
+      </w:r>
+    </w:p>
+    <w:p>
+      <w:pPr>
+        <w:pStyle w:val="NoSpacing"/>
+      </w:pPr>
+      <w:r>
+        <w:t>Logic_Gate_Simulator\GameObjects\GateReciever.h</w:t>
+      </w:r>
+    </w:p>
+    <w:p>
+      <w:pPr>
+        <w:pStyle w:val="NoSpacing"/>
+      </w:pPr>
+      <w:r>
+        <w:t>Logic_Gate_Simulator\GameObjects\GateSingleOutput.cpp</w:t>
+      </w:r>
+    </w:p>
+    <w:p>
+      <w:pPr>
+        <w:pStyle w:val="NoSpacing"/>
+      </w:pPr>
+      <w:r>
+        <w:t>Logic_Gate_Simulator\GameObjects\GateSingleOutput.h</w:t>
+      </w:r>
+    </w:p>
+    <w:p>
+      <w:pPr>
+        <w:pStyle w:val="NoSpacing"/>
+      </w:pPr>
+      <w:r>
+        <w:t>Logic_Gate_Simulator\GameObjects\GateTimer.cpp</w:t>
+      </w:r>
+    </w:p>
+    <w:p>
+      <w:pPr>
+        <w:pStyle w:val="NoSpacing"/>
+      </w:pPr>
+      <w:r>
+        <w:t>Logic_Gate_Simulator\GameObjects\GateTimer.h</w:t>
+      </w:r>
+    </w:p>
+    <w:p>
+      <w:pPr>
+        <w:pStyle w:val="NoSpacing"/>
+      </w:pPr>
+      <w:r>
+        <w:t>Logic_Gate_Simulator\GameObjects\GateToggle.cpp</w:t>
+      </w:r>
+    </w:p>
+    <w:p>
+      <w:pPr>
+        <w:pStyle w:val="NoSpacing"/>
       </w:pPr>
       <w:r>
         <w:lastRenderedPageBreak/>
-        <w:t>widget_text</w:t>
-      </w:r>
-      <w:r>
-        <w:t>.h</w:t>
-      </w:r>
-    </w:p>
-    <w:p>
-      <w:pPr>
-        <w:pStyle w:val="ListParagraph"/>
-        <w:numPr>
-          <w:ilvl w:val="1"/>
-          <w:numId w:val="29"/>
-        </w:numPr>
-      </w:pPr>
-      <w:r>
-        <w:t>widget_text</w:t>
-      </w:r>
-      <w:r>
-        <w:t>.ui</w:t>
-      </w:r>
-    </w:p>
-    <w:p>
-      <w:pPr>
-        <w:pStyle w:val="ListParagraph"/>
-        <w:numPr>
-          <w:ilvl w:val="1"/>
-          <w:numId w:val="29"/>
-        </w:numPr>
-      </w:pPr>
-      <w:r>
-        <w:t>widget_truthtable</w:t>
-      </w:r>
-      <w:r>
-        <w:t>.cpp</w:t>
-      </w:r>
-    </w:p>
-    <w:p>
-      <w:pPr>
-        <w:pStyle w:val="ListParagraph"/>
-        <w:numPr>
-          <w:ilvl w:val="1"/>
-          <w:numId w:val="29"/>
-        </w:numPr>
-      </w:pPr>
-      <w:r>
-        <w:t>widget_truthtable</w:t>
-      </w:r>
-      <w:r>
-        <w:t>.h</w:t>
-      </w:r>
-    </w:p>
-    <w:p>
-      <w:pPr>
-        <w:pStyle w:val="ListParagraph"/>
-        <w:numPr>
-          <w:ilvl w:val="1"/>
-          <w:numId w:val="29"/>
-        </w:numPr>
-      </w:pPr>
-      <w:r>
-        <w:t>widget_truthtable</w:t>
-      </w:r>
-      <w:r>
-        <w:t>.ui</w:t>
-      </w:r>
-    </w:p>
-    <w:p>
-      <w:pPr>
-        <w:pStyle w:val="ListParagraph"/>
-        <w:numPr>
-          <w:ilvl w:val="0"/>
-          <w:numId w:val="29"/>
-        </w:numPr>
-      </w:pPr>
-      <w:r>
-        <w:t>GameObjects</w:t>
-      </w:r>
-      <w:r>
-        <w:t>/</w:t>
-      </w:r>
-    </w:p>
-    <w:p>
-      <w:pPr>
-        <w:pStyle w:val="ListParagraph"/>
-        <w:numPr>
-          <w:ilvl w:val="1"/>
-          <w:numId w:val="29"/>
-        </w:numPr>
-      </w:pPr>
-      <w:r>
-        <w:t>G</w:t>
-      </w:r>
-      <w:r>
-        <w:t>ameobject</w:t>
-      </w:r>
-      <w:r>
-        <w:t>.cpp</w:t>
-      </w:r>
-    </w:p>
-    <w:p>
-      <w:pPr>
-        <w:pStyle w:val="ListParagraph"/>
-        <w:numPr>
-          <w:ilvl w:val="1"/>
-          <w:numId w:val="29"/>
-        </w:numPr>
-      </w:pPr>
-      <w:r>
-        <w:t>G</w:t>
-      </w:r>
-      <w:r>
-        <w:t>ameobject</w:t>
-      </w:r>
-      <w:r>
-        <w:t>.h</w:t>
-      </w:r>
-    </w:p>
-    <w:p>
-      <w:pPr>
-        <w:pStyle w:val="ListParagraph"/>
-        <w:numPr>
-          <w:ilvl w:val="1"/>
-          <w:numId w:val="29"/>
-        </w:numPr>
-      </w:pPr>
-      <w:r>
-        <w:t>G</w:t>
-      </w:r>
-      <w:r>
-        <w:t>ate</w:t>
-      </w:r>
-      <w:r>
-        <w:t>.cpp</w:t>
-      </w:r>
-    </w:p>
-    <w:p>
-      <w:pPr>
-        <w:pStyle w:val="ListParagraph"/>
-        <w:numPr>
-          <w:ilvl w:val="1"/>
-          <w:numId w:val="29"/>
-        </w:numPr>
-      </w:pPr>
-      <w:r>
-        <w:t>G</w:t>
-      </w:r>
-      <w:r>
-        <w:t>ate</w:t>
-      </w:r>
-      <w:r>
-        <w:t>.h</w:t>
-      </w:r>
-    </w:p>
-    <w:p>
-      <w:pPr>
-        <w:pStyle w:val="ListParagraph"/>
-        <w:numPr>
-          <w:ilvl w:val="1"/>
-          <w:numId w:val="29"/>
-        </w:numPr>
-      </w:pPr>
-      <w:r>
-        <w:t>gateand</w:t>
-      </w:r>
-      <w:r>
-        <w:t>.cpp</w:t>
-      </w:r>
-    </w:p>
-    <w:p>
-      <w:pPr>
-        <w:pStyle w:val="ListParagraph"/>
-        <w:numPr>
-          <w:ilvl w:val="1"/>
-          <w:numId w:val="29"/>
-        </w:numPr>
-      </w:pPr>
-      <w:r>
-        <w:t>gateand</w:t>
-      </w:r>
-      <w:r>
-        <w:t>.h</w:t>
-      </w:r>
-    </w:p>
-    <w:p>
-      <w:pPr>
-        <w:pStyle w:val="ListParagraph"/>
-        <w:numPr>
-          <w:ilvl w:val="1"/>
-          <w:numId w:val="29"/>
-        </w:numPr>
-      </w:pPr>
-      <w:r>
-        <w:t>gatecollection</w:t>
-      </w:r>
-      <w:r>
-        <w:t>.cpp</w:t>
-      </w:r>
-    </w:p>
-    <w:p>
-      <w:pPr>
-        <w:pStyle w:val="ListParagraph"/>
-        <w:numPr>
-          <w:ilvl w:val="1"/>
-          <w:numId w:val="29"/>
-        </w:numPr>
-      </w:pPr>
-      <w:r>
-        <w:t>gatecollection</w:t>
-      </w:r>
-      <w:r>
-        <w:t>.h</w:t>
-      </w:r>
-    </w:p>
-    <w:p>
-      <w:pPr>
-        <w:pStyle w:val="ListParagraph"/>
-        <w:numPr>
-          <w:ilvl w:val="1"/>
-          <w:numId w:val="29"/>
-        </w:numPr>
-      </w:pPr>
-      <w:r>
-        <w:t>gateconstantactive</w:t>
-      </w:r>
-      <w:r>
-        <w:t>.cpp</w:t>
-      </w:r>
-    </w:p>
-    <w:p>
-      <w:pPr>
-        <w:pStyle w:val="ListParagraph"/>
-        <w:numPr>
-          <w:ilvl w:val="1"/>
-          <w:numId w:val="29"/>
-        </w:numPr>
-      </w:pPr>
-      <w:r>
-        <w:t>gateconstantactive</w:t>
-      </w:r>
-      <w:r>
-        <w:t>.h</w:t>
-      </w:r>
-    </w:p>
-    <w:p>
-      <w:pPr>
-        <w:pStyle w:val="ListParagraph"/>
-        <w:numPr>
-          <w:ilvl w:val="1"/>
-          <w:numId w:val="29"/>
-        </w:numPr>
-      </w:pPr>
-      <w:r>
-        <w:t>GateConstantInactive</w:t>
-      </w:r>
-      <w:r>
-        <w:t>.cpp</w:t>
-      </w:r>
-    </w:p>
-    <w:p>
-      <w:pPr>
-        <w:pStyle w:val="ListParagraph"/>
-        <w:numPr>
-          <w:ilvl w:val="1"/>
-          <w:numId w:val="29"/>
-        </w:numPr>
-      </w:pPr>
-      <w:r>
-        <w:t>GateConstantInactive</w:t>
-      </w:r>
-      <w:r>
-        <w:t>.h</w:t>
-      </w:r>
-    </w:p>
-    <w:p>
-      <w:pPr>
-        <w:pStyle w:val="ListParagraph"/>
-        <w:numPr>
-          <w:ilvl w:val="1"/>
-          <w:numId w:val="29"/>
-        </w:numPr>
-      </w:pPr>
-      <w:r>
-        <w:t>gateeor</w:t>
-      </w:r>
-      <w:r>
-        <w:t>.cpp</w:t>
-      </w:r>
-    </w:p>
-    <w:p>
-      <w:pPr>
-        <w:pStyle w:val="ListParagraph"/>
-        <w:numPr>
-          <w:ilvl w:val="1"/>
-          <w:numId w:val="29"/>
-        </w:numPr>
-      </w:pPr>
-      <w:r>
-        <w:t>gateeor</w:t>
-      </w:r>
-      <w:r>
-        <w:t>.h</w:t>
-      </w:r>
-    </w:p>
-    <w:p>
-      <w:pPr>
-        <w:pStyle w:val="ListParagraph"/>
-        <w:numPr>
-          <w:ilvl w:val="1"/>
-          <w:numId w:val="29"/>
-        </w:numPr>
-      </w:pPr>
-      <w:r>
-        <w:t>gatefpga</w:t>
-      </w:r>
-      <w:r>
-        <w:t>.cpp</w:t>
-      </w:r>
-    </w:p>
-    <w:p>
-      <w:pPr>
-        <w:pStyle w:val="ListParagraph"/>
-        <w:numPr>
-          <w:ilvl w:val="1"/>
-          <w:numId w:val="29"/>
-        </w:numPr>
-      </w:pPr>
-      <w:r>
-        <w:t>gatefpga</w:t>
-      </w:r>
-      <w:r>
-        <w:t>.h</w:t>
-      </w:r>
-    </w:p>
-    <w:p>
-      <w:pPr>
-        <w:pStyle w:val="ListParagraph"/>
-        <w:numPr>
-          <w:ilvl w:val="1"/>
-          <w:numId w:val="29"/>
-        </w:numPr>
-      </w:pPr>
-      <w:r>
-        <w:t>gatenand</w:t>
-      </w:r>
-      <w:r>
-        <w:t>.cpp</w:t>
-      </w:r>
-    </w:p>
-    <w:p>
-      <w:pPr>
-        <w:pStyle w:val="ListParagraph"/>
-        <w:numPr>
-          <w:ilvl w:val="1"/>
-          <w:numId w:val="29"/>
-        </w:numPr>
-      </w:pPr>
-      <w:r>
-        <w:t>gatenand</w:t>
-      </w:r>
-      <w:r>
-        <w:t>.h</w:t>
-      </w:r>
-    </w:p>
-    <w:p>
-      <w:pPr>
-        <w:pStyle w:val="ListParagraph"/>
-        <w:numPr>
-          <w:ilvl w:val="1"/>
-          <w:numId w:val="29"/>
-        </w:numPr>
-      </w:pPr>
-      <w:r>
-        <w:t>gatenor</w:t>
-      </w:r>
-      <w:r>
-        <w:t>.cpp</w:t>
-      </w:r>
-    </w:p>
-    <w:p>
-      <w:pPr>
-        <w:pStyle w:val="ListParagraph"/>
-        <w:numPr>
-          <w:ilvl w:val="1"/>
-          <w:numId w:val="29"/>
-        </w:numPr>
-      </w:pPr>
-      <w:r>
-        <w:t>gatenor</w:t>
-      </w:r>
-      <w:r>
-        <w:t>.h</w:t>
-      </w:r>
-    </w:p>
-    <w:p>
-      <w:pPr>
-        <w:pStyle w:val="ListParagraph"/>
-        <w:numPr>
-          <w:ilvl w:val="1"/>
-          <w:numId w:val="29"/>
-        </w:numPr>
-      </w:pPr>
-      <w:r>
-        <w:t>gatenot</w:t>
-      </w:r>
-      <w:r>
-        <w:t>.cpp</w:t>
-      </w:r>
-    </w:p>
-    <w:p>
-      <w:pPr>
-        <w:pStyle w:val="ListParagraph"/>
-        <w:numPr>
-          <w:ilvl w:val="1"/>
-          <w:numId w:val="29"/>
-        </w:numPr>
-      </w:pPr>
-      <w:r>
-        <w:t>gatenot</w:t>
-      </w:r>
-      <w:r>
-        <w:t>.h</w:t>
-      </w:r>
-    </w:p>
-    <w:p>
-      <w:pPr>
-        <w:pStyle w:val="ListParagraph"/>
-        <w:numPr>
-          <w:ilvl w:val="1"/>
-          <w:numId w:val="29"/>
-        </w:numPr>
-      </w:pPr>
-      <w:r>
-        <w:t>gatenumberoutput</w:t>
-      </w:r>
-      <w:r>
-        <w:t>.cpp</w:t>
-      </w:r>
-    </w:p>
-    <w:p>
-      <w:pPr>
-        <w:pStyle w:val="ListParagraph"/>
-        <w:numPr>
-          <w:ilvl w:val="1"/>
-          <w:numId w:val="29"/>
-        </w:numPr>
+        <w:t>Logic_Gate_Simulator\GameObjects\GateToggle.h</w:t>
+      </w:r>
+    </w:p>
+    <w:p>
+      <w:pPr>
+        <w:pStyle w:val="NoSpacing"/>
+      </w:pPr>
+      <w:r>
+        <w:t>Logic_Gate_Simulator\GameObjects\gatetriand.cpp</w:t>
+      </w:r>
+    </w:p>
+    <w:p>
+      <w:pPr>
+        <w:pStyle w:val="NoSpacing"/>
+      </w:pPr>
+      <w:r>
+        <w:t>Logic_Gate_Simulator\GameObjects\gatetriand.h</w:t>
+      </w:r>
+    </w:p>
+    <w:p>
+      <w:pPr>
+        <w:pStyle w:val="NoSpacing"/>
+      </w:pPr>
+      <w:r>
+        <w:t>Logic_Gate_Simulator\GameObjects\gatetrieor.cpp</w:t>
+      </w:r>
+    </w:p>
+    <w:p>
+      <w:pPr>
+        <w:pStyle w:val="NoSpacing"/>
+      </w:pPr>
+      <w:r>
+        <w:t>Logic_Gate_Simulator\GameObjects\gatetrieor.h</w:t>
+      </w:r>
+    </w:p>
+    <w:p>
+      <w:pPr>
+        <w:pStyle w:val="NoSpacing"/>
+      </w:pPr>
+      <w:r>
+        <w:t>Logic_Gate_Simulator\GameObjects\gatetrior.cpp</w:t>
+      </w:r>
+    </w:p>
+    <w:p>
+      <w:pPr>
+        <w:pStyle w:val="NoSpacing"/>
+      </w:pPr>
+      <w:r>
+        <w:t>Logic_Gate_Simulator\GameObjects\gatetrior.h</w:t>
+      </w:r>
+    </w:p>
+    <w:p>
+      <w:pPr>
+        <w:pStyle w:val="NoSpacing"/>
+      </w:pPr>
+      <w:r>
+        <w:t>Logic_Gate_Simulator\GameObjects\gatetypes.h</w:t>
+      </w:r>
+    </w:p>
+    <w:p>
+      <w:pPr>
+        <w:pStyle w:val="NoSpacing"/>
+      </w:pPr>
+      <w:r>
+        <w:t>Logic_Gate_Simulator\GameObjects\gatexor.cpp</w:t>
+      </w:r>
+    </w:p>
+    <w:p>
+      <w:pPr>
+        <w:pStyle w:val="NoSpacing"/>
+      </w:pPr>
+      <w:r>
+        <w:t>Logic_Gate_Simulator\GameObjects\gatexor.h</w:t>
+      </w:r>
+    </w:p>
+    <w:p>
+      <w:pPr>
+        <w:pStyle w:val="NoSpacing"/>
+      </w:pPr>
+      <w:r>
+        <w:t>Logic_Gate_Simulator\GameObjects\textlabel.cpp</w:t>
+      </w:r>
+    </w:p>
+    <w:p>
+      <w:pPr>
+        <w:pStyle w:val="NoSpacing"/>
+      </w:pPr>
+      <w:r>
+        <w:t>Logic_Gate_Simulator\GameObjects\textlabel.h</w:t>
+      </w:r>
+    </w:p>
+    <w:p>
+      <w:pPr>
+        <w:pStyle w:val="NoSpacing"/>
+      </w:pPr>
+      <w:r>
+        <w:t>Logic_Gate_Simulator\Resources\Button Icons</w:t>
+      </w:r>
+    </w:p>
+    <w:p>
+      <w:pPr>
+        <w:pStyle w:val="NoSpacing"/>
+      </w:pPr>
+      <w:r>
+        <w:t>Logic_Gate_Simulator\Resources\Gates</w:t>
+      </w:r>
+    </w:p>
+    <w:p>
+      <w:pPr>
+        <w:pStyle w:val="NoSpacing"/>
+      </w:pPr>
+      <w:r>
+        <w:t>Logic_Gate_Simulator\Resources\Ununsed</w:t>
+      </w:r>
+    </w:p>
+    <w:p>
+      <w:pPr>
+        <w:pStyle w:val="NoSpacing"/>
+      </w:pPr>
+      <w:r>
+        <w:t>Logic_Gate_Simulator\Resources\Button Icons\gate-collection-delete.png</w:t>
+      </w:r>
+    </w:p>
+    <w:p>
+      <w:pPr>
+        <w:pStyle w:val="NoSpacing"/>
+      </w:pPr>
+      <w:r>
+        <w:t>Logic_Gate_Simulator\Resources\Button Icons\gate-collection-delete-all.png</w:t>
+      </w:r>
+    </w:p>
+    <w:p>
+      <w:pPr>
+        <w:pStyle w:val="NoSpacing"/>
+      </w:pPr>
+      <w:r>
+        <w:t>Logic_Gate_Simulator\Resources\Button Icons\gate-collection-move-gates.png</w:t>
+      </w:r>
+    </w:p>
+    <w:p>
+      <w:pPr>
+        <w:pStyle w:val="NoSpacing"/>
+      </w:pPr>
+      <w:r>
+        <w:t>Logic_Gate_Simulator\Resources\Button Icons\gate-collection-nand.png</w:t>
+      </w:r>
+    </w:p>
+    <w:p>
+      <w:pPr>
+        <w:pStyle w:val="NoSpacing"/>
+      </w:pPr>
+      <w:r>
+        <w:t>Logic_Gate_Simulator\Resources\Button Icons\gate-collection-optimize.png</w:t>
+      </w:r>
+    </w:p>
+    <w:p>
+      <w:pPr>
+        <w:pStyle w:val="NoSpacing"/>
+      </w:pPr>
+      <w:r>
+        <w:t>Logic_Gate_Simulator\Resources\Button Icons\gate-collection-save.png</w:t>
+      </w:r>
+    </w:p>
+    <w:p>
+      <w:pPr>
+        <w:pStyle w:val="NoSpacing"/>
+      </w:pPr>
+      <w:r>
+        <w:t>Logic_Gate_Simulator\Resources\Button Icons\icon-application.png</w:t>
+      </w:r>
+    </w:p>
+    <w:p>
+      <w:pPr>
+        <w:pStyle w:val="NoSpacing"/>
+      </w:pPr>
+      <w:r>
+        <w:t>Logic_Gate_Simulator\Resources\Button Icons\icon-bin.png</w:t>
+      </w:r>
+    </w:p>
+    <w:p>
+      <w:pPr>
+        <w:pStyle w:val="NoSpacing"/>
+      </w:pPr>
+      <w:r>
+        <w:t>Logic_Gate_Simulator\Resources\Button Icons\icon-drag.png</w:t>
+      </w:r>
+    </w:p>
+    <w:p>
+      <w:pPr>
+        <w:pStyle w:val="NoSpacing"/>
+      </w:pPr>
+      <w:r>
+        <w:t>Logic_Gate_Simulator\Resources\Button Icons\icon-file-down.png</w:t>
+      </w:r>
+    </w:p>
+    <w:p>
+      <w:pPr>
+        <w:pStyle w:val="NoSpacing"/>
+      </w:pPr>
+      <w:r>
+        <w:t>Logic_Gate_Simulator\Resources\Button Icons\icon-file-explorer.png</w:t>
+      </w:r>
+    </w:p>
+    <w:p>
+      <w:pPr>
+        <w:pStyle w:val="NoSpacing"/>
+      </w:pPr>
+      <w:r>
+        <w:t>Logic_Gate_Simulator\Resources\Button Icons\icon-file-up.png</w:t>
+      </w:r>
+    </w:p>
+    <w:p>
+      <w:pPr>
+        <w:pStyle w:val="NoSpacing"/>
+      </w:pPr>
+      <w:r>
+        <w:t>Logic_Gate_Simulator\Resources\Button Icons\icon-gate-and.png</w:t>
+      </w:r>
+    </w:p>
+    <w:p>
+      <w:pPr>
+        <w:pStyle w:val="NoSpacing"/>
+      </w:pPr>
+      <w:r>
+        <w:t>Logic_Gate_Simulator\Resources\Button Icons\icon-gate-collection.png</w:t>
+      </w:r>
+    </w:p>
+    <w:p>
+      <w:pPr>
+        <w:pStyle w:val="NoSpacing"/>
+      </w:pPr>
+      <w:r>
+        <w:t>Logic_Gate_Simulator\Resources\Button Icons\icon-gate-input.png</w:t>
+      </w:r>
+    </w:p>
+    <w:p>
+      <w:pPr>
+        <w:pStyle w:val="NoSpacing"/>
+      </w:pPr>
+      <w:r>
+        <w:t>Logic_Gate_Simulator\Resources\Button Icons\icon-gate-input-off.png</w:t>
+      </w:r>
+    </w:p>
+    <w:p>
+      <w:pPr>
+        <w:pStyle w:val="NoSpacing"/>
+      </w:pPr>
+      <w:r>
+        <w:t>Logic_Gate_Simulator\Resources\Button Icons\icon-gate-input-on.png</w:t>
+      </w:r>
+    </w:p>
+    <w:p>
+      <w:pPr>
+        <w:pStyle w:val="NoSpacing"/>
+      </w:pPr>
+      <w:r>
+        <w:t>Logic_Gate_Simulator\Resources\Button Icons\icon-gate-not.png</w:t>
+      </w:r>
+    </w:p>
+    <w:p>
+      <w:pPr>
+        <w:pStyle w:val="NoSpacing"/>
+      </w:pPr>
+      <w:r>
+        <w:t>Logic_Gate_Simulator\Resources\Button Icons\icon-gate-or.png</w:t>
+      </w:r>
+    </w:p>
+    <w:p>
+      <w:pPr>
+        <w:pStyle w:val="NoSpacing"/>
+      </w:pPr>
+      <w:r>
+        <w:t>Logic_Gate_Simulator\Resources\Button Icons\icon-gate-output.png</w:t>
+      </w:r>
+    </w:p>
+    <w:p>
+      <w:pPr>
+        <w:pStyle w:val="NoSpacing"/>
+      </w:pPr>
+      <w:r>
+        <w:t>Logic_Gate_Simulator\Resources\Button Icons\icon-gate-selection.png</w:t>
+      </w:r>
+    </w:p>
+    <w:p>
+      <w:pPr>
+        <w:pStyle w:val="NoSpacing"/>
+      </w:pPr>
+      <w:r>
+        <w:t>Logic_Gate_Simulator\Resources\Button Icons\icon-gate-timer.png</w:t>
+      </w:r>
+    </w:p>
+    <w:p>
+      <w:pPr>
+        <w:pStyle w:val="NoSpacing"/>
+      </w:pPr>
+      <w:r>
+        <w:t>Logic_Gate_Simulator\Resources\Button Icons\icon-gate-tri-and.png</w:t>
+      </w:r>
+    </w:p>
+    <w:p>
+      <w:pPr>
+        <w:pStyle w:val="NoSpacing"/>
+      </w:pPr>
+      <w:r>
+        <w:t>Logic_Gate_Simulator\Resources\Button Icons\icon-gate-tri-or.png</w:t>
+      </w:r>
+    </w:p>
+    <w:p>
+      <w:pPr>
+        <w:pStyle w:val="NoSpacing"/>
+      </w:pPr>
+      <w:r>
+        <w:t>Logic_Gate_Simulator\Resources\Button Icons\icon-link-basic.png</w:t>
+      </w:r>
+    </w:p>
+    <w:p>
+      <w:pPr>
+        <w:pStyle w:val="NoSpacing"/>
+      </w:pPr>
+      <w:r>
+        <w:t>Logic_Gate_Simulator\Resources\Button Icons\icon-link-delete.png</w:t>
+      </w:r>
+    </w:p>
+    <w:p>
+      <w:pPr>
+        <w:pStyle w:val="NoSpacing"/>
+      </w:pPr>
+      <w:r>
+        <w:t>Logic_Gate_Simulator\Resources\Button Icons\icon-new-page.png</w:t>
+      </w:r>
+    </w:p>
+    <w:p>
+      <w:pPr>
+        <w:pStyle w:val="NoSpacing"/>
+      </w:pPr>
+      <w:r>
+        <w:t>Logic_Gate_Simulator\Resources\Button Icons\icon-pan.png</w:t>
+      </w:r>
+    </w:p>
+    <w:p>
+      <w:pPr>
+        <w:pStyle w:val="NoSpacing"/>
+      </w:pPr>
+      <w:r>
+        <w:t>Logic_Gate_Simulator\Resources\Button Icons\icon-redo.png</w:t>
+      </w:r>
+    </w:p>
+    <w:p>
+      <w:pPr>
+        <w:pStyle w:val="NoSpacing"/>
+      </w:pPr>
+      <w:r>
+        <w:t>Logic_Gate_Simulator\Resources\Button Icons\icon-tasks.png</w:t>
+      </w:r>
+    </w:p>
+    <w:p>
+      <w:pPr>
+        <w:pStyle w:val="NoSpacing"/>
+      </w:pPr>
+      <w:r>
+        <w:t>Logic_Gate_Simulator\Resources\Button Icons\icon-tool.png</w:t>
+      </w:r>
+    </w:p>
+    <w:p>
+      <w:pPr>
+        <w:pStyle w:val="NoSpacing"/>
+      </w:pPr>
+      <w:r>
+        <w:t>Logic_Gate_Simulator\Resources\Button Icons\icon-undo.png</w:t>
+      </w:r>
+    </w:p>
+    <w:p>
+      <w:pPr>
+        <w:pStyle w:val="NoSpacing"/>
+      </w:pPr>
+      <w:r>
+        <w:t>Logic_Gate_Simulator\Resources\Button Icons\icon-zoom-in.png</w:t>
+      </w:r>
+    </w:p>
+    <w:p>
+      <w:pPr>
+        <w:pStyle w:val="NoSpacing"/>
+      </w:pPr>
+      <w:r>
+        <w:t>Logic_Gate_Simulator\Resources\Button Icons\icon-zoom-out.png</w:t>
+      </w:r>
+    </w:p>
+    <w:p>
+      <w:pPr>
+        <w:pStyle w:val="NoSpacing"/>
+      </w:pPr>
+      <w:r>
+        <w:t>Logic_Gate_Simulator\Resources\Gates\Old Gates</w:t>
+      </w:r>
+    </w:p>
+    <w:p>
+      <w:pPr>
+        <w:pStyle w:val="NoSpacing"/>
+      </w:pPr>
+      <w:r>
+        <w:t>Logic_Gate_Simulator\Resources\Gates\gate-and.png</w:t>
+      </w:r>
+    </w:p>
+    <w:p>
+      <w:pPr>
+        <w:pStyle w:val="NoSpacing"/>
+      </w:pPr>
+      <w:r>
+        <w:t>Logic_Gate_Simulator\Resources\Gates\gate-eor.png</w:t>
+      </w:r>
+    </w:p>
+    <w:p>
+      <w:pPr>
+        <w:pStyle w:val="NoSpacing"/>
+      </w:pPr>
+      <w:r>
+        <w:t>Logic_Gate_Simulator\Resources\Gates\gate-nand.png</w:t>
+      </w:r>
+    </w:p>
+    <w:p>
+      <w:pPr>
+        <w:pStyle w:val="NoSpacing"/>
+      </w:pPr>
+      <w:r>
+        <w:t>Logic_Gate_Simulator\Resources\Gates\gate-neor.png</w:t>
+      </w:r>
+    </w:p>
+    <w:p>
+      <w:pPr>
+        <w:pStyle w:val="NoSpacing"/>
+      </w:pPr>
+      <w:r>
+        <w:t>Logic_Gate_Simulator\Resources\Gates\gate-nor.png</w:t>
+      </w:r>
+    </w:p>
+    <w:p>
+      <w:pPr>
+        <w:pStyle w:val="NoSpacing"/>
+      </w:pPr>
+      <w:r>
+        <w:t>Logic_Gate_Simulator\Resources\Gates\gate-not.png</w:t>
+      </w:r>
+    </w:p>
+    <w:p>
+      <w:pPr>
+        <w:pStyle w:val="NoSpacing"/>
+      </w:pPr>
+      <w:r>
+        <w:t>Logic_Gate_Simulator\Resources\Gates\gate-number-output.png</w:t>
+      </w:r>
+    </w:p>
+    <w:p>
+      <w:pPr>
+        <w:pStyle w:val="NoSpacing"/>
       </w:pPr>
       <w:r>
         <w:lastRenderedPageBreak/>
-        <w:t>gatenumberoutput</w:t>
-      </w:r>
-      <w:r>
-        <w:t>.h</w:t>
-      </w:r>
-    </w:p>
-    <w:p>
-      <w:pPr>
-        <w:pStyle w:val="ListParagraph"/>
-        <w:numPr>
-          <w:ilvl w:val="1"/>
-          <w:numId w:val="29"/>
-        </w:numPr>
-      </w:pPr>
-      <w:r>
-        <w:t>gateor</w:t>
-      </w:r>
-      <w:r>
-        <w:t>.cpp</w:t>
-      </w:r>
-    </w:p>
-    <w:p>
-      <w:pPr>
-        <w:pStyle w:val="ListParagraph"/>
-        <w:numPr>
-          <w:ilvl w:val="1"/>
-          <w:numId w:val="29"/>
-        </w:numPr>
-      </w:pPr>
-      <w:r>
-        <w:t>gateor</w:t>
-      </w:r>
-      <w:r>
-        <w:t>.h</w:t>
-      </w:r>
-    </w:p>
-    <w:p>
-      <w:pPr>
-        <w:pStyle w:val="ListParagraph"/>
-        <w:numPr>
-          <w:ilvl w:val="1"/>
-          <w:numId w:val="29"/>
-        </w:numPr>
-      </w:pPr>
-      <w:r>
-        <w:t>GateReciever</w:t>
-      </w:r>
-      <w:r>
-        <w:t>.cpp</w:t>
-      </w:r>
-    </w:p>
-    <w:p>
-      <w:pPr>
-        <w:pStyle w:val="ListParagraph"/>
-        <w:numPr>
-          <w:ilvl w:val="1"/>
-          <w:numId w:val="29"/>
-        </w:numPr>
-      </w:pPr>
-      <w:r>
-        <w:t>GateReciever</w:t>
-      </w:r>
-      <w:r>
-        <w:t>.h</w:t>
-      </w:r>
-    </w:p>
-    <w:p>
-      <w:pPr>
-        <w:pStyle w:val="ListParagraph"/>
-        <w:numPr>
-          <w:ilvl w:val="1"/>
-          <w:numId w:val="29"/>
-        </w:numPr>
-      </w:pPr>
-      <w:r>
-        <w:t>GateSingleOutput</w:t>
-      </w:r>
-      <w:r>
-        <w:t>.cpp</w:t>
-      </w:r>
-    </w:p>
-    <w:p>
-      <w:pPr>
-        <w:pStyle w:val="ListParagraph"/>
-        <w:numPr>
-          <w:ilvl w:val="1"/>
-          <w:numId w:val="29"/>
-        </w:numPr>
-      </w:pPr>
-      <w:r>
-        <w:t>GateSingleOutput</w:t>
-      </w:r>
-      <w:r>
-        <w:t>.h</w:t>
-      </w:r>
-    </w:p>
-    <w:p>
-      <w:pPr>
-        <w:pStyle w:val="ListParagraph"/>
-        <w:numPr>
-          <w:ilvl w:val="1"/>
-          <w:numId w:val="29"/>
-        </w:numPr>
-      </w:pPr>
-      <w:r>
-        <w:t>GateTimer</w:t>
-      </w:r>
-      <w:r>
-        <w:t>.cpp</w:t>
-      </w:r>
-    </w:p>
-    <w:p>
-      <w:pPr>
-        <w:pStyle w:val="ListParagraph"/>
-        <w:numPr>
-          <w:ilvl w:val="1"/>
-          <w:numId w:val="29"/>
-        </w:numPr>
-      </w:pPr>
-      <w:r>
-        <w:t>GateTimer</w:t>
-      </w:r>
-      <w:r>
-        <w:t>.h</w:t>
-      </w:r>
-    </w:p>
-    <w:p>
-      <w:pPr>
-        <w:pStyle w:val="ListParagraph"/>
-        <w:numPr>
-          <w:ilvl w:val="1"/>
-          <w:numId w:val="29"/>
-        </w:numPr>
-      </w:pPr>
-      <w:r>
-        <w:t>GateToggle</w:t>
-      </w:r>
-      <w:r>
-        <w:t>.cpp</w:t>
-      </w:r>
-    </w:p>
-    <w:p>
-      <w:pPr>
-        <w:pStyle w:val="ListParagraph"/>
-        <w:numPr>
-          <w:ilvl w:val="1"/>
-          <w:numId w:val="29"/>
-        </w:numPr>
-      </w:pPr>
-      <w:r>
-        <w:t>GateToggle</w:t>
-      </w:r>
-      <w:r>
-        <w:t>.h</w:t>
-      </w:r>
-    </w:p>
-    <w:p>
-      <w:pPr>
-        <w:pStyle w:val="ListParagraph"/>
-        <w:numPr>
-          <w:ilvl w:val="1"/>
-          <w:numId w:val="29"/>
-        </w:numPr>
-      </w:pPr>
-      <w:r>
-        <w:t>G</w:t>
-      </w:r>
-      <w:r>
-        <w:t>atetriand</w:t>
-      </w:r>
-      <w:r>
-        <w:t>.cpp</w:t>
-      </w:r>
-    </w:p>
-    <w:p>
-      <w:pPr>
-        <w:pStyle w:val="ListParagraph"/>
-        <w:numPr>
-          <w:ilvl w:val="1"/>
-          <w:numId w:val="29"/>
-        </w:numPr>
-      </w:pPr>
-      <w:r>
-        <w:t>G</w:t>
-      </w:r>
-      <w:r>
-        <w:t>atetriand</w:t>
-      </w:r>
-      <w:r>
-        <w:t>.h</w:t>
-      </w:r>
-    </w:p>
-    <w:p>
-      <w:pPr>
-        <w:pStyle w:val="ListParagraph"/>
-        <w:numPr>
-          <w:ilvl w:val="1"/>
-          <w:numId w:val="29"/>
-        </w:numPr>
-      </w:pPr>
-      <w:r>
-        <w:t>G</w:t>
-      </w:r>
-      <w:r>
-        <w:t>atetrieor</w:t>
-      </w:r>
-      <w:r>
-        <w:t>.cpp</w:t>
-      </w:r>
-    </w:p>
-    <w:p>
-      <w:pPr>
-        <w:pStyle w:val="ListParagraph"/>
-        <w:numPr>
-          <w:ilvl w:val="1"/>
-          <w:numId w:val="29"/>
-        </w:numPr>
-      </w:pPr>
-      <w:r>
-        <w:t>G</w:t>
-      </w:r>
-      <w:r>
-        <w:t>atetrieor</w:t>
-      </w:r>
-      <w:r>
-        <w:t>.h</w:t>
-      </w:r>
-    </w:p>
-    <w:p>
-      <w:pPr>
-        <w:pStyle w:val="ListParagraph"/>
-        <w:numPr>
-          <w:ilvl w:val="1"/>
-          <w:numId w:val="29"/>
-        </w:numPr>
-      </w:pPr>
-      <w:r>
-        <w:t>gatetrior</w:t>
-      </w:r>
-      <w:r>
-        <w:t>.cpp</w:t>
-      </w:r>
-    </w:p>
-    <w:p>
-      <w:pPr>
-        <w:pStyle w:val="ListParagraph"/>
-        <w:numPr>
-          <w:ilvl w:val="1"/>
-          <w:numId w:val="29"/>
-        </w:numPr>
-      </w:pPr>
-      <w:r>
-        <w:t>gatetrior</w:t>
-      </w:r>
-      <w:r>
-        <w:t>.h</w:t>
-      </w:r>
-    </w:p>
-    <w:p>
-      <w:pPr>
-        <w:pStyle w:val="ListParagraph"/>
-        <w:numPr>
-          <w:ilvl w:val="1"/>
-          <w:numId w:val="29"/>
-        </w:numPr>
-      </w:pPr>
-      <w:r>
-        <w:t>gatetypes</w:t>
-      </w:r>
-      <w:r>
-        <w:t>.h</w:t>
-      </w:r>
-    </w:p>
-    <w:p>
-      <w:pPr>
-        <w:pStyle w:val="ListParagraph"/>
-        <w:numPr>
-          <w:ilvl w:val="1"/>
-          <w:numId w:val="29"/>
-        </w:numPr>
-      </w:pPr>
-      <w:r>
-        <w:t>gatexor</w:t>
-      </w:r>
-      <w:r>
-        <w:t>.cpp</w:t>
-      </w:r>
-    </w:p>
-    <w:p>
-      <w:pPr>
-        <w:pStyle w:val="ListParagraph"/>
-        <w:numPr>
-          <w:ilvl w:val="1"/>
-          <w:numId w:val="29"/>
-        </w:numPr>
-      </w:pPr>
-      <w:r>
-        <w:t>gatexor</w:t>
-      </w:r>
-      <w:r>
-        <w:t>.h</w:t>
-      </w:r>
-    </w:p>
-    <w:p>
-      <w:pPr>
-        <w:pStyle w:val="ListParagraph"/>
-        <w:numPr>
-          <w:ilvl w:val="1"/>
-          <w:numId w:val="29"/>
-        </w:numPr>
-      </w:pPr>
-      <w:r>
-        <w:t>textlabel</w:t>
-      </w:r>
-      <w:r>
-        <w:t>.cpp</w:t>
-      </w:r>
-    </w:p>
-    <w:p>
-      <w:pPr>
-        <w:pStyle w:val="ListParagraph"/>
-        <w:numPr>
-          <w:ilvl w:val="1"/>
-          <w:numId w:val="29"/>
-        </w:numPr>
-      </w:pPr>
-      <w:r>
-        <w:t>textlabel</w:t>
-      </w:r>
-      <w:r>
-        <w:t>.h</w:t>
-      </w:r>
-    </w:p>
-    <w:p>
-      <w:pPr>
-        <w:pStyle w:val="ListParagraph"/>
-        <w:numPr>
-          <w:ilvl w:val="0"/>
-          <w:numId w:val="29"/>
-        </w:numPr>
-      </w:pPr>
-      <w:r>
-        <w:t>Resources</w:t>
-      </w:r>
-      <w:r>
-        <w:t>/</w:t>
-      </w:r>
-    </w:p>
-    <w:p>
-      <w:pPr>
-        <w:pStyle w:val="ListParagraph"/>
-        <w:numPr>
-          <w:ilvl w:val="1"/>
-          <w:numId w:val="29"/>
-        </w:numPr>
-      </w:pPr>
-      <w:r>
-        <w:t>Button Icons/</w:t>
-      </w:r>
-    </w:p>
-    <w:p>
-      <w:pPr>
-        <w:pStyle w:val="ListParagraph"/>
-        <w:numPr>
-          <w:ilvl w:val="2"/>
-          <w:numId w:val="29"/>
-        </w:numPr>
-      </w:pPr>
-      <w:r>
-        <w:t>gate-collection-delete</w:t>
-      </w:r>
-      <w:r>
-        <w:t>.png</w:t>
-      </w:r>
-    </w:p>
-    <w:p>
-      <w:pPr>
-        <w:pStyle w:val="ListParagraph"/>
-        <w:numPr>
-          <w:ilvl w:val="2"/>
-          <w:numId w:val="29"/>
-        </w:numPr>
-      </w:pPr>
-      <w:r>
-        <w:t>gate-collection-delete-all</w:t>
-      </w:r>
-      <w:r>
-        <w:t>.png</w:t>
-      </w:r>
-    </w:p>
-    <w:p>
-      <w:pPr>
-        <w:pStyle w:val="ListParagraph"/>
-        <w:numPr>
-          <w:ilvl w:val="2"/>
-          <w:numId w:val="29"/>
-        </w:numPr>
-      </w:pPr>
-      <w:r>
-        <w:t>gate-collection-move-gates</w:t>
-      </w:r>
-      <w:r>
-        <w:t>.png</w:t>
-      </w:r>
-    </w:p>
-    <w:p>
-      <w:pPr>
-        <w:pStyle w:val="ListParagraph"/>
-        <w:numPr>
-          <w:ilvl w:val="2"/>
-          <w:numId w:val="29"/>
-        </w:numPr>
-      </w:pPr>
-      <w:r>
-        <w:t>gate-collection-nand</w:t>
-      </w:r>
-      <w:r>
-        <w:t>.png</w:t>
-      </w:r>
-    </w:p>
-    <w:p>
-      <w:pPr>
-        <w:pStyle w:val="ListParagraph"/>
-        <w:numPr>
-          <w:ilvl w:val="2"/>
-          <w:numId w:val="29"/>
-        </w:numPr>
-      </w:pPr>
-      <w:r>
-        <w:t>gate-collection-optimize</w:t>
-      </w:r>
-      <w:r>
-        <w:t>.png</w:t>
-      </w:r>
-    </w:p>
-    <w:p>
-      <w:pPr>
-        <w:pStyle w:val="ListParagraph"/>
-        <w:numPr>
-          <w:ilvl w:val="2"/>
-          <w:numId w:val="29"/>
-        </w:numPr>
-      </w:pPr>
-      <w:r>
-        <w:lastRenderedPageBreak/>
-        <w:t>gate-collection-save</w:t>
-      </w:r>
-      <w:r>
-        <w:t>.png</w:t>
-      </w:r>
-    </w:p>
-    <w:p>
-      <w:pPr>
-        <w:pStyle w:val="ListParagraph"/>
-        <w:numPr>
-          <w:ilvl w:val="2"/>
-          <w:numId w:val="29"/>
-        </w:numPr>
-      </w:pPr>
-      <w:r>
-        <w:t>icon-application</w:t>
-      </w:r>
-      <w:r>
-        <w:t>.png</w:t>
-      </w:r>
-    </w:p>
-    <w:p>
-      <w:pPr>
-        <w:pStyle w:val="ListParagraph"/>
-        <w:numPr>
-          <w:ilvl w:val="2"/>
-          <w:numId w:val="29"/>
-        </w:numPr>
-      </w:pPr>
-      <w:r>
-        <w:t>icon-bin</w:t>
-      </w:r>
-      <w:r>
-        <w:t>.png</w:t>
-      </w:r>
-    </w:p>
-    <w:p>
-      <w:pPr>
-        <w:pStyle w:val="ListParagraph"/>
-        <w:numPr>
-          <w:ilvl w:val="2"/>
-          <w:numId w:val="29"/>
-        </w:numPr>
-      </w:pPr>
-      <w:r>
-        <w:t>icon-drag</w:t>
-      </w:r>
-      <w:r>
-        <w:t>.png</w:t>
-      </w:r>
-    </w:p>
-    <w:p>
-      <w:pPr>
-        <w:pStyle w:val="ListParagraph"/>
-        <w:numPr>
-          <w:ilvl w:val="2"/>
-          <w:numId w:val="29"/>
-        </w:numPr>
-      </w:pPr>
-      <w:r>
-        <w:t>icon-file-down</w:t>
-      </w:r>
-      <w:r>
-        <w:t>.png</w:t>
-      </w:r>
-    </w:p>
-    <w:p>
-      <w:pPr>
-        <w:pStyle w:val="ListParagraph"/>
-        <w:numPr>
-          <w:ilvl w:val="2"/>
-          <w:numId w:val="29"/>
-        </w:numPr>
-      </w:pPr>
-      <w:r>
-        <w:t>icon-file-explorer</w:t>
-      </w:r>
-      <w:r>
-        <w:t>.png</w:t>
-      </w:r>
-    </w:p>
-    <w:p>
-      <w:pPr>
-        <w:pStyle w:val="ListParagraph"/>
-        <w:numPr>
-          <w:ilvl w:val="2"/>
-          <w:numId w:val="29"/>
-        </w:numPr>
-      </w:pPr>
-      <w:r>
-        <w:t>icon-file-up</w:t>
-      </w:r>
-      <w:r>
-        <w:t>.png</w:t>
-      </w:r>
-    </w:p>
-    <w:p>
-      <w:pPr>
-        <w:pStyle w:val="ListParagraph"/>
-        <w:numPr>
-          <w:ilvl w:val="2"/>
-          <w:numId w:val="29"/>
-        </w:numPr>
-      </w:pPr>
-      <w:r>
-        <w:t>icon-gate-and</w:t>
-      </w:r>
-      <w:r>
-        <w:t>.png</w:t>
-      </w:r>
-    </w:p>
-    <w:p>
-      <w:pPr>
-        <w:pStyle w:val="ListParagraph"/>
-        <w:numPr>
-          <w:ilvl w:val="2"/>
-          <w:numId w:val="29"/>
-        </w:numPr>
-      </w:pPr>
-      <w:r>
-        <w:t>icon-gate-collection</w:t>
-      </w:r>
-      <w:r>
-        <w:t>.png</w:t>
-      </w:r>
-    </w:p>
-    <w:p>
-      <w:pPr>
-        <w:pStyle w:val="ListParagraph"/>
-        <w:numPr>
-          <w:ilvl w:val="2"/>
-          <w:numId w:val="29"/>
-        </w:numPr>
-      </w:pPr>
-      <w:r>
-        <w:t>icon-gate-input</w:t>
-      </w:r>
-      <w:r>
-        <w:t>.png</w:t>
-      </w:r>
-    </w:p>
-    <w:p>
-      <w:pPr>
-        <w:pStyle w:val="ListParagraph"/>
-        <w:numPr>
-          <w:ilvl w:val="2"/>
-          <w:numId w:val="29"/>
-        </w:numPr>
-      </w:pPr>
-      <w:r>
-        <w:t>icon-gate-input-off</w:t>
-      </w:r>
-      <w:r>
-        <w:t>.png</w:t>
-      </w:r>
-    </w:p>
-    <w:p>
-      <w:pPr>
-        <w:pStyle w:val="ListParagraph"/>
-        <w:numPr>
-          <w:ilvl w:val="2"/>
-          <w:numId w:val="29"/>
-        </w:numPr>
-      </w:pPr>
-      <w:r>
-        <w:t>icon-gate-input-on</w:t>
-      </w:r>
-      <w:r>
-        <w:t>.png</w:t>
-      </w:r>
-    </w:p>
-    <w:p>
-      <w:pPr>
-        <w:pStyle w:val="ListParagraph"/>
-        <w:numPr>
-          <w:ilvl w:val="2"/>
-          <w:numId w:val="29"/>
-        </w:numPr>
-      </w:pPr>
-      <w:r>
-        <w:t>icon-gate-not</w:t>
-      </w:r>
-      <w:r>
-        <w:t>.png</w:t>
-      </w:r>
-    </w:p>
-    <w:p>
-      <w:pPr>
-        <w:pStyle w:val="ListParagraph"/>
-        <w:numPr>
-          <w:ilvl w:val="2"/>
-          <w:numId w:val="29"/>
-        </w:numPr>
-      </w:pPr>
-      <w:r>
-        <w:t>icon-gate-or</w:t>
-      </w:r>
-      <w:r>
-        <w:t>.png</w:t>
-      </w:r>
-    </w:p>
-    <w:p>
-      <w:pPr>
-        <w:pStyle w:val="ListParagraph"/>
-        <w:numPr>
-          <w:ilvl w:val="2"/>
-          <w:numId w:val="29"/>
-        </w:numPr>
-      </w:pPr>
-      <w:r>
-        <w:t>icon-gate-output</w:t>
-      </w:r>
-      <w:r>
-        <w:t>.png</w:t>
-      </w:r>
-    </w:p>
-    <w:p>
-      <w:pPr>
-        <w:pStyle w:val="ListParagraph"/>
-        <w:numPr>
-          <w:ilvl w:val="2"/>
-          <w:numId w:val="29"/>
-        </w:numPr>
-      </w:pPr>
-      <w:r>
-        <w:t>icon-gate-selection</w:t>
-      </w:r>
-      <w:r>
-        <w:t>.png</w:t>
-      </w:r>
-    </w:p>
-    <w:p>
-      <w:pPr>
-        <w:pStyle w:val="ListParagraph"/>
-        <w:numPr>
-          <w:ilvl w:val="2"/>
-          <w:numId w:val="29"/>
-        </w:numPr>
-      </w:pPr>
-      <w:r>
-        <w:t>icon-gate-timer</w:t>
-      </w:r>
-      <w:r>
-        <w:t>.png</w:t>
-      </w:r>
-    </w:p>
-    <w:p>
-      <w:pPr>
-        <w:pStyle w:val="ListParagraph"/>
-        <w:numPr>
-          <w:ilvl w:val="2"/>
-          <w:numId w:val="29"/>
-        </w:numPr>
-      </w:pPr>
-      <w:r>
-        <w:t>icon-gate-tri-and</w:t>
-      </w:r>
-      <w:r>
-        <w:t>.png</w:t>
-      </w:r>
-    </w:p>
-    <w:p>
-      <w:pPr>
-        <w:pStyle w:val="ListParagraph"/>
-        <w:numPr>
-          <w:ilvl w:val="2"/>
-          <w:numId w:val="29"/>
-        </w:numPr>
-      </w:pPr>
-      <w:r>
-        <w:t>icon-gate-tri-or</w:t>
-      </w:r>
-      <w:r>
-        <w:t>.png</w:t>
-      </w:r>
-    </w:p>
-    <w:p>
-      <w:pPr>
-        <w:pStyle w:val="ListParagraph"/>
-        <w:numPr>
-          <w:ilvl w:val="2"/>
-          <w:numId w:val="29"/>
-        </w:numPr>
-      </w:pPr>
-      <w:r>
-        <w:t>icon-link-basic</w:t>
-      </w:r>
-      <w:r>
-        <w:t>.png</w:t>
-      </w:r>
-    </w:p>
-    <w:p>
-      <w:pPr>
-        <w:pStyle w:val="ListParagraph"/>
-        <w:numPr>
-          <w:ilvl w:val="2"/>
-          <w:numId w:val="29"/>
-        </w:numPr>
-      </w:pPr>
-      <w:r>
-        <w:t>icon-link-delete</w:t>
-      </w:r>
-      <w:r>
-        <w:t>.png</w:t>
-      </w:r>
-    </w:p>
-    <w:p>
-      <w:pPr>
-        <w:pStyle w:val="ListParagraph"/>
-        <w:numPr>
-          <w:ilvl w:val="2"/>
-          <w:numId w:val="29"/>
-        </w:numPr>
-      </w:pPr>
-      <w:r>
-        <w:t>icon-new-page</w:t>
-      </w:r>
-      <w:r>
-        <w:t>.png</w:t>
-      </w:r>
-    </w:p>
-    <w:p>
-      <w:pPr>
-        <w:pStyle w:val="ListParagraph"/>
-        <w:numPr>
-          <w:ilvl w:val="2"/>
-          <w:numId w:val="29"/>
-        </w:numPr>
-      </w:pPr>
-      <w:r>
-        <w:t>icon-pan</w:t>
-      </w:r>
-      <w:r>
-        <w:t>.png</w:t>
-      </w:r>
-    </w:p>
-    <w:p>
-      <w:pPr>
-        <w:pStyle w:val="ListParagraph"/>
-        <w:numPr>
-          <w:ilvl w:val="2"/>
-          <w:numId w:val="29"/>
-        </w:numPr>
-      </w:pPr>
-      <w:r>
-        <w:t>icon-redo</w:t>
-      </w:r>
-      <w:r>
-        <w:t>.png</w:t>
-      </w:r>
-    </w:p>
-    <w:p>
-      <w:pPr>
-        <w:pStyle w:val="ListParagraph"/>
-        <w:numPr>
-          <w:ilvl w:val="2"/>
-          <w:numId w:val="29"/>
-        </w:numPr>
-      </w:pPr>
-      <w:r>
-        <w:t>icon-tasks</w:t>
-      </w:r>
-      <w:r>
-        <w:t>.png</w:t>
-      </w:r>
-    </w:p>
-    <w:p>
-      <w:pPr>
-        <w:pStyle w:val="ListParagraph"/>
-        <w:numPr>
-          <w:ilvl w:val="2"/>
-          <w:numId w:val="29"/>
-        </w:numPr>
-      </w:pPr>
-      <w:r>
-        <w:t>icon-tool</w:t>
-      </w:r>
-      <w:r>
-        <w:t>.png</w:t>
-      </w:r>
-    </w:p>
-    <w:p>
-      <w:pPr>
-        <w:pStyle w:val="ListParagraph"/>
-        <w:numPr>
-          <w:ilvl w:val="2"/>
-          <w:numId w:val="29"/>
-        </w:numPr>
-      </w:pPr>
-      <w:r>
-        <w:t>icon-undo</w:t>
-      </w:r>
-      <w:r>
-        <w:t>.png</w:t>
-      </w:r>
-    </w:p>
-    <w:p>
-      <w:pPr>
-        <w:pStyle w:val="ListParagraph"/>
-        <w:numPr>
-          <w:ilvl w:val="2"/>
-          <w:numId w:val="29"/>
-        </w:numPr>
-      </w:pPr>
-      <w:r>
-        <w:t>icon-zoom-in</w:t>
-      </w:r>
-      <w:r>
-        <w:t>.png</w:t>
-      </w:r>
-    </w:p>
-    <w:p>
-      <w:pPr>
-        <w:pStyle w:val="ListParagraph"/>
-        <w:numPr>
-          <w:ilvl w:val="2"/>
-          <w:numId w:val="29"/>
-        </w:numPr>
-      </w:pPr>
-      <w:r>
-        <w:t>icon-zoom-out</w:t>
-      </w:r>
-      <w:r>
-        <w:t>.png</w:t>
-      </w:r>
-    </w:p>
-    <w:p>
-      <w:pPr>
-        <w:pStyle w:val="ListParagraph"/>
-        <w:numPr>
-          <w:ilvl w:val="1"/>
-          <w:numId w:val="29"/>
-        </w:numPr>
-      </w:pPr>
-      <w:r>
-        <w:lastRenderedPageBreak/>
-        <w:t>Gates/</w:t>
-      </w:r>
-    </w:p>
-    <w:p>
-      <w:pPr>
-        <w:pStyle w:val="ListParagraph"/>
-        <w:numPr>
-          <w:ilvl w:val="2"/>
-          <w:numId w:val="29"/>
-        </w:numPr>
-      </w:pPr>
-      <w:r>
-        <w:t>s</w:t>
-      </w:r>
-    </w:p>
-    <w:p>
-      <w:pPr>
-        <w:pStyle w:val="ListParagraph"/>
-        <w:numPr>
-          <w:ilvl w:val="1"/>
-          <w:numId w:val="29"/>
-        </w:numPr>
-      </w:pPr>
-      <w:r>
-        <w:t>Unused/</w:t>
-      </w:r>
-    </w:p>
-    <w:p>
-      <w:pPr>
-        <w:pStyle w:val="ListParagraph"/>
-        <w:numPr>
-          <w:ilvl w:val="2"/>
-          <w:numId w:val="29"/>
-        </w:numPr>
-      </w:pPr>
-      <w:r>
-        <w:t>s</w:t>
-      </w:r>
-    </w:p>
-    <w:p>
-      <w:pPr>
-        <w:pStyle w:val="ListParagraph"/>
-        <w:numPr>
-          <w:ilvl w:val="0"/>
-          <w:numId w:val="29"/>
-        </w:numPr>
-      </w:pPr>
-      <w:r>
-        <w:t>Tests</w:t>
-      </w:r>
-      <w:r>
-        <w:t>/</w:t>
-      </w:r>
-    </w:p>
-    <w:p>
-      <w:pPr>
-        <w:pStyle w:val="ListParagraph"/>
-        <w:numPr>
-          <w:ilvl w:val="1"/>
-          <w:numId w:val="29"/>
-        </w:numPr>
-      </w:pPr>
-      <w:r>
-        <w:t>Tests</w:t>
-      </w:r>
-      <w:r>
-        <w:t>/</w:t>
-      </w:r>
-    </w:p>
-    <w:p>
-      <w:pPr>
-        <w:pStyle w:val="ListParagraph"/>
-        <w:numPr>
-          <w:ilvl w:val="2"/>
-          <w:numId w:val="29"/>
-        </w:numPr>
-      </w:pPr>
-      <w:r>
-        <w:t>Tests.cpp</w:t>
-      </w:r>
-    </w:p>
-    <w:p>
-      <w:pPr>
-        <w:pStyle w:val="ListParagraph"/>
-        <w:numPr>
-          <w:ilvl w:val="2"/>
-          <w:numId w:val="29"/>
-        </w:numPr>
-      </w:pPr>
-      <w:r>
-        <w:t>Tests.h</w:t>
-      </w:r>
-    </w:p>
-    <w:p>
-      <w:pPr>
-        <w:pStyle w:val="ListParagraph"/>
-        <w:numPr>
-          <w:ilvl w:val="2"/>
-          <w:numId w:val="29"/>
-        </w:numPr>
-      </w:pPr>
-      <w:r>
-        <w:t>Tests.pro</w:t>
-      </w:r>
-    </w:p>
-    <w:p>
-      <w:pPr>
-        <w:pStyle w:val="ListParagraph"/>
-        <w:numPr>
-          <w:ilvl w:val="0"/>
-          <w:numId w:val="29"/>
-        </w:numPr>
-      </w:pPr>
-      <w:r>
-        <w:t>allGates.h</w:t>
-      </w:r>
-    </w:p>
-    <w:p>
-      <w:pPr>
-        <w:pStyle w:val="ListParagraph"/>
-        <w:numPr>
-          <w:ilvl w:val="0"/>
-          <w:numId w:val="29"/>
-        </w:numPr>
-      </w:pPr>
-      <w:r>
-        <w:t>circuitoptimizer.cpp</w:t>
-      </w:r>
-    </w:p>
-    <w:p>
-      <w:pPr>
-        <w:pStyle w:val="ListParagraph"/>
-        <w:numPr>
-          <w:ilvl w:val="0"/>
-          <w:numId w:val="29"/>
-        </w:numPr>
-      </w:pPr>
-      <w:r>
-        <w:t>circuitoptimizer.h</w:t>
-      </w:r>
-    </w:p>
-    <w:p>
-      <w:pPr>
-        <w:pStyle w:val="ListParagraph"/>
-        <w:numPr>
-          <w:ilvl w:val="0"/>
-          <w:numId w:val="29"/>
-        </w:numPr>
-      </w:pPr>
-      <w:r>
-        <w:t>clickmode.h</w:t>
-      </w:r>
-    </w:p>
-    <w:p>
-      <w:pPr>
-        <w:pStyle w:val="ListParagraph"/>
-        <w:numPr>
-          <w:ilvl w:val="0"/>
-          <w:numId w:val="29"/>
-        </w:numPr>
-      </w:pPr>
-      <w:r>
-        <w:t>filelocations.h</w:t>
-      </w:r>
-    </w:p>
-    <w:p>
-      <w:pPr>
-        <w:pStyle w:val="ListParagraph"/>
-        <w:numPr>
-          <w:ilvl w:val="0"/>
-          <w:numId w:val="29"/>
-        </w:numPr>
-      </w:pPr>
-      <w:r>
-        <w:t>gatefield.cpp</w:t>
-      </w:r>
-    </w:p>
-    <w:p>
-      <w:pPr>
-        <w:pStyle w:val="ListParagraph"/>
-        <w:numPr>
-          <w:ilvl w:val="0"/>
-          <w:numId w:val="29"/>
-        </w:numPr>
-      </w:pPr>
-      <w:r>
-        <w:t>gatefield.h</w:t>
-      </w:r>
-    </w:p>
-    <w:p>
-      <w:pPr>
-        <w:pStyle w:val="ListParagraph"/>
-        <w:numPr>
-          <w:ilvl w:val="0"/>
-          <w:numId w:val="29"/>
-        </w:numPr>
-      </w:pPr>
-      <w:r>
-        <w:t>gatereader.cpp</w:t>
-      </w:r>
-    </w:p>
-    <w:p>
-      <w:pPr>
-        <w:pStyle w:val="ListParagraph"/>
-        <w:numPr>
-          <w:ilvl w:val="0"/>
-          <w:numId w:val="29"/>
-        </w:numPr>
-      </w:pPr>
-      <w:r>
-        <w:t>gatereader.h</w:t>
-      </w:r>
-    </w:p>
-    <w:p>
-      <w:pPr>
-        <w:pStyle w:val="ListParagraph"/>
-        <w:numPr>
-          <w:ilvl w:val="0"/>
-          <w:numId w:val="29"/>
-        </w:numPr>
-      </w:pPr>
-      <w:r>
-        <w:t>Logic-Gate-Simulator.pro</w:t>
-      </w:r>
-    </w:p>
-    <w:p>
-      <w:pPr>
-        <w:pStyle w:val="ListParagraph"/>
-        <w:numPr>
-          <w:ilvl w:val="0"/>
-          <w:numId w:val="29"/>
-        </w:numPr>
-      </w:pPr>
-      <w:r>
-        <w:t>main.cpp</w:t>
-      </w:r>
-    </w:p>
-    <w:p>
-      <w:pPr>
-        <w:pStyle w:val="ListParagraph"/>
-        <w:numPr>
-          <w:ilvl w:val="0"/>
-          <w:numId w:val="29"/>
-        </w:numPr>
-      </w:pPr>
-      <w:r>
-        <w:t>mainwindow.cpp</w:t>
-      </w:r>
-    </w:p>
-    <w:p>
-      <w:pPr>
-        <w:pStyle w:val="ListParagraph"/>
-        <w:numPr>
-          <w:ilvl w:val="0"/>
-          <w:numId w:val="29"/>
-        </w:numPr>
-      </w:pPr>
-      <w:r>
-        <w:t>mainwindow.h</w:t>
-      </w:r>
-    </w:p>
-    <w:p>
-      <w:pPr>
-        <w:pStyle w:val="ListParagraph"/>
-        <w:numPr>
-          <w:ilvl w:val="0"/>
-          <w:numId w:val="29"/>
-        </w:numPr>
-      </w:pPr>
-      <w:r>
-        <w:t>resources.qrc</w:t>
-      </w:r>
-    </w:p>
-    <w:p>
-      <w:pPr>
-        <w:pStyle w:val="ListParagraph"/>
-        <w:numPr>
-          <w:ilvl w:val="0"/>
-          <w:numId w:val="29"/>
-        </w:numPr>
-      </w:pPr>
-      <w:r>
-        <w:t>truthtables.cpp</w:t>
-      </w:r>
-    </w:p>
-    <w:p>
-      <w:pPr>
-        <w:pStyle w:val="ListParagraph"/>
-        <w:numPr>
-          <w:ilvl w:val="0"/>
-          <w:numId w:val="29"/>
-        </w:numPr>
-      </w:pPr>
-      <w:r>
-        <w:t>truthtables.h</w:t>
+        <w:t>Logic_Gate_Simulator\Resources\Gates\gate-or.png</w:t>
+      </w:r>
+    </w:p>
+    <w:p>
+      <w:pPr>
+        <w:pStyle w:val="NoSpacing"/>
+      </w:pPr>
+      <w:r>
+        <w:t>Logic_Gate_Simulator\Resources\Gates\gate-tri-and.png</w:t>
+      </w:r>
+    </w:p>
+    <w:p>
+      <w:pPr>
+        <w:pStyle w:val="NoSpacing"/>
+      </w:pPr>
+      <w:r>
+        <w:t>Logic_Gate_Simulator\Resources\Gates\gate-tri-eor.png</w:t>
+      </w:r>
+    </w:p>
+    <w:p>
+      <w:pPr>
+        <w:pStyle w:val="NoSpacing"/>
+      </w:pPr>
+      <w:r>
+        <w:t>Logic_Gate_Simulator\Resources\Gates\gate-tri-or.png</w:t>
+      </w:r>
+    </w:p>
+    <w:p>
+      <w:pPr>
+        <w:pStyle w:val="NoSpacing"/>
+      </w:pPr>
+      <w:r>
+        <w:t>Logic_Gate_Simulator\Resources\Gates\Old Gates\gate-and - Copy.png</w:t>
+      </w:r>
+    </w:p>
+    <w:p>
+      <w:pPr>
+        <w:pStyle w:val="NoSpacing"/>
+      </w:pPr>
+      <w:r>
+        <w:t>Logic_Gate_Simulator\Resources\Gates\Old Gates\gate-not - Copy.png</w:t>
+      </w:r>
+    </w:p>
+    <w:p>
+      <w:pPr>
+        <w:pStyle w:val="NoSpacing"/>
+      </w:pPr>
+      <w:r>
+        <w:t>Logic_Gate_Simulator\Resources\Gates\Old Gates\gate-or - Copy.png</w:t>
+      </w:r>
+    </w:p>
+    <w:p>
+      <w:pPr>
+        <w:pStyle w:val="NoSpacing"/>
+      </w:pPr>
+      <w:r>
+        <w:t>Logic_Gate_Simulator\Resources\Ununsed\box.png</w:t>
+      </w:r>
+    </w:p>
+    <w:p>
+      <w:pPr>
+        <w:pStyle w:val="NoSpacing"/>
+      </w:pPr>
+      <w:r>
+        <w:t>Logic_Gate_Simulator\Resources\Ununsed\circle.png</w:t>
+      </w:r>
+    </w:p>
+    <w:p>
+      <w:pPr>
+        <w:pStyle w:val="NoSpacing"/>
+      </w:pPr>
+      <w:r>
+        <w:t>Logic_Gate_Simulator\Resources\Ununsed\icon-mag.png</w:t>
+      </w:r>
+    </w:p>
+    <w:p>
+      <w:pPr>
+        <w:pStyle w:val="NoSpacing"/>
+      </w:pPr>
+      <w:r>
+        <w:t>Logic_Gate_Simulator\Tests\Tests\.gitignore</w:t>
+      </w:r>
+    </w:p>
+    <w:p>
+      <w:pPr>
+        <w:pStyle w:val="NoSpacing"/>
+      </w:pPr>
+      <w:r>
+        <w:t>Logic_Gate_Simulator\Tests\Tests\Tests.cpp</w:t>
+      </w:r>
+    </w:p>
+    <w:p>
+      <w:pPr>
+        <w:pStyle w:val="NoSpacing"/>
+      </w:pPr>
+      <w:r>
+        <w:t>Logic_Gate_Simulator\Tests\Tests\Tests.h</w:t>
+      </w:r>
+    </w:p>
+    <w:p>
+      <w:pPr>
+        <w:pStyle w:val="NoSpacing"/>
+      </w:pPr>
+      <w:r>
+        <w:t>Logic_Gate_Simulator\Tests\Tests\Tests.pro</w:t>
+      </w:r>
+    </w:p>
+    <w:p>
+      <w:pPr>
+        <w:pStyle w:val="NoSpacing"/>
+      </w:pPr>
+      <w:r>
+        <w:t>Logic_Gate_Simulator\Tests\Tests\Tests.pro.user</w:t>
+      </w:r>
+    </w:p>
+    <w:p>
+      <w:pPr>
+        <w:rPr>
+          <w:color w:val="FF0000"/>
+        </w:rPr>
+      </w:pPr>
+    </w:p>
+    <w:p>
+      <w:pPr>
+        <w:rPr>
+          <w:sz w:val="24"/>
+          <w:szCs w:val="32"/>
+        </w:rPr>
+      </w:pPr>
+      <w:r>
+        <w:rPr>
+          <w:sz w:val="24"/>
+          <w:szCs w:val="32"/>
+        </w:rPr>
+        <w:t>Building the application</w:t>
+      </w:r>
+    </w:p>
+    <w:p>
+      <w:r>
+        <w:t>The IDE</w:t>
+      </w:r>
+      <w:r>
+        <w:t xml:space="preserve"> </w:t>
+      </w:r>
+      <w:r>
+        <w:t>QT Creator is required to rebuild the software.</w:t>
+      </w:r>
+      <w:r>
+        <w:t xml:space="preserve"> To build the executable </w:t>
+      </w:r>
+      <w:r>
+        <w:t xml:space="preserve">open the qt project file Logic-Gate-Simulator </w:t>
+      </w:r>
+      <w:r>
+        <w:t>using</w:t>
+      </w:r>
+      <w:r>
+        <w:t xml:space="preserve"> </w:t>
+      </w:r>
+      <w:r>
+        <w:t>the IDE</w:t>
+      </w:r>
+      <w:r>
+        <w:t xml:space="preserve"> and then click build.</w:t>
+      </w:r>
+      <w:r>
+        <w:t xml:space="preserve"> </w:t>
+      </w:r>
+    </w:p>
+    <w:p>
+      <w:r>
+        <w:t>Below are the</w:t>
+      </w:r>
+      <w:r>
+        <w:t xml:space="preserve"> code</w:t>
+      </w:r>
+      <w:r>
+        <w:t xml:space="preserve"> files</w:t>
+      </w:r>
+      <w:r>
+        <w:t xml:space="preserve"> (or sections of the code files)</w:t>
+      </w:r>
+      <w:r>
+        <w:t xml:space="preserve"> referenced within this report.</w:t>
       </w:r>
     </w:p>
     <w:p/>
     <w:p/>
     <w:p/>
-    <w:p>
-      <w:pPr>
-        <w:rPr>
-          <w:color w:val="FF0000"/>
-        </w:rPr>
-      </w:pPr>
-      <w:r>
-        <w:rPr>
-          <w:color w:val="FF0000"/>
-        </w:rPr>
-        <w:t>A directory listing of the entire contents of the files provided is below:</w:t>
-      </w:r>
-    </w:p>
-    <w:p>
-      <w:pPr>
-        <w:rPr>
-          <w:color w:val="FF0000"/>
-        </w:rPr>
-      </w:pPr>
-    </w:p>
-    <w:p>
-      <w:pPr>
-        <w:rPr>
-          <w:color w:val="FF0000"/>
-        </w:rPr>
-      </w:pPr>
-    </w:p>
-    <w:p>
-      <w:r>
-        <w:t>The IDE</w:t>
-      </w:r>
-      <w:r>
-        <w:t xml:space="preserve"> </w:t>
-      </w:r>
-      <w:r>
-        <w:t>QT Creator is required to rebuild the software.</w:t>
-      </w:r>
-      <w:r>
-        <w:t xml:space="preserve"> To build the executable </w:t>
-      </w:r>
-      <w:r>
-        <w:t xml:space="preserve">open the qt project file Logic-Gate-Simulator </w:t>
-      </w:r>
-      <w:r>
-        <w:t>using</w:t>
-      </w:r>
-      <w:r>
-        <w:t xml:space="preserve"> </w:t>
-      </w:r>
-      <w:r>
-        <w:t>the IDE</w:t>
-      </w:r>
-      <w:r>
-        <w:t xml:space="preserve"> and then click build.</w:t>
-      </w:r>
-      <w:r>
-        <w:t xml:space="preserve"> </w:t>
-      </w:r>
-    </w:p>
-    <w:p>
-      <w:r>
-        <w:t>Below are the</w:t>
-      </w:r>
-      <w:r>
-        <w:t xml:space="preserve"> code</w:t>
-      </w:r>
-      <w:r>
-        <w:t xml:space="preserve"> files</w:t>
-      </w:r>
-      <w:r>
-        <w:t xml:space="preserve"> (or sections of the code files)</w:t>
-      </w:r>
-      <w:r>
-        <w:t xml:space="preserve"> referenced within this report.</w:t>
+    <w:p/>
+    <w:p/>
+    <w:p/>
+    <w:p/>
+    <w:p/>
+    <w:p/>
+    <w:p>
+      <w:pPr>
+        <w:rPr>
+          <w:sz w:val="24"/>
+          <w:szCs w:val="32"/>
+        </w:rPr>
+      </w:pPr>
+      <w:r>
+        <w:rPr>
+          <w:sz w:val="24"/>
+          <w:szCs w:val="32"/>
+        </w:rPr>
+        <w:lastRenderedPageBreak/>
+        <w:t>Referenced Files</w:t>
       </w:r>
     </w:p>
     <w:p>
@@ -24823,6 +23842,7 @@
     <w:p/>
     <w:p>
       <w:r>
+        <w:lastRenderedPageBreak/>
         <w:t>2 – The gate class (</w:t>
       </w:r>
       <w:r>
@@ -31598,6 +30618,16 @@
     <w:basedOn w:val="DefaultParagraphFont"/>
     <w:rsid w:val="006275EA"/>
   </w:style>
+  <w:style w:type="paragraph" w:styleId="NoSpacing">
+    <w:name w:val="No Spacing"/>
+    <w:uiPriority w:val="1"/>
+    <w:qFormat/>
+    <w:rsid w:val="000A5512"/>
+    <w:rPr>
+      <w:rFonts w:ascii="Verdana" w:hAnsi="Verdana"/>
+      <w:szCs w:val="24"/>
+    </w:rPr>
+  </w:style>
 </w:styles>
 </file>
 

</xml_diff>